<commit_message>
add some detail to report
</commit_message>
<xml_diff>
--- a/reports/tttn/drafts/[hungnd] TTTN HCMUT 2015.docx
+++ b/reports/tttn/drafts/[hungnd] TTTN HCMUT 2015.docx
@@ -329,6 +329,7 @@
         <w:dataBinding w:prefixMappings="xmlns:ns0='http://purl.org/dc/elements/1.1/' xmlns:ns1='http://schemas.openxmlformats.org/package/2006/metadata/core-properties' " w:xpath="/ns1:coreProperties[1]/ns0:subject[1]" w:storeItemID="{6C3C8BC8-F283-45AE-878A-BAB7291924A1}"/>
         <w:text/>
       </w:sdtPr>
+      <w:sdtEndPr/>
       <w:sdtContent>
         <w:p>
           <w:pPr>
@@ -379,24 +380,13 @@
           <w:dataBinding w:prefixMappings="xmlns:ns0='http://purl.org/dc/elements/1.1/' xmlns:ns1='http://schemas.openxmlformats.org/package/2006/metadata/core-properties' " w:xpath="/ns1:coreProperties[1]/ns0:title[1]" w:storeItemID="{6C3C8BC8-F283-45AE-878A-BAB7291924A1}"/>
           <w:text/>
         </w:sdtPr>
+        <w:sdtEndPr/>
         <w:sdtContent>
           <w:r>
             <w:rPr>
               <w:sz w:val="42"/>
             </w:rPr>
-            <w:t xml:space="preserve">Phân giải </w:t>
-          </w:r>
-          <w:r>
-            <w:rPr>
-              <w:sz w:val="42"/>
-            </w:rPr>
-            <w:t>đồng tham chiếu trên</w:t>
-          </w:r>
-          <w:r>
-            <w:rPr>
-              <w:sz w:val="42"/>
-            </w:rPr>
-            <w:t xml:space="preserve"> bệnh án điện tử</w:t>
+            <w:t>Phân giải đồng tham chiếu cho bệnh án điện tử</w:t>
           </w:r>
         </w:sdtContent>
       </w:sdt>
@@ -564,7 +554,7 @@
                 <w:sz w:val="28"/>
                 <w:szCs w:val="28"/>
               </w:rPr>
-              <w:t>15/05/2015</w:t>
+              <w:t>21/05/2015</w:t>
             </w:r>
             <w:r>
               <w:rPr>
@@ -658,7 +648,7 @@
           <w:r>
             <w:fldChar w:fldCharType="separate"/>
           </w:r>
-          <w:hyperlink w:anchor="_Toc419479202" w:history="1">
+          <w:hyperlink w:anchor="_Toc420004820" w:history="1">
             <w:r>
               <w:rPr>
                 <w:rStyle w:val="Hyperlink"/>
@@ -699,7 +689,7 @@
                 <w:noProof/>
                 <w:webHidden/>
               </w:rPr>
-              <w:instrText xml:space="preserve"> PAGEREF _Toc419479202 \h </w:instrText>
+              <w:instrText xml:space="preserve"> PAGEREF _Toc420004820 \h </w:instrText>
             </w:r>
             <w:r>
               <w:rPr>
@@ -742,7 +732,7 @@
               <w:noProof/>
             </w:rPr>
           </w:pPr>
-          <w:hyperlink w:anchor="_Toc419479203" w:history="1">
+          <w:hyperlink w:anchor="_Toc420004821" w:history="1">
             <w:r>
               <w:rPr>
                 <w:rStyle w:val="Hyperlink"/>
@@ -783,7 +773,7 @@
                 <w:noProof/>
                 <w:webHidden/>
               </w:rPr>
-              <w:instrText xml:space="preserve"> PAGEREF _Toc419479203 \h </w:instrText>
+              <w:instrText xml:space="preserve"> PAGEREF _Toc420004821 \h </w:instrText>
             </w:r>
             <w:r>
               <w:rPr>
@@ -826,7 +816,7 @@
               <w:noProof/>
             </w:rPr>
           </w:pPr>
-          <w:hyperlink w:anchor="_Toc419479204" w:history="1">
+          <w:hyperlink w:anchor="_Toc420004822" w:history="1">
             <w:r>
               <w:rPr>
                 <w:rStyle w:val="Hyperlink"/>
@@ -867,7 +857,7 @@
                 <w:noProof/>
                 <w:webHidden/>
               </w:rPr>
-              <w:instrText xml:space="preserve"> PAGEREF _Toc419479204 \h </w:instrText>
+              <w:instrText xml:space="preserve"> PAGEREF _Toc420004822 \h </w:instrText>
             </w:r>
             <w:r>
               <w:rPr>
@@ -910,7 +900,7 @@
               <w:noProof/>
             </w:rPr>
           </w:pPr>
-          <w:hyperlink w:anchor="_Toc419479205" w:history="1">
+          <w:hyperlink w:anchor="_Toc420004823" w:history="1">
             <w:r>
               <w:rPr>
                 <w:rStyle w:val="Hyperlink"/>
@@ -951,7 +941,7 @@
                 <w:noProof/>
                 <w:webHidden/>
               </w:rPr>
-              <w:instrText xml:space="preserve"> PAGEREF _Toc419479205 \h </w:instrText>
+              <w:instrText xml:space="preserve"> PAGEREF _Toc420004823 \h </w:instrText>
             </w:r>
             <w:r>
               <w:rPr>
@@ -994,7 +984,7 @@
               <w:noProof/>
             </w:rPr>
           </w:pPr>
-          <w:hyperlink w:anchor="_Toc419479206" w:history="1">
+          <w:hyperlink w:anchor="_Toc420004824" w:history="1">
             <w:r>
               <w:rPr>
                 <w:rStyle w:val="Hyperlink"/>
@@ -1035,7 +1025,7 @@
                 <w:noProof/>
                 <w:webHidden/>
               </w:rPr>
-              <w:instrText xml:space="preserve"> PAGEREF _Toc419479206 \h </w:instrText>
+              <w:instrText xml:space="preserve"> PAGEREF _Toc420004824 \h </w:instrText>
             </w:r>
             <w:r>
               <w:rPr>
@@ -1078,7 +1068,7 @@
               <w:noProof/>
             </w:rPr>
           </w:pPr>
-          <w:hyperlink w:anchor="_Toc419479207" w:history="1">
+          <w:hyperlink w:anchor="_Toc420004825" w:history="1">
             <w:r>
               <w:rPr>
                 <w:rStyle w:val="Hyperlink"/>
@@ -1119,7 +1109,7 @@
                 <w:noProof/>
                 <w:webHidden/>
               </w:rPr>
-              <w:instrText xml:space="preserve"> PAGEREF _Toc419479207 \h </w:instrText>
+              <w:instrText xml:space="preserve"> PAGEREF _Toc420004825 \h </w:instrText>
             </w:r>
             <w:r>
               <w:rPr>
@@ -1162,7 +1152,7 @@
               <w:noProof/>
             </w:rPr>
           </w:pPr>
-          <w:hyperlink w:anchor="_Toc419479208" w:history="1">
+          <w:hyperlink w:anchor="_Toc420004826" w:history="1">
             <w:r>
               <w:rPr>
                 <w:rStyle w:val="Hyperlink"/>
@@ -1203,7 +1193,7 @@
                 <w:noProof/>
                 <w:webHidden/>
               </w:rPr>
-              <w:instrText xml:space="preserve"> PAGEREF _Toc419479208 \h </w:instrText>
+              <w:instrText xml:space="preserve"> PAGEREF _Toc420004826 \h </w:instrText>
             </w:r>
             <w:r>
               <w:rPr>
@@ -1246,7 +1236,7 @@
               <w:noProof/>
             </w:rPr>
           </w:pPr>
-          <w:hyperlink w:anchor="_Toc419479209" w:history="1">
+          <w:hyperlink w:anchor="_Toc420004827" w:history="1">
             <w:r>
               <w:rPr>
                 <w:rStyle w:val="Hyperlink"/>
@@ -1287,7 +1277,7 @@
                 <w:noProof/>
                 <w:webHidden/>
               </w:rPr>
-              <w:instrText xml:space="preserve"> PAGEREF _Toc419479209 \h </w:instrText>
+              <w:instrText xml:space="preserve"> PAGEREF _Toc420004827 \h </w:instrText>
             </w:r>
             <w:r>
               <w:rPr>
@@ -1330,7 +1320,7 @@
               <w:noProof/>
             </w:rPr>
           </w:pPr>
-          <w:hyperlink w:anchor="_Toc419479210" w:history="1">
+          <w:hyperlink w:anchor="_Toc420004828" w:history="1">
             <w:r>
               <w:rPr>
                 <w:rStyle w:val="Hyperlink"/>
@@ -1371,7 +1361,7 @@
                 <w:noProof/>
                 <w:webHidden/>
               </w:rPr>
-              <w:instrText xml:space="preserve"> PAGEREF _Toc419479210 \h </w:instrText>
+              <w:instrText xml:space="preserve"> PAGEREF _Toc420004828 \h </w:instrText>
             </w:r>
             <w:r>
               <w:rPr>
@@ -1414,7 +1404,7 @@
               <w:noProof/>
             </w:rPr>
           </w:pPr>
-          <w:hyperlink w:anchor="_Toc419479211" w:history="1">
+          <w:hyperlink w:anchor="_Toc420004829" w:history="1">
             <w:r>
               <w:rPr>
                 <w:rStyle w:val="Hyperlink"/>
@@ -1455,7 +1445,7 @@
                 <w:noProof/>
                 <w:webHidden/>
               </w:rPr>
-              <w:instrText xml:space="preserve"> PAGEREF _Toc419479211 \h </w:instrText>
+              <w:instrText xml:space="preserve"> PAGEREF _Toc420004829 \h </w:instrText>
             </w:r>
             <w:r>
               <w:rPr>
@@ -1498,7 +1488,7 @@
               <w:noProof/>
             </w:rPr>
           </w:pPr>
-          <w:hyperlink w:anchor="_Toc419479212" w:history="1">
+          <w:hyperlink w:anchor="_Toc420004830" w:history="1">
             <w:r>
               <w:rPr>
                 <w:rStyle w:val="Hyperlink"/>
@@ -1539,7 +1529,7 @@
                 <w:noProof/>
                 <w:webHidden/>
               </w:rPr>
-              <w:instrText xml:space="preserve"> PAGEREF _Toc419479212 \h </w:instrText>
+              <w:instrText xml:space="preserve"> PAGEREF _Toc420004830 \h </w:instrText>
             </w:r>
             <w:r>
               <w:rPr>
@@ -1582,7 +1572,7 @@
               <w:noProof/>
             </w:rPr>
           </w:pPr>
-          <w:hyperlink w:anchor="_Toc419479213" w:history="1">
+          <w:hyperlink w:anchor="_Toc420004831" w:history="1">
             <w:r>
               <w:rPr>
                 <w:rStyle w:val="Hyperlink"/>
@@ -1623,7 +1613,7 @@
                 <w:noProof/>
                 <w:webHidden/>
               </w:rPr>
-              <w:instrText xml:space="preserve"> PAGEREF _Toc419479213 \h </w:instrText>
+              <w:instrText xml:space="preserve"> PAGEREF _Toc420004831 \h </w:instrText>
             </w:r>
             <w:r>
               <w:rPr>
@@ -1666,7 +1656,7 @@
               <w:noProof/>
             </w:rPr>
           </w:pPr>
-          <w:hyperlink w:anchor="_Toc419479214" w:history="1">
+          <w:hyperlink w:anchor="_Toc420004832" w:history="1">
             <w:r>
               <w:rPr>
                 <w:rStyle w:val="Hyperlink"/>
@@ -1707,7 +1697,7 @@
                 <w:noProof/>
                 <w:webHidden/>
               </w:rPr>
-              <w:instrText xml:space="preserve"> PAGEREF _Toc419479214 \h </w:instrText>
+              <w:instrText xml:space="preserve"> PAGEREF _Toc420004832 \h </w:instrText>
             </w:r>
             <w:r>
               <w:rPr>
@@ -1750,7 +1740,7 @@
               <w:noProof/>
             </w:rPr>
           </w:pPr>
-          <w:hyperlink w:anchor="_Toc419479215" w:history="1">
+          <w:hyperlink w:anchor="_Toc420004833" w:history="1">
             <w:r>
               <w:rPr>
                 <w:rStyle w:val="Hyperlink"/>
@@ -1791,7 +1781,7 @@
                 <w:noProof/>
                 <w:webHidden/>
               </w:rPr>
-              <w:instrText xml:space="preserve"> PAGEREF _Toc419479215 \h </w:instrText>
+              <w:instrText xml:space="preserve"> PAGEREF _Toc420004833 \h </w:instrText>
             </w:r>
             <w:r>
               <w:rPr>
@@ -1834,7 +1824,7 @@
               <w:noProof/>
             </w:rPr>
           </w:pPr>
-          <w:hyperlink w:anchor="_Toc419479216" w:history="1">
+          <w:hyperlink w:anchor="_Toc420004834" w:history="1">
             <w:r>
               <w:rPr>
                 <w:rStyle w:val="Hyperlink"/>
@@ -1875,7 +1865,7 @@
                 <w:noProof/>
                 <w:webHidden/>
               </w:rPr>
-              <w:instrText xml:space="preserve"> PAGEREF _Toc419479216 \h </w:instrText>
+              <w:instrText xml:space="preserve"> PAGEREF _Toc420004834 \h </w:instrText>
             </w:r>
             <w:r>
               <w:rPr>
@@ -1918,7 +1908,7 @@
               <w:noProof/>
             </w:rPr>
           </w:pPr>
-          <w:hyperlink w:anchor="_Toc419479217" w:history="1">
+          <w:hyperlink w:anchor="_Toc420004835" w:history="1">
             <w:r>
               <w:rPr>
                 <w:rStyle w:val="Hyperlink"/>
@@ -1959,7 +1949,7 @@
                 <w:noProof/>
                 <w:webHidden/>
               </w:rPr>
-              <w:instrText xml:space="preserve"> PAGEREF _Toc419479217 \h </w:instrText>
+              <w:instrText xml:space="preserve"> PAGEREF _Toc420004835 \h </w:instrText>
             </w:r>
             <w:r>
               <w:rPr>
@@ -2002,7 +1992,7 @@
               <w:noProof/>
             </w:rPr>
           </w:pPr>
-          <w:hyperlink w:anchor="_Toc419479218" w:history="1">
+          <w:hyperlink w:anchor="_Toc420004836" w:history="1">
             <w:r>
               <w:rPr>
                 <w:rStyle w:val="Hyperlink"/>
@@ -2043,7 +2033,7 @@
                 <w:noProof/>
                 <w:webHidden/>
               </w:rPr>
-              <w:instrText xml:space="preserve"> PAGEREF _Toc419479218 \h </w:instrText>
+              <w:instrText xml:space="preserve"> PAGEREF _Toc420004836 \h </w:instrText>
             </w:r>
             <w:r>
               <w:rPr>
@@ -2086,7 +2076,7 @@
               <w:noProof/>
             </w:rPr>
           </w:pPr>
-          <w:hyperlink w:anchor="_Toc419479219" w:history="1">
+          <w:hyperlink w:anchor="_Toc420004837" w:history="1">
             <w:r>
               <w:rPr>
                 <w:rStyle w:val="Hyperlink"/>
@@ -2106,7 +2096,7 @@
                 <w:rStyle w:val="Hyperlink"/>
                 <w:noProof/>
               </w:rPr>
-              <w:t>Học máy có giám sát</w:t>
+              <w:t>Xây dựng các cặp thực thể</w:t>
             </w:r>
             <w:r>
               <w:rPr>
@@ -2127,7 +2117,7 @@
                 <w:noProof/>
                 <w:webHidden/>
               </w:rPr>
-              <w:instrText xml:space="preserve"> PAGEREF _Toc419479219 \h </w:instrText>
+              <w:instrText xml:space="preserve"> PAGEREF _Toc420004837 \h </w:instrText>
             </w:r>
             <w:r>
               <w:rPr>
@@ -2170,7 +2160,7 @@
               <w:noProof/>
             </w:rPr>
           </w:pPr>
-          <w:hyperlink w:anchor="_Toc419479220" w:history="1">
+          <w:hyperlink w:anchor="_Toc420004838" w:history="1">
             <w:r>
               <w:rPr>
                 <w:rStyle w:val="Hyperlink"/>
@@ -2190,7 +2180,7 @@
                 <w:rStyle w:val="Hyperlink"/>
                 <w:noProof/>
               </w:rPr>
-              <w:t>Best-first clustering</w:t>
+              <w:t>Các phương pháp phân loại</w:t>
             </w:r>
             <w:r>
               <w:rPr>
@@ -2211,7 +2201,7 @@
                 <w:noProof/>
                 <w:webHidden/>
               </w:rPr>
-              <w:instrText xml:space="preserve"> PAGEREF _Toc419479220 \h </w:instrText>
+              <w:instrText xml:space="preserve"> PAGEREF _Toc420004838 \h </w:instrText>
             </w:r>
             <w:r>
               <w:rPr>
@@ -2231,7 +2221,7 @@
                 <w:noProof/>
                 <w:webHidden/>
               </w:rPr>
-              <w:t>8</w:t>
+              <w:t>7</w:t>
             </w:r>
             <w:r>
               <w:rPr>
@@ -2254,7 +2244,7 @@
               <w:noProof/>
             </w:rPr>
           </w:pPr>
-          <w:hyperlink w:anchor="_Toc419479221" w:history="1">
+          <w:hyperlink w:anchor="_Toc420004839" w:history="1">
             <w:r>
               <w:rPr>
                 <w:rStyle w:val="Hyperlink"/>
@@ -2274,6 +2264,90 @@
                 <w:rStyle w:val="Hyperlink"/>
                 <w:noProof/>
               </w:rPr>
+              <w:t>Best-first clustering</w:t>
+            </w:r>
+            <w:r>
+              <w:rPr>
+                <w:noProof/>
+                <w:webHidden/>
+              </w:rPr>
+              <w:tab/>
+            </w:r>
+            <w:r>
+              <w:rPr>
+                <w:noProof/>
+                <w:webHidden/>
+              </w:rPr>
+              <w:fldChar w:fldCharType="begin"/>
+            </w:r>
+            <w:r>
+              <w:rPr>
+                <w:noProof/>
+                <w:webHidden/>
+              </w:rPr>
+              <w:instrText xml:space="preserve"> PAGEREF _Toc420004839 \h </w:instrText>
+            </w:r>
+            <w:r>
+              <w:rPr>
+                <w:noProof/>
+                <w:webHidden/>
+              </w:rPr>
+            </w:r>
+            <w:r>
+              <w:rPr>
+                <w:noProof/>
+                <w:webHidden/>
+              </w:rPr>
+              <w:fldChar w:fldCharType="separate"/>
+            </w:r>
+            <w:r>
+              <w:rPr>
+                <w:noProof/>
+                <w:webHidden/>
+              </w:rPr>
+              <w:t>8</w:t>
+            </w:r>
+            <w:r>
+              <w:rPr>
+                <w:noProof/>
+                <w:webHidden/>
+              </w:rPr>
+              <w:fldChar w:fldCharType="end"/>
+            </w:r>
+          </w:hyperlink>
+        </w:p>
+        <w:p>
+          <w:pPr>
+            <w:pStyle w:val="TOC3"/>
+            <w:tabs>
+              <w:tab w:val="left" w:pos="1540"/>
+              <w:tab w:val="right" w:leader="dot" w:pos="9163"/>
+            </w:tabs>
+            <w:rPr>
+              <w:rFonts w:asciiTheme="minorHAnsi" w:eastAsiaTheme="minorEastAsia" w:hAnsiTheme="minorHAnsi"/>
+              <w:noProof/>
+            </w:rPr>
+          </w:pPr>
+          <w:hyperlink w:anchor="_Toc420004840" w:history="1">
+            <w:r>
+              <w:rPr>
+                <w:rStyle w:val="Hyperlink"/>
+                <w:noProof/>
+              </w:rPr>
+              <w:t>4.2.7</w:t>
+            </w:r>
+            <w:r>
+              <w:rPr>
+                <w:rFonts w:asciiTheme="minorHAnsi" w:eastAsiaTheme="minorEastAsia" w:hAnsiTheme="minorHAnsi"/>
+                <w:noProof/>
+              </w:rPr>
+              <w:tab/>
+            </w:r>
+            <w:r>
+              <w:rPr>
+                <w:rStyle w:val="Hyperlink"/>
+                <w:noProof/>
+              </w:rPr>
               <w:t>Xây dựng chuỗi đồng tham chiếu</w:t>
             </w:r>
             <w:r>
@@ -2295,7 +2369,7 @@
                 <w:noProof/>
                 <w:webHidden/>
               </w:rPr>
-              <w:instrText xml:space="preserve"> PAGEREF _Toc419479221 \h </w:instrText>
+              <w:instrText xml:space="preserve"> PAGEREF _Toc420004840 \h </w:instrText>
             </w:r>
             <w:r>
               <w:rPr>
@@ -2338,7 +2412,7 @@
               <w:noProof/>
             </w:rPr>
           </w:pPr>
-          <w:hyperlink w:anchor="_Toc419479222" w:history="1">
+          <w:hyperlink w:anchor="_Toc420004841" w:history="1">
             <w:r>
               <w:rPr>
                 <w:rStyle w:val="Hyperlink"/>
@@ -2379,7 +2453,7 @@
                 <w:noProof/>
                 <w:webHidden/>
               </w:rPr>
-              <w:instrText xml:space="preserve"> PAGEREF _Toc419479222 \h </w:instrText>
+              <w:instrText xml:space="preserve"> PAGEREF _Toc420004841 \h </w:instrText>
             </w:r>
             <w:r>
               <w:rPr>
@@ -2399,7 +2473,7 @@
                 <w:noProof/>
                 <w:webHidden/>
               </w:rPr>
-              <w:t>8</w:t>
+              <w:t>9</w:t>
             </w:r>
             <w:r>
               <w:rPr>
@@ -2422,7 +2496,7 @@
               <w:noProof/>
             </w:rPr>
           </w:pPr>
-          <w:hyperlink w:anchor="_Toc419479223" w:history="1">
+          <w:hyperlink w:anchor="_Toc420004842" w:history="1">
             <w:r>
               <w:rPr>
                 <w:rStyle w:val="Hyperlink"/>
@@ -2463,7 +2537,7 @@
                 <w:noProof/>
                 <w:webHidden/>
               </w:rPr>
-              <w:instrText xml:space="preserve"> PAGEREF _Toc419479223 \h </w:instrText>
+              <w:instrText xml:space="preserve"> PAGEREF _Toc420004842 \h </w:instrText>
             </w:r>
             <w:r>
               <w:rPr>
@@ -2483,7 +2557,7 @@
                 <w:noProof/>
                 <w:webHidden/>
               </w:rPr>
-              <w:t>8</w:t>
+              <w:t>9</w:t>
             </w:r>
             <w:r>
               <w:rPr>
@@ -2506,7 +2580,7 @@
               <w:noProof/>
             </w:rPr>
           </w:pPr>
-          <w:hyperlink w:anchor="_Toc419479224" w:history="1">
+          <w:hyperlink w:anchor="_Toc420004843" w:history="1">
             <w:r>
               <w:rPr>
                 <w:rStyle w:val="Hyperlink"/>
@@ -2547,7 +2621,7 @@
                 <w:noProof/>
                 <w:webHidden/>
               </w:rPr>
-              <w:instrText xml:space="preserve"> PAGEREF _Toc419479224 \h </w:instrText>
+              <w:instrText xml:space="preserve"> PAGEREF _Toc420004843 \h </w:instrText>
             </w:r>
             <w:r>
               <w:rPr>
@@ -2567,7 +2641,7 @@
                 <w:noProof/>
                 <w:webHidden/>
               </w:rPr>
-              <w:t>8</w:t>
+              <w:t>9</w:t>
             </w:r>
             <w:r>
               <w:rPr>
@@ -2590,7 +2664,7 @@
               <w:noProof/>
             </w:rPr>
           </w:pPr>
-          <w:hyperlink w:anchor="_Toc419479225" w:history="1">
+          <w:hyperlink w:anchor="_Toc420004844" w:history="1">
             <w:r>
               <w:rPr>
                 <w:rStyle w:val="Hyperlink"/>
@@ -2631,7 +2705,7 @@
                 <w:noProof/>
                 <w:webHidden/>
               </w:rPr>
-              <w:instrText xml:space="preserve"> PAGEREF _Toc419479225 \h </w:instrText>
+              <w:instrText xml:space="preserve"> PAGEREF _Toc420004844 \h </w:instrText>
             </w:r>
             <w:r>
               <w:rPr>
@@ -2651,7 +2725,7 @@
                 <w:noProof/>
                 <w:webHidden/>
               </w:rPr>
-              <w:t>8</w:t>
+              <w:t>9</w:t>
             </w:r>
             <w:r>
               <w:rPr>
@@ -2674,7 +2748,7 @@
               <w:noProof/>
             </w:rPr>
           </w:pPr>
-          <w:hyperlink w:anchor="_Toc419479226" w:history="1">
+          <w:hyperlink w:anchor="_Toc420004845" w:history="1">
             <w:r>
               <w:rPr>
                 <w:rStyle w:val="Hyperlink"/>
@@ -2715,7 +2789,7 @@
                 <w:noProof/>
                 <w:webHidden/>
               </w:rPr>
-              <w:instrText xml:space="preserve"> PAGEREF _Toc419479226 \h </w:instrText>
+              <w:instrText xml:space="preserve"> PAGEREF _Toc420004845 \h </w:instrText>
             </w:r>
             <w:r>
               <w:rPr>
@@ -2735,7 +2809,7 @@
                 <w:noProof/>
                 <w:webHidden/>
               </w:rPr>
-              <w:t>8</w:t>
+              <w:t>9</w:t>
             </w:r>
             <w:r>
               <w:rPr>
@@ -2772,7 +2846,7 @@
       <w:pPr>
         <w:pStyle w:val="Heading1"/>
       </w:pPr>
-      <w:bookmarkStart w:id="0" w:name="_Toc419479202"/>
+      <w:bookmarkStart w:id="0" w:name="_Toc420004820"/>
       <w:r>
         <w:lastRenderedPageBreak/>
         <w:t>Giới thiệu vấn đề</w:t>
@@ -2837,7 +2911,7 @@
       <w:pPr>
         <w:pStyle w:val="Heading1"/>
       </w:pPr>
-      <w:bookmarkStart w:id="1" w:name="_Toc419479203"/>
+      <w:bookmarkStart w:id="1" w:name="_Toc420004821"/>
       <w:r>
         <w:t>Các công trình liên quan</w:t>
       </w:r>
@@ -2847,7 +2921,7 @@
       <w:pPr>
         <w:pStyle w:val="Heading2"/>
       </w:pPr>
-      <w:bookmarkStart w:id="2" w:name="_Toc419479204"/>
+      <w:bookmarkStart w:id="2" w:name="_Toc420004822"/>
       <w:r>
         <w:t>Bệnh án điện tử</w:t>
       </w:r>
@@ -2881,7 +2955,7 @@
       <w:pPr>
         <w:pStyle w:val="Heading2"/>
       </w:pPr>
-      <w:bookmarkStart w:id="3" w:name="_Toc419479205"/>
+      <w:bookmarkStart w:id="3" w:name="_Toc420004823"/>
       <w:r>
         <w:t>Phân giải đồng tham chiếu</w:t>
       </w:r>
@@ -2963,7 +3037,7 @@
       <w:pPr>
         <w:pStyle w:val="Heading2"/>
       </w:pPr>
-      <w:bookmarkStart w:id="4" w:name="_Toc419479206"/>
+      <w:bookmarkStart w:id="4" w:name="_Toc420004824"/>
       <w:r>
         <w:t>Phân giải đồng tham chiếu cho bệnh án điện tử</w:t>
       </w:r>
@@ -3040,7 +3114,7 @@
       <w:pPr>
         <w:pStyle w:val="Heading1"/>
       </w:pPr>
-      <w:bookmarkStart w:id="5" w:name="_Toc419479207"/>
+      <w:bookmarkStart w:id="5" w:name="_Toc420004825"/>
       <w:r>
         <w:t>Kiến thức và công nghệ</w:t>
       </w:r>
@@ -3050,7 +3124,7 @@
       <w:pPr>
         <w:pStyle w:val="Heading2"/>
       </w:pPr>
-      <w:bookmarkStart w:id="6" w:name="_Toc419479208"/>
+      <w:bookmarkStart w:id="6" w:name="_Toc420004826"/>
       <w:r>
         <w:t>Named-Entity-Regconition</w:t>
       </w:r>
@@ -3072,7 +3146,7 @@
       <w:pPr>
         <w:pStyle w:val="Heading2"/>
       </w:pPr>
-      <w:bookmarkStart w:id="7" w:name="_Toc419479209"/>
+      <w:bookmarkStart w:id="7" w:name="_Toc420004827"/>
       <w:r>
         <w:t>Những vấn đề trong phân giải đồng tham chiếu trong bệnh án điện tử</w:t>
       </w:r>
@@ -3119,7 +3193,7 @@
       <w:pPr>
         <w:pStyle w:val="Heading1"/>
       </w:pPr>
-      <w:bookmarkStart w:id="8" w:name="_Toc419479210"/>
+      <w:bookmarkStart w:id="8" w:name="_Toc420004828"/>
       <w:r>
         <w:lastRenderedPageBreak/>
         <w:t>Bài toán</w:t>
@@ -3133,7 +3207,7 @@
       <w:pPr>
         <w:pStyle w:val="Heading2"/>
       </w:pPr>
-      <w:bookmarkStart w:id="9" w:name="_Toc419479211"/>
+      <w:bookmarkStart w:id="9" w:name="_Toc420004829"/>
       <w:r>
         <w:t>Phạm vi đề tài</w:t>
       </w:r>
@@ -3143,7 +3217,7 @@
       <w:pPr>
         <w:pStyle w:val="Heading3"/>
       </w:pPr>
-      <w:bookmarkStart w:id="10" w:name="_Toc419479212"/>
+      <w:bookmarkStart w:id="10" w:name="_Toc420004830"/>
       <w:r>
         <w:t>Nội dung bài toán</w:t>
       </w:r>
@@ -3165,7 +3239,7 @@
       <w:pPr>
         <w:pStyle w:val="Heading3"/>
       </w:pPr>
-      <w:bookmarkStart w:id="11" w:name="_Toc419479213"/>
+      <w:bookmarkStart w:id="11" w:name="_Toc420004831"/>
       <w:r>
         <w:t>Dữ liệu đầu vào</w:t>
       </w:r>
@@ -3220,7 +3294,7 @@
       <w:pPr>
         <w:pStyle w:val="Heading3"/>
       </w:pPr>
-      <w:bookmarkStart w:id="12" w:name="_Toc419479214"/>
+      <w:bookmarkStart w:id="12" w:name="_Toc420004832"/>
       <w:r>
         <w:t>Kết quả đầu ra</w:t>
       </w:r>
@@ -3266,7 +3340,7 @@
       <w:pPr>
         <w:pStyle w:val="Heading2"/>
       </w:pPr>
-      <w:bookmarkStart w:id="13" w:name="_Toc419479215"/>
+      <w:bookmarkStart w:id="13" w:name="_Toc420004833"/>
       <w:r>
         <w:t>Thiết kế hệ thống</w:t>
       </w:r>
@@ -3276,7 +3350,7 @@
       <w:pPr>
         <w:pStyle w:val="Heading3"/>
       </w:pPr>
-      <w:bookmarkStart w:id="14" w:name="_Toc419479216"/>
+      <w:bookmarkStart w:id="14" w:name="_Toc420004834"/>
       <w:r>
         <w:t>Định nghĩa nhãn</w:t>
       </w:r>
@@ -3316,7 +3390,7 @@
       <w:pPr>
         <w:pStyle w:val="Heading3"/>
       </w:pPr>
-      <w:bookmarkStart w:id="15" w:name="_Toc419479217"/>
+      <w:bookmarkStart w:id="15" w:name="_Toc420004835"/>
       <w:r>
         <w:t>Chi tiết hệ thống</w:t>
       </w:r>
@@ -3324,7 +3398,7 @@
     </w:p>
     <w:p>
       <w:r>
-        <w:t>Hệ thống sẽ gồm các bước (</w:t>
+        <w:t>Ở phần này, nhóm sẽ trình bày một cách chi tiết các bước hiện thực hệ thống phân giải đồng tham chiếu cho bệnh án điện tử. Một cách tổng quan, hệ thống sẽ gồm các bước sau (</w:t>
       </w:r>
       <w:r>
         <w:fldChar w:fldCharType="begin"/>
@@ -3348,55 +3422,46 @@
         <w:fldChar w:fldCharType="end"/>
       </w:r>
       <w:r>
-        <w:t>)</w:t>
-      </w:r>
-    </w:p>
-    <w:p>
-      <w:pPr>
-        <w:pStyle w:val="ListParagraph"/>
-        <w:numPr>
-          <w:ilvl w:val="0"/>
-          <w:numId w:val="12"/>
-        </w:numPr>
-      </w:pPr>
-      <w:r>
-        <w:t>Tiền xử lý (kết quả là các cặp thực thể có khả năng đồng tham chiếu)</w:t>
-      </w:r>
-    </w:p>
-    <w:p>
-      <w:pPr>
-        <w:pStyle w:val="ListParagraph"/>
-        <w:numPr>
-          <w:ilvl w:val="0"/>
-          <w:numId w:val="12"/>
-        </w:numPr>
-      </w:pPr>
-      <w:r>
-        <w:t>Học máy có giám sát sử dụng 3 module riêng biệt để phân loại 3 nhóm nhãn thực thể (kết quả là độ tin cậy việc đồng tham chiếu của căp thực thể)</w:t>
-      </w:r>
-    </w:p>
-    <w:p>
-      <w:pPr>
-        <w:pStyle w:val="ListParagraph"/>
-        <w:numPr>
-          <w:ilvl w:val="0"/>
-          <w:numId w:val="12"/>
-        </w:numPr>
-      </w:pPr>
-      <w:r>
-        <w:t>Áp dụng giải thuật best-first clustering (kết quả là các cặp thực thể đã được xác định là đồng tham chiếu)</w:t>
-      </w:r>
-    </w:p>
-    <w:p>
-      <w:pPr>
-        <w:pStyle w:val="ListParagraph"/>
-        <w:numPr>
-          <w:ilvl w:val="0"/>
-          <w:numId w:val="12"/>
-        </w:numPr>
-      </w:pPr>
-      <w:r>
-        <w:t>Xây dựng chuỗi đồng tham chiếu</w:t>
+        <w:t>): tiền xử</w:t>
+      </w:r>
+      <w:r>
+        <w:t xml:space="preserve"> lý</w:t>
+      </w:r>
+      <w:r>
+        <w:t xml:space="preserve">, sinh các cặp </w:t>
+      </w:r>
+      <w:r>
+        <w:t xml:space="preserve">thực thể </w:t>
+      </w:r>
+      <w:r>
+        <w:t>và lọc ra những cặp có khả năng là đồng tham chiếu,</w:t>
+      </w:r>
+      <w:r>
+        <w:t xml:space="preserve"> sử dụng SVM để học trên tập các cặp </w:t>
+      </w:r>
+      <w:r>
+        <w:t xml:space="preserve">thực thể </w:t>
+      </w:r>
+      <w:r>
+        <w:t>để đánh giá mức độ tin cậy</w:t>
+      </w:r>
+      <w:r>
+        <w:t xml:space="preserve"> về việc đồng tham chiếu</w:t>
+      </w:r>
+      <w:r>
+        <w:t xml:space="preserve"> của chúng</w:t>
+      </w:r>
+      <w:r>
+        <w:t xml:space="preserve">, </w:t>
+      </w:r>
+      <w:r>
+        <w:t>áp dụng giải thuật gom cụm best-first để xác định các cặp đồng tham chiếu</w:t>
+      </w:r>
+      <w:r>
+        <w:t xml:space="preserve"> </w:t>
+      </w:r>
+      <w:r>
+        <w:t>và cuối cùng là xây dựng chuỗi đồng tham chiếu từ các cặp đồng tham chiếu đó.</w:t>
       </w:r>
     </w:p>
     <w:p>
@@ -3425,10 +3490,10 @@
             <v:path o:extrusionok="f" gradientshapeok="t" o:connecttype="rect"/>
             <o:lock v:ext="edit" aspectratio="t"/>
           </v:shapetype>
-          <v:shape id="_x0000_i1025" type="#_x0000_t75" style="width:248.5pt;height:272.5pt" o:ole="">
+          <v:shape id="_x0000_i1025" type="#_x0000_t75" style="width:249pt;height:272.5pt" o:ole="">
             <v:imagedata r:id="rId14" o:title=""/>
           </v:shape>
-          <o:OLEObject Type="Embed" ProgID="Visio.Drawing.15" ShapeID="_x0000_i1025" DrawAspect="Content" ObjectID="_1493221188" r:id="rId15"/>
+          <o:OLEObject Type="Embed" ProgID="Visio.Drawing.15" ShapeID="_x0000_i1025" DrawAspect="Content" ObjectID="_1493747419" r:id="rId15"/>
         </w:object>
       </w:r>
     </w:p>
@@ -3470,46 +3535,83 @@
       <w:pPr>
         <w:pStyle w:val="Heading3"/>
       </w:pPr>
-      <w:bookmarkStart w:id="17" w:name="_Toc419479218"/>
+      <w:bookmarkStart w:id="17" w:name="_Toc420004836"/>
       <w:r>
         <w:t>Tiền xử lý</w:t>
       </w:r>
       <w:bookmarkEnd w:id="17"/>
     </w:p>
     <w:p>
-      <w:pPr>
-        <w:pStyle w:val="ListParagraph"/>
-        <w:numPr>
-          <w:ilvl w:val="0"/>
-          <w:numId w:val="12"/>
-        </w:numPr>
-      </w:pPr>
-      <w:r>
-        <w:t>Giải thích bước tiền xử lý</w:t>
-      </w:r>
-    </w:p>
-    <w:p>
-      <w:pPr>
-        <w:pStyle w:val="ListParagraph"/>
-        <w:numPr>
-          <w:ilvl w:val="0"/>
-          <w:numId w:val="12"/>
-        </w:numPr>
-      </w:pPr>
-      <w:r>
-        <w:t>Đưa ví dụ: “her CT scan” và “a CT scan” sau khi được tiền xử lý đều trở thành “CT scan”</w:t>
-      </w:r>
-    </w:p>
-    <w:p>
-      <w:pPr>
-        <w:pStyle w:val="ListParagraph"/>
-        <w:numPr>
-          <w:ilvl w:val="0"/>
-          <w:numId w:val="12"/>
-        </w:numPr>
-      </w:pPr>
-      <w:r>
-        <w:t xml:space="preserve">Cặp mention được xây dựng là lọc từ </w:t>
+      <w:r>
+        <w:t>Ở bước tiền xử</w:t>
+      </w:r>
+      <w:r>
+        <w:t xml:space="preserve"> lý này,</w:t>
+      </w:r>
+      <w:r>
+        <w:t xml:space="preserve"> các </w:t>
+      </w:r>
+      <w:r>
+        <w:t>thực thể (concept) ở dữ liệu đầu vào</w:t>
+      </w:r>
+      <w:r>
+        <w:t xml:space="preserve"> sẽ được </w:t>
+      </w:r>
+      <w:r>
+        <w:t>loại bỏ</w:t>
+      </w:r>
+      <w:r>
+        <w:t xml:space="preserve"> đi các </w:t>
+      </w:r>
+      <w:r>
+        <w:t>bổ từ xung quanh nó</w:t>
+      </w:r>
+      <w:r>
+        <w:t xml:space="preserve"> (nếu có)</w:t>
+      </w:r>
+      <w:r>
+        <w:t xml:space="preserve">. </w:t>
+      </w:r>
+      <w:r>
+        <w:t>Mục đích là để so trùng chuỗi kí tự giữa các cặp danh từ, giữa</w:t>
+      </w:r>
+      <w:r>
+        <w:t xml:space="preserve"> các</w:t>
+      </w:r>
+      <w:r>
+        <w:t xml:space="preserve"> danh từ và các kiến thức nền (Wikipedia), sử dụng làm thuộc tính cho hệ thống phân loại. Ví dụ cụm từ “her CT scan” và “a CT scan” sau khi qua bước tiền xử lý đều trở thành “CT scan”. Đối với các cụm từ có chứa giới từ, giới từ cùng với nội dung phía sau nó sẽ được loại bỏ.</w:t>
+      </w:r>
+    </w:p>
+    <w:p>
+      <w:pPr>
+        <w:pStyle w:val="Heading3"/>
+      </w:pPr>
+      <w:bookmarkStart w:id="18" w:name="_Toc420004837"/>
+      <w:r>
+        <w:t>Xây dựng các cặp thực thể</w:t>
+      </w:r>
+      <w:bookmarkEnd w:id="18"/>
+    </w:p>
+    <w:p>
+      <w:r>
+        <w:t xml:space="preserve">Từ danh sách </w:t>
+      </w:r>
+      <m:oMath>
+        <m:r>
+          <w:rPr>
+            <w:rFonts w:ascii="Latin Modern Math" w:hAnsi="Latin Modern Math"/>
+          </w:rPr>
+          <m:t>n</m:t>
+        </m:r>
+      </m:oMath>
+      <w:r>
+        <w:rPr>
+          <w:rFonts w:eastAsiaTheme="minorEastAsia"/>
+        </w:rPr>
+        <w:t xml:space="preserve"> </w:t>
+      </w:r>
+      <w:r>
+        <w:t xml:space="preserve">thực thể ở dữ liệu đầu vào, </w:t>
       </w:r>
       <m:oMath>
         <m:r>
@@ -3523,66 +3625,37 @@
         <w:rPr>
           <w:rFonts w:eastAsiaTheme="minorEastAsia"/>
         </w:rPr>
-        <w:t xml:space="preserve"> các cặp mention.</w:t>
+        <w:t xml:space="preserve"> cặp thực thể sẽ được xây dựng. N</w:t>
+      </w:r>
+      <w:r>
+        <w:rPr>
+          <w:rFonts w:eastAsiaTheme="minorEastAsia"/>
+        </w:rPr>
+        <w:t>hư đã được</w:t>
+      </w:r>
+      <w:r>
+        <w:rPr>
+          <w:rFonts w:eastAsiaTheme="minorEastAsia"/>
+        </w:rPr>
+        <w:t xml:space="preserve"> đề cập ở phần trước, loại bỏ đi các cặp ít có khả năng là đồng tham chiếu sẽ tránh đi ảnh hưởng tiêu cực của chúng lên hệ thống phân loại. </w:t>
+      </w:r>
+      <w:r>
+        <w:rPr>
+          <w:rFonts w:eastAsiaTheme="minorEastAsia"/>
+        </w:rPr>
+        <w:t>Một số phương pháp được đề xuất để làm điều này, nhóm quyết định sẽ chọn phương pháp đơn giản nhất, đó là loại bỏ đi các cặp mà hai thực thể thuộc về hai lớp khác nhau.</w:t>
       </w:r>
     </w:p>
     <w:p>
       <w:pPr>
         <w:pStyle w:val="Heading3"/>
       </w:pPr>
-      <w:bookmarkStart w:id="18" w:name="_Toc419479219"/>
-      <w:r>
-        <w:t>Học máy có giám sát</w:t>
-      </w:r>
-      <w:bookmarkEnd w:id="18"/>
-    </w:p>
-    <w:p>
-      <w:pPr>
-        <w:pStyle w:val="ListParagraph"/>
-        <w:numPr>
-          <w:ilvl w:val="0"/>
-          <w:numId w:val="13"/>
-        </w:numPr>
-      </w:pPr>
-      <w:r>
-        <w:t>Sử dụng 3 module riêng biệt ứng với 5 nhãn</w:t>
-      </w:r>
-    </w:p>
-    <w:p>
-      <w:pPr>
-        <w:pStyle w:val="ListParagraph"/>
-        <w:numPr>
-          <w:ilvl w:val="1"/>
-          <w:numId w:val="13"/>
-        </w:numPr>
-      </w:pPr>
-      <w:r>
-        <w:t>Module Person (thêm vào thuộc tính patient hoặc family hoặc hospital person)</w:t>
-      </w:r>
-    </w:p>
-    <w:p>
-      <w:pPr>
-        <w:pStyle w:val="ListParagraph"/>
-        <w:numPr>
-          <w:ilvl w:val="1"/>
-          <w:numId w:val="13"/>
-        </w:numPr>
-      </w:pPr>
-      <w:r>
-        <w:t>Module Non-person (Problem – Test – Treatment)</w:t>
-      </w:r>
-    </w:p>
-    <w:p>
-      <w:pPr>
-        <w:pStyle w:val="ListParagraph"/>
-        <w:numPr>
-          <w:ilvl w:val="1"/>
-          <w:numId w:val="13"/>
-        </w:numPr>
-      </w:pPr>
-      <w:r>
-        <w:t xml:space="preserve">Module Pronoun </w:t>
-      </w:r>
+      <w:bookmarkStart w:id="19" w:name="_Toc420004838"/>
+      <w:r>
+        <w:lastRenderedPageBreak/>
+        <w:t>Các phương pháp phân loại</w:t>
+      </w:r>
+      <w:bookmarkEnd w:id="19"/>
     </w:p>
     <w:p>
       <w:pPr>
@@ -3593,9 +3666,8 @@
         <w:rPr>
           <w:noProof/>
         </w:rPr>
-        <w:lastRenderedPageBreak/>
         <w:drawing>
-          <wp:inline distT="0" distB="0" distL="0" distR="0" wp14:anchorId="2BB1CB39" wp14:editId="5ECE0546">
+          <wp:inline distT="0" distB="0" distL="0" distR="0" wp14:anchorId="4A1215F3" wp14:editId="32E0F4DA">
             <wp:extent cx="5353651" cy="2952750"/>
             <wp:effectExtent l="0" t="0" r="0" b="0"/>
             <wp:docPr id="2" name="Picture 2"/>
@@ -3670,14 +3742,72 @@
       </w:r>
     </w:p>
     <w:p>
+      <w:r>
+        <w:t>Các thực thể được chia làm năm lớp: Person, Problem, Treatment, Test và Pronoun. Mỗi mối quan hệ đồng tham chiếu được phân vào một trong các lớp trên, trừ Pronoun. Một đặc tính nổi bật của một mối quan hệ tham chiếu thuộc lớp Person là các thực thể tham gia vào quan hệ đó có thể là một trong rất nhiều các đại từ nhân xưng (he, she, it, they, …), đại từ sở hữu (his, her, its, their, …) hoặc đại từ phản thân (himself, herself, itself, themselves, …). Việc phân giải đồng tham chiếu cho tên</w:t>
+      </w:r>
+      <w:r>
+        <w:t xml:space="preserve"> người</w:t>
+      </w:r>
+      <w:bookmarkStart w:id="20" w:name="_GoBack"/>
+      <w:bookmarkEnd w:id="20"/>
+      <w:r>
+        <w:t xml:space="preserve"> và đại từ nói chung là một công việc khó, vì thông tin có được từ các đại từ là rất ít, chúng chỉ có thể cho ta biết về số lượng (số ít hay nhiều) hay ngôi thứ (ngôi thứ nhất, thứ hai), v.v… Mặt khác, các tài liệu thường chứa nhiều sự đề cập đến nhiều hơn một người khiến cho việc phát hiện đúng chuỗi đồng tham chiếu cho các đề cập này là một thách thức lớn. Tuy nhiên, nếu chúng ta chỉ giới hạn lại trong phạm vi bệnh án điện tử thì công việc này sẽ dễ hơn rất nhiều. Một bệnh án điện tử thông thường chỉ đề cập đến một bệnh nhân, và nếu một thực thể được phát hiện là một sự đề cập đến bệnh nhân, thì thực thể đó gần như chắc chắn thuộc vào chuỗi đồng tham chiếu duy nhất đến bệnh nhân đó. Do vậy, việc xác định xem một thực thể có phải là một sự đề cập đến bệnh nhân hay không là một công việc cực kì quan trọng trong phạm vi bệnh án điện tử.</w:t>
+      </w:r>
+    </w:p>
+    <w:p>
+      <w:r>
+        <w:t>&lt;Problem, Treatment, Test&gt; here.</w:t>
+      </w:r>
+    </w:p>
+    <w:p>
+      <w:r>
+        <w:t>&lt;Pronoun&gt; here.</w:t>
+      </w:r>
+    </w:p>
+    <w:p>
+      <w:pPr>
+        <w:pStyle w:val="High-levelHeading"/>
+      </w:pPr>
+      <w:r>
+        <w:t>Đồng tham chiếu lớp Person</w:t>
+      </w:r>
+    </w:p>
+    <w:p>
+      <w:r>
+        <w:t>…</w:t>
+      </w:r>
+    </w:p>
+    <w:p>
+      <w:pPr>
+        <w:pStyle w:val="High-levelHeading"/>
+      </w:pPr>
+      <w:r>
+        <w:t>Đồng tham chiếu các lớp Problem/Treatment/Test</w:t>
+      </w:r>
+    </w:p>
+    <w:p>
+      <w:r>
+        <w:t>…</w:t>
+      </w:r>
+    </w:p>
+    <w:p>
+      <w:pPr>
+        <w:pStyle w:val="High-levelHeading"/>
+      </w:pPr>
+      <w:r>
+        <w:t>Đồng tham chiếu lớp Pronoun</w:t>
+      </w:r>
+    </w:p>
+    <w:p>
       <w:pPr>
         <w:pStyle w:val="Heading3"/>
       </w:pPr>
-      <w:bookmarkStart w:id="19" w:name="_Toc419479220"/>
-      <w:r>
+      <w:bookmarkStart w:id="21" w:name="_Toc420004839"/>
+      <w:r>
+        <w:lastRenderedPageBreak/>
         <w:t>Best-first clustering</w:t>
       </w:r>
-      <w:bookmarkEnd w:id="19"/>
+      <w:bookmarkEnd w:id="21"/>
     </w:p>
     <w:p>
       <w:pPr>
@@ -3695,11 +3825,11 @@
       <w:pPr>
         <w:pStyle w:val="Heading3"/>
       </w:pPr>
-      <w:bookmarkStart w:id="20" w:name="_Toc419479221"/>
+      <w:bookmarkStart w:id="22" w:name="_Toc420004840"/>
       <w:r>
         <w:t>Xây dựng chuỗi đồng tham chiếu</w:t>
       </w:r>
-      <w:bookmarkEnd w:id="20"/>
+      <w:bookmarkEnd w:id="22"/>
     </w:p>
     <w:p>
       <w:pPr>
@@ -3718,7 +3848,7 @@
       <w:pPr>
         <w:pStyle w:val="Heading1"/>
       </w:pPr>
-      <w:bookmarkStart w:id="21" w:name="_Toc419479222"/>
+      <w:bookmarkStart w:id="23" w:name="_Toc420004841"/>
       <w:r>
         <w:t>Tập d</w:t>
       </w:r>
@@ -3728,17 +3858,17 @@
       <w:r>
         <w:t xml:space="preserve"> và phương pháp đánh giá</w:t>
       </w:r>
-      <w:bookmarkEnd w:id="21"/>
+      <w:bookmarkEnd w:id="23"/>
     </w:p>
     <w:p>
       <w:pPr>
         <w:pStyle w:val="Heading2"/>
       </w:pPr>
-      <w:bookmarkStart w:id="22" w:name="_Toc419479223"/>
+      <w:bookmarkStart w:id="24" w:name="_Toc420004842"/>
       <w:r>
         <w:t>Tập dữ liệu</w:t>
       </w:r>
-      <w:bookmarkEnd w:id="22"/>
+      <w:bookmarkEnd w:id="24"/>
     </w:p>
     <w:p>
       <w:pPr>
@@ -3780,11 +3910,11 @@
       <w:pPr>
         <w:pStyle w:val="Heading2"/>
       </w:pPr>
-      <w:bookmarkStart w:id="23" w:name="_Toc419479224"/>
+      <w:bookmarkStart w:id="25" w:name="_Toc420004843"/>
       <w:r>
         <w:t>Phương pháp đánh giá</w:t>
       </w:r>
-      <w:bookmarkEnd w:id="23"/>
+      <w:bookmarkEnd w:id="25"/>
     </w:p>
     <w:p>
       <w:pPr>
@@ -3827,8 +3957,6 @@
       <w:r>
         <w:t>, sau đó lấy trung bình không trọng số</w:t>
       </w:r>
-      <w:bookmarkStart w:id="24" w:name="_GoBack"/>
-      <w:bookmarkEnd w:id="24"/>
     </w:p>
     <w:p>
       <w:pPr>
@@ -3846,14 +3974,14 @@
       <w:pPr>
         <w:pStyle w:val="Heading1"/>
       </w:pPr>
-      <w:bookmarkStart w:id="25" w:name="_Toc419479225"/>
+      <w:bookmarkStart w:id="26" w:name="_Toc420004844"/>
       <w:r>
         <w:t>Kết luận</w:t>
       </w:r>
-      <w:bookmarkEnd w:id="25"/>
+      <w:bookmarkEnd w:id="26"/>
     </w:p>
     <w:p/>
-    <w:bookmarkStart w:id="26" w:name="_Toc419479226" w:displacedByCustomXml="next"/>
+    <w:bookmarkStart w:id="27" w:name="_Toc420004845" w:displacedByCustomXml="next"/>
     <w:sdt>
       <w:sdtPr>
         <w:rPr>
@@ -3877,7 +4005,7 @@
           <w:r>
             <w:t>Tài liệu tham khảo</w:t>
           </w:r>
-          <w:bookmarkEnd w:id="26"/>
+          <w:bookmarkEnd w:id="27"/>
         </w:p>
         <w:sdt>
           <w:sdtPr>
@@ -3942,7 +4070,6 @@
                       <w:rPr>
                         <w:noProof/>
                       </w:rPr>
-                      <w:lastRenderedPageBreak/>
                       <w:t xml:space="preserve">[1] </w:t>
                     </w:r>
                   </w:p>
@@ -4320,7 +4447,7 @@
         <w:rFonts w:ascii="LM Sans 10" w:hAnsi="LM Sans 10"/>
         <w:noProof/>
       </w:rPr>
-      <w:t>Tập dữ liệu và phương pháp đánh giá</w:t>
+      <w:t>Bài toán đề xuất</w:t>
     </w:r>
     <w:r>
       <w:rPr>
@@ -4369,7 +4496,7 @@
         <w:rFonts w:ascii="LM Sans 10" w:hAnsi="LM Sans 10"/>
         <w:noProof/>
       </w:rPr>
-      <w:t>Tài liệu tham khảo</w:t>
+      <w:t>Tập dữ liệu và phương pháp đánh giá</w:t>
     </w:r>
     <w:r>
       <w:rPr>
@@ -5489,7 +5616,7 @@
   <w:abstractNum w:abstractNumId="10" w15:restartNumberingAfterBreak="0">
     <w:nsid w:val="4D0174CE"/>
     <w:multiLevelType w:val="multilevel"/>
-    <w:tmpl w:val="E96EE7A2"/>
+    <w:tmpl w:val="862230BA"/>
     <w:lvl w:ilvl="0">
       <w:start w:val="1"/>
       <w:numFmt w:val="decimal"/>
@@ -6278,7 +6405,7 @@
     <w:lsdException w:name="Block Text" w:semiHidden="1" w:unhideWhenUsed="1"/>
     <w:lsdException w:name="Hyperlink" w:semiHidden="1" w:unhideWhenUsed="1"/>
     <w:lsdException w:name="FollowedHyperlink" w:semiHidden="1" w:unhideWhenUsed="1"/>
-    <w:lsdException w:name="Strong" w:uiPriority="22" w:qFormat="1"/>
+    <w:lsdException w:name="Strong" w:uiPriority="22"/>
     <w:lsdException w:name="Emphasis" w:uiPriority="20" w:qFormat="1"/>
     <w:lsdException w:name="Document Map" w:semiHidden="1" w:unhideWhenUsed="1"/>
     <w:lsdException w:name="Plain Text" w:semiHidden="1" w:unhideWhenUsed="1"/>
@@ -6566,7 +6693,7 @@
   <w:style w:type="paragraph" w:default="1" w:styleId="Normal">
     <w:name w:val="Normal"/>
     <w:qFormat/>
-    <w:rsid w:val="001E4348"/>
+    <w:rsid w:val="00373522"/>
     <w:pPr>
       <w:spacing w:line="240" w:lineRule="auto"/>
       <w:ind w:firstLine="288"/>
@@ -6583,7 +6710,7 @@
     <w:link w:val="Heading1Char"/>
     <w:uiPriority w:val="9"/>
     <w:qFormat/>
-    <w:rsid w:val="001E4348"/>
+    <w:rsid w:val="00373522"/>
     <w:pPr>
       <w:keepNext/>
       <w:keepLines/>
@@ -6608,7 +6735,7 @@
     <w:uiPriority w:val="9"/>
     <w:unhideWhenUsed/>
     <w:qFormat/>
-    <w:rsid w:val="001E4348"/>
+    <w:rsid w:val="00373522"/>
     <w:pPr>
       <w:keepNext/>
       <w:keepLines/>
@@ -6634,7 +6761,7 @@
     <w:uiPriority w:val="9"/>
     <w:unhideWhenUsed/>
     <w:qFormat/>
-    <w:rsid w:val="001E4348"/>
+    <w:rsid w:val="00373522"/>
     <w:pPr>
       <w:keepNext/>
       <w:keepLines/>
@@ -6656,11 +6783,11 @@
     <w:basedOn w:val="Normal"/>
     <w:next w:val="Normal"/>
     <w:link w:val="Heading4Char"/>
+    <w:autoRedefine/>
     <w:uiPriority w:val="9"/>
-    <w:semiHidden/>
     <w:unhideWhenUsed/>
     <w:qFormat/>
-    <w:rsid w:val="001E4348"/>
+    <w:rsid w:val="004B79CD"/>
     <w:pPr>
       <w:keepNext/>
       <w:keepLines/>
@@ -6668,14 +6795,14 @@
         <w:ilvl w:val="3"/>
         <w:numId w:val="2"/>
       </w:numPr>
-      <w:spacing w:before="40" w:after="0"/>
+      <w:spacing w:before="120" w:after="120"/>
+      <w:ind w:left="862" w:hanging="862"/>
       <w:outlineLvl w:val="3"/>
     </w:pPr>
     <w:rPr>
-      <w:rFonts w:asciiTheme="majorHAnsi" w:eastAsiaTheme="majorEastAsia" w:hAnsiTheme="majorHAnsi" w:cstheme="majorBidi"/>
-      <w:i/>
+      <w:rFonts w:eastAsiaTheme="majorEastAsia" w:cstheme="majorBidi"/>
+      <w:b/>
       <w:iCs/>
-      <w:color w:val="2E74B5" w:themeColor="accent1" w:themeShade="BF"/>
     </w:rPr>
   </w:style>
   <w:style w:type="paragraph" w:styleId="Heading5">
@@ -6684,10 +6811,9 @@
     <w:next w:val="Normal"/>
     <w:link w:val="Heading5Char"/>
     <w:uiPriority w:val="9"/>
-    <w:semiHidden/>
     <w:unhideWhenUsed/>
     <w:qFormat/>
-    <w:rsid w:val="001E4348"/>
+    <w:rsid w:val="00373522"/>
     <w:pPr>
       <w:keepNext/>
       <w:keepLines/>
@@ -6709,10 +6835,9 @@
     <w:next w:val="Normal"/>
     <w:link w:val="Heading6Char"/>
     <w:uiPriority w:val="9"/>
-    <w:semiHidden/>
     <w:unhideWhenUsed/>
     <w:qFormat/>
-    <w:rsid w:val="001E4348"/>
+    <w:rsid w:val="00373522"/>
     <w:pPr>
       <w:keepNext/>
       <w:keepLines/>
@@ -6737,7 +6862,7 @@
     <w:semiHidden/>
     <w:unhideWhenUsed/>
     <w:qFormat/>
-    <w:rsid w:val="001E4348"/>
+    <w:rsid w:val="00373522"/>
     <w:pPr>
       <w:keepNext/>
       <w:keepLines/>
@@ -6764,7 +6889,7 @@
     <w:semiHidden/>
     <w:unhideWhenUsed/>
     <w:qFormat/>
-    <w:rsid w:val="001E4348"/>
+    <w:rsid w:val="00373522"/>
     <w:pPr>
       <w:keepNext/>
       <w:keepLines/>
@@ -6791,7 +6916,7 @@
     <w:semiHidden/>
     <w:unhideWhenUsed/>
     <w:qFormat/>
-    <w:rsid w:val="001E4348"/>
+    <w:rsid w:val="00373522"/>
     <w:pPr>
       <w:keepNext/>
       <w:keepLines/>
@@ -6816,7 +6941,7 @@
     <w:uiPriority w:val="1"/>
     <w:semiHidden/>
     <w:unhideWhenUsed/>
-    <w:rsid w:val="001E4348"/>
+    <w:rsid w:val="00373522"/>
   </w:style>
   <w:style w:type="table" w:default="1" w:styleId="TableNormal">
     <w:name w:val="Normal Table"/>
@@ -6838,14 +6963,14 @@
     <w:uiPriority w:val="99"/>
     <w:semiHidden/>
     <w:unhideWhenUsed/>
-    <w:rsid w:val="001E4348"/>
+    <w:rsid w:val="00373522"/>
   </w:style>
   <w:style w:type="character" w:styleId="PlaceholderText">
     <w:name w:val="Placeholder Text"/>
     <w:basedOn w:val="DefaultParagraphFont"/>
     <w:uiPriority w:val="99"/>
     <w:semiHidden/>
-    <w:rsid w:val="001E4348"/>
+    <w:rsid w:val="00373522"/>
     <w:rPr>
       <w:color w:val="808080"/>
     </w:rPr>
@@ -6855,7 +6980,7 @@
     <w:basedOn w:val="DefaultParagraphFont"/>
     <w:link w:val="Heading1"/>
     <w:uiPriority w:val="9"/>
-    <w:rsid w:val="001E4348"/>
+    <w:rsid w:val="00373522"/>
     <w:rPr>
       <w:rFonts w:ascii="LM Roman 10" w:eastAsiaTheme="majorEastAsia" w:hAnsi="LM Roman 10" w:cstheme="majorBidi"/>
       <w:b/>
@@ -6868,7 +6993,7 @@
     <w:link w:val="NoSpacingChar"/>
     <w:uiPriority w:val="1"/>
     <w:qFormat/>
-    <w:rsid w:val="001E4348"/>
+    <w:rsid w:val="00373522"/>
     <w:pPr>
       <w:spacing w:after="0" w:line="240" w:lineRule="auto"/>
     </w:pPr>
@@ -6881,7 +7006,7 @@
     <w:basedOn w:val="DefaultParagraphFont"/>
     <w:link w:val="Heading2"/>
     <w:uiPriority w:val="9"/>
-    <w:rsid w:val="001E4348"/>
+    <w:rsid w:val="00373522"/>
     <w:rPr>
       <w:rFonts w:ascii="LM Roman 10" w:eastAsiaTheme="majorEastAsia" w:hAnsi="LM Roman 10" w:cstheme="majorBidi"/>
       <w:b/>
@@ -6893,7 +7018,7 @@
     <w:basedOn w:val="Normal"/>
     <w:uiPriority w:val="34"/>
     <w:qFormat/>
-    <w:rsid w:val="001E4348"/>
+    <w:rsid w:val="00373522"/>
     <w:pPr>
       <w:ind w:left="720"/>
       <w:contextualSpacing/>
@@ -6904,7 +7029,7 @@
     <w:basedOn w:val="DefaultParagraphFont"/>
     <w:link w:val="Heading3"/>
     <w:uiPriority w:val="9"/>
-    <w:rsid w:val="001E4348"/>
+    <w:rsid w:val="00373522"/>
     <w:rPr>
       <w:rFonts w:ascii="LM Roman 10" w:eastAsiaTheme="majorEastAsia" w:hAnsi="LM Roman 10" w:cstheme="majorBidi"/>
       <w:b/>
@@ -6916,13 +7041,11 @@
     <w:basedOn w:val="DefaultParagraphFont"/>
     <w:link w:val="Heading4"/>
     <w:uiPriority w:val="9"/>
-    <w:semiHidden/>
-    <w:rsid w:val="001E4348"/>
+    <w:rsid w:val="004B79CD"/>
     <w:rPr>
-      <w:rFonts w:asciiTheme="majorHAnsi" w:eastAsiaTheme="majorEastAsia" w:hAnsiTheme="majorHAnsi" w:cstheme="majorBidi"/>
-      <w:i/>
+      <w:rFonts w:ascii="LM Roman 10" w:eastAsiaTheme="majorEastAsia" w:hAnsi="LM Roman 10" w:cstheme="majorBidi"/>
+      <w:b/>
       <w:iCs/>
-      <w:color w:val="2E74B5" w:themeColor="accent1" w:themeShade="BF"/>
     </w:rPr>
   </w:style>
   <w:style w:type="character" w:customStyle="1" w:styleId="Heading5Char">
@@ -6930,8 +7053,7 @@
     <w:basedOn w:val="DefaultParagraphFont"/>
     <w:link w:val="Heading5"/>
     <w:uiPriority w:val="9"/>
-    <w:semiHidden/>
-    <w:rsid w:val="001E4348"/>
+    <w:rsid w:val="00373522"/>
     <w:rPr>
       <w:rFonts w:asciiTheme="majorHAnsi" w:eastAsiaTheme="majorEastAsia" w:hAnsiTheme="majorHAnsi" w:cstheme="majorBidi"/>
       <w:color w:val="2E74B5" w:themeColor="accent1" w:themeShade="BF"/>
@@ -6942,8 +7064,7 @@
     <w:basedOn w:val="DefaultParagraphFont"/>
     <w:link w:val="Heading6"/>
     <w:uiPriority w:val="9"/>
-    <w:semiHidden/>
-    <w:rsid w:val="001E4348"/>
+    <w:rsid w:val="00373522"/>
     <w:rPr>
       <w:rFonts w:asciiTheme="majorHAnsi" w:eastAsiaTheme="majorEastAsia" w:hAnsiTheme="majorHAnsi" w:cstheme="majorBidi"/>
       <w:color w:val="1F4D78" w:themeColor="accent1" w:themeShade="7F"/>
@@ -6955,7 +7076,7 @@
     <w:link w:val="Heading7"/>
     <w:uiPriority w:val="9"/>
     <w:semiHidden/>
-    <w:rsid w:val="001E4348"/>
+    <w:rsid w:val="00373522"/>
     <w:rPr>
       <w:rFonts w:asciiTheme="majorHAnsi" w:eastAsiaTheme="majorEastAsia" w:hAnsiTheme="majorHAnsi" w:cstheme="majorBidi"/>
       <w:i/>
@@ -6969,7 +7090,7 @@
     <w:link w:val="Heading8"/>
     <w:uiPriority w:val="9"/>
     <w:semiHidden/>
-    <w:rsid w:val="001E4348"/>
+    <w:rsid w:val="00373522"/>
     <w:rPr>
       <w:rFonts w:asciiTheme="majorHAnsi" w:eastAsiaTheme="majorEastAsia" w:hAnsiTheme="majorHAnsi" w:cstheme="majorBidi"/>
       <w:color w:val="272727" w:themeColor="text1" w:themeTint="D8"/>
@@ -6983,7 +7104,7 @@
     <w:link w:val="Heading9"/>
     <w:uiPriority w:val="9"/>
     <w:semiHidden/>
-    <w:rsid w:val="001E4348"/>
+    <w:rsid w:val="00373522"/>
     <w:rPr>
       <w:rFonts w:asciiTheme="majorHAnsi" w:eastAsiaTheme="majorEastAsia" w:hAnsiTheme="majorHAnsi" w:cstheme="majorBidi"/>
       <w:i/>
@@ -6999,7 +7120,7 @@
     <w:link w:val="TitleChar"/>
     <w:uiPriority w:val="10"/>
     <w:qFormat/>
-    <w:rsid w:val="001E4348"/>
+    <w:rsid w:val="00373522"/>
     <w:pPr>
       <w:spacing w:after="0"/>
       <w:contextualSpacing/>
@@ -7019,7 +7140,7 @@
     <w:basedOn w:val="DefaultParagraphFont"/>
     <w:link w:val="Title"/>
     <w:uiPriority w:val="10"/>
-    <w:rsid w:val="001E4348"/>
+    <w:rsid w:val="00373522"/>
     <w:rPr>
       <w:rFonts w:ascii="LM Roman 10" w:eastAsiaTheme="majorEastAsia" w:hAnsi="LM Roman 10" w:cstheme="majorBidi"/>
       <w:b/>
@@ -7036,7 +7157,7 @@
     <w:link w:val="IntenseQuoteChar"/>
     <w:uiPriority w:val="30"/>
     <w:qFormat/>
-    <w:rsid w:val="001E4348"/>
+    <w:rsid w:val="00373522"/>
     <w:pPr>
       <w:pBdr>
         <w:top w:val="single" w:sz="4" w:space="10" w:color="5B9BD5" w:themeColor="accent1"/>
@@ -7057,7 +7178,7 @@
     <w:basedOn w:val="DefaultParagraphFont"/>
     <w:link w:val="IntenseQuote"/>
     <w:uiPriority w:val="30"/>
-    <w:rsid w:val="001E4348"/>
+    <w:rsid w:val="00373522"/>
     <w:rPr>
       <w:rFonts w:ascii="LM Roman 10" w:hAnsi="LM Roman 10"/>
       <w:i/>
@@ -7069,7 +7190,7 @@
     <w:name w:val="Table Grid"/>
     <w:basedOn w:val="TableNormal"/>
     <w:uiPriority w:val="39"/>
-    <w:rsid w:val="001E4348"/>
+    <w:rsid w:val="00373522"/>
     <w:pPr>
       <w:spacing w:after="0" w:line="240" w:lineRule="auto"/>
     </w:pPr>
@@ -7091,7 +7212,7 @@
     <w:uiPriority w:val="39"/>
     <w:unhideWhenUsed/>
     <w:qFormat/>
-    <w:rsid w:val="001E4348"/>
+    <w:rsid w:val="00373522"/>
     <w:pPr>
       <w:numPr>
         <w:numId w:val="0"/>
@@ -7114,7 +7235,7 @@
     <w:autoRedefine/>
     <w:uiPriority w:val="39"/>
     <w:unhideWhenUsed/>
-    <w:rsid w:val="001E4348"/>
+    <w:rsid w:val="00373522"/>
     <w:pPr>
       <w:spacing w:after="100"/>
     </w:pPr>
@@ -7126,7 +7247,7 @@
     <w:autoRedefine/>
     <w:uiPriority w:val="39"/>
     <w:unhideWhenUsed/>
-    <w:rsid w:val="001E4348"/>
+    <w:rsid w:val="00373522"/>
     <w:pPr>
       <w:spacing w:after="100"/>
       <w:ind w:left="220"/>
@@ -7137,7 +7258,7 @@
     <w:basedOn w:val="DefaultParagraphFont"/>
     <w:uiPriority w:val="99"/>
     <w:unhideWhenUsed/>
-    <w:rsid w:val="001E4348"/>
+    <w:rsid w:val="00373522"/>
     <w:rPr>
       <w:color w:val="0563C1" w:themeColor="hyperlink"/>
       <w:u w:val="single"/>
@@ -7149,7 +7270,7 @@
     <w:link w:val="HeaderChar"/>
     <w:uiPriority w:val="99"/>
     <w:unhideWhenUsed/>
-    <w:rsid w:val="001E4348"/>
+    <w:rsid w:val="00373522"/>
     <w:pPr>
       <w:tabs>
         <w:tab w:val="center" w:pos="4680"/>
@@ -7163,7 +7284,7 @@
     <w:basedOn w:val="DefaultParagraphFont"/>
     <w:link w:val="Header"/>
     <w:uiPriority w:val="99"/>
-    <w:rsid w:val="001E4348"/>
+    <w:rsid w:val="00373522"/>
     <w:rPr>
       <w:rFonts w:ascii="LM Roman 10" w:hAnsi="LM Roman 10"/>
     </w:rPr>
@@ -7174,7 +7295,7 @@
     <w:link w:val="FooterChar"/>
     <w:uiPriority w:val="99"/>
     <w:unhideWhenUsed/>
-    <w:rsid w:val="001E4348"/>
+    <w:rsid w:val="00373522"/>
     <w:pPr>
       <w:tabs>
         <w:tab w:val="center" w:pos="4680"/>
@@ -7188,7 +7309,7 @@
     <w:basedOn w:val="DefaultParagraphFont"/>
     <w:link w:val="Footer"/>
     <w:uiPriority w:val="99"/>
-    <w:rsid w:val="001E4348"/>
+    <w:rsid w:val="00373522"/>
     <w:rPr>
       <w:rFonts w:ascii="LM Roman 10" w:hAnsi="LM Roman 10"/>
     </w:rPr>
@@ -7199,7 +7320,7 @@
     <w:next w:val="Normal"/>
     <w:link w:val="AbstractChar"/>
     <w:qFormat/>
-    <w:rsid w:val="001E4348"/>
+    <w:rsid w:val="00373522"/>
     <w:pPr>
       <w:spacing w:before="480" w:after="480"/>
       <w:ind w:left="547" w:right="533"/>
@@ -7216,7 +7337,7 @@
     <w:next w:val="Normal"/>
     <w:link w:val="KeywordChar"/>
     <w:qFormat/>
-    <w:rsid w:val="001E4348"/>
+    <w:rsid w:val="00373522"/>
     <w:pPr>
       <w:spacing w:before="480" w:after="480"/>
     </w:pPr>
@@ -7229,7 +7350,7 @@
     <w:basedOn w:val="DefaultParagraphFont"/>
     <w:link w:val="NoSpacing"/>
     <w:uiPriority w:val="1"/>
-    <w:rsid w:val="001E4348"/>
+    <w:rsid w:val="00373522"/>
     <w:rPr>
       <w:rFonts w:ascii="LM Roman 10" w:hAnsi="LM Roman 10"/>
     </w:rPr>
@@ -7238,7 +7359,7 @@
     <w:name w:val="Abstract Char"/>
     <w:basedOn w:val="NoSpacingChar"/>
     <w:link w:val="Abstract"/>
-    <w:rsid w:val="001E4348"/>
+    <w:rsid w:val="00373522"/>
     <w:rPr>
       <w:rFonts w:ascii="LM Roman 10" w:hAnsi="LM Roman 10"/>
       <w:b/>
@@ -7249,7 +7370,7 @@
     <w:name w:val="Keyword Char"/>
     <w:basedOn w:val="NoSpacingChar"/>
     <w:link w:val="Keyword"/>
-    <w:rsid w:val="001E4348"/>
+    <w:rsid w:val="00373522"/>
     <w:rPr>
       <w:rFonts w:ascii="LM Roman 10" w:hAnsi="LM Roman 10"/>
       <w:b/>
@@ -7263,7 +7384,7 @@
     <w:uiPriority w:val="35"/>
     <w:unhideWhenUsed/>
     <w:qFormat/>
-    <w:rsid w:val="001E4348"/>
+    <w:rsid w:val="00373522"/>
     <w:pPr>
       <w:spacing w:after="200"/>
       <w:jc w:val="center"/>
@@ -7338,6 +7459,43 @@
       <w:rFonts w:ascii="Segoe UI" w:hAnsi="Segoe UI" w:cs="Segoe UI"/>
       <w:sz w:val="18"/>
       <w:szCs w:val="18"/>
+    </w:rPr>
+  </w:style>
+  <w:style w:type="character" w:styleId="Strong">
+    <w:name w:val="Strong"/>
+    <w:basedOn w:val="DefaultParagraphFont"/>
+    <w:uiPriority w:val="22"/>
+    <w:rsid w:val="00B635F1"/>
+    <w:rPr>
+      <w:b/>
+      <w:bCs/>
+    </w:rPr>
+  </w:style>
+  <w:style w:type="paragraph" w:customStyle="1" w:styleId="High-levelHeading">
+    <w:name w:val="High-level Heading"/>
+    <w:basedOn w:val="Normal"/>
+    <w:next w:val="Normal"/>
+    <w:link w:val="High-levelHeadingChar"/>
+    <w:autoRedefine/>
+    <w:qFormat/>
+    <w:rsid w:val="004B79CD"/>
+    <w:pPr>
+      <w:spacing w:before="120" w:after="120"/>
+      <w:ind w:firstLine="0"/>
+      <w:outlineLvl w:val="3"/>
+    </w:pPr>
+    <w:rPr>
+      <w:b/>
+    </w:rPr>
+  </w:style>
+  <w:style w:type="character" w:customStyle="1" w:styleId="High-levelHeadingChar">
+    <w:name w:val="High-level Heading Char"/>
+    <w:basedOn w:val="DefaultParagraphFont"/>
+    <w:link w:val="High-levelHeading"/>
+    <w:rsid w:val="004B79CD"/>
+    <w:rPr>
+      <w:rFonts w:ascii="LM Roman 10" w:hAnsi="LM Roman 10"/>
+      <w:b/>
     </w:rPr>
   </w:style>
 </w:styles>
@@ -7522,8 +7680,10 @@
   <w:rsids>
     <w:rsidRoot w:val="0079255E"/>
     <w:rsid w:val="001A0C53"/>
+    <w:rsid w:val="001C653A"/>
     <w:rsid w:val="002B1A7A"/>
     <w:rsid w:val="00337A18"/>
+    <w:rsid w:val="004276A9"/>
     <w:rsid w:val="00456C99"/>
     <w:rsid w:val="0079255E"/>
     <w:rsid w:val="009B63D3"/>
@@ -7532,7 +7692,9 @@
     <w:rsid w:val="00BA4C5F"/>
     <w:rsid w:val="00C24C76"/>
     <w:rsid w:val="00D4302B"/>
+    <w:rsid w:val="00E10F49"/>
     <w:rsid w:val="00E14D71"/>
+    <w:rsid w:val="00F83A12"/>
   </w:rsids>
   <m:mathPr>
     <m:mathFont m:val="Cambria Math"/>
@@ -7981,7 +8143,7 @@
     <w:basedOn w:val="DefaultParagraphFont"/>
     <w:uiPriority w:val="99"/>
     <w:semiHidden/>
-    <w:rsid w:val="00456C99"/>
+    <w:rsid w:val="00E10F49"/>
     <w:rPr>
       <w:color w:val="808080"/>
     </w:rPr>
@@ -8339,7 +8501,7 @@
 </file>
 
 <file path=customXml/itemProps2.xml><?xml version="1.0" encoding="utf-8"?>
-<ds:datastoreItem xmlns:ds="http://schemas.openxmlformats.org/officeDocument/2006/customXml" ds:itemID="{F4EEE75E-A5AF-4690-AA3B-2CB9D4EA5100}">
+<ds:datastoreItem xmlns:ds="http://schemas.openxmlformats.org/officeDocument/2006/customXml" ds:itemID="{1CE771BC-38DB-4562-8884-207EDF6B2DA6}">
   <ds:schemaRefs>
     <ds:schemaRef ds:uri="http://schemas.openxmlformats.org/officeDocument/2006/bibliography"/>
   </ds:schemaRefs>

</xml_diff>

<commit_message>
23/05 merge to master
</commit_message>
<xml_diff>
--- a/reports/tttn/drafts/[hungnd] TTTN HCMUT 2015.docx
+++ b/reports/tttn/drafts/[hungnd] TTTN HCMUT 2015.docx
@@ -554,7 +554,7 @@
                 <w:sz w:val="28"/>
                 <w:szCs w:val="28"/>
               </w:rPr>
-              <w:t>22/05/2015</w:t>
+              <w:t>23/05/2015</w:t>
             </w:r>
             <w:r>
               <w:rPr>
@@ -3542,10 +3542,10 @@
             <v:path o:extrusionok="f" gradientshapeok="t" o:connecttype="rect"/>
             <o:lock v:ext="edit" aspectratio="t"/>
           </v:shapetype>
-          <v:shape id="_x0000_i1025" type="#_x0000_t75" style="width:248.85pt;height:272.45pt" o:ole="">
+          <v:shape id="_x0000_i1025" type="#_x0000_t75" style="width:248.75pt;height:272.55pt" o:ole="">
             <v:imagedata r:id="rId14" o:title=""/>
           </v:shape>
-          <o:OLEObject Type="Embed" ProgID="Visio.Drawing.15" ShapeID="_x0000_i1025" DrawAspect="Content" ObjectID="_1493825113" r:id="rId15"/>
+          <o:OLEObject Type="Embed" ProgID="Visio.Drawing.15" ShapeID="_x0000_i1025" DrawAspect="Content" ObjectID="_1493875007" r:id="rId15"/>
         </w:object>
       </w:r>
     </w:p>
@@ -3919,7 +3919,13 @@
         <w:t xml:space="preserve">giới thiệu thêm </w:t>
       </w:r>
       <w:r>
-        <w:t>thuộc tính là-bệnh-nhân (được giải thích rõ hơn bên dướ</w:t>
+        <w:t>thuộ</w:t>
+      </w:r>
+      <w:r>
+        <w:t>c tính Patient-class</w:t>
+      </w:r>
+      <w:r>
+        <w:t xml:space="preserve"> (được giải thích rõ hơn bên dướ</w:t>
       </w:r>
       <w:r>
         <w:t>i). &lt;</w:t>
@@ -4028,7 +4034,7 @@
                 <w:rFonts w:ascii="LM Sans 10" w:hAnsi="LM Sans 10"/>
                 <w:szCs w:val="18"/>
               </w:rPr>
-              <w:t>Là-bệnh-nhân</w:t>
+              <w:t>Patient-class</w:t>
             </w:r>
           </w:p>
         </w:tc>
@@ -4070,7 +4076,21 @@
                 <w:rFonts w:ascii="LM Sans 10" w:hAnsi="LM Sans 10"/>
                 <w:szCs w:val="18"/>
               </w:rPr>
-              <w:t>Không khái niệm nào là bệnh nhân (0), cả hai là đều là bệnh nhân (1) và khác (2)</w:t>
+              <w:t>Không khái niệm nào là bệnh nhân (0), cả hai là đều là bệ</w:t>
+            </w:r>
+            <w:r>
+              <w:rPr>
+                <w:rFonts w:ascii="LM Sans 10" w:hAnsi="LM Sans 10"/>
+                <w:szCs w:val="18"/>
+              </w:rPr>
+              <w:t>nh nhân (1),</w:t>
+            </w:r>
+            <w:r>
+              <w:rPr>
+                <w:rFonts w:ascii="LM Sans 10" w:hAnsi="LM Sans 10"/>
+                <w:szCs w:val="18"/>
+              </w:rPr>
+              <w:t xml:space="preserve"> khác (2)</w:t>
             </w:r>
           </w:p>
         </w:tc>
@@ -4093,7 +4113,7 @@
                 <w:rFonts w:ascii="LM Sans 10" w:hAnsi="LM Sans 10"/>
                 <w:szCs w:val="18"/>
               </w:rPr>
-              <w:t>Số câu giữa hai khái niệm</w:t>
+              <w:t>Distance between sentences</w:t>
             </w:r>
           </w:p>
         </w:tc>
@@ -4130,6 +4150,13 @@
                 <w:szCs w:val="18"/>
               </w:rPr>
             </w:pPr>
+            <w:r>
+              <w:rPr>
+                <w:rFonts w:ascii="LM Sans 10" w:hAnsi="LM Sans 10"/>
+                <w:szCs w:val="18"/>
+              </w:rPr>
+              <w:t>Số câu xuất hiện giữa hai khái niệm</w:t>
+            </w:r>
           </w:p>
         </w:tc>
       </w:tr>
@@ -4151,7 +4178,7 @@
                 <w:rFonts w:ascii="LM Sans 10" w:hAnsi="LM Sans 10"/>
                 <w:szCs w:val="18"/>
               </w:rPr>
-              <w:t>Số khái niệm giữa hai khái niệm</w:t>
+              <w:t>Distance between mentions</w:t>
             </w:r>
           </w:p>
         </w:tc>
@@ -4188,6 +4215,13 @@
                 <w:szCs w:val="18"/>
               </w:rPr>
             </w:pPr>
+            <w:r>
+              <w:rPr>
+                <w:rFonts w:ascii="LM Sans 10" w:hAnsi="LM Sans 10"/>
+                <w:szCs w:val="18"/>
+              </w:rPr>
+              <w:t>Số khái niệm xuất hiện giữa hai khái niệm của cặp</w:t>
+            </w:r>
           </w:p>
         </w:tc>
       </w:tr>
@@ -4209,7 +4243,7 @@
                 <w:rFonts w:ascii="LM Sans 10" w:hAnsi="LM Sans 10"/>
                 <w:szCs w:val="18"/>
               </w:rPr>
-              <w:t>So trùng chuỗi kí tự</w:t>
+              <w:t>String match</w:t>
             </w:r>
           </w:p>
         </w:tc>
@@ -4274,7 +4308,21 @@
                 <w:rFonts w:ascii="LM Sans 10" w:hAnsi="LM Sans 10"/>
                 <w:szCs w:val="18"/>
               </w:rPr>
-              <w:t>Khoảng cách Levenshtein</w:t>
+              <w:t>Levenshtein</w:t>
+            </w:r>
+            <w:r>
+              <w:rPr>
+                <w:rFonts w:ascii="LM Sans 10" w:hAnsi="LM Sans 10"/>
+                <w:szCs w:val="18"/>
+              </w:rPr>
+              <w:t xml:space="preserve"> distance </w:t>
+            </w:r>
+            <w:r>
+              <w:rPr>
+                <w:rFonts w:ascii="LM Sans 10" w:hAnsi="LM Sans 10"/>
+                <w:szCs w:val="18"/>
+              </w:rPr>
+              <w:t>between two mentions</w:t>
             </w:r>
           </w:p>
         </w:tc>
@@ -4339,7 +4387,7 @@
                 <w:rFonts w:ascii="LM Sans 10" w:hAnsi="LM Sans 10"/>
                 <w:szCs w:val="18"/>
               </w:rPr>
-              <w:t>Số lượng</w:t>
+              <w:t>Number</w:t>
             </w:r>
           </w:p>
         </w:tc>
@@ -4404,7 +4452,7 @@
                 <w:rFonts w:ascii="LM Sans 10" w:hAnsi="LM Sans 10"/>
                 <w:szCs w:val="18"/>
               </w:rPr>
-              <w:t>Giới tính</w:t>
+              <w:t>Gender</w:t>
             </w:r>
           </w:p>
         </w:tc>
@@ -4469,7 +4517,7 @@
                 <w:rFonts w:ascii="LM Sans 10" w:hAnsi="LM Sans 10"/>
                 <w:szCs w:val="18"/>
               </w:rPr>
-              <w:t>Đồng vị ngữ</w:t>
+              <w:t>Apposition</w:t>
             </w:r>
           </w:p>
         </w:tc>
@@ -4534,7 +4582,7 @@
                 <w:rFonts w:ascii="LM Sans 10" w:hAnsi="LM Sans 10"/>
                 <w:szCs w:val="18"/>
               </w:rPr>
-              <w:t>Bí danh</w:t>
+              <w:t>Alias</w:t>
             </w:r>
           </w:p>
         </w:tc>
@@ -4599,7 +4647,7 @@
                 <w:rFonts w:ascii="LM Sans 10" w:hAnsi="LM Sans 10"/>
                 <w:szCs w:val="18"/>
               </w:rPr>
-              <w:t>Ai</w:t>
+              <w:t>Who</w:t>
             </w:r>
           </w:p>
         </w:tc>
@@ -4642,6 +4690,13 @@
                 <w:szCs w:val="18"/>
               </w:rPr>
               <w:t>??</w:t>
+            </w:r>
+            <w:r>
+              <w:rPr>
+                <w:rFonts w:ascii="LM Sans 10" w:hAnsi="LM Sans 10"/>
+                <w:szCs w:val="18"/>
+              </w:rPr>
+              <w:t>?</w:t>
             </w:r>
           </w:p>
         </w:tc>
@@ -4664,14 +4719,7 @@
                 <w:rFonts w:ascii="LM Sans 10" w:hAnsi="LM Sans 10"/>
                 <w:szCs w:val="18"/>
               </w:rPr>
-              <w:t>So t</w:t>
-            </w:r>
-            <w:r>
-              <w:rPr>
-                <w:rFonts w:ascii="LM Sans 10" w:hAnsi="LM Sans 10"/>
-                <w:szCs w:val="18"/>
-              </w:rPr>
-              <w:t>rùng tên</w:t>
+              <w:t>Name match</w:t>
             </w:r>
           </w:p>
         </w:tc>
@@ -4736,14 +4784,7 @@
                 <w:rFonts w:ascii="LM Sans 10" w:hAnsi="LM Sans 10"/>
                 <w:szCs w:val="18"/>
               </w:rPr>
-              <w:t>So t</w:t>
-            </w:r>
-            <w:r>
-              <w:rPr>
-                <w:rFonts w:ascii="LM Sans 10" w:hAnsi="LM Sans 10"/>
-                <w:szCs w:val="18"/>
-              </w:rPr>
-              <w:t>rùng người thân</w:t>
+              <w:t>Relative match</w:t>
             </w:r>
           </w:p>
         </w:tc>
@@ -4808,21 +4849,7 @@
                 <w:rFonts w:ascii="LM Sans 10" w:hAnsi="LM Sans 10"/>
                 <w:szCs w:val="18"/>
               </w:rPr>
-              <w:t>So t</w:t>
-            </w:r>
-            <w:r>
-              <w:rPr>
-                <w:rFonts w:ascii="LM Sans 10" w:hAnsi="LM Sans 10"/>
-                <w:szCs w:val="18"/>
-              </w:rPr>
-              <w:t xml:space="preserve">rùng </w:t>
-            </w:r>
-            <w:r>
-              <w:rPr>
-                <w:rFonts w:ascii="LM Sans 10" w:hAnsi="LM Sans 10"/>
-                <w:szCs w:val="18"/>
-              </w:rPr>
-              <w:t>lĩnh vực</w:t>
+              <w:t>Department match</w:t>
             </w:r>
           </w:p>
         </w:tc>
@@ -4859,6 +4886,13 @@
                 <w:szCs w:val="18"/>
               </w:rPr>
             </w:pPr>
+            <w:r>
+              <w:rPr>
+                <w:rFonts w:ascii="LM Sans 10" w:hAnsi="LM Sans 10"/>
+                <w:szCs w:val="18"/>
+              </w:rPr>
+              <w:t>Cả hai cùng chỉ đến một lĩnh vực (1), ngược lại (0)</w:t>
+            </w:r>
           </w:p>
         </w:tc>
       </w:tr>
@@ -4880,14 +4914,7 @@
                 <w:rFonts w:ascii="LM Sans 10" w:hAnsi="LM Sans 10"/>
                 <w:szCs w:val="18"/>
               </w:rPr>
-              <w:t xml:space="preserve">So trùng </w:t>
-            </w:r>
-            <w:r>
-              <w:rPr>
-                <w:rFonts w:ascii="LM Sans 10" w:hAnsi="LM Sans 10"/>
-                <w:szCs w:val="18"/>
-              </w:rPr>
-              <w:t>“doctor title”</w:t>
+              <w:t>Doctor title match</w:t>
             </w:r>
           </w:p>
         </w:tc>
@@ -4924,6 +4951,13 @@
                 <w:szCs w:val="18"/>
               </w:rPr>
             </w:pPr>
+            <w:r>
+              <w:rPr>
+                <w:rFonts w:ascii="LM Sans 10" w:hAnsi="LM Sans 10"/>
+                <w:szCs w:val="18"/>
+              </w:rPr>
+              <w:t>???</w:t>
+            </w:r>
           </w:p>
         </w:tc>
       </w:tr>
@@ -4945,7 +4979,7 @@
                 <w:rFonts w:ascii="LM Sans 10" w:hAnsi="LM Sans 10"/>
                 <w:szCs w:val="18"/>
               </w:rPr>
-              <w:t>So trùng “general doctor”</w:t>
+              <w:t>Doctor general match</w:t>
             </w:r>
             <w:r>
               <w:rPr>
@@ -4989,6 +5023,13 @@
                 <w:szCs w:val="18"/>
               </w:rPr>
             </w:pPr>
+            <w:r>
+              <w:rPr>
+                <w:rFonts w:ascii="LM Sans 10" w:hAnsi="LM Sans 10"/>
+                <w:szCs w:val="18"/>
+              </w:rPr>
+              <w:t>???</w:t>
+            </w:r>
           </w:p>
         </w:tc>
       </w:tr>
@@ -5010,7 +5051,7 @@
                 <w:rFonts w:ascii="LM Sans 10" w:hAnsi="LM Sans 10"/>
                 <w:szCs w:val="18"/>
               </w:rPr>
-              <w:t>Sinh đôi/sinh ba</w:t>
+              <w:t>Twin/triplet</w:t>
             </w:r>
           </w:p>
         </w:tc>
@@ -5075,7 +5116,7 @@
                 <w:rFonts w:ascii="LM Sans 10" w:hAnsi="LM Sans 10"/>
                 <w:szCs w:val="18"/>
               </w:rPr>
-              <w:t>Chúng tôi/chúng ta</w:t>
+              <w:t>We</w:t>
             </w:r>
           </w:p>
         </w:tc>
@@ -5140,7 +5181,7 @@
                 <w:rFonts w:ascii="LM Sans 10" w:hAnsi="LM Sans 10"/>
                 <w:szCs w:val="18"/>
               </w:rPr>
-              <w:t>Bạn</w:t>
+              <w:t>You</w:t>
             </w:r>
           </w:p>
         </w:tc>
@@ -5177,8 +5218,13 @@
                 <w:szCs w:val="18"/>
               </w:rPr>
             </w:pPr>
-            <w:bookmarkStart w:id="37" w:name="_GoBack"/>
-            <w:bookmarkEnd w:id="37"/>
+            <w:r>
+              <w:rPr>
+                <w:rFonts w:ascii="LM Sans 10" w:hAnsi="LM Sans 10"/>
+                <w:szCs w:val="18"/>
+              </w:rPr>
+              <w:t>Cả hai đều chứa thông tin về “tôi” (1), ngược lại (0)</w:t>
+            </w:r>
           </w:p>
         </w:tc>
       </w:tr>
@@ -5200,7 +5246,7 @@
                 <w:rFonts w:ascii="LM Sans 10" w:hAnsi="LM Sans 10"/>
                 <w:szCs w:val="18"/>
               </w:rPr>
-              <w:t>Tôi</w:t>
+              <w:t>I</w:t>
             </w:r>
           </w:p>
         </w:tc>
@@ -5237,6 +5283,13 @@
                 <w:szCs w:val="18"/>
               </w:rPr>
             </w:pPr>
+            <w:r>
+              <w:rPr>
+                <w:rFonts w:ascii="LM Sans 10" w:hAnsi="LM Sans 10"/>
+                <w:szCs w:val="18"/>
+              </w:rPr>
+              <w:t>Cả hai đều chứa thông tin về “bạn” (1), ngược lại (0)</w:t>
+            </w:r>
           </w:p>
         </w:tc>
       </w:tr>
@@ -5258,7 +5311,7 @@
                 <w:rFonts w:ascii="LM Sans 10" w:hAnsi="LM Sans 10"/>
                 <w:szCs w:val="18"/>
               </w:rPr>
-              <w:t>Trùng đại từ</w:t>
+              <w:t>Pronoun match</w:t>
             </w:r>
           </w:p>
         </w:tc>
@@ -5296,6 +5349,13 @@
                 <w:szCs w:val="18"/>
               </w:rPr>
             </w:pPr>
+            <w:r>
+              <w:rPr>
+                <w:rFonts w:ascii="LM Sans 10" w:hAnsi="LM Sans 10"/>
+                <w:szCs w:val="18"/>
+              </w:rPr>
+              <w:t>???</w:t>
+            </w:r>
           </w:p>
         </w:tc>
       </w:tr>
@@ -5345,12 +5405,12 @@
         <w:pStyle w:val="High-levelHeading"/>
       </w:pPr>
       <w:r>
+        <w:lastRenderedPageBreak/>
         <w:t>Đồng tham chiếu các lớp Problem/Treatment/Test</w:t>
       </w:r>
     </w:p>
     <w:p>
       <w:r>
-        <w:lastRenderedPageBreak/>
         <w:t>…</w:t>
       </w:r>
     </w:p>
@@ -5366,13 +5426,13 @@
       <w:pPr>
         <w:pStyle w:val="Heading3"/>
       </w:pPr>
-      <w:bookmarkStart w:id="38" w:name="_Toc420004839"/>
-      <w:bookmarkStart w:id="39" w:name="_Toc420010198"/>
+      <w:bookmarkStart w:id="37" w:name="_Toc420004839"/>
+      <w:bookmarkStart w:id="38" w:name="_Toc420010198"/>
       <w:r>
         <w:t>Best-first clustering</w:t>
       </w:r>
+      <w:bookmarkEnd w:id="37"/>
       <w:bookmarkEnd w:id="38"/>
-      <w:bookmarkEnd w:id="39"/>
     </w:p>
     <w:p>
       <w:pPr>
@@ -5390,13 +5450,13 @@
       <w:pPr>
         <w:pStyle w:val="Heading3"/>
       </w:pPr>
-      <w:bookmarkStart w:id="40" w:name="_Toc420004840"/>
-      <w:bookmarkStart w:id="41" w:name="_Toc420010199"/>
+      <w:bookmarkStart w:id="39" w:name="_Toc420004840"/>
+      <w:bookmarkStart w:id="40" w:name="_Toc420010199"/>
       <w:r>
         <w:t>Xây dựng chuỗi đồng tham chiếu</w:t>
       </w:r>
+      <w:bookmarkEnd w:id="39"/>
       <w:bookmarkEnd w:id="40"/>
-      <w:bookmarkEnd w:id="41"/>
     </w:p>
     <w:p>
       <w:pPr>
@@ -5421,8 +5481,8 @@
       <w:pPr>
         <w:pStyle w:val="Heading1"/>
       </w:pPr>
-      <w:bookmarkStart w:id="42" w:name="_Toc420004841"/>
-      <w:bookmarkStart w:id="43" w:name="_Toc420010200"/>
+      <w:bookmarkStart w:id="41" w:name="_Toc420004841"/>
+      <w:bookmarkStart w:id="42" w:name="_Toc420010200"/>
       <w:r>
         <w:t>Tập d</w:t>
       </w:r>
@@ -5432,20 +5492,20 @@
       <w:r>
         <w:t xml:space="preserve"> và phương pháp đánh giá</w:t>
       </w:r>
+      <w:bookmarkEnd w:id="41"/>
       <w:bookmarkEnd w:id="42"/>
-      <w:bookmarkEnd w:id="43"/>
     </w:p>
     <w:p>
       <w:pPr>
         <w:pStyle w:val="Heading2"/>
       </w:pPr>
-      <w:bookmarkStart w:id="44" w:name="_Toc420004842"/>
-      <w:bookmarkStart w:id="45" w:name="_Toc420010201"/>
+      <w:bookmarkStart w:id="43" w:name="_Toc420004842"/>
+      <w:bookmarkStart w:id="44" w:name="_Toc420010201"/>
       <w:r>
         <w:t>Tập dữ liệu</w:t>
       </w:r>
+      <w:bookmarkEnd w:id="43"/>
       <w:bookmarkEnd w:id="44"/>
-      <w:bookmarkEnd w:id="45"/>
     </w:p>
     <w:p>
       <w:pPr>
@@ -5487,66 +5547,2825 @@
       <w:pPr>
         <w:pStyle w:val="Heading2"/>
       </w:pPr>
-      <w:bookmarkStart w:id="46" w:name="_Toc420004843"/>
-      <w:bookmarkStart w:id="47" w:name="_Toc420010202"/>
+      <w:bookmarkStart w:id="45" w:name="_Toc420004843"/>
+      <w:bookmarkStart w:id="46" w:name="_Toc420010202"/>
       <w:r>
         <w:t>Phương pháp đánh giá</w:t>
       </w:r>
+      <w:bookmarkEnd w:id="45"/>
       <w:bookmarkEnd w:id="46"/>
+    </w:p>
+    <w:p>
+      <w:r>
+        <w:t>Hiệu năng của hệ thống được đánh giá qua ba hệ đo: MUC, B-CUBED và CEAF. Mỗi hệ có ưu điểm và nhược điểm khác nhau. Trung bình không trọng số của ba hệ đo trên sẽ được lấy làm kết quả cuối cùng để đánh giá các chuỗi đồng tham chiếu của hệ thống so với các chuỗi ở tập kết quả.</w:t>
+      </w:r>
+    </w:p>
+    <w:p>
+      <w:pPr>
+        <w:pStyle w:val="Heading3"/>
+      </w:pPr>
+      <w:r>
+        <w:t>Hệ đo MUC</w:t>
+      </w:r>
+    </w:p>
+    <w:p>
+      <w:pPr>
+        <w:rPr>
+          <w:rFonts w:eastAsiaTheme="minorEastAsia"/>
+        </w:rPr>
+      </w:pPr>
+      <w:r>
+        <w:t>Hệ đo MUC đánh giá hệ thống dựa trên số lượng ít nhất các cặp khái niệm cần được thêm vào và loại bỏ để chuỗi đồng tham chiếu của hệ thống trùng với chuỗi ở tập kết quả. Các cặp được thêm vào là mẫu âm sai (false negative), các cặ</w:t>
+      </w:r>
+      <w:r>
+        <w:t xml:space="preserve">p được loại bỏ ra là mẫu dương sai (false positive). Gọi </w:t>
+      </w:r>
+      <m:oMath>
+        <m:r>
+          <w:rPr>
+            <w:rFonts w:ascii="Latin Modern Math" w:hAnsi="Latin Modern Math"/>
+          </w:rPr>
+          <m:t>K</m:t>
+        </m:r>
+      </m:oMath>
+      <w:r>
+        <w:rPr>
+          <w:rFonts w:eastAsiaTheme="minorEastAsia"/>
+        </w:rPr>
+        <w:t xml:space="preserve"> là tập các chuỗi kết quả, </w:t>
+      </w:r>
+      <m:oMath>
+        <m:r>
+          <w:rPr>
+            <w:rFonts w:ascii="Latin Modern Math" w:eastAsiaTheme="minorEastAsia" w:hAnsi="Latin Modern Math"/>
+          </w:rPr>
+          <m:t>R</m:t>
+        </m:r>
+      </m:oMath>
+      <w:r>
+        <w:rPr>
+          <w:rFonts w:eastAsiaTheme="minorEastAsia"/>
+        </w:rPr>
+        <w:t xml:space="preserve"> là tập các chuỗi được xuất ra bởi hệ thống, </w:t>
+      </w:r>
+      <m:oMath>
+        <m:r>
+          <w:rPr>
+            <w:rFonts w:ascii="Latin Modern Math" w:eastAsiaTheme="minorEastAsia" w:hAnsi="Latin Modern Math"/>
+          </w:rPr>
+          <m:t>k</m:t>
+        </m:r>
+      </m:oMath>
+      <w:r>
+        <w:rPr>
+          <w:rFonts w:eastAsiaTheme="minorEastAsia"/>
+        </w:rPr>
+        <w:t xml:space="preserve"> và </w:t>
+      </w:r>
+      <m:oMath>
+        <m:r>
+          <w:rPr>
+            <w:rFonts w:ascii="Latin Modern Math" w:eastAsiaTheme="minorEastAsia" w:hAnsi="Latin Modern Math"/>
+          </w:rPr>
+          <m:t>r</m:t>
+        </m:r>
+      </m:oMath>
+      <w:r>
+        <w:rPr>
+          <w:rFonts w:eastAsiaTheme="minorEastAsia"/>
+        </w:rPr>
+        <w:t xml:space="preserve"> là chuỗi đồng tham chiếu từ tập </w:t>
+      </w:r>
+      <m:oMath>
+        <m:r>
+          <w:rPr>
+            <w:rFonts w:ascii="Latin Modern Math" w:eastAsiaTheme="minorEastAsia" w:hAnsi="Latin Modern Math"/>
+          </w:rPr>
+          <m:t>K</m:t>
+        </m:r>
+      </m:oMath>
+      <w:r>
+        <w:rPr>
+          <w:rFonts w:eastAsiaTheme="minorEastAsia"/>
+        </w:rPr>
+        <w:t xml:space="preserve"> và </w:t>
+      </w:r>
+      <m:oMath>
+        <m:r>
+          <w:rPr>
+            <w:rFonts w:ascii="Latin Modern Math" w:eastAsiaTheme="minorEastAsia" w:hAnsi="Latin Modern Math"/>
+          </w:rPr>
+          <m:t>R</m:t>
+        </m:r>
+      </m:oMath>
+      <w:r>
+        <w:rPr>
+          <w:rFonts w:eastAsiaTheme="minorEastAsia"/>
+        </w:rPr>
+        <w:t xml:space="preserve"> tương ứng. Các độ đo recall và precision của hệ MUC được tính như sau:</w:t>
+      </w:r>
+    </w:p>
+    <w:p>
+      <w:pPr>
+        <w:rPr>
+          <w:rFonts w:eastAsiaTheme="minorEastAsia"/>
+        </w:rPr>
+      </w:pPr>
+      <m:oMathPara>
+        <m:oMath>
+          <m:r>
+            <m:rPr>
+              <m:nor/>
+            </m:rPr>
+            <w:rPr>
+              <w:rFonts w:ascii="Latin Modern Math" w:hAnsi="Latin Modern Math"/>
+            </w:rPr>
+            <m:t>recall</m:t>
+          </m:r>
+          <m:r>
+            <w:rPr>
+              <w:rFonts w:ascii="Latin Modern Math" w:hAnsi="Latin Modern Math"/>
+            </w:rPr>
+            <m:t xml:space="preserve">= </m:t>
+          </m:r>
+          <m:f>
+            <m:fPr>
+              <m:ctrlPr>
+                <w:rPr>
+                  <w:rFonts w:ascii="Latin Modern Math" w:hAnsi="Latin Modern Math"/>
+                  <w:i/>
+                </w:rPr>
+              </m:ctrlPr>
+            </m:fPr>
+            <m:num>
+              <m:nary>
+                <m:naryPr>
+                  <m:chr m:val="∑"/>
+                  <m:limLoc m:val="undOvr"/>
+                  <m:supHide m:val="1"/>
+                  <m:ctrlPr>
+                    <w:rPr>
+                      <w:rFonts w:ascii="Latin Modern Math" w:hAnsi="Latin Modern Math"/>
+                      <w:i/>
+                    </w:rPr>
+                  </m:ctrlPr>
+                </m:naryPr>
+                <m:sub>
+                  <m:r>
+                    <w:rPr>
+                      <w:rFonts w:ascii="Latin Modern Math" w:hAnsi="Latin Modern Math"/>
+                    </w:rPr>
+                    <m:t>k</m:t>
+                  </m:r>
+                </m:sub>
+                <m:sup/>
+                <m:e>
+                  <m:d>
+                    <m:dPr>
+                      <m:ctrlPr>
+                        <w:rPr>
+                          <w:rFonts w:ascii="Latin Modern Math" w:hAnsi="Latin Modern Math"/>
+                          <w:i/>
+                        </w:rPr>
+                      </m:ctrlPr>
+                    </m:dPr>
+                    <m:e>
+                      <m:d>
+                        <m:dPr>
+                          <m:begChr m:val="|"/>
+                          <m:endChr m:val="|"/>
+                          <m:ctrlPr>
+                            <w:rPr>
+                              <w:rFonts w:ascii="Latin Modern Math" w:hAnsi="Latin Modern Math"/>
+                              <w:i/>
+                            </w:rPr>
+                          </m:ctrlPr>
+                        </m:dPr>
+                        <m:e>
+                          <m:r>
+                            <w:rPr>
+                              <w:rFonts w:ascii="Latin Modern Math" w:hAnsi="Latin Modern Math"/>
+                            </w:rPr>
+                            <m:t>k</m:t>
+                          </m:r>
+                        </m:e>
+                      </m:d>
+                      <m:r>
+                        <w:rPr>
+                          <w:rFonts w:ascii="Latin Modern Math" w:hAnsi="Latin Modern Math"/>
+                        </w:rPr>
+                        <m:t>-m</m:t>
+                      </m:r>
+                      <m:d>
+                        <m:dPr>
+                          <m:ctrlPr>
+                            <w:rPr>
+                              <w:rFonts w:ascii="Latin Modern Math" w:hAnsi="Latin Modern Math"/>
+                              <w:i/>
+                            </w:rPr>
+                          </m:ctrlPr>
+                        </m:dPr>
+                        <m:e>
+                          <m:r>
+                            <w:rPr>
+                              <w:rFonts w:ascii="Latin Modern Math" w:hAnsi="Latin Modern Math"/>
+                            </w:rPr>
+                            <m:t>k,R</m:t>
+                          </m:r>
+                        </m:e>
+                      </m:d>
+                    </m:e>
+                  </m:d>
+                  <m:r>
+                    <w:rPr>
+                      <w:rFonts w:ascii="Latin Modern Math" w:hAnsi="Latin Modern Math"/>
+                    </w:rPr>
+                    <m:t xml:space="preserve"> </m:t>
+                  </m:r>
+                </m:e>
+              </m:nary>
+            </m:num>
+            <m:den>
+              <m:nary>
+                <m:naryPr>
+                  <m:chr m:val="∑"/>
+                  <m:limLoc m:val="undOvr"/>
+                  <m:supHide m:val="1"/>
+                  <m:ctrlPr>
+                    <w:rPr>
+                      <w:rFonts w:ascii="Latin Modern Math" w:hAnsi="Latin Modern Math"/>
+                      <w:i/>
+                    </w:rPr>
+                  </m:ctrlPr>
+                </m:naryPr>
+                <m:sub>
+                  <m:r>
+                    <w:rPr>
+                      <w:rFonts w:ascii="Latin Modern Math" w:hAnsi="Latin Modern Math"/>
+                    </w:rPr>
+                    <m:t>k</m:t>
+                  </m:r>
+                </m:sub>
+                <m:sup/>
+                <m:e>
+                  <m:d>
+                    <m:dPr>
+                      <m:ctrlPr>
+                        <w:rPr>
+                          <w:rFonts w:ascii="Latin Modern Math" w:hAnsi="Latin Modern Math"/>
+                          <w:i/>
+                        </w:rPr>
+                      </m:ctrlPr>
+                    </m:dPr>
+                    <m:e>
+                      <m:d>
+                        <m:dPr>
+                          <m:begChr m:val="|"/>
+                          <m:endChr m:val="|"/>
+                          <m:ctrlPr>
+                            <w:rPr>
+                              <w:rFonts w:ascii="Latin Modern Math" w:hAnsi="Latin Modern Math"/>
+                              <w:i/>
+                            </w:rPr>
+                          </m:ctrlPr>
+                        </m:dPr>
+                        <m:e>
+                          <m:r>
+                            <w:rPr>
+                              <w:rFonts w:ascii="Latin Modern Math" w:hAnsi="Latin Modern Math"/>
+                            </w:rPr>
+                            <m:t>k</m:t>
+                          </m:r>
+                        </m:e>
+                      </m:d>
+                      <m:r>
+                        <w:rPr>
+                          <w:rFonts w:ascii="Latin Modern Math" w:hAnsi="Latin Modern Math"/>
+                        </w:rPr>
+                        <m:t>-1</m:t>
+                      </m:r>
+                    </m:e>
+                  </m:d>
+                </m:e>
+              </m:nary>
+            </m:den>
+          </m:f>
+        </m:oMath>
+      </m:oMathPara>
+    </w:p>
+    <w:p>
+      <w:pPr>
+        <w:rPr>
+          <w:rFonts w:eastAsiaTheme="minorEastAsia"/>
+        </w:rPr>
+      </w:pPr>
+      <m:oMathPara>
+        <m:oMath>
+          <m:r>
+            <m:rPr>
+              <m:nor/>
+            </m:rPr>
+            <w:rPr>
+              <w:rFonts w:ascii="Latin Modern Math" w:hAnsi="Latin Modern Math"/>
+            </w:rPr>
+            <m:t>precision</m:t>
+          </m:r>
+          <m:r>
+            <w:rPr>
+              <w:rFonts w:ascii="Latin Modern Math" w:hAnsi="Latin Modern Math"/>
+            </w:rPr>
+            <m:t>=</m:t>
+          </m:r>
+          <m:f>
+            <m:fPr>
+              <m:ctrlPr>
+                <w:rPr>
+                  <w:rFonts w:ascii="Latin Modern Math" w:hAnsi="Latin Modern Math"/>
+                  <w:i/>
+                </w:rPr>
+              </m:ctrlPr>
+            </m:fPr>
+            <m:num>
+              <m:nary>
+                <m:naryPr>
+                  <m:chr m:val="∑"/>
+                  <m:limLoc m:val="undOvr"/>
+                  <m:supHide m:val="1"/>
+                  <m:ctrlPr>
+                    <w:rPr>
+                      <w:rFonts w:ascii="Latin Modern Math" w:hAnsi="Latin Modern Math"/>
+                      <w:i/>
+                    </w:rPr>
+                  </m:ctrlPr>
+                </m:naryPr>
+                <m:sub>
+                  <m:r>
+                    <w:rPr>
+                      <w:rFonts w:ascii="Latin Modern Math" w:hAnsi="Latin Modern Math"/>
+                    </w:rPr>
+                    <m:t>k</m:t>
+                  </m:r>
+                </m:sub>
+                <m:sup/>
+                <m:e>
+                  <m:d>
+                    <m:dPr>
+                      <m:ctrlPr>
+                        <w:rPr>
+                          <w:rFonts w:ascii="Latin Modern Math" w:hAnsi="Latin Modern Math"/>
+                          <w:i/>
+                        </w:rPr>
+                      </m:ctrlPr>
+                    </m:dPr>
+                    <m:e>
+                      <m:d>
+                        <m:dPr>
+                          <m:begChr m:val="|"/>
+                          <m:endChr m:val="|"/>
+                          <m:ctrlPr>
+                            <w:rPr>
+                              <w:rFonts w:ascii="Latin Modern Math" w:hAnsi="Latin Modern Math"/>
+                              <w:i/>
+                            </w:rPr>
+                          </m:ctrlPr>
+                        </m:dPr>
+                        <m:e>
+                          <m:r>
+                            <w:rPr>
+                              <w:rFonts w:ascii="Latin Modern Math" w:hAnsi="Latin Modern Math"/>
+                            </w:rPr>
+                            <m:t>r</m:t>
+                          </m:r>
+                        </m:e>
+                      </m:d>
+                      <m:r>
+                        <w:rPr>
+                          <w:rFonts w:ascii="Latin Modern Math" w:hAnsi="Latin Modern Math"/>
+                        </w:rPr>
+                        <m:t>-m</m:t>
+                      </m:r>
+                      <m:d>
+                        <m:dPr>
+                          <m:ctrlPr>
+                            <w:rPr>
+                              <w:rFonts w:ascii="Latin Modern Math" w:hAnsi="Latin Modern Math"/>
+                              <w:i/>
+                            </w:rPr>
+                          </m:ctrlPr>
+                        </m:dPr>
+                        <m:e>
+                          <m:r>
+                            <w:rPr>
+                              <w:rFonts w:ascii="Latin Modern Math" w:hAnsi="Latin Modern Math"/>
+                            </w:rPr>
+                            <m:t>k,K</m:t>
+                          </m:r>
+                        </m:e>
+                      </m:d>
+                    </m:e>
+                  </m:d>
+                </m:e>
+              </m:nary>
+            </m:num>
+            <m:den>
+              <m:nary>
+                <m:naryPr>
+                  <m:chr m:val="∑"/>
+                  <m:limLoc m:val="undOvr"/>
+                  <m:supHide m:val="1"/>
+                  <m:ctrlPr>
+                    <w:rPr>
+                      <w:rFonts w:ascii="Latin Modern Math" w:hAnsi="Latin Modern Math"/>
+                      <w:i/>
+                    </w:rPr>
+                  </m:ctrlPr>
+                </m:naryPr>
+                <m:sub>
+                  <m:r>
+                    <w:rPr>
+                      <w:rFonts w:ascii="Latin Modern Math" w:hAnsi="Latin Modern Math"/>
+                    </w:rPr>
+                    <m:t>k</m:t>
+                  </m:r>
+                </m:sub>
+                <m:sup/>
+                <m:e>
+                  <m:d>
+                    <m:dPr>
+                      <m:ctrlPr>
+                        <w:rPr>
+                          <w:rFonts w:ascii="Latin Modern Math" w:hAnsi="Latin Modern Math"/>
+                          <w:i/>
+                        </w:rPr>
+                      </m:ctrlPr>
+                    </m:dPr>
+                    <m:e>
+                      <m:d>
+                        <m:dPr>
+                          <m:begChr m:val="|"/>
+                          <m:endChr m:val="|"/>
+                          <m:ctrlPr>
+                            <w:rPr>
+                              <w:rFonts w:ascii="Latin Modern Math" w:hAnsi="Latin Modern Math"/>
+                              <w:i/>
+                            </w:rPr>
+                          </m:ctrlPr>
+                        </m:dPr>
+                        <m:e>
+                          <m:r>
+                            <w:rPr>
+                              <w:rFonts w:ascii="Latin Modern Math" w:hAnsi="Latin Modern Math"/>
+                            </w:rPr>
+                            <m:t>r</m:t>
+                          </m:r>
+                        </m:e>
+                      </m:d>
+                      <m:r>
+                        <w:rPr>
+                          <w:rFonts w:ascii="Latin Modern Math" w:hAnsi="Latin Modern Math"/>
+                        </w:rPr>
+                        <m:t>-1</m:t>
+                      </m:r>
+                    </m:e>
+                  </m:d>
+                </m:e>
+              </m:nary>
+            </m:den>
+          </m:f>
+        </m:oMath>
+      </m:oMathPara>
+    </w:p>
+    <w:p>
+      <w:pPr>
+        <w:rPr>
+          <w:rFonts w:eastAsiaTheme="minorEastAsia"/>
+        </w:rPr>
+      </w:pPr>
+      <m:oMath>
+        <m:r>
+          <w:rPr>
+            <w:rFonts w:ascii="Latin Modern Math" w:hAnsi="Latin Modern Math"/>
+          </w:rPr>
+          <m:t>m</m:t>
+        </m:r>
+        <m:d>
+          <m:dPr>
+            <m:ctrlPr>
+              <w:rPr>
+                <w:rFonts w:ascii="Latin Modern Math" w:hAnsi="Latin Modern Math"/>
+                <w:i/>
+              </w:rPr>
+            </m:ctrlPr>
+          </m:dPr>
+          <m:e>
+            <m:r>
+              <w:rPr>
+                <w:rFonts w:ascii="Latin Modern Math" w:hAnsi="Latin Modern Math"/>
+              </w:rPr>
+              <m:t>r,K</m:t>
+            </m:r>
+          </m:e>
+        </m:d>
+      </m:oMath>
+      <w:r>
+        <w:rPr>
+          <w:rFonts w:eastAsiaTheme="minorEastAsia"/>
+        </w:rPr>
+        <w:t xml:space="preserve"> được định nghĩa là số chuỗi trong </w:t>
+      </w:r>
+      <m:oMath>
+        <m:r>
+          <w:rPr>
+            <w:rFonts w:ascii="Latin Modern Math" w:eastAsiaTheme="minorEastAsia" w:hAnsi="Latin Modern Math"/>
+          </w:rPr>
+          <m:t>K</m:t>
+        </m:r>
+      </m:oMath>
+      <w:r>
+        <w:rPr>
+          <w:rFonts w:eastAsiaTheme="minorEastAsia"/>
+        </w:rPr>
+        <w:t xml:space="preserve"> có giao nhau với chuỗi </w:t>
+      </w:r>
+      <m:oMath>
+        <m:r>
+          <w:rPr>
+            <w:rFonts w:ascii="Latin Modern Math" w:eastAsiaTheme="minorEastAsia" w:hAnsi="Latin Modern Math"/>
+          </w:rPr>
+          <m:t>r</m:t>
+        </m:r>
+      </m:oMath>
+      <w:r>
+        <w:rPr>
+          <w:rFonts w:eastAsiaTheme="minorEastAsia"/>
+        </w:rPr>
+        <w:t>.</w:t>
+      </w:r>
+    </w:p>
+    <w:p>
+      <w:pPr>
+        <w:rPr>
+          <w:rFonts w:eastAsiaTheme="minorEastAsia"/>
+        </w:rPr>
+      </w:pPr>
+      <w:r>
+        <w:rPr>
+          <w:rFonts w:eastAsiaTheme="minorEastAsia"/>
+        </w:rPr>
+        <w:t>Độ đo F-measure của hệ MUC được tính như sau:</w:t>
+      </w:r>
+    </w:p>
+    <w:p>
+      <w:pPr>
+        <w:rPr>
+          <w:rFonts w:eastAsiaTheme="minorEastAsia"/>
+        </w:rPr>
+      </w:pPr>
+      <m:oMathPara>
+        <m:oMath>
+          <m:r>
+            <m:rPr>
+              <m:nor/>
+            </m:rPr>
+            <w:rPr>
+              <w:rFonts w:ascii="Latin Modern Math" w:hAnsi="Latin Modern Math"/>
+            </w:rPr>
+            <m:t>F-measure</m:t>
+          </m:r>
+          <m:r>
+            <w:rPr>
+              <w:rFonts w:ascii="Latin Modern Math" w:eastAsiaTheme="minorEastAsia" w:hAnsi="Latin Modern Math"/>
+            </w:rPr>
+            <m:t>=</m:t>
+          </m:r>
+          <m:f>
+            <m:fPr>
+              <m:ctrlPr>
+                <w:rPr>
+                  <w:rFonts w:ascii="Latin Modern Math" w:eastAsiaTheme="minorEastAsia" w:hAnsi="Latin Modern Math"/>
+                  <w:i/>
+                </w:rPr>
+              </m:ctrlPr>
+            </m:fPr>
+            <m:num>
+              <m:r>
+                <w:rPr>
+                  <w:rFonts w:ascii="Latin Modern Math" w:eastAsiaTheme="minorEastAsia" w:hAnsi="Latin Modern Math"/>
+                </w:rPr>
+                <m:t>2×</m:t>
+              </m:r>
+              <m:r>
+                <m:rPr>
+                  <m:nor/>
+                </m:rPr>
+                <w:rPr>
+                  <w:rFonts w:ascii="Latin Modern Math" w:eastAsiaTheme="minorEastAsia" w:hAnsi="Latin Modern Math"/>
+                </w:rPr>
+                <m:t>recall</m:t>
+              </m:r>
+              <m:r>
+                <w:rPr>
+                  <w:rFonts w:ascii="Latin Modern Math" w:eastAsiaTheme="minorEastAsia" w:hAnsi="Latin Modern Math"/>
+                </w:rPr>
+                <m:t>×</m:t>
+              </m:r>
+              <m:r>
+                <m:rPr>
+                  <m:nor/>
+                </m:rPr>
+                <w:rPr>
+                  <w:rFonts w:ascii="Latin Modern Math" w:eastAsiaTheme="minorEastAsia" w:hAnsi="Latin Modern Math"/>
+                </w:rPr>
+                <m:t>precision</m:t>
+              </m:r>
+            </m:num>
+            <m:den>
+              <m:r>
+                <m:rPr>
+                  <m:nor/>
+                </m:rPr>
+                <w:rPr>
+                  <w:rFonts w:ascii="Latin Modern Math" w:eastAsiaTheme="minorEastAsia" w:hAnsi="Latin Modern Math"/>
+                </w:rPr>
+                <m:t>recall</m:t>
+              </m:r>
+              <m:r>
+                <w:rPr>
+                  <w:rFonts w:ascii="Latin Modern Math" w:eastAsiaTheme="minorEastAsia" w:hAnsi="Latin Modern Math"/>
+                </w:rPr>
+                <m:t>+</m:t>
+              </m:r>
+              <m:r>
+                <m:rPr>
+                  <m:nor/>
+                </m:rPr>
+                <w:rPr>
+                  <w:rFonts w:ascii="Latin Modern Math" w:eastAsiaTheme="minorEastAsia" w:hAnsi="Latin Modern Math"/>
+                </w:rPr>
+                <m:t>precision</m:t>
+              </m:r>
+            </m:den>
+          </m:f>
+        </m:oMath>
+      </m:oMathPara>
+    </w:p>
+    <w:p>
+      <w:pPr>
+        <w:pStyle w:val="Heading3"/>
+      </w:pPr>
+      <w:r>
+        <w:lastRenderedPageBreak/>
+        <w:t>Hệ đo B-CUBED</w:t>
+      </w:r>
+    </w:p>
+    <w:p>
+      <w:pPr>
+        <w:rPr>
+          <w:rFonts w:eastAsiaTheme="minorEastAsia"/>
+        </w:rPr>
+      </w:pPr>
+      <w:r>
+        <w:t xml:space="preserve">Hệ đo B-CUBED đánh giá hệ thống đựa trên tính toán sự trùng lắp giữa chuỗi được xuất ra bởi hệ thống và chuỗi kết quả. Gọi </w:t>
+      </w:r>
+      <m:oMath>
+        <m:r>
+          <w:rPr>
+            <w:rFonts w:ascii="Latin Modern Math" w:hAnsi="Latin Modern Math"/>
+          </w:rPr>
+          <m:t>C</m:t>
+        </m:r>
+      </m:oMath>
+      <w:r>
+        <w:rPr>
+          <w:rFonts w:eastAsiaTheme="minorEastAsia"/>
+        </w:rPr>
+        <w:t xml:space="preserve"> là tập </w:t>
+      </w:r>
+      <m:oMath>
+        <m:r>
+          <w:rPr>
+            <w:rFonts w:ascii="Latin Modern Math" w:eastAsiaTheme="minorEastAsia" w:hAnsi="Latin Modern Math"/>
+          </w:rPr>
+          <m:t>N</m:t>
+        </m:r>
+      </m:oMath>
+      <w:r>
+        <w:rPr>
+          <w:rFonts w:eastAsiaTheme="minorEastAsia"/>
+        </w:rPr>
+        <w:t xml:space="preserve"> tài liệu, </w:t>
+      </w:r>
+      <m:oMath>
+        <m:r>
+          <w:rPr>
+            <w:rFonts w:ascii="Latin Modern Math" w:eastAsiaTheme="minorEastAsia" w:hAnsi="Latin Modern Math"/>
+          </w:rPr>
+          <m:t>d</m:t>
+        </m:r>
+      </m:oMath>
+      <w:r>
+        <w:rPr>
+          <w:rFonts w:eastAsiaTheme="minorEastAsia"/>
+        </w:rPr>
+        <w:t xml:space="preserve"> là một tài liệu trong </w:t>
+      </w:r>
+      <m:oMath>
+        <m:r>
+          <w:rPr>
+            <w:rFonts w:ascii="Latin Modern Math" w:eastAsiaTheme="minorEastAsia" w:hAnsi="Latin Modern Math"/>
+          </w:rPr>
+          <m:t>C</m:t>
+        </m:r>
+      </m:oMath>
+      <w:r>
+        <w:rPr>
+          <w:rFonts w:eastAsiaTheme="minorEastAsia"/>
+        </w:rPr>
+        <w:t xml:space="preserve"> và </w:t>
+      </w:r>
+      <m:oMath>
+        <m:r>
+          <w:rPr>
+            <w:rFonts w:ascii="Latin Modern Math" w:eastAsiaTheme="minorEastAsia" w:hAnsi="Latin Modern Math"/>
+          </w:rPr>
+          <m:t>m</m:t>
+        </m:r>
+      </m:oMath>
+      <w:r>
+        <w:rPr>
+          <w:rFonts w:eastAsiaTheme="minorEastAsia"/>
+        </w:rPr>
+        <w:t xml:space="preserve"> là một khái niệm trong </w:t>
+      </w:r>
+      <m:oMath>
+        <m:r>
+          <w:rPr>
+            <w:rFonts w:ascii="Latin Modern Math" w:eastAsiaTheme="minorEastAsia" w:hAnsi="Latin Modern Math"/>
+          </w:rPr>
+          <m:t>d</m:t>
+        </m:r>
+      </m:oMath>
+      <w:r>
+        <w:rPr>
+          <w:rFonts w:eastAsiaTheme="minorEastAsia"/>
+        </w:rPr>
+        <w:t xml:space="preserve">. Ta định nghĩa </w:t>
+      </w:r>
+      <m:oMath>
+        <m:sSub>
+          <m:sSubPr>
+            <m:ctrlPr>
+              <w:rPr>
+                <w:rFonts w:ascii="Latin Modern Math" w:eastAsiaTheme="minorEastAsia" w:hAnsi="Latin Modern Math"/>
+                <w:i/>
+              </w:rPr>
+            </m:ctrlPr>
+          </m:sSubPr>
+          <m:e>
+            <m:r>
+              <w:rPr>
+                <w:rFonts w:ascii="Latin Modern Math" w:eastAsiaTheme="minorEastAsia" w:hAnsi="Latin Modern Math"/>
+              </w:rPr>
+              <m:t>G</m:t>
+            </m:r>
+          </m:e>
+          <m:sub>
+            <m:r>
+              <w:rPr>
+                <w:rFonts w:ascii="Latin Modern Math" w:eastAsiaTheme="minorEastAsia" w:hAnsi="Latin Modern Math"/>
+              </w:rPr>
+              <m:t>m</m:t>
+            </m:r>
+          </m:sub>
+        </m:sSub>
+      </m:oMath>
+      <w:r>
+        <w:rPr>
+          <w:rFonts w:eastAsiaTheme="minorEastAsia"/>
+        </w:rPr>
+        <w:t xml:space="preserve"> là chuỗi kết quả có chứa </w:t>
+      </w:r>
+      <m:oMath>
+        <m:r>
+          <w:rPr>
+            <w:rFonts w:ascii="Latin Modern Math" w:eastAsiaTheme="minorEastAsia" w:hAnsi="Latin Modern Math"/>
+          </w:rPr>
+          <m:t>m</m:t>
+        </m:r>
+      </m:oMath>
+      <w:r>
+        <w:rPr>
+          <w:rFonts w:eastAsiaTheme="minorEastAsia"/>
+        </w:rPr>
+        <w:t xml:space="preserve"> và </w:t>
+      </w:r>
+      <m:oMath>
+        <m:sSub>
+          <m:sSubPr>
+            <m:ctrlPr>
+              <w:rPr>
+                <w:rFonts w:ascii="Latin Modern Math" w:eastAsiaTheme="minorEastAsia" w:hAnsi="Latin Modern Math"/>
+                <w:i/>
+              </w:rPr>
+            </m:ctrlPr>
+          </m:sSubPr>
+          <m:e>
+            <m:r>
+              <w:rPr>
+                <w:rFonts w:ascii="Latin Modern Math" w:eastAsiaTheme="minorEastAsia" w:hAnsi="Latin Modern Math"/>
+              </w:rPr>
+              <m:t>S</m:t>
+            </m:r>
+          </m:e>
+          <m:sub>
+            <m:r>
+              <w:rPr>
+                <w:rFonts w:ascii="Latin Modern Math" w:eastAsiaTheme="minorEastAsia" w:hAnsi="Latin Modern Math"/>
+              </w:rPr>
+              <m:t>m</m:t>
+            </m:r>
+          </m:sub>
+        </m:sSub>
+      </m:oMath>
+      <w:r>
+        <w:rPr>
+          <w:rFonts w:eastAsiaTheme="minorEastAsia"/>
+        </w:rPr>
+        <w:t xml:space="preserve"> là chuỗi của hệ thống có chứa </w:t>
+      </w:r>
+      <m:oMath>
+        <m:r>
+          <w:rPr>
+            <w:rFonts w:ascii="Latin Modern Math" w:eastAsiaTheme="minorEastAsia" w:hAnsi="Latin Modern Math"/>
+          </w:rPr>
+          <m:t>m</m:t>
+        </m:r>
+      </m:oMath>
+      <w:r>
+        <w:rPr>
+          <w:rFonts w:eastAsiaTheme="minorEastAsia"/>
+        </w:rPr>
+        <w:t xml:space="preserve">. </w:t>
+      </w:r>
+      <m:oMath>
+        <m:sSub>
+          <m:sSubPr>
+            <m:ctrlPr>
+              <w:rPr>
+                <w:rFonts w:ascii="Latin Modern Math" w:eastAsiaTheme="minorEastAsia" w:hAnsi="Latin Modern Math"/>
+                <w:i/>
+              </w:rPr>
+            </m:ctrlPr>
+          </m:sSubPr>
+          <m:e>
+            <m:r>
+              <w:rPr>
+                <w:rFonts w:ascii="Latin Modern Math" w:eastAsiaTheme="minorEastAsia" w:hAnsi="Latin Modern Math"/>
+              </w:rPr>
+              <m:t>O</m:t>
+            </m:r>
+          </m:e>
+          <m:sub>
+            <m:r>
+              <w:rPr>
+                <w:rFonts w:ascii="Latin Modern Math" w:eastAsiaTheme="minorEastAsia" w:hAnsi="Latin Modern Math"/>
+              </w:rPr>
+              <m:t>m</m:t>
+            </m:r>
+          </m:sub>
+        </m:sSub>
+      </m:oMath>
+      <w:r>
+        <w:rPr>
+          <w:rFonts w:eastAsiaTheme="minorEastAsia"/>
+        </w:rPr>
+        <w:t xml:space="preserve"> là chuỗi giao nhau giữa </w:t>
+      </w:r>
+      <m:oMath>
+        <m:sSub>
+          <m:sSubPr>
+            <m:ctrlPr>
+              <w:rPr>
+                <w:rFonts w:ascii="Latin Modern Math" w:eastAsiaTheme="minorEastAsia" w:hAnsi="Latin Modern Math"/>
+                <w:i/>
+              </w:rPr>
+            </m:ctrlPr>
+          </m:sSubPr>
+          <m:e>
+            <m:r>
+              <w:rPr>
+                <w:rFonts w:ascii="Latin Modern Math" w:eastAsiaTheme="minorEastAsia" w:hAnsi="Latin Modern Math"/>
+              </w:rPr>
+              <m:t>G</m:t>
+            </m:r>
+          </m:e>
+          <m:sub>
+            <m:r>
+              <w:rPr>
+                <w:rFonts w:ascii="Latin Modern Math" w:eastAsiaTheme="minorEastAsia" w:hAnsi="Latin Modern Math"/>
+              </w:rPr>
+              <m:t>m</m:t>
+            </m:r>
+          </m:sub>
+        </m:sSub>
+      </m:oMath>
+      <w:r>
+        <w:rPr>
+          <w:rFonts w:eastAsiaTheme="minorEastAsia"/>
+        </w:rPr>
+        <w:t xml:space="preserve"> và </w:t>
+      </w:r>
+      <m:oMath>
+        <m:sSub>
+          <m:sSubPr>
+            <m:ctrlPr>
+              <w:rPr>
+                <w:rFonts w:ascii="Latin Modern Math" w:eastAsiaTheme="minorEastAsia" w:hAnsi="Latin Modern Math"/>
+                <w:i/>
+              </w:rPr>
+            </m:ctrlPr>
+          </m:sSubPr>
+          <m:e>
+            <m:r>
+              <w:rPr>
+                <w:rFonts w:ascii="Latin Modern Math" w:eastAsiaTheme="minorEastAsia" w:hAnsi="Latin Modern Math"/>
+              </w:rPr>
+              <m:t>S</m:t>
+            </m:r>
+          </m:e>
+          <m:sub>
+            <m:r>
+              <w:rPr>
+                <w:rFonts w:ascii="Latin Modern Math" w:eastAsiaTheme="minorEastAsia" w:hAnsi="Latin Modern Math"/>
+              </w:rPr>
+              <m:t>m</m:t>
+            </m:r>
+          </m:sub>
+        </m:sSub>
+      </m:oMath>
+      <w:r>
+        <w:rPr>
+          <w:rFonts w:eastAsiaTheme="minorEastAsia"/>
+        </w:rPr>
+        <w:t>. Precision và recall của hệ B-CUBED được tính như sau:</w:t>
+      </w:r>
+    </w:p>
+    <w:p>
+      <w:pPr>
+        <w:rPr>
+          <w:rFonts w:eastAsiaTheme="minorEastAsia"/>
+        </w:rPr>
+      </w:pPr>
+      <m:oMathPara>
+        <m:oMath>
+          <m:r>
+            <m:rPr>
+              <m:nor/>
+            </m:rPr>
+            <w:rPr>
+              <w:rFonts w:ascii="Latin Modern Math" w:hAnsi="Latin Modern Math"/>
+            </w:rPr>
+            <m:t>recall</m:t>
+          </m:r>
+          <m:r>
+            <w:rPr>
+              <w:rFonts w:ascii="Latin Modern Math" w:hAnsi="Latin Modern Math"/>
+            </w:rPr>
+            <m:t>=</m:t>
+          </m:r>
+          <m:f>
+            <m:fPr>
+              <m:ctrlPr>
+                <w:rPr>
+                  <w:rFonts w:ascii="Latin Modern Math" w:hAnsi="Latin Modern Math"/>
+                  <w:i/>
+                </w:rPr>
+              </m:ctrlPr>
+            </m:fPr>
+            <m:num>
+              <m:r>
+                <w:rPr>
+                  <w:rFonts w:ascii="Latin Modern Math" w:hAnsi="Latin Modern Math"/>
+                </w:rPr>
+                <m:t>1</m:t>
+              </m:r>
+            </m:num>
+            <m:den>
+              <m:r>
+                <w:rPr>
+                  <w:rFonts w:ascii="Latin Modern Math" w:hAnsi="Latin Modern Math"/>
+                </w:rPr>
+                <m:t>N</m:t>
+              </m:r>
+            </m:den>
+          </m:f>
+          <m:nary>
+            <m:naryPr>
+              <m:chr m:val="∑"/>
+              <m:limLoc m:val="undOvr"/>
+              <m:supHide m:val="1"/>
+              <m:ctrlPr>
+                <w:rPr>
+                  <w:rFonts w:ascii="Latin Modern Math" w:hAnsi="Latin Modern Math"/>
+                  <w:i/>
+                </w:rPr>
+              </m:ctrlPr>
+            </m:naryPr>
+            <m:sub>
+              <m:r>
+                <w:rPr>
+                  <w:rFonts w:ascii="Latin Modern Math" w:hAnsi="Latin Modern Math"/>
+                </w:rPr>
+                <m:t>d∈C</m:t>
+              </m:r>
+            </m:sub>
+            <m:sup/>
+            <m:e>
+              <m:nary>
+                <m:naryPr>
+                  <m:chr m:val="∑"/>
+                  <m:limLoc m:val="undOvr"/>
+                  <m:supHide m:val="1"/>
+                  <m:ctrlPr>
+                    <w:rPr>
+                      <w:rFonts w:ascii="Latin Modern Math" w:hAnsi="Latin Modern Math"/>
+                      <w:i/>
+                    </w:rPr>
+                  </m:ctrlPr>
+                </m:naryPr>
+                <m:sub>
+                  <m:r>
+                    <w:rPr>
+                      <w:rFonts w:ascii="Latin Modern Math" w:hAnsi="Latin Modern Math"/>
+                    </w:rPr>
+                    <m:t>m∈d</m:t>
+                  </m:r>
+                </m:sub>
+                <m:sup/>
+                <m:e>
+                  <m:f>
+                    <m:fPr>
+                      <m:ctrlPr>
+                        <w:rPr>
+                          <w:rFonts w:ascii="Latin Modern Math" w:hAnsi="Latin Modern Math"/>
+                          <w:i/>
+                        </w:rPr>
+                      </m:ctrlPr>
+                    </m:fPr>
+                    <m:num>
+                      <m:d>
+                        <m:dPr>
+                          <m:begChr m:val="|"/>
+                          <m:endChr m:val="|"/>
+                          <m:ctrlPr>
+                            <w:rPr>
+                              <w:rFonts w:ascii="Latin Modern Math" w:hAnsi="Latin Modern Math"/>
+                              <w:i/>
+                            </w:rPr>
+                          </m:ctrlPr>
+                        </m:dPr>
+                        <m:e>
+                          <m:sSub>
+                            <m:sSubPr>
+                              <m:ctrlPr>
+                                <w:rPr>
+                                  <w:rFonts w:ascii="Latin Modern Math" w:hAnsi="Latin Modern Math"/>
+                                  <w:i/>
+                                </w:rPr>
+                              </m:ctrlPr>
+                            </m:sSubPr>
+                            <m:e>
+                              <m:r>
+                                <w:rPr>
+                                  <w:rFonts w:ascii="Latin Modern Math" w:hAnsi="Latin Modern Math"/>
+                                </w:rPr>
+                                <m:t>O</m:t>
+                              </m:r>
+                            </m:e>
+                            <m:sub>
+                              <m:r>
+                                <w:rPr>
+                                  <w:rFonts w:ascii="Latin Modern Math" w:hAnsi="Latin Modern Math"/>
+                                </w:rPr>
+                                <m:t>m</m:t>
+                              </m:r>
+                            </m:sub>
+                          </m:sSub>
+                        </m:e>
+                      </m:d>
+                    </m:num>
+                    <m:den>
+                      <m:d>
+                        <m:dPr>
+                          <m:begChr m:val="|"/>
+                          <m:endChr m:val="|"/>
+                          <m:ctrlPr>
+                            <w:rPr>
+                              <w:rFonts w:ascii="Latin Modern Math" w:hAnsi="Latin Modern Math"/>
+                              <w:i/>
+                            </w:rPr>
+                          </m:ctrlPr>
+                        </m:dPr>
+                        <m:e>
+                          <m:sSub>
+                            <m:sSubPr>
+                              <m:ctrlPr>
+                                <w:rPr>
+                                  <w:rFonts w:ascii="Latin Modern Math" w:hAnsi="Latin Modern Math"/>
+                                  <w:i/>
+                                </w:rPr>
+                              </m:ctrlPr>
+                            </m:sSubPr>
+                            <m:e>
+                              <m:r>
+                                <w:rPr>
+                                  <w:rFonts w:ascii="Latin Modern Math" w:hAnsi="Latin Modern Math"/>
+                                </w:rPr>
+                                <m:t>G</m:t>
+                              </m:r>
+                            </m:e>
+                            <m:sub>
+                              <m:r>
+                                <w:rPr>
+                                  <w:rFonts w:ascii="Latin Modern Math" w:hAnsi="Latin Modern Math"/>
+                                </w:rPr>
+                                <m:t>m</m:t>
+                              </m:r>
+                            </m:sub>
+                          </m:sSub>
+                        </m:e>
+                      </m:d>
+                    </m:den>
+                  </m:f>
+                </m:e>
+              </m:nary>
+            </m:e>
+          </m:nary>
+        </m:oMath>
+      </m:oMathPara>
+    </w:p>
+    <w:p>
+      <w:pPr>
+        <w:rPr>
+          <w:rFonts w:eastAsiaTheme="minorEastAsia"/>
+        </w:rPr>
+      </w:pPr>
+      <m:oMathPara>
+        <m:oMath>
+          <m:r>
+            <m:rPr>
+              <m:nor/>
+            </m:rPr>
+            <w:rPr>
+              <w:rFonts w:ascii="Latin Modern Math" w:hAnsi="Latin Modern Math"/>
+            </w:rPr>
+            <m:t>precision</m:t>
+          </m:r>
+          <m:r>
+            <w:rPr>
+              <w:rFonts w:ascii="Latin Modern Math" w:hAnsi="Latin Modern Math"/>
+            </w:rPr>
+            <m:t>=</m:t>
+          </m:r>
+          <m:f>
+            <m:fPr>
+              <m:ctrlPr>
+                <w:rPr>
+                  <w:rFonts w:ascii="Latin Modern Math" w:hAnsi="Latin Modern Math"/>
+                  <w:i/>
+                </w:rPr>
+              </m:ctrlPr>
+            </m:fPr>
+            <m:num>
+              <m:r>
+                <w:rPr>
+                  <w:rFonts w:ascii="Latin Modern Math" w:hAnsi="Latin Modern Math"/>
+                </w:rPr>
+                <m:t>1</m:t>
+              </m:r>
+            </m:num>
+            <m:den>
+              <m:r>
+                <w:rPr>
+                  <w:rFonts w:ascii="Latin Modern Math" w:hAnsi="Latin Modern Math"/>
+                </w:rPr>
+                <m:t>N</m:t>
+              </m:r>
+            </m:den>
+          </m:f>
+          <m:nary>
+            <m:naryPr>
+              <m:chr m:val="∑"/>
+              <m:limLoc m:val="undOvr"/>
+              <m:supHide m:val="1"/>
+              <m:ctrlPr>
+                <w:rPr>
+                  <w:rFonts w:ascii="Latin Modern Math" w:hAnsi="Latin Modern Math"/>
+                  <w:i/>
+                </w:rPr>
+              </m:ctrlPr>
+            </m:naryPr>
+            <m:sub>
+              <m:r>
+                <w:rPr>
+                  <w:rFonts w:ascii="Latin Modern Math" w:hAnsi="Latin Modern Math"/>
+                </w:rPr>
+                <m:t>d∈C</m:t>
+              </m:r>
+            </m:sub>
+            <m:sup/>
+            <m:e>
+              <m:nary>
+                <m:naryPr>
+                  <m:chr m:val="∑"/>
+                  <m:limLoc m:val="undOvr"/>
+                  <m:supHide m:val="1"/>
+                  <m:ctrlPr>
+                    <w:rPr>
+                      <w:rFonts w:ascii="Latin Modern Math" w:hAnsi="Latin Modern Math"/>
+                      <w:i/>
+                    </w:rPr>
+                  </m:ctrlPr>
+                </m:naryPr>
+                <m:sub>
+                  <m:r>
+                    <w:rPr>
+                      <w:rFonts w:ascii="Latin Modern Math" w:hAnsi="Latin Modern Math"/>
+                    </w:rPr>
+                    <m:t>m∈d</m:t>
+                  </m:r>
+                </m:sub>
+                <m:sup/>
+                <m:e>
+                  <m:f>
+                    <m:fPr>
+                      <m:ctrlPr>
+                        <w:rPr>
+                          <w:rFonts w:ascii="Latin Modern Math" w:hAnsi="Latin Modern Math"/>
+                          <w:i/>
+                        </w:rPr>
+                      </m:ctrlPr>
+                    </m:fPr>
+                    <m:num>
+                      <m:d>
+                        <m:dPr>
+                          <m:begChr m:val="|"/>
+                          <m:endChr m:val="|"/>
+                          <m:ctrlPr>
+                            <w:rPr>
+                              <w:rFonts w:ascii="Latin Modern Math" w:hAnsi="Latin Modern Math"/>
+                              <w:i/>
+                            </w:rPr>
+                          </m:ctrlPr>
+                        </m:dPr>
+                        <m:e>
+                          <m:sSub>
+                            <m:sSubPr>
+                              <m:ctrlPr>
+                                <w:rPr>
+                                  <w:rFonts w:ascii="Latin Modern Math" w:hAnsi="Latin Modern Math"/>
+                                  <w:i/>
+                                </w:rPr>
+                              </m:ctrlPr>
+                            </m:sSubPr>
+                            <m:e>
+                              <m:r>
+                                <w:rPr>
+                                  <w:rFonts w:ascii="Latin Modern Math" w:hAnsi="Latin Modern Math"/>
+                                </w:rPr>
+                                <m:t>O</m:t>
+                              </m:r>
+                            </m:e>
+                            <m:sub>
+                              <m:r>
+                                <w:rPr>
+                                  <w:rFonts w:ascii="Latin Modern Math" w:hAnsi="Latin Modern Math"/>
+                                </w:rPr>
+                                <m:t>m</m:t>
+                              </m:r>
+                            </m:sub>
+                          </m:sSub>
+                        </m:e>
+                      </m:d>
+                    </m:num>
+                    <m:den>
+                      <m:d>
+                        <m:dPr>
+                          <m:begChr m:val="|"/>
+                          <m:endChr m:val="|"/>
+                          <m:ctrlPr>
+                            <w:rPr>
+                              <w:rFonts w:ascii="Latin Modern Math" w:hAnsi="Latin Modern Math"/>
+                              <w:i/>
+                            </w:rPr>
+                          </m:ctrlPr>
+                        </m:dPr>
+                        <m:e>
+                          <m:sSub>
+                            <m:sSubPr>
+                              <m:ctrlPr>
+                                <w:rPr>
+                                  <w:rFonts w:ascii="Latin Modern Math" w:hAnsi="Latin Modern Math"/>
+                                  <w:i/>
+                                </w:rPr>
+                              </m:ctrlPr>
+                            </m:sSubPr>
+                            <m:e>
+                              <m:r>
+                                <w:rPr>
+                                  <w:rFonts w:ascii="Latin Modern Math" w:hAnsi="Latin Modern Math"/>
+                                </w:rPr>
+                                <m:t>S</m:t>
+                              </m:r>
+                            </m:e>
+                            <m:sub>
+                              <m:r>
+                                <w:rPr>
+                                  <w:rFonts w:ascii="Latin Modern Math" w:hAnsi="Latin Modern Math"/>
+                                </w:rPr>
+                                <m:t>m</m:t>
+                              </m:r>
+                            </m:sub>
+                          </m:sSub>
+                        </m:e>
+                      </m:d>
+                    </m:den>
+                  </m:f>
+                </m:e>
+              </m:nary>
+            </m:e>
+          </m:nary>
+        </m:oMath>
+      </m:oMathPara>
+    </w:p>
+    <w:p>
+      <w:r>
+        <w:t>F-measure của hệ B-CUBED được tính như hệ MUC.</w:t>
+      </w:r>
+    </w:p>
+    <w:p>
+      <w:pPr>
+        <w:pStyle w:val="Heading3"/>
+      </w:pPr>
+      <w:r>
+        <w:t>Hệ đo CEAF</w:t>
+      </w:r>
+    </w:p>
+    <w:p>
+      <w:pPr>
+        <w:rPr>
+          <w:rFonts w:eastAsiaTheme="minorEastAsia"/>
+        </w:rPr>
+      </w:pPr>
+      <w:r>
+        <w:t xml:space="preserve">Hệ đo CEAF đầu tiên sẽ tính toán một sự sắp xếp tối ưu </w:t>
+      </w:r>
+      <m:oMath>
+        <m:r>
+          <m:rPr>
+            <m:sty m:val="p"/>
+          </m:rPr>
+          <w:rPr>
+            <w:rFonts w:ascii="Latin Modern Math" w:hAnsi="Latin Modern Math"/>
+          </w:rPr>
+          <m:t>Φ</m:t>
+        </m:r>
+        <m:r>
+          <w:rPr>
+            <w:rFonts w:ascii="Latin Modern Math" w:hAnsi="Latin Modern Math"/>
+          </w:rPr>
+          <m:t>(</m:t>
+        </m:r>
+        <m:sSup>
+          <m:sSupPr>
+            <m:ctrlPr>
+              <w:rPr>
+                <w:rFonts w:ascii="Latin Modern Math" w:hAnsi="Latin Modern Math"/>
+                <w:i/>
+              </w:rPr>
+            </m:ctrlPr>
+          </m:sSupPr>
+          <m:e>
+            <m:r>
+              <w:rPr>
+                <w:rFonts w:ascii="Latin Modern Math" w:hAnsi="Latin Modern Math"/>
+              </w:rPr>
+              <m:t>g</m:t>
+            </m:r>
+          </m:e>
+          <m:sup>
+            <m:r>
+              <w:rPr>
+                <w:rFonts w:ascii="Latin Modern Math" w:hAnsi="Latin Modern Math"/>
+              </w:rPr>
+              <m:t>*</m:t>
+            </m:r>
+          </m:sup>
+        </m:sSup>
+        <m:r>
+          <w:rPr>
+            <w:rFonts w:ascii="Latin Modern Math" w:hAnsi="Latin Modern Math"/>
+          </w:rPr>
+          <m:t>)</m:t>
+        </m:r>
+      </m:oMath>
+      <w:r>
+        <w:rPr>
+          <w:rFonts w:eastAsiaTheme="minorEastAsia"/>
+        </w:rPr>
+        <w:t xml:space="preserve"> giữa các chuỗi của hệ thống và chuỗi kết quả dựa trên mức độ tương tự (similarity score), mức độ này có thể tính dựa trên các khái niệm hoặc các chuỗi đồng tham chiếu. Độ tương tự dựa trên chuỗi đồng tham chiếu có hai phiên bản, </w:t>
+      </w:r>
+      <m:oMath>
+        <m:sSub>
+          <m:sSubPr>
+            <m:ctrlPr>
+              <w:rPr>
+                <w:rFonts w:ascii="Latin Modern Math" w:eastAsiaTheme="minorEastAsia" w:hAnsi="Latin Modern Math"/>
+                <w:i/>
+              </w:rPr>
+            </m:ctrlPr>
+          </m:sSubPr>
+          <m:e>
+            <m:r>
+              <w:rPr>
+                <w:rFonts w:ascii="Latin Modern Math" w:eastAsiaTheme="minorEastAsia" w:hAnsi="Latin Modern Math"/>
+              </w:rPr>
+              <m:t>φ</m:t>
+            </m:r>
+          </m:e>
+          <m:sub>
+            <m:r>
+              <w:rPr>
+                <w:rFonts w:ascii="Latin Modern Math" w:eastAsiaTheme="minorEastAsia" w:hAnsi="Latin Modern Math"/>
+              </w:rPr>
+              <m:t>3</m:t>
+            </m:r>
+          </m:sub>
+        </m:sSub>
+      </m:oMath>
+      <w:r>
+        <w:rPr>
+          <w:rFonts w:eastAsiaTheme="minorEastAsia"/>
+        </w:rPr>
+        <w:t xml:space="preserve"> và </w:t>
+      </w:r>
+      <m:oMath>
+        <m:sSub>
+          <m:sSubPr>
+            <m:ctrlPr>
+              <w:rPr>
+                <w:rFonts w:ascii="Latin Modern Math" w:eastAsiaTheme="minorEastAsia" w:hAnsi="Latin Modern Math"/>
+                <w:i/>
+              </w:rPr>
+            </m:ctrlPr>
+          </m:sSubPr>
+          <m:e>
+            <m:r>
+              <w:rPr>
+                <w:rFonts w:ascii="Latin Modern Math" w:eastAsiaTheme="minorEastAsia" w:hAnsi="Latin Modern Math"/>
+              </w:rPr>
+              <m:t>φ</m:t>
+            </m:r>
+          </m:e>
+          <m:sub>
+            <m:r>
+              <w:rPr>
+                <w:rFonts w:ascii="Latin Modern Math" w:eastAsiaTheme="minorEastAsia" w:hAnsi="Latin Modern Math"/>
+              </w:rPr>
+              <m:t>4</m:t>
+            </m:r>
+          </m:sub>
+        </m:sSub>
+      </m:oMath>
+      <w:r>
+        <w:rPr>
+          <w:rFonts w:eastAsiaTheme="minorEastAsia"/>
+        </w:rPr>
+        <w:t xml:space="preserve">; nhóm sử dụng </w:t>
+      </w:r>
+      <m:oMath>
+        <m:sSub>
+          <m:sSubPr>
+            <m:ctrlPr>
+              <w:rPr>
+                <w:rFonts w:ascii="Latin Modern Math" w:eastAsiaTheme="minorEastAsia" w:hAnsi="Latin Modern Math"/>
+                <w:i/>
+              </w:rPr>
+            </m:ctrlPr>
+          </m:sSubPr>
+          <m:e>
+            <m:r>
+              <w:rPr>
+                <w:rFonts w:ascii="Latin Modern Math" w:eastAsiaTheme="minorEastAsia" w:hAnsi="Latin Modern Math"/>
+              </w:rPr>
+              <m:t>φ</m:t>
+            </m:r>
+          </m:e>
+          <m:sub>
+            <m:r>
+              <w:rPr>
+                <w:rFonts w:ascii="Latin Modern Math" w:eastAsiaTheme="minorEastAsia" w:hAnsi="Latin Modern Math"/>
+              </w:rPr>
+              <m:t>4</m:t>
+            </m:r>
+          </m:sub>
+        </m:sSub>
+      </m:oMath>
+      <w:r>
+        <w:rPr>
+          <w:rFonts w:eastAsiaTheme="minorEastAsia"/>
+        </w:rPr>
+        <w:t>.</w:t>
+      </w:r>
+    </w:p>
+    <w:p>
+      <w:pPr>
+        <w:rPr>
+          <w:rFonts w:eastAsiaTheme="minorEastAsia"/>
+        </w:rPr>
+      </w:pPr>
+      <w:r>
+        <w:rPr>
+          <w:rFonts w:eastAsiaTheme="minorEastAsia"/>
+        </w:rPr>
+        <w:t xml:space="preserve">Gọi tập các chuỗi kết quả của một tài liệu </w:t>
+      </w:r>
+      <m:oMath>
+        <m:r>
+          <w:rPr>
+            <w:rFonts w:ascii="Latin Modern Math" w:eastAsiaTheme="minorEastAsia" w:hAnsi="Latin Modern Math"/>
+          </w:rPr>
+          <m:t>d</m:t>
+        </m:r>
+      </m:oMath>
+      <w:r>
+        <w:rPr>
+          <w:rFonts w:eastAsiaTheme="minorEastAsia"/>
+        </w:rPr>
+        <w:t xml:space="preserve"> là </w:t>
+      </w:r>
+      <m:oMath>
+        <m:r>
+          <w:rPr>
+            <w:rFonts w:ascii="Latin Modern Math" w:eastAsiaTheme="minorEastAsia" w:hAnsi="Latin Modern Math"/>
+          </w:rPr>
+          <m:t>K</m:t>
+        </m:r>
+        <m:d>
+          <m:dPr>
+            <m:ctrlPr>
+              <w:rPr>
+                <w:rFonts w:ascii="Latin Modern Math" w:eastAsiaTheme="minorEastAsia" w:hAnsi="Latin Modern Math"/>
+                <w:i/>
+              </w:rPr>
+            </m:ctrlPr>
+          </m:dPr>
+          <m:e>
+            <m:r>
+              <w:rPr>
+                <w:rFonts w:ascii="Latin Modern Math" w:eastAsiaTheme="minorEastAsia" w:hAnsi="Latin Modern Math"/>
+              </w:rPr>
+              <m:t>d</m:t>
+            </m:r>
+          </m:e>
+        </m:d>
+        <m:r>
+          <w:rPr>
+            <w:rFonts w:ascii="Latin Modern Math" w:eastAsiaTheme="minorEastAsia" w:hAnsi="Latin Modern Math"/>
+          </w:rPr>
+          <m:t>=</m:t>
+        </m:r>
+        <m:d>
+          <m:dPr>
+            <m:begChr m:val="{"/>
+            <m:endChr m:val="}"/>
+            <m:ctrlPr>
+              <w:rPr>
+                <w:rFonts w:ascii="Latin Modern Math" w:eastAsiaTheme="minorEastAsia" w:hAnsi="Latin Modern Math"/>
+                <w:i/>
+              </w:rPr>
+            </m:ctrlPr>
+          </m:dPr>
+          <m:e>
+            <m:sSub>
+              <m:sSubPr>
+                <m:ctrlPr>
+                  <w:rPr>
+                    <w:rFonts w:ascii="Latin Modern Math" w:eastAsiaTheme="minorEastAsia" w:hAnsi="Latin Modern Math"/>
+                    <w:i/>
+                  </w:rPr>
+                </m:ctrlPr>
+              </m:sSubPr>
+              <m:e>
+                <m:r>
+                  <w:rPr>
+                    <w:rFonts w:ascii="Latin Modern Math" w:eastAsiaTheme="minorEastAsia" w:hAnsi="Latin Modern Math"/>
+                  </w:rPr>
+                  <m:t>K</m:t>
+                </m:r>
+              </m:e>
+              <m:sub>
+                <m:r>
+                  <w:rPr>
+                    <w:rFonts w:ascii="Latin Modern Math" w:eastAsiaTheme="minorEastAsia" w:hAnsi="Latin Modern Math"/>
+                  </w:rPr>
+                  <m:t>i</m:t>
+                </m:r>
+              </m:sub>
+            </m:sSub>
+            <m:r>
+              <w:rPr>
+                <w:rFonts w:ascii="Latin Modern Math" w:eastAsiaTheme="minorEastAsia" w:hAnsi="Latin Modern Math"/>
+              </w:rPr>
+              <m:t>:i=1,2,…,</m:t>
+            </m:r>
+            <m:d>
+              <m:dPr>
+                <m:begChr m:val="|"/>
+                <m:endChr m:val="|"/>
+                <m:ctrlPr>
+                  <w:rPr>
+                    <w:rFonts w:ascii="Latin Modern Math" w:eastAsiaTheme="minorEastAsia" w:hAnsi="Latin Modern Math"/>
+                    <w:i/>
+                  </w:rPr>
+                </m:ctrlPr>
+              </m:dPr>
+              <m:e>
+                <m:r>
+                  <w:rPr>
+                    <w:rFonts w:ascii="Latin Modern Math" w:eastAsiaTheme="minorEastAsia" w:hAnsi="Latin Modern Math"/>
+                  </w:rPr>
+                  <m:t>K</m:t>
+                </m:r>
+                <m:d>
+                  <m:dPr>
+                    <m:ctrlPr>
+                      <w:rPr>
+                        <w:rFonts w:ascii="Latin Modern Math" w:eastAsiaTheme="minorEastAsia" w:hAnsi="Latin Modern Math"/>
+                        <w:i/>
+                      </w:rPr>
+                    </m:ctrlPr>
+                  </m:dPr>
+                  <m:e>
+                    <m:r>
+                      <w:rPr>
+                        <w:rFonts w:ascii="Latin Modern Math" w:eastAsiaTheme="minorEastAsia" w:hAnsi="Latin Modern Math"/>
+                      </w:rPr>
+                      <m:t>d</m:t>
+                    </m:r>
+                  </m:e>
+                </m:d>
+              </m:e>
+            </m:d>
+          </m:e>
+        </m:d>
+      </m:oMath>
+      <w:r>
+        <w:rPr>
+          <w:rFonts w:eastAsiaTheme="minorEastAsia"/>
+        </w:rPr>
+        <w:t xml:space="preserve">, và tập các chuỗi của hệ thống cho một tài liệu </w:t>
+      </w:r>
+      <m:oMath>
+        <m:r>
+          <w:rPr>
+            <w:rFonts w:ascii="Latin Modern Math" w:eastAsiaTheme="minorEastAsia" w:hAnsi="Latin Modern Math"/>
+          </w:rPr>
+          <m:t>d</m:t>
+        </m:r>
+      </m:oMath>
+      <w:r>
+        <w:rPr>
+          <w:rFonts w:eastAsiaTheme="minorEastAsia"/>
+        </w:rPr>
+        <w:t xml:space="preserve"> là </w:t>
+      </w:r>
+      <m:oMath>
+        <m:r>
+          <w:rPr>
+            <w:rFonts w:ascii="Latin Modern Math" w:eastAsiaTheme="minorEastAsia" w:hAnsi="Latin Modern Math"/>
+          </w:rPr>
+          <m:t>R</m:t>
+        </m:r>
+        <m:d>
+          <m:dPr>
+            <m:ctrlPr>
+              <w:rPr>
+                <w:rFonts w:ascii="Latin Modern Math" w:eastAsiaTheme="minorEastAsia" w:hAnsi="Latin Modern Math"/>
+                <w:i/>
+              </w:rPr>
+            </m:ctrlPr>
+          </m:dPr>
+          <m:e>
+            <m:r>
+              <w:rPr>
+                <w:rFonts w:ascii="Latin Modern Math" w:eastAsiaTheme="minorEastAsia" w:hAnsi="Latin Modern Math"/>
+              </w:rPr>
+              <m:t>d</m:t>
+            </m:r>
+          </m:e>
+        </m:d>
+        <m:r>
+          <w:rPr>
+            <w:rFonts w:ascii="Latin Modern Math" w:eastAsiaTheme="minorEastAsia" w:hAnsi="Latin Modern Math"/>
+          </w:rPr>
+          <m:t>=</m:t>
+        </m:r>
+        <m:d>
+          <m:dPr>
+            <m:begChr m:val="{"/>
+            <m:endChr m:val="}"/>
+            <m:ctrlPr>
+              <w:rPr>
+                <w:rFonts w:ascii="Latin Modern Math" w:eastAsiaTheme="minorEastAsia" w:hAnsi="Latin Modern Math"/>
+                <w:i/>
+              </w:rPr>
+            </m:ctrlPr>
+          </m:dPr>
+          <m:e>
+            <m:sSub>
+              <m:sSubPr>
+                <m:ctrlPr>
+                  <w:rPr>
+                    <w:rFonts w:ascii="Latin Modern Math" w:eastAsiaTheme="minorEastAsia" w:hAnsi="Latin Modern Math"/>
+                    <w:i/>
+                  </w:rPr>
+                </m:ctrlPr>
+              </m:sSubPr>
+              <m:e>
+                <m:r>
+                  <w:rPr>
+                    <w:rFonts w:ascii="Latin Modern Math" w:eastAsiaTheme="minorEastAsia" w:hAnsi="Latin Modern Math"/>
+                  </w:rPr>
+                  <m:t>R</m:t>
+                </m:r>
+              </m:e>
+              <m:sub>
+                <m:r>
+                  <w:rPr>
+                    <w:rFonts w:ascii="Latin Modern Math" w:eastAsiaTheme="minorEastAsia" w:hAnsi="Latin Modern Math"/>
+                  </w:rPr>
+                  <m:t>i</m:t>
+                </m:r>
+              </m:sub>
+            </m:sSub>
+            <m:r>
+              <w:rPr>
+                <w:rFonts w:ascii="Latin Modern Math" w:eastAsiaTheme="minorEastAsia" w:hAnsi="Latin Modern Math"/>
+              </w:rPr>
+              <m:t>:i=1,2,…,</m:t>
+            </m:r>
+            <m:d>
+              <m:dPr>
+                <m:begChr m:val="|"/>
+                <m:endChr m:val="|"/>
+                <m:ctrlPr>
+                  <w:rPr>
+                    <w:rFonts w:ascii="Latin Modern Math" w:eastAsiaTheme="minorEastAsia" w:hAnsi="Latin Modern Math"/>
+                    <w:i/>
+                  </w:rPr>
+                </m:ctrlPr>
+              </m:dPr>
+              <m:e>
+                <m:r>
+                  <w:rPr>
+                    <w:rFonts w:ascii="Latin Modern Math" w:eastAsiaTheme="minorEastAsia" w:hAnsi="Latin Modern Math"/>
+                  </w:rPr>
+                  <m:t>R</m:t>
+                </m:r>
+                <m:d>
+                  <m:dPr>
+                    <m:ctrlPr>
+                      <w:rPr>
+                        <w:rFonts w:ascii="Latin Modern Math" w:eastAsiaTheme="minorEastAsia" w:hAnsi="Latin Modern Math"/>
+                        <w:i/>
+                      </w:rPr>
+                    </m:ctrlPr>
+                  </m:dPr>
+                  <m:e>
+                    <m:r>
+                      <w:rPr>
+                        <w:rFonts w:ascii="Latin Modern Math" w:eastAsiaTheme="minorEastAsia" w:hAnsi="Latin Modern Math"/>
+                      </w:rPr>
+                      <m:t>d</m:t>
+                    </m:r>
+                  </m:e>
+                </m:d>
+              </m:e>
+            </m:d>
+          </m:e>
+        </m:d>
+      </m:oMath>
+      <w:r>
+        <w:rPr>
+          <w:rFonts w:eastAsiaTheme="minorEastAsia"/>
+        </w:rPr>
+        <w:t xml:space="preserve">, </w:t>
+      </w:r>
+      <m:oMath>
+        <m:sSub>
+          <m:sSubPr>
+            <m:ctrlPr>
+              <w:rPr>
+                <w:rFonts w:ascii="Latin Modern Math" w:eastAsiaTheme="minorEastAsia" w:hAnsi="Latin Modern Math"/>
+                <w:i/>
+              </w:rPr>
+            </m:ctrlPr>
+          </m:sSubPr>
+          <m:e>
+            <m:r>
+              <w:rPr>
+                <w:rFonts w:ascii="Latin Modern Math" w:eastAsiaTheme="minorEastAsia" w:hAnsi="Latin Modern Math"/>
+              </w:rPr>
+              <m:t>K</m:t>
+            </m:r>
+          </m:e>
+          <m:sub>
+            <m:r>
+              <w:rPr>
+                <w:rFonts w:ascii="Latin Modern Math" w:eastAsiaTheme="minorEastAsia" w:hAnsi="Latin Modern Math"/>
+              </w:rPr>
+              <m:t>i</m:t>
+            </m:r>
+          </m:sub>
+        </m:sSub>
+      </m:oMath>
+      <w:r>
+        <w:rPr>
+          <w:rFonts w:eastAsiaTheme="minorEastAsia"/>
+        </w:rPr>
+        <w:t xml:space="preserve"> và </w:t>
+      </w:r>
+      <m:oMath>
+        <m:sSub>
+          <m:sSubPr>
+            <m:ctrlPr>
+              <w:rPr>
+                <w:rFonts w:ascii="Latin Modern Math" w:eastAsiaTheme="minorEastAsia" w:hAnsi="Latin Modern Math"/>
+                <w:i/>
+              </w:rPr>
+            </m:ctrlPr>
+          </m:sSubPr>
+          <m:e>
+            <m:r>
+              <w:rPr>
+                <w:rFonts w:ascii="Latin Modern Math" w:eastAsiaTheme="minorEastAsia" w:hAnsi="Latin Modern Math"/>
+              </w:rPr>
+              <m:t>R</m:t>
+            </m:r>
+          </m:e>
+          <m:sub>
+            <m:r>
+              <w:rPr>
+                <w:rFonts w:ascii="Latin Modern Math" w:eastAsiaTheme="minorEastAsia" w:hAnsi="Latin Modern Math"/>
+              </w:rPr>
+              <m:t>i</m:t>
+            </m:r>
+          </m:sub>
+        </m:sSub>
+      </m:oMath>
+      <w:r>
+        <w:rPr>
+          <w:rFonts w:eastAsiaTheme="minorEastAsia"/>
+        </w:rPr>
+        <w:t xml:space="preserve"> là một chuỗi trong </w:t>
+      </w:r>
+      <m:oMath>
+        <m:r>
+          <w:rPr>
+            <w:rFonts w:ascii="Latin Modern Math" w:eastAsiaTheme="minorEastAsia" w:hAnsi="Latin Modern Math"/>
+          </w:rPr>
+          <m:t>K</m:t>
+        </m:r>
+        <m:d>
+          <m:dPr>
+            <m:ctrlPr>
+              <w:rPr>
+                <w:rFonts w:ascii="Latin Modern Math" w:eastAsiaTheme="minorEastAsia" w:hAnsi="Latin Modern Math"/>
+                <w:i/>
+              </w:rPr>
+            </m:ctrlPr>
+          </m:dPr>
+          <m:e>
+            <m:r>
+              <w:rPr>
+                <w:rFonts w:ascii="Latin Modern Math" w:eastAsiaTheme="minorEastAsia" w:hAnsi="Latin Modern Math"/>
+              </w:rPr>
+              <m:t>d</m:t>
+            </m:r>
+          </m:e>
+        </m:d>
+      </m:oMath>
+      <w:r>
+        <w:rPr>
+          <w:rFonts w:eastAsiaTheme="minorEastAsia"/>
+        </w:rPr>
+        <w:t xml:space="preserve"> và </w:t>
+      </w:r>
+      <m:oMath>
+        <m:r>
+          <w:rPr>
+            <w:rFonts w:ascii="Latin Modern Math" w:eastAsiaTheme="minorEastAsia" w:hAnsi="Latin Modern Math"/>
+          </w:rPr>
+          <m:t>R</m:t>
+        </m:r>
+        <m:d>
+          <m:dPr>
+            <m:ctrlPr>
+              <w:rPr>
+                <w:rFonts w:ascii="Latin Modern Math" w:eastAsiaTheme="minorEastAsia" w:hAnsi="Latin Modern Math"/>
+                <w:i/>
+              </w:rPr>
+            </m:ctrlPr>
+          </m:dPr>
+          <m:e>
+            <m:r>
+              <w:rPr>
+                <w:rFonts w:ascii="Latin Modern Math" w:eastAsiaTheme="minorEastAsia" w:hAnsi="Latin Modern Math"/>
+              </w:rPr>
+              <m:t>d</m:t>
+            </m:r>
+          </m:e>
+        </m:d>
+      </m:oMath>
+      <w:r>
+        <w:rPr>
+          <w:rFonts w:eastAsiaTheme="minorEastAsia"/>
+        </w:rPr>
+        <w:t xml:space="preserve"> tương ứng. Độ tương tự dựa trên chuỗi được tính như sau:</w:t>
+      </w:r>
+      <w:bookmarkStart w:id="47" w:name="_GoBack"/>
       <w:bookmarkEnd w:id="47"/>
     </w:p>
     <w:p>
       <w:pPr>
-        <w:pStyle w:val="ListParagraph"/>
-        <w:numPr>
-          <w:ilvl w:val="0"/>
-          <w:numId w:val="7"/>
-        </w:numPr>
-      </w:pPr>
-      <w:r>
-        <w:t>Sử dụng 3 độ đo:</w:t>
-      </w:r>
-      <w:r>
-        <w:t xml:space="preserve"> F-measure, </w:t>
-      </w:r>
-      <w:r>
-        <w:t xml:space="preserve">Precision </w:t>
-      </w:r>
-      <w:r>
-        <w:t xml:space="preserve">và </w:t>
-      </w:r>
-      <w:r>
-        <w:t>Recall</w:t>
-      </w:r>
+        <w:rPr>
+          <w:rFonts w:eastAsiaTheme="minorEastAsia"/>
+        </w:rPr>
+      </w:pPr>
+      <m:oMathPara>
+        <m:oMath>
+          <m:sSub>
+            <m:sSubPr>
+              <m:ctrlPr>
+                <w:rPr>
+                  <w:rFonts w:ascii="Latin Modern Math" w:hAnsi="Latin Modern Math"/>
+                  <w:i/>
+                </w:rPr>
+              </m:ctrlPr>
+            </m:sSubPr>
+            <m:e>
+              <m:r>
+                <w:rPr>
+                  <w:rFonts w:ascii="Latin Modern Math" w:hAnsi="Latin Modern Math"/>
+                </w:rPr>
+                <m:t>φ</m:t>
+              </m:r>
+            </m:e>
+            <m:sub>
+              <m:r>
+                <w:rPr>
+                  <w:rFonts w:ascii="Latin Modern Math" w:hAnsi="Latin Modern Math"/>
+                </w:rPr>
+                <m:t>3</m:t>
+              </m:r>
+            </m:sub>
+          </m:sSub>
+          <m:d>
+            <m:dPr>
+              <m:ctrlPr>
+                <w:rPr>
+                  <w:rFonts w:ascii="Latin Modern Math" w:hAnsi="Latin Modern Math"/>
+                  <w:i/>
+                </w:rPr>
+              </m:ctrlPr>
+            </m:dPr>
+            <m:e>
+              <m:sSub>
+                <m:sSubPr>
+                  <m:ctrlPr>
+                    <w:rPr>
+                      <w:rFonts w:ascii="Latin Modern Math" w:hAnsi="Latin Modern Math"/>
+                      <w:i/>
+                    </w:rPr>
+                  </m:ctrlPr>
+                </m:sSubPr>
+                <m:e>
+                  <m:r>
+                    <w:rPr>
+                      <w:rFonts w:ascii="Latin Modern Math" w:hAnsi="Latin Modern Math"/>
+                    </w:rPr>
+                    <m:t>K</m:t>
+                  </m:r>
+                </m:e>
+                <m:sub>
+                  <m:r>
+                    <w:rPr>
+                      <w:rFonts w:ascii="Latin Modern Math" w:hAnsi="Latin Modern Math"/>
+                    </w:rPr>
+                    <m:t>i</m:t>
+                  </m:r>
+                </m:sub>
+              </m:sSub>
+              <m:r>
+                <w:rPr>
+                  <w:rFonts w:ascii="Latin Modern Math" w:hAnsi="Latin Modern Math"/>
+                </w:rPr>
+                <m:t>,</m:t>
+              </m:r>
+              <m:sSub>
+                <m:sSubPr>
+                  <m:ctrlPr>
+                    <w:rPr>
+                      <w:rFonts w:ascii="Latin Modern Math" w:hAnsi="Latin Modern Math"/>
+                      <w:i/>
+                    </w:rPr>
+                  </m:ctrlPr>
+                </m:sSubPr>
+                <m:e>
+                  <m:r>
+                    <w:rPr>
+                      <w:rFonts w:ascii="Latin Modern Math" w:hAnsi="Latin Modern Math"/>
+                    </w:rPr>
+                    <m:t>R</m:t>
+                  </m:r>
+                </m:e>
+                <m:sub>
+                  <m:r>
+                    <w:rPr>
+                      <w:rFonts w:ascii="Latin Modern Math" w:hAnsi="Latin Modern Math"/>
+                    </w:rPr>
+                    <m:t>i</m:t>
+                  </m:r>
+                </m:sub>
+              </m:sSub>
+            </m:e>
+          </m:d>
+          <m:r>
+            <w:rPr>
+              <w:rFonts w:ascii="Latin Modern Math" w:hAnsi="Latin Modern Math"/>
+            </w:rPr>
+            <m:t>=</m:t>
+          </m:r>
+          <m:d>
+            <m:dPr>
+              <m:begChr m:val="|"/>
+              <m:endChr m:val="|"/>
+              <m:ctrlPr>
+                <w:rPr>
+                  <w:rFonts w:ascii="Latin Modern Math" w:hAnsi="Latin Modern Math"/>
+                  <w:i/>
+                </w:rPr>
+              </m:ctrlPr>
+            </m:dPr>
+            <m:e>
+              <m:sSub>
+                <m:sSubPr>
+                  <m:ctrlPr>
+                    <w:rPr>
+                      <w:rFonts w:ascii="Latin Modern Math" w:hAnsi="Latin Modern Math"/>
+                      <w:i/>
+                    </w:rPr>
+                  </m:ctrlPr>
+                </m:sSubPr>
+                <m:e>
+                  <m:r>
+                    <w:rPr>
+                      <w:rFonts w:ascii="Latin Modern Math" w:hAnsi="Latin Modern Math"/>
+                    </w:rPr>
+                    <m:t>K</m:t>
+                  </m:r>
+                </m:e>
+                <m:sub>
+                  <m:r>
+                    <w:rPr>
+                      <w:rFonts w:ascii="Latin Modern Math" w:hAnsi="Latin Modern Math"/>
+                    </w:rPr>
+                    <m:t>i</m:t>
+                  </m:r>
+                </m:sub>
+              </m:sSub>
+              <m:r>
+                <w:rPr>
+                  <w:rFonts w:ascii="Latin Modern Math" w:hAnsi="Latin Modern Math"/>
+                </w:rPr>
+                <m:t>∩</m:t>
+              </m:r>
+              <m:sSub>
+                <m:sSubPr>
+                  <m:ctrlPr>
+                    <w:rPr>
+                      <w:rFonts w:ascii="Latin Modern Math" w:hAnsi="Latin Modern Math"/>
+                      <w:i/>
+                    </w:rPr>
+                  </m:ctrlPr>
+                </m:sSubPr>
+                <m:e>
+                  <m:r>
+                    <w:rPr>
+                      <w:rFonts w:ascii="Latin Modern Math" w:hAnsi="Latin Modern Math"/>
+                    </w:rPr>
+                    <m:t>R</m:t>
+                  </m:r>
+                </m:e>
+                <m:sub>
+                  <m:r>
+                    <w:rPr>
+                      <w:rFonts w:ascii="Latin Modern Math" w:hAnsi="Latin Modern Math"/>
+                    </w:rPr>
+                    <m:t>i</m:t>
+                  </m:r>
+                </m:sub>
+              </m:sSub>
+            </m:e>
+          </m:d>
+        </m:oMath>
+      </m:oMathPara>
     </w:p>
     <w:p>
       <w:pPr>
-        <w:pStyle w:val="ListParagraph"/>
-        <w:numPr>
-          <w:ilvl w:val="0"/>
-          <w:numId w:val="7"/>
-        </w:numPr>
-      </w:pPr>
-      <w:r>
-        <w:t xml:space="preserve">Tính 3 độ đo trên theo ba cách khác nhau: MUC, </w:t>
-      </w:r>
-      <w:r>
-        <w:t>B-CUBED và CEAF (giải thích kĩ)</w:t>
-      </w:r>
-      <w:r>
-        <w:t>, sau đó lấy trung bình không trọng số</w:t>
-      </w:r>
+        <w:rPr>
+          <w:rFonts w:eastAsiaTheme="minorEastAsia"/>
+        </w:rPr>
+      </w:pPr>
+      <m:oMathPara>
+        <m:oMath>
+          <m:sSub>
+            <m:sSubPr>
+              <m:ctrlPr>
+                <w:rPr>
+                  <w:rFonts w:ascii="Latin Modern Math" w:hAnsi="Latin Modern Math"/>
+                  <w:i/>
+                </w:rPr>
+              </m:ctrlPr>
+            </m:sSubPr>
+            <m:e>
+              <m:r>
+                <w:rPr>
+                  <w:rFonts w:ascii="Latin Modern Math" w:hAnsi="Latin Modern Math"/>
+                </w:rPr>
+                <m:t>φ</m:t>
+              </m:r>
+            </m:e>
+            <m:sub>
+              <m:r>
+                <w:rPr>
+                  <w:rFonts w:ascii="Latin Modern Math" w:hAnsi="Latin Modern Math"/>
+                </w:rPr>
+                <m:t>4</m:t>
+              </m:r>
+            </m:sub>
+          </m:sSub>
+          <m:d>
+            <m:dPr>
+              <m:ctrlPr>
+                <w:rPr>
+                  <w:rFonts w:ascii="Latin Modern Math" w:hAnsi="Latin Modern Math"/>
+                  <w:i/>
+                </w:rPr>
+              </m:ctrlPr>
+            </m:dPr>
+            <m:e>
+              <m:sSub>
+                <m:sSubPr>
+                  <m:ctrlPr>
+                    <w:rPr>
+                      <w:rFonts w:ascii="Latin Modern Math" w:hAnsi="Latin Modern Math"/>
+                      <w:i/>
+                    </w:rPr>
+                  </m:ctrlPr>
+                </m:sSubPr>
+                <m:e>
+                  <m:r>
+                    <w:rPr>
+                      <w:rFonts w:ascii="Latin Modern Math" w:hAnsi="Latin Modern Math"/>
+                    </w:rPr>
+                    <m:t>K</m:t>
+                  </m:r>
+                </m:e>
+                <m:sub>
+                  <m:r>
+                    <w:rPr>
+                      <w:rFonts w:ascii="Latin Modern Math" w:hAnsi="Latin Modern Math"/>
+                    </w:rPr>
+                    <m:t>i</m:t>
+                  </m:r>
+                </m:sub>
+              </m:sSub>
+              <m:r>
+                <w:rPr>
+                  <w:rFonts w:ascii="Latin Modern Math" w:hAnsi="Latin Modern Math"/>
+                </w:rPr>
+                <m:t>,</m:t>
+              </m:r>
+              <m:sSub>
+                <m:sSubPr>
+                  <m:ctrlPr>
+                    <w:rPr>
+                      <w:rFonts w:ascii="Latin Modern Math" w:hAnsi="Latin Modern Math"/>
+                      <w:i/>
+                    </w:rPr>
+                  </m:ctrlPr>
+                </m:sSubPr>
+                <m:e>
+                  <m:r>
+                    <w:rPr>
+                      <w:rFonts w:ascii="Latin Modern Math" w:hAnsi="Latin Modern Math"/>
+                    </w:rPr>
+                    <m:t>R</m:t>
+                  </m:r>
+                </m:e>
+                <m:sub>
+                  <m:r>
+                    <w:rPr>
+                      <w:rFonts w:ascii="Latin Modern Math" w:hAnsi="Latin Modern Math"/>
+                    </w:rPr>
+                    <m:t>i</m:t>
+                  </m:r>
+                </m:sub>
+              </m:sSub>
+            </m:e>
+          </m:d>
+          <m:r>
+            <w:rPr>
+              <w:rFonts w:ascii="Latin Modern Math" w:hAnsi="Latin Modern Math"/>
+            </w:rPr>
+            <m:t>=</m:t>
+          </m:r>
+          <m:f>
+            <m:fPr>
+              <m:ctrlPr>
+                <w:rPr>
+                  <w:rFonts w:ascii="Latin Modern Math" w:hAnsi="Latin Modern Math"/>
+                  <w:i/>
+                </w:rPr>
+              </m:ctrlPr>
+            </m:fPr>
+            <m:num>
+              <m:r>
+                <w:rPr>
+                  <w:rFonts w:ascii="Latin Modern Math" w:hAnsi="Latin Modern Math"/>
+                </w:rPr>
+                <m:t>2</m:t>
+              </m:r>
+              <m:d>
+                <m:dPr>
+                  <m:begChr m:val="|"/>
+                  <m:endChr m:val="|"/>
+                  <m:ctrlPr>
+                    <w:rPr>
+                      <w:rFonts w:ascii="Latin Modern Math" w:hAnsi="Latin Modern Math"/>
+                      <w:i/>
+                    </w:rPr>
+                  </m:ctrlPr>
+                </m:dPr>
+                <m:e>
+                  <m:sSub>
+                    <m:sSubPr>
+                      <m:ctrlPr>
+                        <w:rPr>
+                          <w:rFonts w:ascii="Latin Modern Math" w:hAnsi="Latin Modern Math"/>
+                          <w:i/>
+                        </w:rPr>
+                      </m:ctrlPr>
+                    </m:sSubPr>
+                    <m:e>
+                      <m:r>
+                        <w:rPr>
+                          <w:rFonts w:ascii="Latin Modern Math" w:hAnsi="Latin Modern Math"/>
+                        </w:rPr>
+                        <m:t>K</m:t>
+                      </m:r>
+                    </m:e>
+                    <m:sub>
+                      <m:r>
+                        <w:rPr>
+                          <w:rFonts w:ascii="Latin Modern Math" w:hAnsi="Latin Modern Math"/>
+                        </w:rPr>
+                        <m:t>i</m:t>
+                      </m:r>
+                    </m:sub>
+                  </m:sSub>
+                  <m:r>
+                    <w:rPr>
+                      <w:rFonts w:ascii="Latin Modern Math" w:hAnsi="Latin Modern Math"/>
+                    </w:rPr>
+                    <m:t>∩</m:t>
+                  </m:r>
+                  <m:sSub>
+                    <m:sSubPr>
+                      <m:ctrlPr>
+                        <w:rPr>
+                          <w:rFonts w:ascii="Latin Modern Math" w:hAnsi="Latin Modern Math"/>
+                          <w:i/>
+                        </w:rPr>
+                      </m:ctrlPr>
+                    </m:sSubPr>
+                    <m:e>
+                      <m:r>
+                        <w:rPr>
+                          <w:rFonts w:ascii="Latin Modern Math" w:hAnsi="Latin Modern Math"/>
+                        </w:rPr>
+                        <m:t>R</m:t>
+                      </m:r>
+                    </m:e>
+                    <m:sub>
+                      <m:r>
+                        <w:rPr>
+                          <w:rFonts w:ascii="Latin Modern Math" w:hAnsi="Latin Modern Math"/>
+                        </w:rPr>
+                        <m:t>i</m:t>
+                      </m:r>
+                    </m:sub>
+                  </m:sSub>
+                </m:e>
+              </m:d>
+            </m:num>
+            <m:den>
+              <m:d>
+                <m:dPr>
+                  <m:begChr m:val="|"/>
+                  <m:endChr m:val="|"/>
+                  <m:ctrlPr>
+                    <w:rPr>
+                      <w:rFonts w:ascii="Latin Modern Math" w:hAnsi="Latin Modern Math"/>
+                      <w:i/>
+                    </w:rPr>
+                  </m:ctrlPr>
+                </m:dPr>
+                <m:e>
+                  <m:sSub>
+                    <m:sSubPr>
+                      <m:ctrlPr>
+                        <w:rPr>
+                          <w:rFonts w:ascii="Latin Modern Math" w:hAnsi="Latin Modern Math"/>
+                          <w:i/>
+                        </w:rPr>
+                      </m:ctrlPr>
+                    </m:sSubPr>
+                    <m:e>
+                      <m:r>
+                        <w:rPr>
+                          <w:rFonts w:ascii="Latin Modern Math" w:hAnsi="Latin Modern Math"/>
+                        </w:rPr>
+                        <m:t>K</m:t>
+                      </m:r>
+                    </m:e>
+                    <m:sub>
+                      <m:r>
+                        <w:rPr>
+                          <w:rFonts w:ascii="Latin Modern Math" w:hAnsi="Latin Modern Math"/>
+                        </w:rPr>
+                        <m:t>i</m:t>
+                      </m:r>
+                    </m:sub>
+                  </m:sSub>
+                </m:e>
+              </m:d>
+              <m:r>
+                <w:rPr>
+                  <w:rFonts w:ascii="Latin Modern Math" w:hAnsi="Latin Modern Math"/>
+                </w:rPr>
+                <m:t>+</m:t>
+              </m:r>
+              <m:d>
+                <m:dPr>
+                  <m:begChr m:val="|"/>
+                  <m:endChr m:val="|"/>
+                  <m:ctrlPr>
+                    <w:rPr>
+                      <w:rFonts w:ascii="Latin Modern Math" w:hAnsi="Latin Modern Math"/>
+                      <w:i/>
+                    </w:rPr>
+                  </m:ctrlPr>
+                </m:dPr>
+                <m:e>
+                  <m:sSub>
+                    <m:sSubPr>
+                      <m:ctrlPr>
+                        <w:rPr>
+                          <w:rFonts w:ascii="Latin Modern Math" w:hAnsi="Latin Modern Math"/>
+                          <w:i/>
+                        </w:rPr>
+                      </m:ctrlPr>
+                    </m:sSubPr>
+                    <m:e>
+                      <m:r>
+                        <w:rPr>
+                          <w:rFonts w:ascii="Latin Modern Math" w:hAnsi="Latin Modern Math"/>
+                        </w:rPr>
+                        <m:t>R</m:t>
+                      </m:r>
+                    </m:e>
+                    <m:sub>
+                      <m:r>
+                        <w:rPr>
+                          <w:rFonts w:ascii="Latin Modern Math" w:hAnsi="Latin Modern Math"/>
+                        </w:rPr>
+                        <m:t>i</m:t>
+                      </m:r>
+                    </m:sub>
+                  </m:sSub>
+                </m:e>
+              </m:d>
+            </m:den>
+          </m:f>
+        </m:oMath>
+      </m:oMathPara>
     </w:p>
     <w:p>
       <w:pPr>
-        <w:pStyle w:val="ListParagraph"/>
-        <w:numPr>
-          <w:ilvl w:val="0"/>
-          <w:numId w:val="7"/>
-        </w:numPr>
-      </w:pPr>
-      <w:r>
-        <w:t>Kết quả đánh giá cuối cùng là trung bình không trọng số của 3 độ đo trên</w:t>
+        <w:rPr>
+          <w:rFonts w:eastAsiaTheme="minorEastAsia"/>
+        </w:rPr>
+      </w:pPr>
+      <w:r>
+        <w:rPr>
+          <w:rFonts w:eastAsiaTheme="minorEastAsia"/>
+        </w:rPr>
+        <w:t>Precision và recall của hệ CEAF được tính như sau:</w:t>
+      </w:r>
+    </w:p>
+    <w:p>
+      <w:pPr>
+        <w:rPr>
+          <w:rFonts w:eastAsiaTheme="minorEastAsia"/>
+        </w:rPr>
+      </w:pPr>
+      <m:oMathPara>
+        <m:oMath>
+          <m:r>
+            <m:rPr>
+              <m:nor/>
+            </m:rPr>
+            <w:rPr>
+              <w:rFonts w:ascii="Latin Modern Math" w:hAnsi="Latin Modern Math"/>
+            </w:rPr>
+            <m:t>precision</m:t>
+          </m:r>
+          <m:r>
+            <w:rPr>
+              <w:rFonts w:ascii="Latin Modern Math" w:hAnsi="Latin Modern Math"/>
+            </w:rPr>
+            <m:t>=</m:t>
+          </m:r>
+          <m:f>
+            <m:fPr>
+              <m:ctrlPr>
+                <w:rPr>
+                  <w:rFonts w:ascii="Latin Modern Math" w:hAnsi="Latin Modern Math"/>
+                  <w:i/>
+                </w:rPr>
+              </m:ctrlPr>
+            </m:fPr>
+            <m:num>
+              <m:r>
+                <m:rPr>
+                  <m:sty m:val="p"/>
+                </m:rPr>
+                <w:rPr>
+                  <w:rFonts w:ascii="Latin Modern Math" w:hAnsi="Latin Modern Math"/>
+                </w:rPr>
+                <m:t>Φ</m:t>
+              </m:r>
+              <m:r>
+                <w:rPr>
+                  <w:rFonts w:ascii="Latin Modern Math" w:hAnsi="Latin Modern Math"/>
+                </w:rPr>
+                <m:t>(</m:t>
+              </m:r>
+              <m:sSup>
+                <m:sSupPr>
+                  <m:ctrlPr>
+                    <w:rPr>
+                      <w:rFonts w:ascii="Latin Modern Math" w:hAnsi="Latin Modern Math"/>
+                      <w:i/>
+                    </w:rPr>
+                  </m:ctrlPr>
+                </m:sSupPr>
+                <m:e>
+                  <m:r>
+                    <w:rPr>
+                      <w:rFonts w:ascii="Latin Modern Math" w:hAnsi="Latin Modern Math"/>
+                    </w:rPr>
+                    <m:t>g</m:t>
+                  </m:r>
+                </m:e>
+                <m:sup>
+                  <m:r>
+                    <w:rPr>
+                      <w:rFonts w:ascii="Latin Modern Math" w:hAnsi="Latin Modern Math"/>
+                    </w:rPr>
+                    <m:t>*</m:t>
+                  </m:r>
+                </m:sup>
+              </m:sSup>
+              <m:r>
+                <w:rPr>
+                  <w:rFonts w:ascii="Latin Modern Math" w:hAnsi="Latin Modern Math"/>
+                </w:rPr>
+                <m:t>)</m:t>
+              </m:r>
+            </m:num>
+            <m:den>
+              <m:nary>
+                <m:naryPr>
+                  <m:chr m:val="∑"/>
+                  <m:limLoc m:val="undOvr"/>
+                  <m:supHide m:val="1"/>
+                  <m:ctrlPr>
+                    <w:rPr>
+                      <w:rFonts w:ascii="Latin Modern Math" w:hAnsi="Latin Modern Math"/>
+                      <w:i/>
+                    </w:rPr>
+                  </m:ctrlPr>
+                </m:naryPr>
+                <m:sub>
+                  <m:r>
+                    <w:rPr>
+                      <w:rFonts w:ascii="Latin Modern Math" w:hAnsi="Latin Modern Math"/>
+                    </w:rPr>
+                    <m:t>i</m:t>
+                  </m:r>
+                </m:sub>
+                <m:sup/>
+                <m:e>
+                  <m:r>
+                    <w:rPr>
+                      <w:rFonts w:ascii="Latin Modern Math" w:hAnsi="Latin Modern Math"/>
+                    </w:rPr>
+                    <m:t>φ</m:t>
+                  </m:r>
+                  <m:d>
+                    <m:dPr>
+                      <m:ctrlPr>
+                        <w:rPr>
+                          <w:rFonts w:ascii="Latin Modern Math" w:hAnsi="Latin Modern Math"/>
+                          <w:i/>
+                        </w:rPr>
+                      </m:ctrlPr>
+                    </m:dPr>
+                    <m:e>
+                      <m:sSub>
+                        <m:sSubPr>
+                          <m:ctrlPr>
+                            <w:rPr>
+                              <w:rFonts w:ascii="Latin Modern Math" w:hAnsi="Latin Modern Math"/>
+                              <w:i/>
+                            </w:rPr>
+                          </m:ctrlPr>
+                        </m:sSubPr>
+                        <m:e>
+                          <m:r>
+                            <w:rPr>
+                              <w:rFonts w:ascii="Latin Modern Math" w:hAnsi="Latin Modern Math"/>
+                            </w:rPr>
+                            <m:t>R</m:t>
+                          </m:r>
+                        </m:e>
+                        <m:sub>
+                          <m:r>
+                            <w:rPr>
+                              <w:rFonts w:ascii="Latin Modern Math" w:hAnsi="Latin Modern Math"/>
+                            </w:rPr>
+                            <m:t>i</m:t>
+                          </m:r>
+                        </m:sub>
+                      </m:sSub>
+                      <m:r>
+                        <w:rPr>
+                          <w:rFonts w:ascii="Latin Modern Math" w:hAnsi="Latin Modern Math"/>
+                        </w:rPr>
+                        <m:t>,</m:t>
+                      </m:r>
+                      <m:sSub>
+                        <m:sSubPr>
+                          <m:ctrlPr>
+                            <w:rPr>
+                              <w:rFonts w:ascii="Latin Modern Math" w:hAnsi="Latin Modern Math"/>
+                              <w:i/>
+                            </w:rPr>
+                          </m:ctrlPr>
+                        </m:sSubPr>
+                        <m:e>
+                          <m:r>
+                            <w:rPr>
+                              <w:rFonts w:ascii="Latin Modern Math" w:hAnsi="Latin Modern Math"/>
+                            </w:rPr>
+                            <m:t>R</m:t>
+                          </m:r>
+                        </m:e>
+                        <m:sub>
+                          <m:r>
+                            <w:rPr>
+                              <w:rFonts w:ascii="Latin Modern Math" w:hAnsi="Latin Modern Math"/>
+                            </w:rPr>
+                            <m:t>i</m:t>
+                          </m:r>
+                        </m:sub>
+                      </m:sSub>
+                    </m:e>
+                  </m:d>
+                </m:e>
+              </m:nary>
+            </m:den>
+          </m:f>
+        </m:oMath>
+      </m:oMathPara>
+    </w:p>
+    <w:p>
+      <w:pPr>
+        <w:rPr>
+          <w:rFonts w:eastAsiaTheme="minorEastAsia"/>
+        </w:rPr>
+      </w:pPr>
+      <m:oMathPara>
+        <m:oMath>
+          <m:r>
+            <m:rPr>
+              <m:nor/>
+            </m:rPr>
+            <w:rPr>
+              <w:rFonts w:ascii="Latin Modern Math" w:hAnsi="Latin Modern Math"/>
+            </w:rPr>
+            <m:t>recall</m:t>
+          </m:r>
+          <m:r>
+            <w:rPr>
+              <w:rFonts w:ascii="Latin Modern Math" w:hAnsi="Latin Modern Math"/>
+            </w:rPr>
+            <m:t>=</m:t>
+          </m:r>
+          <m:f>
+            <m:fPr>
+              <m:ctrlPr>
+                <w:rPr>
+                  <w:rFonts w:ascii="Latin Modern Math" w:hAnsi="Latin Modern Math"/>
+                  <w:i/>
+                </w:rPr>
+              </m:ctrlPr>
+            </m:fPr>
+            <m:num>
+              <m:r>
+                <m:rPr>
+                  <m:sty m:val="p"/>
+                </m:rPr>
+                <w:rPr>
+                  <w:rFonts w:ascii="Latin Modern Math" w:hAnsi="Latin Modern Math"/>
+                </w:rPr>
+                <m:t>Φ</m:t>
+              </m:r>
+              <m:r>
+                <w:rPr>
+                  <w:rFonts w:ascii="Latin Modern Math" w:hAnsi="Latin Modern Math"/>
+                </w:rPr>
+                <m:t>(</m:t>
+              </m:r>
+              <m:sSup>
+                <m:sSupPr>
+                  <m:ctrlPr>
+                    <w:rPr>
+                      <w:rFonts w:ascii="Latin Modern Math" w:hAnsi="Latin Modern Math"/>
+                      <w:i/>
+                    </w:rPr>
+                  </m:ctrlPr>
+                </m:sSupPr>
+                <m:e>
+                  <m:r>
+                    <w:rPr>
+                      <w:rFonts w:ascii="Latin Modern Math" w:hAnsi="Latin Modern Math"/>
+                    </w:rPr>
+                    <m:t>g</m:t>
+                  </m:r>
+                </m:e>
+                <m:sup>
+                  <m:r>
+                    <w:rPr>
+                      <w:rFonts w:ascii="Latin Modern Math" w:hAnsi="Latin Modern Math"/>
+                    </w:rPr>
+                    <m:t>*</m:t>
+                  </m:r>
+                </m:sup>
+              </m:sSup>
+              <m:r>
+                <w:rPr>
+                  <w:rFonts w:ascii="Latin Modern Math" w:hAnsi="Latin Modern Math"/>
+                </w:rPr>
+                <m:t>)</m:t>
+              </m:r>
+            </m:num>
+            <m:den>
+              <m:nary>
+                <m:naryPr>
+                  <m:chr m:val="∑"/>
+                  <m:limLoc m:val="undOvr"/>
+                  <m:supHide m:val="1"/>
+                  <m:ctrlPr>
+                    <w:rPr>
+                      <w:rFonts w:ascii="Latin Modern Math" w:hAnsi="Latin Modern Math"/>
+                      <w:i/>
+                    </w:rPr>
+                  </m:ctrlPr>
+                </m:naryPr>
+                <m:sub>
+                  <m:r>
+                    <w:rPr>
+                      <w:rFonts w:ascii="Latin Modern Math" w:hAnsi="Latin Modern Math"/>
+                    </w:rPr>
+                    <m:t>i</m:t>
+                  </m:r>
+                </m:sub>
+                <m:sup/>
+                <m:e>
+                  <m:r>
+                    <w:rPr>
+                      <w:rFonts w:ascii="Latin Modern Math" w:hAnsi="Latin Modern Math"/>
+                    </w:rPr>
+                    <m:t>φ</m:t>
+                  </m:r>
+                  <m:d>
+                    <m:dPr>
+                      <m:ctrlPr>
+                        <w:rPr>
+                          <w:rFonts w:ascii="Latin Modern Math" w:hAnsi="Latin Modern Math"/>
+                          <w:i/>
+                        </w:rPr>
+                      </m:ctrlPr>
+                    </m:dPr>
+                    <m:e>
+                      <m:sSub>
+                        <m:sSubPr>
+                          <m:ctrlPr>
+                            <w:rPr>
+                              <w:rFonts w:ascii="Latin Modern Math" w:hAnsi="Latin Modern Math"/>
+                              <w:i/>
+                            </w:rPr>
+                          </m:ctrlPr>
+                        </m:sSubPr>
+                        <m:e>
+                          <m:r>
+                            <w:rPr>
+                              <w:rFonts w:ascii="Latin Modern Math" w:hAnsi="Latin Modern Math"/>
+                            </w:rPr>
+                            <m:t>K</m:t>
+                          </m:r>
+                        </m:e>
+                        <m:sub>
+                          <m:r>
+                            <w:rPr>
+                              <w:rFonts w:ascii="Latin Modern Math" w:hAnsi="Latin Modern Math"/>
+                            </w:rPr>
+                            <m:t>i</m:t>
+                          </m:r>
+                        </m:sub>
+                      </m:sSub>
+                      <m:r>
+                        <w:rPr>
+                          <w:rFonts w:ascii="Latin Modern Math" w:hAnsi="Latin Modern Math"/>
+                        </w:rPr>
+                        <m:t>,</m:t>
+                      </m:r>
+                      <m:sSub>
+                        <m:sSubPr>
+                          <m:ctrlPr>
+                            <w:rPr>
+                              <w:rFonts w:ascii="Latin Modern Math" w:hAnsi="Latin Modern Math"/>
+                              <w:i/>
+                            </w:rPr>
+                          </m:ctrlPr>
+                        </m:sSubPr>
+                        <m:e>
+                          <m:r>
+                            <w:rPr>
+                              <w:rFonts w:ascii="Latin Modern Math" w:hAnsi="Latin Modern Math"/>
+                            </w:rPr>
+                            <m:t>K</m:t>
+                          </m:r>
+                        </m:e>
+                        <m:sub>
+                          <m:r>
+                            <w:rPr>
+                              <w:rFonts w:ascii="Latin Modern Math" w:hAnsi="Latin Modern Math"/>
+                            </w:rPr>
+                            <m:t>i</m:t>
+                          </m:r>
+                        </m:sub>
+                      </m:sSub>
+                    </m:e>
+                  </m:d>
+                </m:e>
+              </m:nary>
+            </m:den>
+          </m:f>
+        </m:oMath>
+      </m:oMathPara>
+    </w:p>
+    <w:p>
+      <w:r>
+        <w:rPr>
+          <w:rFonts w:eastAsiaTheme="minorEastAsia"/>
+        </w:rPr>
+        <w:t>F-measure được tính tương tự như hệ MUC.</w:t>
       </w:r>
     </w:p>
     <w:p>
@@ -5681,6 +8500,7 @@
                         <w:iCs/>
                         <w:noProof/>
                       </w:rPr>
+                      <w:lastRenderedPageBreak/>
                       <w:t xml:space="preserve">Journal of the American Medical Informatics Association : JAMIA, </w:t>
                     </w:r>
                     <w:r>
@@ -5864,7 +8684,7 @@
         <w:rFonts w:ascii="LM Sans 10" w:hAnsi="LM Sans 10"/>
         <w:noProof/>
       </w:rPr>
-      <w:t>10</w:t>
+      <w:t>12</w:t>
     </w:r>
     <w:r>
       <w:rPr>
@@ -5914,7 +8734,7 @@
         <w:rFonts w:ascii="LM Sans 10" w:hAnsi="LM Sans 10"/>
         <w:noProof/>
       </w:rPr>
-      <w:t>9</w:t>
+      <w:t>11</w:t>
     </w:r>
     <w:r>
       <w:rPr>
@@ -6044,7 +8864,7 @@
         <w:rFonts w:ascii="LM Sans 10" w:hAnsi="LM Sans 10"/>
         <w:noProof/>
       </w:rPr>
-      <w:t>Tập dữ liệu và phương pháp đánh giá</w:t>
+      <w:t>Tài liệu tham khảo</w:t>
     </w:r>
     <w:r>
       <w:rPr>
@@ -6093,7 +8913,7 @@
         <w:rFonts w:ascii="LM Sans 10" w:hAnsi="LM Sans 10"/>
         <w:noProof/>
       </w:rPr>
-      <w:t>Bài toán đề xuất</w:t>
+      <w:t>Kết luận</w:t>
     </w:r>
     <w:r>
       <w:rPr>
@@ -8290,7 +11110,7 @@
   <w:style w:type="paragraph" w:default="1" w:styleId="Normal">
     <w:name w:val="Normal"/>
     <w:qFormat/>
-    <w:rsid w:val="00721F9D"/>
+    <w:rsid w:val="00735FA6"/>
     <w:pPr>
       <w:spacing w:line="240" w:lineRule="auto"/>
       <w:ind w:firstLine="288"/>
@@ -8307,7 +11127,7 @@
     <w:link w:val="Heading1Char"/>
     <w:uiPriority w:val="9"/>
     <w:qFormat/>
-    <w:rsid w:val="00721F9D"/>
+    <w:rsid w:val="00735FA6"/>
     <w:pPr>
       <w:keepNext/>
       <w:keepLines/>
@@ -8332,7 +11152,7 @@
     <w:uiPriority w:val="9"/>
     <w:unhideWhenUsed/>
     <w:qFormat/>
-    <w:rsid w:val="00721F9D"/>
+    <w:rsid w:val="00735FA6"/>
     <w:pPr>
       <w:keepNext/>
       <w:keepLines/>
@@ -8358,7 +11178,7 @@
     <w:uiPriority w:val="9"/>
     <w:unhideWhenUsed/>
     <w:qFormat/>
-    <w:rsid w:val="00721F9D"/>
+    <w:rsid w:val="00735FA6"/>
     <w:pPr>
       <w:keepNext/>
       <w:keepLines/>
@@ -8384,7 +11204,7 @@
     <w:uiPriority w:val="9"/>
     <w:unhideWhenUsed/>
     <w:qFormat/>
-    <w:rsid w:val="00721F9D"/>
+    <w:rsid w:val="00735FA6"/>
     <w:pPr>
       <w:keepNext/>
       <w:keepLines/>
@@ -8410,7 +11230,7 @@
     <w:uiPriority w:val="9"/>
     <w:unhideWhenUsed/>
     <w:qFormat/>
-    <w:rsid w:val="00721F9D"/>
+    <w:rsid w:val="00735FA6"/>
     <w:pPr>
       <w:keepNext/>
       <w:keepLines/>
@@ -8434,7 +11254,7 @@
     <w:uiPriority w:val="9"/>
     <w:unhideWhenUsed/>
     <w:qFormat/>
-    <w:rsid w:val="00721F9D"/>
+    <w:rsid w:val="00735FA6"/>
     <w:pPr>
       <w:keepNext/>
       <w:keepLines/>
@@ -8459,7 +11279,7 @@
     <w:semiHidden/>
     <w:unhideWhenUsed/>
     <w:qFormat/>
-    <w:rsid w:val="00721F9D"/>
+    <w:rsid w:val="00735FA6"/>
     <w:pPr>
       <w:keepNext/>
       <w:keepLines/>
@@ -8486,7 +11306,7 @@
     <w:semiHidden/>
     <w:unhideWhenUsed/>
     <w:qFormat/>
-    <w:rsid w:val="00721F9D"/>
+    <w:rsid w:val="00735FA6"/>
     <w:pPr>
       <w:keepNext/>
       <w:keepLines/>
@@ -8513,7 +11333,7 @@
     <w:semiHidden/>
     <w:unhideWhenUsed/>
     <w:qFormat/>
-    <w:rsid w:val="00721F9D"/>
+    <w:rsid w:val="00735FA6"/>
     <w:pPr>
       <w:keepNext/>
       <w:keepLines/>
@@ -8538,7 +11358,7 @@
     <w:uiPriority w:val="1"/>
     <w:semiHidden/>
     <w:unhideWhenUsed/>
-    <w:rsid w:val="00721F9D"/>
+    <w:rsid w:val="00735FA6"/>
   </w:style>
   <w:style w:type="table" w:default="1" w:styleId="TableNormal">
     <w:name w:val="Normal Table"/>
@@ -8560,14 +11380,14 @@
     <w:uiPriority w:val="99"/>
     <w:semiHidden/>
     <w:unhideWhenUsed/>
-    <w:rsid w:val="00721F9D"/>
+    <w:rsid w:val="00735FA6"/>
   </w:style>
   <w:style w:type="character" w:styleId="PlaceholderText">
     <w:name w:val="Placeholder Text"/>
     <w:basedOn w:val="DefaultParagraphFont"/>
     <w:uiPriority w:val="99"/>
     <w:semiHidden/>
-    <w:rsid w:val="00721F9D"/>
+    <w:rsid w:val="00735FA6"/>
     <w:rPr>
       <w:color w:val="808080"/>
     </w:rPr>
@@ -8577,7 +11397,7 @@
     <w:basedOn w:val="DefaultParagraphFont"/>
     <w:link w:val="Heading1"/>
     <w:uiPriority w:val="9"/>
-    <w:rsid w:val="00721F9D"/>
+    <w:rsid w:val="00735FA6"/>
     <w:rPr>
       <w:rFonts w:ascii="LM Roman 10" w:eastAsiaTheme="majorEastAsia" w:hAnsi="LM Roman 10" w:cstheme="majorBidi"/>
       <w:b/>
@@ -8590,7 +11410,7 @@
     <w:link w:val="NoSpacingChar"/>
     <w:uiPriority w:val="1"/>
     <w:qFormat/>
-    <w:rsid w:val="00721F9D"/>
+    <w:rsid w:val="00735FA6"/>
     <w:pPr>
       <w:spacing w:after="0" w:line="240" w:lineRule="auto"/>
     </w:pPr>
@@ -8603,7 +11423,7 @@
     <w:basedOn w:val="DefaultParagraphFont"/>
     <w:link w:val="Heading2"/>
     <w:uiPriority w:val="9"/>
-    <w:rsid w:val="00721F9D"/>
+    <w:rsid w:val="00735FA6"/>
     <w:rPr>
       <w:rFonts w:ascii="LM Roman 10" w:eastAsiaTheme="majorEastAsia" w:hAnsi="LM Roman 10" w:cstheme="majorBidi"/>
       <w:b/>
@@ -8615,7 +11435,7 @@
     <w:basedOn w:val="Normal"/>
     <w:uiPriority w:val="34"/>
     <w:qFormat/>
-    <w:rsid w:val="00721F9D"/>
+    <w:rsid w:val="00735FA6"/>
     <w:pPr>
       <w:ind w:left="720"/>
       <w:contextualSpacing/>
@@ -8626,7 +11446,7 @@
     <w:basedOn w:val="DefaultParagraphFont"/>
     <w:link w:val="Heading3"/>
     <w:uiPriority w:val="9"/>
-    <w:rsid w:val="00721F9D"/>
+    <w:rsid w:val="00735FA6"/>
     <w:rPr>
       <w:rFonts w:ascii="LM Roman 10" w:eastAsiaTheme="majorEastAsia" w:hAnsi="LM Roman 10" w:cstheme="majorBidi"/>
       <w:b/>
@@ -8638,7 +11458,7 @@
     <w:basedOn w:val="DefaultParagraphFont"/>
     <w:link w:val="Heading4"/>
     <w:uiPriority w:val="9"/>
-    <w:rsid w:val="00721F9D"/>
+    <w:rsid w:val="00735FA6"/>
     <w:rPr>
       <w:rFonts w:ascii="LM Roman 10" w:eastAsiaTheme="majorEastAsia" w:hAnsi="LM Roman 10" w:cstheme="majorBidi"/>
       <w:b/>
@@ -8650,7 +11470,7 @@
     <w:basedOn w:val="DefaultParagraphFont"/>
     <w:link w:val="Heading5"/>
     <w:uiPriority w:val="9"/>
-    <w:rsid w:val="00721F9D"/>
+    <w:rsid w:val="00735FA6"/>
     <w:rPr>
       <w:rFonts w:asciiTheme="majorHAnsi" w:eastAsiaTheme="majorEastAsia" w:hAnsiTheme="majorHAnsi" w:cstheme="majorBidi"/>
       <w:color w:val="2E74B5" w:themeColor="accent1" w:themeShade="BF"/>
@@ -8661,7 +11481,7 @@
     <w:basedOn w:val="DefaultParagraphFont"/>
     <w:link w:val="Heading6"/>
     <w:uiPriority w:val="9"/>
-    <w:rsid w:val="00721F9D"/>
+    <w:rsid w:val="00735FA6"/>
     <w:rPr>
       <w:rFonts w:asciiTheme="majorHAnsi" w:eastAsiaTheme="majorEastAsia" w:hAnsiTheme="majorHAnsi" w:cstheme="majorBidi"/>
       <w:color w:val="1F4D78" w:themeColor="accent1" w:themeShade="7F"/>
@@ -8673,7 +11493,7 @@
     <w:link w:val="Heading7"/>
     <w:uiPriority w:val="9"/>
     <w:semiHidden/>
-    <w:rsid w:val="00721F9D"/>
+    <w:rsid w:val="00735FA6"/>
     <w:rPr>
       <w:rFonts w:asciiTheme="majorHAnsi" w:eastAsiaTheme="majorEastAsia" w:hAnsiTheme="majorHAnsi" w:cstheme="majorBidi"/>
       <w:i/>
@@ -8687,7 +11507,7 @@
     <w:link w:val="Heading8"/>
     <w:uiPriority w:val="9"/>
     <w:semiHidden/>
-    <w:rsid w:val="00721F9D"/>
+    <w:rsid w:val="00735FA6"/>
     <w:rPr>
       <w:rFonts w:asciiTheme="majorHAnsi" w:eastAsiaTheme="majorEastAsia" w:hAnsiTheme="majorHAnsi" w:cstheme="majorBidi"/>
       <w:color w:val="272727" w:themeColor="text1" w:themeTint="D8"/>
@@ -8701,7 +11521,7 @@
     <w:link w:val="Heading9"/>
     <w:uiPriority w:val="9"/>
     <w:semiHidden/>
-    <w:rsid w:val="00721F9D"/>
+    <w:rsid w:val="00735FA6"/>
     <w:rPr>
       <w:rFonts w:asciiTheme="majorHAnsi" w:eastAsiaTheme="majorEastAsia" w:hAnsiTheme="majorHAnsi" w:cstheme="majorBidi"/>
       <w:i/>
@@ -8717,7 +11537,7 @@
     <w:link w:val="TitleChar"/>
     <w:uiPriority w:val="10"/>
     <w:qFormat/>
-    <w:rsid w:val="00721F9D"/>
+    <w:rsid w:val="00735FA6"/>
     <w:pPr>
       <w:spacing w:after="0"/>
       <w:contextualSpacing/>
@@ -8737,7 +11557,7 @@
     <w:basedOn w:val="DefaultParagraphFont"/>
     <w:link w:val="Title"/>
     <w:uiPriority w:val="10"/>
-    <w:rsid w:val="00721F9D"/>
+    <w:rsid w:val="00735FA6"/>
     <w:rPr>
       <w:rFonts w:ascii="LM Roman 10" w:eastAsiaTheme="majorEastAsia" w:hAnsi="LM Roman 10" w:cstheme="majorBidi"/>
       <w:b/>
@@ -8754,7 +11574,7 @@
     <w:link w:val="IntenseQuoteChar"/>
     <w:uiPriority w:val="30"/>
     <w:qFormat/>
-    <w:rsid w:val="00721F9D"/>
+    <w:rsid w:val="00735FA6"/>
     <w:pPr>
       <w:pBdr>
         <w:top w:val="single" w:sz="4" w:space="10" w:color="5B9BD5" w:themeColor="accent1"/>
@@ -8775,7 +11595,7 @@
     <w:basedOn w:val="DefaultParagraphFont"/>
     <w:link w:val="IntenseQuote"/>
     <w:uiPriority w:val="30"/>
-    <w:rsid w:val="00721F9D"/>
+    <w:rsid w:val="00735FA6"/>
     <w:rPr>
       <w:rFonts w:ascii="LM Roman 10" w:hAnsi="LM Roman 10"/>
       <w:i/>
@@ -8787,7 +11607,7 @@
     <w:name w:val="Table Grid"/>
     <w:basedOn w:val="TableNormal"/>
     <w:uiPriority w:val="39"/>
-    <w:rsid w:val="00721F9D"/>
+    <w:rsid w:val="00735FA6"/>
     <w:pPr>
       <w:spacing w:after="0" w:line="240" w:lineRule="auto"/>
     </w:pPr>
@@ -8809,7 +11629,7 @@
     <w:uiPriority w:val="39"/>
     <w:unhideWhenUsed/>
     <w:qFormat/>
-    <w:rsid w:val="00721F9D"/>
+    <w:rsid w:val="00735FA6"/>
     <w:pPr>
       <w:numPr>
         <w:numId w:val="0"/>
@@ -8832,7 +11652,7 @@
     <w:autoRedefine/>
     <w:uiPriority w:val="39"/>
     <w:unhideWhenUsed/>
-    <w:rsid w:val="00721F9D"/>
+    <w:rsid w:val="00735FA6"/>
     <w:pPr>
       <w:spacing w:after="100"/>
     </w:pPr>
@@ -8844,7 +11664,7 @@
     <w:autoRedefine/>
     <w:uiPriority w:val="39"/>
     <w:unhideWhenUsed/>
-    <w:rsid w:val="00721F9D"/>
+    <w:rsid w:val="00735FA6"/>
     <w:pPr>
       <w:spacing w:after="100"/>
       <w:ind w:left="220"/>
@@ -8855,7 +11675,7 @@
     <w:basedOn w:val="DefaultParagraphFont"/>
     <w:uiPriority w:val="99"/>
     <w:unhideWhenUsed/>
-    <w:rsid w:val="00721F9D"/>
+    <w:rsid w:val="00735FA6"/>
     <w:rPr>
       <w:color w:val="0563C1" w:themeColor="hyperlink"/>
       <w:u w:val="single"/>
@@ -8867,7 +11687,7 @@
     <w:link w:val="HeaderChar"/>
     <w:uiPriority w:val="99"/>
     <w:unhideWhenUsed/>
-    <w:rsid w:val="00721F9D"/>
+    <w:rsid w:val="00735FA6"/>
     <w:pPr>
       <w:tabs>
         <w:tab w:val="center" w:pos="4680"/>
@@ -8881,7 +11701,7 @@
     <w:basedOn w:val="DefaultParagraphFont"/>
     <w:link w:val="Header"/>
     <w:uiPriority w:val="99"/>
-    <w:rsid w:val="00721F9D"/>
+    <w:rsid w:val="00735FA6"/>
     <w:rPr>
       <w:rFonts w:ascii="LM Roman 10" w:hAnsi="LM Roman 10"/>
     </w:rPr>
@@ -8892,7 +11712,7 @@
     <w:link w:val="FooterChar"/>
     <w:uiPriority w:val="99"/>
     <w:unhideWhenUsed/>
-    <w:rsid w:val="00721F9D"/>
+    <w:rsid w:val="00735FA6"/>
     <w:pPr>
       <w:tabs>
         <w:tab w:val="center" w:pos="4680"/>
@@ -8906,7 +11726,7 @@
     <w:basedOn w:val="DefaultParagraphFont"/>
     <w:link w:val="Footer"/>
     <w:uiPriority w:val="99"/>
-    <w:rsid w:val="00721F9D"/>
+    <w:rsid w:val="00735FA6"/>
     <w:rPr>
       <w:rFonts w:ascii="LM Roman 10" w:hAnsi="LM Roman 10"/>
     </w:rPr>
@@ -8917,7 +11737,7 @@
     <w:next w:val="Normal"/>
     <w:link w:val="AbstractChar"/>
     <w:qFormat/>
-    <w:rsid w:val="00721F9D"/>
+    <w:rsid w:val="00735FA6"/>
     <w:pPr>
       <w:spacing w:before="480" w:after="480"/>
       <w:ind w:left="547" w:right="533"/>
@@ -8934,7 +11754,7 @@
     <w:next w:val="Normal"/>
     <w:link w:val="KeywordChar"/>
     <w:qFormat/>
-    <w:rsid w:val="00721F9D"/>
+    <w:rsid w:val="00735FA6"/>
     <w:pPr>
       <w:spacing w:before="480" w:after="480"/>
     </w:pPr>
@@ -8947,7 +11767,7 @@
     <w:basedOn w:val="DefaultParagraphFont"/>
     <w:link w:val="NoSpacing"/>
     <w:uiPriority w:val="1"/>
-    <w:rsid w:val="00721F9D"/>
+    <w:rsid w:val="00735FA6"/>
     <w:rPr>
       <w:rFonts w:ascii="LM Roman 10" w:hAnsi="LM Roman 10"/>
     </w:rPr>
@@ -8956,7 +11776,7 @@
     <w:name w:val="Abstract Char"/>
     <w:basedOn w:val="NoSpacingChar"/>
     <w:link w:val="Abstract"/>
-    <w:rsid w:val="00721F9D"/>
+    <w:rsid w:val="00735FA6"/>
     <w:rPr>
       <w:rFonts w:ascii="LM Roman 10" w:hAnsi="LM Roman 10"/>
       <w:b/>
@@ -8967,7 +11787,7 @@
     <w:name w:val="Keyword Char"/>
     <w:basedOn w:val="NoSpacingChar"/>
     <w:link w:val="Keyword"/>
-    <w:rsid w:val="00721F9D"/>
+    <w:rsid w:val="00735FA6"/>
     <w:rPr>
       <w:rFonts w:ascii="LM Roman 10" w:hAnsi="LM Roman 10"/>
       <w:b/>
@@ -8981,7 +11801,7 @@
     <w:uiPriority w:val="35"/>
     <w:unhideWhenUsed/>
     <w:qFormat/>
-    <w:rsid w:val="00721F9D"/>
+    <w:rsid w:val="00735FA6"/>
     <w:pPr>
       <w:spacing w:after="200"/>
       <w:jc w:val="center"/>
@@ -9276,9 +12096,8 @@
     <w:panose1 w:val="020B0502040204020203"/>
     <w:charset w:val="00"/>
     <w:family w:val="swiss"/>
-    <w:notTrueType/>
     <w:pitch w:val="variable"/>
-    <w:sig w:usb0="00000003" w:usb1="00000000" w:usb2="00000000" w:usb3="00000000" w:csb0="00000001" w:csb1="00000000"/>
+    <w:sig w:usb0="E4002EFF" w:usb1="C000E47F" w:usb2="00000009" w:usb3="00000000" w:csb0="000001FF" w:csb1="00000000"/>
   </w:font>
   <w:font w:name="LM Roman 8">
     <w:altName w:val="Arial"/>
@@ -9330,8 +12149,10 @@
     <w:rsid w:val="002B1A7A"/>
     <w:rsid w:val="00337A18"/>
     <w:rsid w:val="00456C99"/>
+    <w:rsid w:val="007126AF"/>
     <w:rsid w:val="00717246"/>
     <w:rsid w:val="0079255E"/>
+    <w:rsid w:val="008974A5"/>
     <w:rsid w:val="009B63D3"/>
     <w:rsid w:val="009E27E8"/>
     <w:rsid w:val="00A70686"/>
@@ -9340,6 +12161,7 @@
     <w:rsid w:val="00D4302B"/>
     <w:rsid w:val="00E11E0F"/>
     <w:rsid w:val="00E14D71"/>
+    <w:rsid w:val="00F02434"/>
   </w:rsids>
   <m:mathPr>
     <m:mathFont m:val="Cambria Math"/>
@@ -9788,7 +12610,7 @@
     <w:basedOn w:val="DefaultParagraphFont"/>
     <w:uiPriority w:val="99"/>
     <w:semiHidden/>
-    <w:rsid w:val="00456C99"/>
+    <w:rsid w:val="00F02434"/>
     <w:rPr>
       <w:color w:val="808080"/>
     </w:rPr>
@@ -10146,7 +12968,7 @@
 </file>
 
 <file path=customXml/itemProps2.xml><?xml version="1.0" encoding="utf-8"?>
-<ds:datastoreItem xmlns:ds="http://schemas.openxmlformats.org/officeDocument/2006/customXml" ds:itemID="{897A1ECE-97B3-479A-917A-8BF558C7F172}">
+<ds:datastoreItem xmlns:ds="http://schemas.openxmlformats.org/officeDocument/2006/customXml" ds:itemID="{B30E68B9-140E-4146-BF9D-055016A2BD08}">
   <ds:schemaRefs>
     <ds:schemaRef ds:uri="http://schemas.openxmlformats.org/officeDocument/2006/bibliography"/>
   </ds:schemaRefs>

</xml_diff>

<commit_message>
viêt thêm phân mô ta du liêu
</commit_message>
<xml_diff>
--- a/reports/tttn/drafts/[hungnd] TTTN HCMUT 2015.docx
+++ b/reports/tttn/drafts/[hungnd] TTTN HCMUT 2015.docx
@@ -527,7 +527,7 @@
                 <w:sz w:val="28"/>
                 <w:szCs w:val="28"/>
               </w:rPr>
-              <w:t>06/06/2015</w:t>
+              <w:t>07-Jun-15</w:t>
             </w:r>
             <w:r>
               <w:rPr>
@@ -3282,51 +3282,25 @@
       <w:r>
         <w:t xml:space="preserve">Hình </w:t>
       </w:r>
-      <w:r>
-        <w:fldChar w:fldCharType="begin"/>
-      </w:r>
-      <w:r>
-        <w:instrText xml:space="preserve"> STYLEREF 1 \s </w:instrText>
-      </w:r>
-      <w:r>
-        <w:fldChar w:fldCharType="separate"/>
-      </w:r>
-      <w:r>
-        <w:rPr>
-          <w:noProof/>
-        </w:rPr>
-        <w:t>2</w:t>
-      </w:r>
-      <w:r>
-        <w:rPr>
-          <w:noProof/>
-        </w:rPr>
-        <w:fldChar w:fldCharType="end"/>
-      </w:r>
+      <w:fldSimple w:instr=" STYLEREF 1 \s ">
+        <w:r>
+          <w:rPr>
+            <w:noProof/>
+          </w:rPr>
+          <w:t>2</w:t>
+        </w:r>
+      </w:fldSimple>
       <w:r>
         <w:t>.</w:t>
       </w:r>
-      <w:r>
-        <w:fldChar w:fldCharType="begin"/>
-      </w:r>
-      <w:r>
-        <w:instrText xml:space="preserve"> SEQ Hình \* ARABIC \s 1 </w:instrText>
-      </w:r>
-      <w:r>
-        <w:fldChar w:fldCharType="separate"/>
-      </w:r>
-      <w:r>
-        <w:rPr>
-          <w:noProof/>
-        </w:rPr>
-        <w:t>1</w:t>
-      </w:r>
-      <w:r>
-        <w:rPr>
-          <w:noProof/>
-        </w:rPr>
-        <w:fldChar w:fldCharType="end"/>
-      </w:r>
+      <w:fldSimple w:instr=" SEQ Hình \* ARABIC \s 1 ">
+        <w:r>
+          <w:rPr>
+            <w:noProof/>
+          </w:rPr>
+          <w:t>1</w:t>
+        </w:r>
+      </w:fldSimple>
       <w:r>
         <w:t>. Các bài toán trong EMR</w:t>
       </w:r>
@@ -3375,51 +3349,25 @@
       <w:r>
         <w:t xml:space="preserve">Hình </w:t>
       </w:r>
-      <w:r>
-        <w:fldChar w:fldCharType="begin"/>
-      </w:r>
-      <w:r>
-        <w:instrText xml:space="preserve"> STYLEREF 1 \s </w:instrText>
-      </w:r>
-      <w:r>
-        <w:fldChar w:fldCharType="separate"/>
-      </w:r>
-      <w:r>
-        <w:rPr>
-          <w:noProof/>
-        </w:rPr>
-        <w:t>2</w:t>
-      </w:r>
-      <w:r>
-        <w:rPr>
-          <w:noProof/>
-        </w:rPr>
-        <w:fldChar w:fldCharType="end"/>
-      </w:r>
+      <w:fldSimple w:instr=" STYLEREF 1 \s ">
+        <w:r>
+          <w:rPr>
+            <w:noProof/>
+          </w:rPr>
+          <w:t>2</w:t>
+        </w:r>
+      </w:fldSimple>
       <w:r>
         <w:t>.</w:t>
       </w:r>
-      <w:r>
-        <w:fldChar w:fldCharType="begin"/>
-      </w:r>
-      <w:r>
-        <w:instrText xml:space="preserve"> SEQ Hình \* ARABIC \s 1 </w:instrText>
-      </w:r>
-      <w:r>
-        <w:fldChar w:fldCharType="separate"/>
-      </w:r>
-      <w:r>
-        <w:rPr>
-          <w:noProof/>
-        </w:rPr>
-        <w:t>2</w:t>
-      </w:r>
-      <w:r>
-        <w:rPr>
-          <w:noProof/>
-        </w:rPr>
-        <w:fldChar w:fldCharType="end"/>
-      </w:r>
+      <w:fldSimple w:instr=" SEQ Hình \* ARABIC \s 1 ">
+        <w:r>
+          <w:rPr>
+            <w:noProof/>
+          </w:rPr>
+          <w:t>2</w:t>
+        </w:r>
+      </w:fldSimple>
       <w:r>
         <w:t>. Các bài toán dự đoán</w:t>
       </w:r>
@@ -3468,51 +3416,25 @@
       <w:r>
         <w:t xml:space="preserve">Hình </w:t>
       </w:r>
-      <w:r>
-        <w:fldChar w:fldCharType="begin"/>
-      </w:r>
-      <w:r>
-        <w:instrText xml:space="preserve"> STYLEREF 1 \s </w:instrText>
-      </w:r>
-      <w:r>
-        <w:fldChar w:fldCharType="separate"/>
-      </w:r>
-      <w:r>
-        <w:rPr>
-          <w:noProof/>
-        </w:rPr>
-        <w:t>2</w:t>
-      </w:r>
-      <w:r>
-        <w:rPr>
-          <w:noProof/>
-        </w:rPr>
-        <w:fldChar w:fldCharType="end"/>
-      </w:r>
+      <w:fldSimple w:instr=" STYLEREF 1 \s ">
+        <w:r>
+          <w:rPr>
+            <w:noProof/>
+          </w:rPr>
+          <w:t>2</w:t>
+        </w:r>
+      </w:fldSimple>
       <w:r>
         <w:t>.</w:t>
       </w:r>
-      <w:r>
-        <w:fldChar w:fldCharType="begin"/>
-      </w:r>
-      <w:r>
-        <w:instrText xml:space="preserve"> SEQ Hình \* ARABIC \s 1 </w:instrText>
-      </w:r>
-      <w:r>
-        <w:fldChar w:fldCharType="separate"/>
-      </w:r>
-      <w:r>
-        <w:rPr>
-          <w:noProof/>
-        </w:rPr>
-        <w:t>3</w:t>
-      </w:r>
-      <w:r>
-        <w:rPr>
-          <w:noProof/>
-        </w:rPr>
-        <w:fldChar w:fldCharType="end"/>
-      </w:r>
+      <w:fldSimple w:instr=" SEQ Hình \* ARABIC \s 1 ">
+        <w:r>
+          <w:rPr>
+            <w:noProof/>
+          </w:rPr>
+          <w:t>3</w:t>
+        </w:r>
+      </w:fldSimple>
       <w:r>
         <w:t>. Các bài toán phát hiện</w:t>
       </w:r>
@@ -3562,54 +3484,25 @@
       <w:r>
         <w:t xml:space="preserve">Hình </w:t>
       </w:r>
-      <w:r>
-        <w:fldChar w:fldCharType="begin"/>
-      </w:r>
-      <w:r>
-        <w:instrText xml:space="preserve"> STYLEREF</w:instrText>
-      </w:r>
-      <w:r>
-        <w:instrText xml:space="preserve"> 1 \s </w:instrText>
-      </w:r>
-      <w:r>
-        <w:fldChar w:fldCharType="separate"/>
-      </w:r>
-      <w:r>
-        <w:rPr>
-          <w:noProof/>
-        </w:rPr>
-        <w:t>2</w:t>
-      </w:r>
-      <w:r>
-        <w:rPr>
-          <w:noProof/>
-        </w:rPr>
-        <w:fldChar w:fldCharType="end"/>
-      </w:r>
+      <w:fldSimple w:instr=" STYLEREF 1 \s ">
+        <w:r>
+          <w:rPr>
+            <w:noProof/>
+          </w:rPr>
+          <w:t>2</w:t>
+        </w:r>
+      </w:fldSimple>
       <w:r>
         <w:t>.</w:t>
       </w:r>
-      <w:r>
-        <w:fldChar w:fldCharType="begin"/>
-      </w:r>
-      <w:r>
-        <w:instrText xml:space="preserve"> SEQ Hình \* ARABIC \s 1 </w:instrText>
-      </w:r>
-      <w:r>
-        <w:fldChar w:fldCharType="separate"/>
-      </w:r>
-      <w:r>
-        <w:rPr>
-          <w:noProof/>
-        </w:rPr>
-        <w:t>4</w:t>
-      </w:r>
-      <w:r>
-        <w:rPr>
-          <w:noProof/>
-        </w:rPr>
-        <w:fldChar w:fldCharType="end"/>
-      </w:r>
+      <w:fldSimple w:instr=" SEQ Hình \* ARABIC \s 1 ">
+        <w:r>
+          <w:rPr>
+            <w:noProof/>
+          </w:rPr>
+          <w:t>4</w:t>
+        </w:r>
+      </w:fldSimple>
       <w:r>
         <w:t>. Các bài toán tìm hiểu sự kế</w:t>
       </w:r>
@@ -3661,51 +3554,25 @@
       <w:r>
         <w:t xml:space="preserve">Hình </w:t>
       </w:r>
-      <w:r>
-        <w:fldChar w:fldCharType="begin"/>
-      </w:r>
-      <w:r>
-        <w:instrText xml:space="preserve"> STYLEREF 1 \s </w:instrText>
-      </w:r>
-      <w:r>
-        <w:fldChar w:fldCharType="separate"/>
-      </w:r>
-      <w:r>
-        <w:rPr>
-          <w:noProof/>
-        </w:rPr>
-        <w:t>2</w:t>
-      </w:r>
-      <w:r>
-        <w:rPr>
-          <w:noProof/>
-        </w:rPr>
-        <w:fldChar w:fldCharType="end"/>
-      </w:r>
+      <w:fldSimple w:instr=" STYLEREF 1 \s ">
+        <w:r>
+          <w:rPr>
+            <w:noProof/>
+          </w:rPr>
+          <w:t>2</w:t>
+        </w:r>
+      </w:fldSimple>
       <w:r>
         <w:t>.</w:t>
       </w:r>
-      <w:r>
-        <w:fldChar w:fldCharType="begin"/>
-      </w:r>
-      <w:r>
-        <w:instrText xml:space="preserve"> SEQ Hình \* ARABIC \s 1 </w:instrText>
-      </w:r>
-      <w:r>
-        <w:fldChar w:fldCharType="separate"/>
-      </w:r>
-      <w:r>
-        <w:rPr>
-          <w:noProof/>
-        </w:rPr>
-        <w:t>5</w:t>
-      </w:r>
-      <w:r>
-        <w:rPr>
-          <w:noProof/>
-        </w:rPr>
-        <w:fldChar w:fldCharType="end"/>
-      </w:r>
+      <w:fldSimple w:instr=" SEQ Hình \* ARABIC \s 1 ">
+        <w:r>
+          <w:rPr>
+            <w:noProof/>
+          </w:rPr>
+          <w:t>5</w:t>
+        </w:r>
+      </w:fldSimple>
       <w:r>
         <w:t>. Các bài toán rút trích thông tin</w:t>
       </w:r>
@@ -4464,57 +4331,25 @@
       <w:r>
         <w:t xml:space="preserve">Bảng </w:t>
       </w:r>
-      <w:r>
-        <w:fldChar w:fldCharType="begin"/>
-      </w:r>
-      <w:r>
-        <w:instrText xml:space="preserve"> STYLEREF 1 \s </w:instrText>
-      </w:r>
-      <w:r>
-        <w:fldChar w:fldCharType="separate"/>
-      </w:r>
-      <w:r>
-        <w:rPr>
-          <w:noProof/>
-        </w:rPr>
-        <w:t>2</w:t>
-      </w:r>
-      <w:r>
-        <w:rPr>
-          <w:noProof/>
-        </w:rPr>
-        <w:fldChar w:fldCharType="end"/>
-      </w:r>
+      <w:fldSimple w:instr=" STYLEREF 1 \s ">
+        <w:r>
+          <w:rPr>
+            <w:noProof/>
+          </w:rPr>
+          <w:t>2</w:t>
+        </w:r>
+      </w:fldSimple>
       <w:r>
         <w:t>.</w:t>
       </w:r>
-      <w:r>
-        <w:fldChar w:fldCharType="begin"/>
-      </w:r>
-      <w:r>
-        <w:instrText xml:space="preserve"> SEQ B</w:instrText>
-      </w:r>
-      <w:r>
-        <w:instrText>ả</w:instrText>
-      </w:r>
-      <w:r>
-        <w:instrText xml:space="preserve">ng \* ARABIC \s 1 </w:instrText>
-      </w:r>
-      <w:r>
-        <w:fldChar w:fldCharType="separate"/>
-      </w:r>
-      <w:r>
-        <w:rPr>
-          <w:noProof/>
-        </w:rPr>
-        <w:t>1</w:t>
-      </w:r>
-      <w:r>
-        <w:rPr>
-          <w:noProof/>
-        </w:rPr>
-        <w:fldChar w:fldCharType="end"/>
-      </w:r>
+      <w:fldSimple w:instr=" SEQ Bảng \* ARABIC \s 1 ">
+        <w:r>
+          <w:rPr>
+            <w:noProof/>
+          </w:rPr>
+          <w:t>1</w:t>
+        </w:r>
+      </w:fldSimple>
       <w:bookmarkEnd w:id="8"/>
       <w:r>
         <w:t>. Ý nghĩa các lớp thực thể được đề xuất bởi i2b2</w:t>
@@ -6925,51 +6760,25 @@
       <w:r>
         <w:t xml:space="preserve">Hình </w:t>
       </w:r>
-      <w:r>
-        <w:fldChar w:fldCharType="begin"/>
-      </w:r>
-      <w:r>
-        <w:instrText xml:space="preserve"> STYLEREF 1 \s </w:instrText>
-      </w:r>
-      <w:r>
-        <w:fldChar w:fldCharType="separate"/>
-      </w:r>
-      <w:r>
-        <w:rPr>
-          <w:noProof/>
-        </w:rPr>
-        <w:t>2</w:t>
-      </w:r>
-      <w:r>
-        <w:rPr>
-          <w:noProof/>
-        </w:rPr>
-        <w:fldChar w:fldCharType="end"/>
-      </w:r>
+      <w:fldSimple w:instr=" STYLEREF 1 \s ">
+        <w:r>
+          <w:rPr>
+            <w:noProof/>
+          </w:rPr>
+          <w:t>2</w:t>
+        </w:r>
+      </w:fldSimple>
       <w:r>
         <w:t>.</w:t>
       </w:r>
-      <w:r>
-        <w:fldChar w:fldCharType="begin"/>
-      </w:r>
-      <w:r>
-        <w:instrText xml:space="preserve"> SEQ Hình \* ARABIC \s 1 </w:instrText>
-      </w:r>
-      <w:r>
-        <w:fldChar w:fldCharType="separate"/>
-      </w:r>
-      <w:r>
-        <w:rPr>
-          <w:noProof/>
-        </w:rPr>
-        <w:t>6</w:t>
-      </w:r>
-      <w:r>
-        <w:rPr>
-          <w:noProof/>
-        </w:rPr>
-        <w:fldChar w:fldCharType="end"/>
-      </w:r>
+      <w:fldSimple w:instr=" SEQ Hình \* ARABIC \s 1 ">
+        <w:r>
+          <w:rPr>
+            <w:noProof/>
+          </w:rPr>
+          <w:t>6</w:t>
+        </w:r>
+      </w:fldSimple>
       <w:bookmarkEnd w:id="13"/>
       <w:r>
         <w:t xml:space="preserve">. </w:t>
@@ -10126,51 +9935,25 @@
       <w:r>
         <w:t xml:space="preserve">Hình </w:t>
       </w:r>
-      <w:r>
-        <w:fldChar w:fldCharType="begin"/>
-      </w:r>
-      <w:r>
-        <w:instrText xml:space="preserve"> STYLEREF 1 \s </w:instrText>
-      </w:r>
-      <w:r>
-        <w:fldChar w:fldCharType="separate"/>
-      </w:r>
-      <w:r>
-        <w:rPr>
-          <w:noProof/>
-        </w:rPr>
-        <w:t>3</w:t>
-      </w:r>
-      <w:r>
-        <w:rPr>
-          <w:noProof/>
-        </w:rPr>
-        <w:fldChar w:fldCharType="end"/>
-      </w:r>
+      <w:fldSimple w:instr=" STYLEREF 1 \s ">
+        <w:r>
+          <w:rPr>
+            <w:noProof/>
+          </w:rPr>
+          <w:t>3</w:t>
+        </w:r>
+      </w:fldSimple>
       <w:r>
         <w:t>.</w:t>
       </w:r>
-      <w:r>
-        <w:fldChar w:fldCharType="begin"/>
-      </w:r>
-      <w:r>
-        <w:instrText xml:space="preserve"> SEQ Hình \* ARABIC \s 1 </w:instrText>
-      </w:r>
-      <w:r>
-        <w:fldChar w:fldCharType="separate"/>
-      </w:r>
-      <w:r>
-        <w:rPr>
-          <w:noProof/>
-        </w:rPr>
-        <w:t>1</w:t>
-      </w:r>
-      <w:r>
-        <w:rPr>
-          <w:noProof/>
-        </w:rPr>
-        <w:fldChar w:fldCharType="end"/>
-      </w:r>
+      <w:fldSimple w:instr=" SEQ Hình \* ARABIC \s 1 ">
+        <w:r>
+          <w:rPr>
+            <w:noProof/>
+          </w:rPr>
+          <w:t>1</w:t>
+        </w:r>
+      </w:fldSimple>
       <w:r>
         <w:t>. Mi</w:t>
       </w:r>
@@ -10412,51 +10195,25 @@
                             <w:r>
                               <w:t xml:space="preserve">Hình </w:t>
                             </w:r>
-                            <w:r>
-                              <w:fldChar w:fldCharType="begin"/>
-                            </w:r>
-                            <w:r>
-                              <w:instrText xml:space="preserve"> STYLEREF 1 \s </w:instrText>
-                            </w:r>
-                            <w:r>
-                              <w:fldChar w:fldCharType="separate"/>
-                            </w:r>
-                            <w:r>
-                              <w:rPr>
-                                <w:noProof/>
-                              </w:rPr>
-                              <w:t>3</w:t>
-                            </w:r>
-                            <w:r>
-                              <w:rPr>
-                                <w:noProof/>
-                              </w:rPr>
-                              <w:fldChar w:fldCharType="end"/>
-                            </w:r>
+                            <w:fldSimple w:instr=" STYLEREF 1 \s ">
+                              <w:r>
+                                <w:rPr>
+                                  <w:noProof/>
+                                </w:rPr>
+                                <w:t>3</w:t>
+                              </w:r>
+                            </w:fldSimple>
                             <w:r>
                               <w:t>.</w:t>
                             </w:r>
-                            <w:r>
-                              <w:fldChar w:fldCharType="begin"/>
-                            </w:r>
-                            <w:r>
-                              <w:instrText xml:space="preserve"> SEQ Hình \* ARABIC \s 1 </w:instrText>
-                            </w:r>
-                            <w:r>
-                              <w:fldChar w:fldCharType="separate"/>
-                            </w:r>
-                            <w:r>
-                              <w:rPr>
-                                <w:noProof/>
-                              </w:rPr>
-                              <w:t>2</w:t>
-                            </w:r>
-                            <w:r>
-                              <w:rPr>
-                                <w:noProof/>
-                              </w:rPr>
-                              <w:fldChar w:fldCharType="end"/>
-                            </w:r>
+                            <w:fldSimple w:instr=" SEQ Hình \* ARABIC \s 1 ">
+                              <w:r>
+                                <w:rPr>
+                                  <w:noProof/>
+                                </w:rPr>
+                                <w:t>2</w:t>
+                              </w:r>
+                            </w:fldSimple>
                             <w:r>
                               <w:t>. Tối ưu hóa khoảng cách</w:t>
                             </w:r>
@@ -10729,51 +10486,25 @@
       <w:r>
         <w:t xml:space="preserve">Hình </w:t>
       </w:r>
-      <w:r>
-        <w:fldChar w:fldCharType="begin"/>
-      </w:r>
-      <w:r>
-        <w:instrText xml:space="preserve"> STYLEREF 1 \s </w:instrText>
-      </w:r>
-      <w:r>
-        <w:fldChar w:fldCharType="separate"/>
-      </w:r>
-      <w:r>
-        <w:rPr>
-          <w:noProof/>
-        </w:rPr>
-        <w:t>3</w:t>
-      </w:r>
-      <w:r>
-        <w:rPr>
-          <w:noProof/>
-        </w:rPr>
-        <w:fldChar w:fldCharType="end"/>
-      </w:r>
+      <w:fldSimple w:instr=" STYLEREF 1 \s ">
+        <w:r>
+          <w:rPr>
+            <w:noProof/>
+          </w:rPr>
+          <w:t>3</w:t>
+        </w:r>
+      </w:fldSimple>
       <w:r>
         <w:t>.</w:t>
       </w:r>
-      <w:r>
-        <w:fldChar w:fldCharType="begin"/>
-      </w:r>
-      <w:r>
-        <w:instrText xml:space="preserve"> SEQ Hình \* ARABIC \s 1 </w:instrText>
-      </w:r>
-      <w:r>
-        <w:fldChar w:fldCharType="separate"/>
-      </w:r>
-      <w:r>
-        <w:rPr>
-          <w:noProof/>
-        </w:rPr>
-        <w:t>3</w:t>
-      </w:r>
-      <w:r>
-        <w:rPr>
-          <w:noProof/>
-        </w:rPr>
-        <w:fldChar w:fldCharType="end"/>
-      </w:r>
+      <w:fldSimple w:instr=" SEQ Hình \* ARABIC \s 1 ">
+        <w:r>
+          <w:rPr>
+            <w:noProof/>
+          </w:rPr>
+          <w:t>3</w:t>
+        </w:r>
+      </w:fldSimple>
       <w:r>
         <w:t>. Kĩ thuật kernel giúp biến đổi không gian dữ liệu</w:t>
       </w:r>
@@ -11747,57 +11478,25 @@
       <w:r>
         <w:t xml:space="preserve">Bảng </w:t>
       </w:r>
-      <w:r>
-        <w:fldChar w:fldCharType="begin"/>
-      </w:r>
-      <w:r>
-        <w:instrText xml:space="preserve"> STYLEREF 1 \s </w:instrText>
-      </w:r>
-      <w:r>
-        <w:fldChar w:fldCharType="separate"/>
-      </w:r>
-      <w:r>
-        <w:rPr>
-          <w:noProof/>
-        </w:rPr>
-        <w:t>3</w:t>
-      </w:r>
-      <w:r>
-        <w:rPr>
-          <w:noProof/>
-        </w:rPr>
-        <w:fldChar w:fldCharType="end"/>
-      </w:r>
+      <w:fldSimple w:instr=" STYLEREF 1 \s ">
+        <w:r>
+          <w:rPr>
+            <w:noProof/>
+          </w:rPr>
+          <w:t>3</w:t>
+        </w:r>
+      </w:fldSimple>
       <w:r>
         <w:t>.</w:t>
       </w:r>
-      <w:r>
-        <w:fldChar w:fldCharType="begin"/>
-      </w:r>
-      <w:r>
-        <w:instrText xml:space="preserve"> SEQ B</w:instrText>
-      </w:r>
-      <w:r>
-        <w:instrText>ả</w:instrText>
-      </w:r>
-      <w:r>
-        <w:instrText xml:space="preserve">ng \* ARABIC \s 1 </w:instrText>
-      </w:r>
-      <w:r>
-        <w:fldChar w:fldCharType="separate"/>
-      </w:r>
-      <w:r>
-        <w:rPr>
-          <w:noProof/>
-        </w:rPr>
-        <w:t>1</w:t>
-      </w:r>
-      <w:r>
-        <w:rPr>
-          <w:noProof/>
-        </w:rPr>
-        <w:fldChar w:fldCharType="end"/>
-      </w:r>
+      <w:fldSimple w:instr=" SEQ Bảng \* ARABIC \s 1 ">
+        <w:r>
+          <w:rPr>
+            <w:noProof/>
+          </w:rPr>
+          <w:t>1</w:t>
+        </w:r>
+      </w:fldSimple>
       <w:r>
         <w:t>. Một số ví dụ về đồng tham chiếu trong BAĐT</w:t>
       </w:r>
@@ -12800,10 +12499,29 @@
       </w:pPr>
       <w:r>
         <w:object w:dxaOrig="6195" w:dyaOrig="5221">
-          <v:shape id="_x0000_i1025" type="#_x0000_t75" style="width:309.95pt;height:260.9pt" o:ole="">
+          <v:shapetype id="_x0000_t75" coordsize="21600,21600" o:spt="75" o:preferrelative="t" path="m@4@5l@4@11@9@11@9@5xe" filled="f" stroked="f">
+            <v:stroke joinstyle="miter"/>
+            <v:formulas>
+              <v:f eqn="if lineDrawn pixelLineWidth 0"/>
+              <v:f eqn="sum @0 1 0"/>
+              <v:f eqn="sum 0 0 @1"/>
+              <v:f eqn="prod @2 1 2"/>
+              <v:f eqn="prod @3 21600 pixelWidth"/>
+              <v:f eqn="prod @3 21600 pixelHeight"/>
+              <v:f eqn="sum @0 0 1"/>
+              <v:f eqn="prod @6 1 2"/>
+              <v:f eqn="prod @7 21600 pixelWidth"/>
+              <v:f eqn="sum @8 21600 0"/>
+              <v:f eqn="prod @7 21600 pixelHeight"/>
+              <v:f eqn="sum @10 21600 0"/>
+            </v:formulas>
+            <v:path o:extrusionok="f" gradientshapeok="t" o:connecttype="rect"/>
+            <o:lock v:ext="edit" aspectratio="t"/>
+          </v:shapetype>
+          <v:shape id="_x0000_i1025" type="#_x0000_t75" style="width:309.75pt;height:261pt" o:ole="">
             <v:imagedata r:id="rId42" o:title=""/>
           </v:shape>
-          <o:OLEObject Type="Embed" ProgID="Visio.Drawing.15" ShapeID="_x0000_i1025" DrawAspect="Content" ObjectID="_1495137369" r:id="rId43"/>
+          <o:OLEObject Type="Embed" ProgID="Visio.Drawing.15" ShapeID="_x0000_i1025" DrawAspect="Content" ObjectID="_1495175554" r:id="rId43"/>
         </w:object>
       </w:r>
     </w:p>
@@ -12816,51 +12534,25 @@
       <w:r>
         <w:t xml:space="preserve">Hình </w:t>
       </w:r>
-      <w:r>
-        <w:fldChar w:fldCharType="begin"/>
-      </w:r>
-      <w:r>
-        <w:instrText xml:space="preserve"> STYLEREF 1 \s </w:instrText>
-      </w:r>
-      <w:r>
-        <w:fldChar w:fldCharType="separate"/>
-      </w:r>
-      <w:r>
-        <w:rPr>
-          <w:noProof/>
-        </w:rPr>
-        <w:t>4</w:t>
-      </w:r>
-      <w:r>
-        <w:rPr>
-          <w:noProof/>
-        </w:rPr>
-        <w:fldChar w:fldCharType="end"/>
-      </w:r>
+      <w:fldSimple w:instr=" STYLEREF 1 \s ">
+        <w:r>
+          <w:rPr>
+            <w:noProof/>
+          </w:rPr>
+          <w:t>4</w:t>
+        </w:r>
+      </w:fldSimple>
       <w:r>
         <w:t>.</w:t>
       </w:r>
-      <w:r>
-        <w:fldChar w:fldCharType="begin"/>
-      </w:r>
-      <w:r>
-        <w:instrText xml:space="preserve"> SEQ Hình \* ARABIC \s 1 </w:instrText>
-      </w:r>
-      <w:r>
-        <w:fldChar w:fldCharType="separate"/>
-      </w:r>
-      <w:r>
-        <w:rPr>
-          <w:noProof/>
-        </w:rPr>
-        <w:t>1</w:t>
-      </w:r>
-      <w:r>
-        <w:rPr>
-          <w:noProof/>
-        </w:rPr>
-        <w:fldChar w:fldCharType="end"/>
-      </w:r>
+      <w:fldSimple w:instr=" SEQ Hình \* ARABIC \s 1 ">
+        <w:r>
+          <w:rPr>
+            <w:noProof/>
+          </w:rPr>
+          <w:t>1</w:t>
+        </w:r>
+      </w:fldSimple>
       <w:bookmarkEnd w:id="23"/>
       <w:r>
         <w:t>. Quy trình huấn luyện</w:t>
@@ -12984,39 +12676,19 @@
                             <w:r>
                               <w:t xml:space="preserve">Hình </w:t>
                             </w:r>
-                            <w:r>
-                              <w:fldChar w:fldCharType="begin"/>
-                            </w:r>
-                            <w:r>
-                              <w:instrText xml:space="preserve"> STYLEREF 1 \s </w:instrText>
-                            </w:r>
-                            <w:r>
-                              <w:fldChar w:fldCharType="separate"/>
-                            </w:r>
-                            <w:r>
-                              <w:t>4</w:t>
-                            </w:r>
-                            <w:r>
-                              <w:fldChar w:fldCharType="end"/>
-                            </w:r>
+                            <w:fldSimple w:instr=" STYLEREF 1 \s ">
+                              <w:r>
+                                <w:t>4</w:t>
+                              </w:r>
+                            </w:fldSimple>
                             <w:r>
                               <w:t>.</w:t>
                             </w:r>
-                            <w:r>
-                              <w:fldChar w:fldCharType="begin"/>
-                            </w:r>
-                            <w:r>
-                              <w:instrText xml:space="preserve"> SEQ Hình \* ARABIC \s 1 </w:instrText>
-                            </w:r>
-                            <w:r>
-                              <w:fldChar w:fldCharType="separate"/>
-                            </w:r>
-                            <w:r>
-                              <w:t>2</w:t>
-                            </w:r>
-                            <w:r>
-                              <w:fldChar w:fldCharType="end"/>
-                            </w:r>
+                            <w:fldSimple w:instr=" SEQ Hình \* ARABIC \s 1 ">
+                              <w:r>
+                                <w:t>2</w:t>
+                              </w:r>
+                            </w:fldSimple>
                             <w:bookmarkEnd w:id="25"/>
                             <w:r>
                               <w:t>. Quy trình phân giải đồng tham chiếu</w:t>
@@ -13165,7 +12837,7 @@
             <v:imagedata r:id="rId44" o:title=""/>
             <w10:wrap type="topAndBottom" anchorx="margin" anchory="margin"/>
           </v:shape>
-          <o:OLEObject Type="Embed" ProgID="Visio.Drawing.15" ShapeID="_x0000_s1028" DrawAspect="Content" ObjectID="_1495137371" r:id="rId45"/>
+          <o:OLEObject Type="Embed" ProgID="Visio.Drawing.15" ShapeID="_x0000_s1028" DrawAspect="Content" ObjectID="_1495175556" r:id="rId45"/>
         </w:object>
       </w:r>
     </w:p>
@@ -13173,12 +12845,12 @@
       <w:pPr>
         <w:pStyle w:val="Heading2"/>
       </w:pPr>
-      <w:bookmarkStart w:id="27" w:name="_Toc421395472"/>
+      <w:bookmarkStart w:id="26" w:name="_Toc421395472"/>
       <w:r>
         <w:lastRenderedPageBreak/>
         <w:t>Xây dựng các cặp khái niệm</w:t>
       </w:r>
-      <w:bookmarkEnd w:id="27"/>
+      <w:bookmarkEnd w:id="26"/>
     </w:p>
     <w:p>
       <w:r>
@@ -13317,7 +12989,7 @@
       <w:pPr>
         <w:pStyle w:val="Heading2"/>
       </w:pPr>
-      <w:bookmarkStart w:id="28" w:name="_Toc421395473"/>
+      <w:bookmarkStart w:id="27" w:name="_Toc421395473"/>
       <w:r>
         <w:t>Thiết kế</w:t>
       </w:r>
@@ -13330,7 +13002,7 @@
       <w:r>
         <w:t xml:space="preserve"> đặc trưng</w:t>
       </w:r>
-      <w:bookmarkEnd w:id="28"/>
+      <w:bookmarkEnd w:id="27"/>
     </w:p>
     <w:p>
       <w:pPr>
@@ -13339,10 +13011,10 @@
       </w:pPr>
       <w:r>
         <w:object w:dxaOrig="10440" w:dyaOrig="5535">
-          <v:shape id="_x0000_i1026" type="#_x0000_t75" style="width:458.65pt;height:243.1pt" o:ole="">
+          <v:shape id="_x0000_i1026" type="#_x0000_t75" style="width:459pt;height:243pt" o:ole="">
             <v:imagedata r:id="rId46" o:title=""/>
           </v:shape>
-          <o:OLEObject Type="Embed" ProgID="Visio.Drawing.15" ShapeID="_x0000_i1026" DrawAspect="Content" ObjectID="_1495137370" r:id="rId47"/>
+          <o:OLEObject Type="Embed" ProgID="Visio.Drawing.15" ShapeID="_x0000_i1026" DrawAspect="Content" ObjectID="_1495175555" r:id="rId47"/>
         </w:object>
       </w:r>
     </w:p>
@@ -13350,56 +13022,30 @@
       <w:pPr>
         <w:pStyle w:val="Caption"/>
       </w:pPr>
-      <w:bookmarkStart w:id="29" w:name="_Ref421388742"/>
+      <w:bookmarkStart w:id="28" w:name="_Ref421388742"/>
       <w:r>
         <w:t xml:space="preserve">Hình </w:t>
       </w:r>
-      <w:r>
-        <w:fldChar w:fldCharType="begin"/>
-      </w:r>
-      <w:r>
-        <w:instrText xml:space="preserve"> STYLEREF 1 \s </w:instrText>
-      </w:r>
-      <w:r>
-        <w:fldChar w:fldCharType="separate"/>
-      </w:r>
-      <w:r>
-        <w:rPr>
-          <w:noProof/>
-        </w:rPr>
-        <w:t>4</w:t>
-      </w:r>
-      <w:r>
-        <w:rPr>
-          <w:noProof/>
-        </w:rPr>
-        <w:fldChar w:fldCharType="end"/>
-      </w:r>
+      <w:fldSimple w:instr=" STYLEREF 1 \s ">
+        <w:r>
+          <w:rPr>
+            <w:noProof/>
+          </w:rPr>
+          <w:t>4</w:t>
+        </w:r>
+      </w:fldSimple>
       <w:r>
         <w:t>.</w:t>
       </w:r>
-      <w:r>
-        <w:fldChar w:fldCharType="begin"/>
-      </w:r>
-      <w:r>
-        <w:instrText xml:space="preserve"> SEQ Hình \* ARABIC \s 1 </w:instrText>
-      </w:r>
-      <w:r>
-        <w:fldChar w:fldCharType="separate"/>
-      </w:r>
-      <w:r>
-        <w:rPr>
-          <w:noProof/>
-        </w:rPr>
-        <w:t>3</w:t>
-      </w:r>
-      <w:r>
-        <w:rPr>
-          <w:noProof/>
-        </w:rPr>
-        <w:fldChar w:fldCharType="end"/>
-      </w:r>
-      <w:bookmarkEnd w:id="29"/>
+      <w:fldSimple w:instr=" SEQ Hình \* ARABIC \s 1 ">
+        <w:r>
+          <w:rPr>
+            <w:noProof/>
+          </w:rPr>
+          <w:t>3</w:t>
+        </w:r>
+      </w:fldSimple>
+      <w:bookmarkEnd w:id="28"/>
       <w:r>
         <w:t xml:space="preserve">. </w:t>
       </w:r>
@@ -15045,57 +14691,25 @@
       <w:r>
         <w:t xml:space="preserve">Bảng </w:t>
       </w:r>
-      <w:r>
-        <w:fldChar w:fldCharType="begin"/>
-      </w:r>
-      <w:r>
-        <w:instrText xml:space="preserve"> STYLEREF 1 \s </w:instrText>
-      </w:r>
-      <w:r>
-        <w:fldChar w:fldCharType="separate"/>
-      </w:r>
-      <w:r>
-        <w:rPr>
-          <w:noProof/>
-        </w:rPr>
-        <w:t>4</w:t>
-      </w:r>
-      <w:r>
-        <w:rPr>
-          <w:noProof/>
-        </w:rPr>
-        <w:fldChar w:fldCharType="end"/>
-      </w:r>
+      <w:fldSimple w:instr=" STYLEREF 1 \s ">
+        <w:r>
+          <w:rPr>
+            <w:noProof/>
+          </w:rPr>
+          <w:t>4</w:t>
+        </w:r>
+      </w:fldSimple>
       <w:r>
         <w:t>.</w:t>
       </w:r>
-      <w:r>
-        <w:fldChar w:fldCharType="begin"/>
-      </w:r>
-      <w:r>
-        <w:instrText xml:space="preserve"> SEQ B</w:instrText>
-      </w:r>
-      <w:r>
-        <w:instrText>ả</w:instrText>
-      </w:r>
-      <w:r>
-        <w:instrText xml:space="preserve">ng \* ARABIC \s 1 </w:instrText>
-      </w:r>
-      <w:r>
-        <w:fldChar w:fldCharType="separate"/>
-      </w:r>
-      <w:r>
-        <w:rPr>
-          <w:noProof/>
-        </w:rPr>
-        <w:t>1</w:t>
-      </w:r>
-      <w:r>
-        <w:rPr>
-          <w:noProof/>
-        </w:rPr>
-        <w:fldChar w:fldCharType="end"/>
-      </w:r>
+      <w:fldSimple w:instr=" SEQ Bảng \* ARABIC \s 1 ">
+        <w:r>
+          <w:rPr>
+            <w:noProof/>
+          </w:rPr>
+          <w:t>1</w:t>
+        </w:r>
+      </w:fldSimple>
       <w:r>
         <w:t>. Tập các thuộc tính của một cặp hai khái niệm thuộc lớp Person</w:t>
       </w:r>
@@ -15598,7 +15212,7 @@
       </w:r>
     </w:p>
     <w:p>
-      <w:bookmarkStart w:id="30" w:name="_Toc420004839"/>
+      <w:bookmarkStart w:id="29" w:name="_Toc420004839"/>
       <w:r>
         <w:t>Lớp Pronoun bao gồm 15 đại từ, trong đó “this”, “that”, “which”, “it” là các từ xuất hiện thường xuyên và chiếm phần lớn. Mỗi đại từ xuất hiện có thể là một khái niệm độc lập hoặc có tham chiếu tới khái niệm thuộc lớp khác. Để giải quyết vấn đề này, nhóm đề xuất sử dụng mô hình multi-class SVM để xác định đại từ được xem xét có tham chiếu tới các khái niệm thuộc 4 lớp khác hay không. Khi đã xác định được đại từ xem xét tham chiếu tới lớp nào, ta sẽ chọn khái niệm gần nhất của lớp đó để xác định 2 khái niệm là đồng tham chiếu.</w:t>
       </w:r>
@@ -16370,57 +15984,25 @@
       <w:r>
         <w:t xml:space="preserve">Bảng </w:t>
       </w:r>
-      <w:r>
-        <w:fldChar w:fldCharType="begin"/>
-      </w:r>
-      <w:r>
-        <w:instrText xml:space="preserve"> STYLEREF 1 \s </w:instrText>
-      </w:r>
-      <w:r>
-        <w:fldChar w:fldCharType="separate"/>
-      </w:r>
-      <w:r>
-        <w:rPr>
-          <w:noProof/>
-        </w:rPr>
-        <w:t>4</w:t>
-      </w:r>
-      <w:r>
-        <w:rPr>
-          <w:noProof/>
-        </w:rPr>
-        <w:fldChar w:fldCharType="end"/>
-      </w:r>
+      <w:fldSimple w:instr=" STYLEREF 1 \s ">
+        <w:r>
+          <w:rPr>
+            <w:noProof/>
+          </w:rPr>
+          <w:t>4</w:t>
+        </w:r>
+      </w:fldSimple>
       <w:r>
         <w:t>.</w:t>
       </w:r>
-      <w:r>
-        <w:fldChar w:fldCharType="begin"/>
-      </w:r>
-      <w:r>
-        <w:instrText xml:space="preserve"> SEQ B</w:instrText>
-      </w:r>
-      <w:r>
-        <w:instrText>ả</w:instrText>
-      </w:r>
-      <w:r>
-        <w:instrText xml:space="preserve">ng \* ARABIC \s 1 </w:instrText>
-      </w:r>
-      <w:r>
-        <w:fldChar w:fldCharType="separate"/>
-      </w:r>
-      <w:r>
-        <w:rPr>
-          <w:noProof/>
-        </w:rPr>
-        <w:t>2</w:t>
-      </w:r>
-      <w:r>
-        <w:rPr>
-          <w:noProof/>
-        </w:rPr>
-        <w:fldChar w:fldCharType="end"/>
-      </w:r>
+      <w:fldSimple w:instr=" SEQ Bảng \* ARABIC \s 1 ">
+        <w:r>
+          <w:rPr>
+            <w:noProof/>
+          </w:rPr>
+          <w:t>2</w:t>
+        </w:r>
+      </w:fldSimple>
       <w:r>
         <w:t>. Các thuộc tính dùng cho phân giải đồng tham chiếu lớp Pronoun</w:t>
       </w:r>
@@ -16429,13 +16011,13 @@
       <w:pPr>
         <w:pStyle w:val="Heading2"/>
       </w:pPr>
+      <w:bookmarkStart w:id="30" w:name="_Toc421395474"/>
       <w:bookmarkStart w:id="31" w:name="_Toc420004841"/>
-      <w:bookmarkStart w:id="32" w:name="_Toc421395474"/>
+      <w:bookmarkEnd w:id="29"/>
+      <w:r>
+        <w:t>Xây dựng các cụm khái niệm đồng tham chiếu</w:t>
+      </w:r>
       <w:bookmarkEnd w:id="30"/>
-      <w:r>
-        <w:t>Xây dựng các cụm khái niệm đồng tham chiếu</w:t>
-      </w:r>
-      <w:bookmarkEnd w:id="32"/>
     </w:p>
     <w:p>
       <w:r>
@@ -16494,8 +16076,6 @@
       <w:r>
         <w:t>. Nhóm quyết định sử dụng giải thuật gom cụm tốt nhất trước cho hệ thống của mình vì hai lý do:</w:t>
       </w:r>
-      <w:bookmarkStart w:id="33" w:name="_GoBack"/>
-      <w:bookmarkEnd w:id="33"/>
     </w:p>
     <w:p>
       <w:pPr>
@@ -17325,7 +16905,7 @@
       <w:pPr>
         <w:pStyle w:val="Heading1"/>
       </w:pPr>
-      <w:bookmarkStart w:id="34" w:name="_Toc421395475"/>
+      <w:bookmarkStart w:id="32" w:name="_Toc421395475"/>
       <w:r>
         <w:t>T</w:t>
       </w:r>
@@ -17336,19 +16916,19 @@
         <w:t>đánh giá</w:t>
       </w:r>
       <w:bookmarkEnd w:id="31"/>
-      <w:bookmarkEnd w:id="34"/>
+      <w:bookmarkEnd w:id="32"/>
     </w:p>
     <w:p>
       <w:pPr>
         <w:pStyle w:val="Heading2"/>
       </w:pPr>
-      <w:bookmarkStart w:id="35" w:name="_Toc420004842"/>
-      <w:bookmarkStart w:id="36" w:name="_Toc421395476"/>
+      <w:bookmarkStart w:id="33" w:name="_Toc420004842"/>
+      <w:bookmarkStart w:id="34" w:name="_Toc421395476"/>
       <w:r>
         <w:t>Tập dữ liệu</w:t>
       </w:r>
-      <w:bookmarkEnd w:id="35"/>
-      <w:bookmarkEnd w:id="36"/>
+      <w:bookmarkEnd w:id="33"/>
+      <w:bookmarkEnd w:id="34"/>
     </w:p>
     <w:p>
       <w:r>
@@ -17399,19 +16979,112 @@
       </w:r>
       <w:r>
         <w:t xml:space="preserve"> cho test set.</w:t>
+      </w:r>
+    </w:p>
+    <w:p>
+      <w:r>
+        <w:t>Nội dung tập dữ liệu gồm có: văn bản hồ sơ xuất viện và danh sách khái niệm</w:t>
+      </w:r>
+      <w:r>
+        <w:t>. Riêng đối với các tập trainning set có thêm kết quả chuỗi đồng tham chiếu được phân giải từ hồ sơ xuất viện.</w:t>
+      </w:r>
+      <w:bookmarkStart w:id="35" w:name="_GoBack"/>
+      <w:bookmarkEnd w:id="35"/>
+    </w:p>
+    <w:p>
+      <w:pPr>
+        <w:rPr>
+          <w:b/>
+        </w:rPr>
+      </w:pPr>
+      <w:r>
+        <w:rPr>
+          <w:b/>
+        </w:rPr>
+        <w:t xml:space="preserve">Danh sách </w:t>
+      </w:r>
+      <w:r>
+        <w:rPr>
+          <w:b/>
+        </w:rPr>
+        <w:t>khái niệm</w:t>
+      </w:r>
+    </w:p>
+    <w:p>
+      <w:r>
+        <w:t>Là file chứa danh sách toàn bộ các khái niệm được đề cập trong 1 một bệnh án cho trước. Mỗi file sẽ được đính kèm theo bệnh án.</w:t>
+      </w:r>
+    </w:p>
+    <w:p>
+      <w:r>
+        <w:t>Các khái niệm được đề cập sẽ kèm theo thông tin như vị trí bắt đầu, vị trí kết thúc và lớp phân loại của khái niệm đó</w:t>
+      </w:r>
+    </w:p>
+    <w:p>
+      <w:r>
+        <w:t>Được viết theo một định dạng quy định trước như sau:</w:t>
+      </w:r>
+    </w:p>
+    <w:p>
+      <w:pPr>
+        <w:jc w:val="center"/>
+        <w:rPr>
+          <w:i/>
+        </w:rPr>
+      </w:pPr>
+      <w:r>
+        <w:rPr>
+          <w:i/>
+        </w:rPr>
+        <w:t>c=”&lt;mention&gt;” &lt;begin&gt; &lt;end&gt; || t=”&lt;class&gt;”</w:t>
+      </w:r>
+    </w:p>
+    <w:p>
+      <w:pPr>
+        <w:jc w:val="left"/>
+      </w:pPr>
+      <w:r>
+        <w:t>Một số ví dụ như sau:</w:t>
+      </w:r>
+    </w:p>
+    <w:p>
+      <w:pPr>
+        <w:ind w:left="720"/>
+        <w:jc w:val="left"/>
+        <w:rPr>
+          <w:i/>
+          <w:sz w:val="20"/>
+          <w:szCs w:val="20"/>
+        </w:rPr>
+      </w:pPr>
+      <w:r>
+        <w:rPr>
+          <w:i/>
+          <w:sz w:val="20"/>
+          <w:szCs w:val="20"/>
+        </w:rPr>
+        <w:t>c="which" 20:5 20:5||t="pronoun"</w:t>
+      </w:r>
+    </w:p>
+    <w:p>
+      <w:pPr>
+        <w:jc w:val="left"/>
+      </w:pPr>
+      <w:r>
+        <w:t>Ví dụ trên được hiểu là khái niệm “which” xuất hiện tại dòng 20 từ thứ 5, kết thúc tại dòng 20 từ thứ 5 và được phân vào lớp Pronoun</w:t>
       </w:r>
     </w:p>
     <w:p>
       <w:pPr>
         <w:pStyle w:val="Heading2"/>
       </w:pPr>
-      <w:bookmarkStart w:id="37" w:name="_Toc420004843"/>
-      <w:bookmarkStart w:id="38" w:name="_Toc421395477"/>
+      <w:bookmarkStart w:id="36" w:name="_Toc420004843"/>
+      <w:bookmarkStart w:id="37" w:name="_Toc421395477"/>
       <w:r>
         <w:t>Phương pháp đánh giá</w:t>
       </w:r>
+      <w:bookmarkEnd w:id="36"/>
       <w:bookmarkEnd w:id="37"/>
-      <w:bookmarkEnd w:id="38"/>
     </w:p>
     <w:p>
       <w:r>
@@ -17433,7 +17106,11 @@
         </w:rPr>
       </w:pPr>
       <w:r>
-        <w:t>Hệ đo MUC đánh giá hệ thống dựa trên số lượng ít nhất các cặp khái niệm cần được thêm vào và loại bỏ để chuỗi đồng tham chiếu của hệ thống trùng với chuỗi ở tập kết quả. Các cặp được thêm vào là mẫu âm sai (false negative), các cặ</w:t>
+        <w:t xml:space="preserve">Hệ đo MUC đánh giá hệ thống dựa trên số lượng ít nhất các cặp khái niệm cần được thêm vào và loại bỏ để chuỗi đồng tham chiếu của hệ thống trùng với chuỗi ở tập kết quả. Các cặp được </w:t>
+      </w:r>
+      <w:r>
+        <w:lastRenderedPageBreak/>
+        <w:t>thêm vào là mẫu âm sai (false negative), các cặ</w:t>
       </w:r>
       <w:r>
         <w:t xml:space="preserve">p được loại bỏ ra là mẫu dương sai (false positive). Gọi </w:t>
@@ -18072,7 +17749,6 @@
         <w:pStyle w:val="High-levelHeading"/>
       </w:pPr>
       <w:r>
-        <w:lastRenderedPageBreak/>
         <w:t>Hệ đo B-CUBED</w:t>
       </w:r>
     </w:p>
@@ -20044,6 +19720,7 @@
             <w:rPr>
               <w:rFonts w:ascii="Latin Modern Math" w:hAnsi="Latin Modern Math"/>
             </w:rPr>
+            <w:lastRenderedPageBreak/>
             <m:t>recall</m:t>
           </m:r>
           <m:r>
@@ -20228,13 +19905,13 @@
       <w:pPr>
         <w:pStyle w:val="Heading1"/>
       </w:pPr>
-      <w:bookmarkStart w:id="39" w:name="_Toc420004844"/>
-      <w:bookmarkStart w:id="40" w:name="_Toc421395478"/>
+      <w:bookmarkStart w:id="38" w:name="_Toc420004844"/>
+      <w:bookmarkStart w:id="39" w:name="_Toc421395478"/>
       <w:r>
         <w:t>Kết luận</w:t>
       </w:r>
+      <w:bookmarkEnd w:id="38"/>
       <w:bookmarkEnd w:id="39"/>
-      <w:bookmarkEnd w:id="40"/>
     </w:p>
     <w:p>
       <w:r>
@@ -20312,11 +19989,7 @@
         <w:t>Phân giải đồng tham chiếu trên bệnh án điện tử với các khái niệm đã được biết trước cho dữ liệu tiếng Anh và tiếng Việt</w:t>
       </w:r>
       <w:r>
-        <w:t xml:space="preserve">”. Dữ liệu </w:t>
-      </w:r>
-      <w:r>
-        <w:lastRenderedPageBreak/>
-        <w:t>đầu vào của bài toán gồm hồ sơ xuất viện và các khái niệm được đề cập trong bài toán theo một định dạng có sẵn. Dữ liệu đầu ra của bài toán gồm các cặp khái niệm và chuỗi khái niệm đồng tham chiếu.</w:t>
+        <w:t>”. Dữ liệu đầu vào của bài toán gồm hồ sơ xuất viện và các khái niệm được đề cập trong bài toán theo một định dạng có sẵn. Dữ liệu đầu ra của bài toán gồm các cặp khái niệm và chuỗi khái niệm đồng tham chiếu.</w:t>
       </w:r>
     </w:p>
     <w:p>
@@ -20399,8 +20072,8 @@
         <w:t>Xây dựng và phát triển hướng mở rộng</w:t>
       </w:r>
     </w:p>
+    <w:bookmarkStart w:id="40" w:name="_Toc420004845" w:displacedByCustomXml="next"/>
     <w:bookmarkStart w:id="41" w:name="_Toc421395479" w:displacedByCustomXml="next"/>
-    <w:bookmarkStart w:id="42" w:name="_Toc420004845" w:displacedByCustomXml="next"/>
     <w:sdt>
       <w:sdtPr>
         <w:rPr>
@@ -20444,8 +20117,8 @@
               <w:r>
                 <w:t>Tài liệu tham khảo</w:t>
               </w:r>
-              <w:bookmarkEnd w:id="42"/>
               <w:bookmarkEnd w:id="41"/>
+              <w:bookmarkEnd w:id="40"/>
             </w:p>
             <w:sdt>
               <w:sdtPr>
@@ -20638,6 +20311,7 @@
                           <w:rPr>
                             <w:noProof/>
                           </w:rPr>
+                          <w:lastRenderedPageBreak/>
                           <w:t>[3]</w:t>
                         </w:r>
                       </w:p>
@@ -20878,7 +20552,6 @@
                           <w:rPr>
                             <w:noProof/>
                           </w:rPr>
-                          <w:lastRenderedPageBreak/>
                           <w:t>[7]</w:t>
                         </w:r>
                       </w:p>
@@ -21327,7 +21000,16 @@
                             <w:iCs/>
                             <w:noProof/>
                           </w:rPr>
-                          <w:t>Proceedings of the 2002 Conference on Empirical Methods in Natural Language Processing</w:t>
+                          <w:t xml:space="preserve">Proceedings of the 2002 Conference on Empirical </w:t>
+                        </w:r>
+                        <w:r>
+                          <w:rPr>
+                            <w:i/>
+                            <w:iCs/>
+                            <w:noProof/>
+                          </w:rPr>
+                          <w:lastRenderedPageBreak/>
+                          <w:t>Methods in Natural Language Processing</w:t>
                         </w:r>
                         <w:r>
                           <w:rPr>
@@ -21359,6 +21041,7 @@
                           <w:rPr>
                             <w:noProof/>
                           </w:rPr>
+                          <w:lastRenderedPageBreak/>
                           <w:t>[15]</w:t>
                         </w:r>
                       </w:p>
@@ -21599,7 +21282,6 @@
                           <w:rPr>
                             <w:noProof/>
                           </w:rPr>
-                          <w:lastRenderedPageBreak/>
                           <w:t>[19]</w:t>
                         </w:r>
                       </w:p>
@@ -21882,14 +21564,14 @@
                             <w:noProof/>
                           </w:rPr>
                         </w:pPr>
-                        <w:bookmarkStart w:id="43" w:name="Ste"/>
+                        <w:bookmarkStart w:id="42" w:name="Ste"/>
                         <w:r>
                           <w:rPr>
                             <w:noProof/>
                           </w:rPr>
                           <w:t>[24]</w:t>
                         </w:r>
-                        <w:bookmarkEnd w:id="43"/>
+                        <w:bookmarkEnd w:id="42"/>
                       </w:p>
                     </w:tc>
                     <w:tc>
@@ -22106,7 +21788,7 @@
         <w:rFonts w:ascii="LM Sans 10" w:hAnsi="LM Sans 10"/>
         <w:noProof/>
       </w:rPr>
-      <w:t>30</w:t>
+      <w:t>32</w:t>
     </w:r>
     <w:r>
       <w:rPr>
@@ -25065,7 +24747,6 @@
     <w:uiPriority w:val="1"/>
     <w:semiHidden/>
     <w:unhideWhenUsed/>
-    <w:rsid w:val="00264E72"/>
   </w:style>
   <w:style w:type="table" w:default="1" w:styleId="TableNormal">
     <w:name w:val="Normal Table"/>
@@ -25087,7 +24768,6 @@
     <w:uiPriority w:val="99"/>
     <w:semiHidden/>
     <w:unhideWhenUsed/>
-    <w:rsid w:val="00264E72"/>
   </w:style>
   <w:style w:type="character" w:styleId="PlaceholderText">
     <w:name w:val="Placeholder Text"/>
@@ -26011,11 +25691,11 @@
           <c:showPercent val="0"/>
           <c:showBubbleSize val="0"/>
         </c:dLbls>
-        <c:axId val="1849647616"/>
-        <c:axId val="1849643264"/>
+        <c:axId val="386916768"/>
+        <c:axId val="386917328"/>
       </c:scatterChart>
       <c:valAx>
-        <c:axId val="1849647616"/>
+        <c:axId val="386916768"/>
         <c:scaling>
           <c:orientation val="minMax"/>
         </c:scaling>
@@ -26052,12 +25732,12 @@
             <a:endParaRPr lang="en-US"/>
           </a:p>
         </c:txPr>
-        <c:crossAx val="1849643264"/>
+        <c:crossAx val="386917328"/>
         <c:crossesAt val="-0.5"/>
         <c:crossBetween val="midCat"/>
       </c:valAx>
       <c:valAx>
-        <c:axId val="1849643264"/>
+        <c:axId val="386917328"/>
         <c:scaling>
           <c:orientation val="minMax"/>
         </c:scaling>
@@ -26094,7 +25774,7 @@
             <a:endParaRPr lang="en-US"/>
           </a:p>
         </c:txPr>
-        <c:crossAx val="1849647616"/>
+        <c:crossAx val="386916768"/>
         <c:crossesAt val="-2"/>
         <c:crossBetween val="midCat"/>
       </c:valAx>
@@ -31123,60 +30803,60 @@
     </dgm:pt>
   </dgm:ptLst>
   <dgm:cxnLst>
-    <dgm:cxn modelId="{1082F8E6-C605-4412-9FD6-38B972753BB7}" type="presOf" srcId="{6B411A8C-8AB2-4DC8-98A8-0CCB86BB8AE7}" destId="{1D4D4550-94B6-41C2-8B59-57947C724E32}" srcOrd="1" destOrd="0" presId="urn:microsoft.com/office/officeart/2005/8/layout/orgChart1"/>
+    <dgm:cxn modelId="{6A732BE8-CFC4-4D67-8205-3F371355B6C5}" type="presOf" srcId="{1CC0C5BB-04B8-44E5-938D-FCE46AE3C529}" destId="{FE89A596-604F-4424-A763-C48182863A29}" srcOrd="1" destOrd="0" presId="urn:microsoft.com/office/officeart/2005/8/layout/orgChart1"/>
+    <dgm:cxn modelId="{E9C0AE5B-0CA2-45B2-93DD-77734D9B18D1}" type="presOf" srcId="{C2BB8D5E-E4BF-4DA9-8618-8B4BBC4B0D77}" destId="{322802BC-81DA-428E-B5E0-4358D9969419}" srcOrd="1" destOrd="0" presId="urn:microsoft.com/office/officeart/2005/8/layout/orgChart1"/>
     <dgm:cxn modelId="{597E3BE7-B127-4ECE-B1C9-875360D74A54}" srcId="{6B411A8C-8AB2-4DC8-98A8-0CCB86BB8AE7}" destId="{EC645A8D-4258-4A4A-BECE-EBA6FC628F0B}" srcOrd="1" destOrd="0" parTransId="{ABCD5654-6AFC-43E4-B89E-2B938BB6EEC2}" sibTransId="{846E43B9-F801-4982-9361-1F613BC1B87C}"/>
     <dgm:cxn modelId="{DF3DA563-F68C-487B-90C7-85C5CCD0F5C9}" srcId="{6B411A8C-8AB2-4DC8-98A8-0CCB86BB8AE7}" destId="{84AA2CEB-5650-4B94-9692-91046205CCFB}" srcOrd="3" destOrd="0" parTransId="{B0999B38-5F64-4FC6-8842-9C5679E6D990}" sibTransId="{07DA9D19-14A5-4B0F-A106-84DB9F248226}"/>
+    <dgm:cxn modelId="{DF72DFA9-8FD9-4BC8-8403-07C75D8F85BA}" type="presOf" srcId="{6B411A8C-8AB2-4DC8-98A8-0CCB86BB8AE7}" destId="{77A09002-37E7-4C58-804E-E73029D7F840}" srcOrd="0" destOrd="0" presId="urn:microsoft.com/office/officeart/2005/8/layout/orgChart1"/>
+    <dgm:cxn modelId="{FCCEE8D7-1BA8-4F4A-A12A-7EE4738873AF}" type="presOf" srcId="{84AA2CEB-5650-4B94-9692-91046205CCFB}" destId="{B3956DD9-759A-4C8E-8763-477C5B83E32F}" srcOrd="0" destOrd="0" presId="urn:microsoft.com/office/officeart/2005/8/layout/orgChart1"/>
+    <dgm:cxn modelId="{6E49956A-37C9-47E8-8376-C812ED80471A}" type="presOf" srcId="{218B7655-C1E7-4C55-8A6B-57FF5E0286F8}" destId="{2BA344A5-3D26-4074-82C1-9CF21FD1A2BC}" srcOrd="0" destOrd="0" presId="urn:microsoft.com/office/officeart/2005/8/layout/orgChart1"/>
+    <dgm:cxn modelId="{3092BD6A-9782-4B34-841A-B4CC81357416}" type="presOf" srcId="{A16AF306-0323-4AB2-B19D-77A9098F2421}" destId="{3408ED3D-7875-4B26-BF29-9F0063F12119}" srcOrd="0" destOrd="0" presId="urn:microsoft.com/office/officeart/2005/8/layout/orgChart1"/>
+    <dgm:cxn modelId="{B54E6C5A-5326-4094-A22D-01AAB8AF8C35}" type="presOf" srcId="{EC645A8D-4258-4A4A-BECE-EBA6FC628F0B}" destId="{E08044A0-33B1-4452-8C19-F2C9FAA00E45}" srcOrd="0" destOrd="0" presId="urn:microsoft.com/office/officeart/2005/8/layout/orgChart1"/>
+    <dgm:cxn modelId="{F2A2031C-5E3F-4E19-A837-08A180392567}" type="presOf" srcId="{84AA2CEB-5650-4B94-9692-91046205CCFB}" destId="{C1879E52-3B84-4A4F-BC51-917D2E4028BA}" srcOrd="1" destOrd="0" presId="urn:microsoft.com/office/officeart/2005/8/layout/orgChart1"/>
+    <dgm:cxn modelId="{5D7DBF90-44C3-4467-9569-A4A4F40D69AF}" type="presOf" srcId="{EC645A8D-4258-4A4A-BECE-EBA6FC628F0B}" destId="{6FE38035-F466-4547-8F6C-993A05E42E56}" srcOrd="1" destOrd="0" presId="urn:microsoft.com/office/officeart/2005/8/layout/orgChart1"/>
+    <dgm:cxn modelId="{874754DF-0688-4390-9508-A3A8B3821CC5}" type="presOf" srcId="{ABCD5654-6AFC-43E4-B89E-2B938BB6EEC2}" destId="{EC31D3A8-D892-450B-9B9F-67CEEBD53FA6}" srcOrd="0" destOrd="0" presId="urn:microsoft.com/office/officeart/2005/8/layout/orgChart1"/>
+    <dgm:cxn modelId="{809587EB-7EEF-4D47-B014-847DD97868CD}" type="presOf" srcId="{C2BB8D5E-E4BF-4DA9-8618-8B4BBC4B0D77}" destId="{E433FCA2-8322-49AC-8EE5-2099793B0A0D}" srcOrd="0" destOrd="0" presId="urn:microsoft.com/office/officeart/2005/8/layout/orgChart1"/>
+    <dgm:cxn modelId="{061D593F-984A-4210-8099-ECF02821C64E}" srcId="{6B411A8C-8AB2-4DC8-98A8-0CCB86BB8AE7}" destId="{C2BB8D5E-E4BF-4DA9-8618-8B4BBC4B0D77}" srcOrd="2" destOrd="0" parTransId="{218B7655-C1E7-4C55-8A6B-57FF5E0286F8}" sibTransId="{67036AD8-10B4-4AF0-9F7B-FFC0DEDD9234}"/>
     <dgm:cxn modelId="{81F5EF30-0C64-47EF-9DB6-CBC7BD1B0A60}" srcId="{33345D3E-0B41-40ED-8078-C7F6ED699EBF}" destId="{6B411A8C-8AB2-4DC8-98A8-0CCB86BB8AE7}" srcOrd="0" destOrd="0" parTransId="{32ED2FA1-B6D3-44C7-852B-887E9340C9D6}" sibTransId="{39737F41-670D-4A1E-9D89-270039B335FC}"/>
-    <dgm:cxn modelId="{9A44044F-C32E-4CF3-BC3C-DF025828A61E}" type="presOf" srcId="{6B411A8C-8AB2-4DC8-98A8-0CCB86BB8AE7}" destId="{77A09002-37E7-4C58-804E-E73029D7F840}" srcOrd="0" destOrd="0" presId="urn:microsoft.com/office/officeart/2005/8/layout/orgChart1"/>
-    <dgm:cxn modelId="{13356017-90F0-47DC-A9D1-966394057202}" type="presOf" srcId="{84AA2CEB-5650-4B94-9692-91046205CCFB}" destId="{C1879E52-3B84-4A4F-BC51-917D2E4028BA}" srcOrd="1" destOrd="0" presId="urn:microsoft.com/office/officeart/2005/8/layout/orgChart1"/>
-    <dgm:cxn modelId="{972A0BF7-13CA-4A8A-A8CF-500AD3755E25}" type="presOf" srcId="{EC645A8D-4258-4A4A-BECE-EBA6FC628F0B}" destId="{6FE38035-F466-4547-8F6C-993A05E42E56}" srcOrd="1" destOrd="0" presId="urn:microsoft.com/office/officeart/2005/8/layout/orgChart1"/>
-    <dgm:cxn modelId="{CD32867B-88C5-431A-8E95-1FF43DE70AB4}" type="presOf" srcId="{218B7655-C1E7-4C55-8A6B-57FF5E0286F8}" destId="{2BA344A5-3D26-4074-82C1-9CF21FD1A2BC}" srcOrd="0" destOrd="0" presId="urn:microsoft.com/office/officeart/2005/8/layout/orgChart1"/>
-    <dgm:cxn modelId="{F149B4FC-9D13-47EF-BE04-32C4F970D48B}" type="presOf" srcId="{1CC0C5BB-04B8-44E5-938D-FCE46AE3C529}" destId="{FE89A596-604F-4424-A763-C48182863A29}" srcOrd="1" destOrd="0" presId="urn:microsoft.com/office/officeart/2005/8/layout/orgChart1"/>
-    <dgm:cxn modelId="{4C720765-0D26-4BF8-A021-288D0FA05BB1}" type="presOf" srcId="{84AA2CEB-5650-4B94-9692-91046205CCFB}" destId="{B3956DD9-759A-4C8E-8763-477C5B83E32F}" srcOrd="0" destOrd="0" presId="urn:microsoft.com/office/officeart/2005/8/layout/orgChart1"/>
-    <dgm:cxn modelId="{03AF4A48-27F1-4631-B48B-AA84F3C45CCF}" type="presOf" srcId="{A16AF306-0323-4AB2-B19D-77A9098F2421}" destId="{3408ED3D-7875-4B26-BF29-9F0063F12119}" srcOrd="0" destOrd="0" presId="urn:microsoft.com/office/officeart/2005/8/layout/orgChart1"/>
-    <dgm:cxn modelId="{860212A0-B8BC-49B5-B223-1FF8605319ED}" type="presOf" srcId="{B0999B38-5F64-4FC6-8842-9C5679E6D990}" destId="{1131E66D-AF26-468F-9644-3B961E4D491A}" srcOrd="0" destOrd="0" presId="urn:microsoft.com/office/officeart/2005/8/layout/orgChart1"/>
-    <dgm:cxn modelId="{213E27B2-6CCD-49B5-A63B-D774E1FBDC22}" type="presOf" srcId="{ABCD5654-6AFC-43E4-B89E-2B938BB6EEC2}" destId="{EC31D3A8-D892-450B-9B9F-67CEEBD53FA6}" srcOrd="0" destOrd="0" presId="urn:microsoft.com/office/officeart/2005/8/layout/orgChart1"/>
+    <dgm:cxn modelId="{0C6B42F8-9C59-4F8D-A6C0-7507F85B3085}" type="presOf" srcId="{33345D3E-0B41-40ED-8078-C7F6ED699EBF}" destId="{214B3BF8-5855-47E5-BEEF-ED1D0C71E13F}" srcOrd="0" destOrd="0" presId="urn:microsoft.com/office/officeart/2005/8/layout/orgChart1"/>
+    <dgm:cxn modelId="{959C1796-7BE1-4169-A45D-4EEFEBABCCED}" type="presOf" srcId="{6B411A8C-8AB2-4DC8-98A8-0CCB86BB8AE7}" destId="{1D4D4550-94B6-41C2-8B59-57947C724E32}" srcOrd="1" destOrd="0" presId="urn:microsoft.com/office/officeart/2005/8/layout/orgChart1"/>
+    <dgm:cxn modelId="{751C38FF-3131-47EE-AED0-120E922241A3}" type="presOf" srcId="{1CC0C5BB-04B8-44E5-938D-FCE46AE3C529}" destId="{24FE5404-A7F7-4C4C-8A22-94AE77EDADBA}" srcOrd="0" destOrd="0" presId="urn:microsoft.com/office/officeart/2005/8/layout/orgChart1"/>
     <dgm:cxn modelId="{D103F2A4-DE5A-4175-9126-06521973241A}" srcId="{6B411A8C-8AB2-4DC8-98A8-0CCB86BB8AE7}" destId="{1CC0C5BB-04B8-44E5-938D-FCE46AE3C529}" srcOrd="0" destOrd="0" parTransId="{A16AF306-0323-4AB2-B19D-77A9098F2421}" sibTransId="{2D625A58-E63D-4E45-B8DA-31177961C18A}"/>
-    <dgm:cxn modelId="{A96202EF-7876-4CC5-9EA2-9E6C2A9C664C}" type="presOf" srcId="{C2BB8D5E-E4BF-4DA9-8618-8B4BBC4B0D77}" destId="{E433FCA2-8322-49AC-8EE5-2099793B0A0D}" srcOrd="0" destOrd="0" presId="urn:microsoft.com/office/officeart/2005/8/layout/orgChart1"/>
-    <dgm:cxn modelId="{7794DE3E-29E0-4E0C-BB70-66687BE59853}" type="presOf" srcId="{33345D3E-0B41-40ED-8078-C7F6ED699EBF}" destId="{214B3BF8-5855-47E5-BEEF-ED1D0C71E13F}" srcOrd="0" destOrd="0" presId="urn:microsoft.com/office/officeart/2005/8/layout/orgChart1"/>
-    <dgm:cxn modelId="{F7DBB246-E864-4F66-BFC2-052B0BF09BC0}" type="presOf" srcId="{EC645A8D-4258-4A4A-BECE-EBA6FC628F0B}" destId="{E08044A0-33B1-4452-8C19-F2C9FAA00E45}" srcOrd="0" destOrd="0" presId="urn:microsoft.com/office/officeart/2005/8/layout/orgChart1"/>
-    <dgm:cxn modelId="{B830E5C6-E204-410F-AF69-689375D7DFC1}" type="presOf" srcId="{1CC0C5BB-04B8-44E5-938D-FCE46AE3C529}" destId="{24FE5404-A7F7-4C4C-8A22-94AE77EDADBA}" srcOrd="0" destOrd="0" presId="urn:microsoft.com/office/officeart/2005/8/layout/orgChart1"/>
-    <dgm:cxn modelId="{B00A75CB-F20C-432F-B25C-4779E22AFC9A}" type="presOf" srcId="{C2BB8D5E-E4BF-4DA9-8618-8B4BBC4B0D77}" destId="{322802BC-81DA-428E-B5E0-4358D9969419}" srcOrd="1" destOrd="0" presId="urn:microsoft.com/office/officeart/2005/8/layout/orgChart1"/>
-    <dgm:cxn modelId="{061D593F-984A-4210-8099-ECF02821C64E}" srcId="{6B411A8C-8AB2-4DC8-98A8-0CCB86BB8AE7}" destId="{C2BB8D5E-E4BF-4DA9-8618-8B4BBC4B0D77}" srcOrd="2" destOrd="0" parTransId="{218B7655-C1E7-4C55-8A6B-57FF5E0286F8}" sibTransId="{67036AD8-10B4-4AF0-9F7B-FFC0DEDD9234}"/>
-    <dgm:cxn modelId="{6FD227D3-1BFC-4208-B548-D4E970957A6A}" type="presParOf" srcId="{214B3BF8-5855-47E5-BEEF-ED1D0C71E13F}" destId="{E9AFEDEB-6359-4654-8720-C7861026CCE2}" srcOrd="0" destOrd="0" presId="urn:microsoft.com/office/officeart/2005/8/layout/orgChart1"/>
-    <dgm:cxn modelId="{3DE017E5-ACB8-4521-9B9A-DF466E1C7827}" type="presParOf" srcId="{E9AFEDEB-6359-4654-8720-C7861026CCE2}" destId="{66BDF6B5-3F52-40D4-BC2B-B0C1320E4AE8}" srcOrd="0" destOrd="0" presId="urn:microsoft.com/office/officeart/2005/8/layout/orgChart1"/>
-    <dgm:cxn modelId="{8A5FCE05-914F-46A7-B588-01DDEEC174CF}" type="presParOf" srcId="{66BDF6B5-3F52-40D4-BC2B-B0C1320E4AE8}" destId="{77A09002-37E7-4C58-804E-E73029D7F840}" srcOrd="0" destOrd="0" presId="urn:microsoft.com/office/officeart/2005/8/layout/orgChart1"/>
-    <dgm:cxn modelId="{947F4219-8A30-4ED6-BBDF-26957DDDA6E1}" type="presParOf" srcId="{66BDF6B5-3F52-40D4-BC2B-B0C1320E4AE8}" destId="{1D4D4550-94B6-41C2-8B59-57947C724E32}" srcOrd="1" destOrd="0" presId="urn:microsoft.com/office/officeart/2005/8/layout/orgChart1"/>
-    <dgm:cxn modelId="{FBA2B6A3-1E16-4A0B-B2DA-145FA10DCC16}" type="presParOf" srcId="{E9AFEDEB-6359-4654-8720-C7861026CCE2}" destId="{5DF9F330-6C4E-4229-8269-0B9BF8222710}" srcOrd="1" destOrd="0" presId="urn:microsoft.com/office/officeart/2005/8/layout/orgChart1"/>
-    <dgm:cxn modelId="{ACC96B4F-9125-418D-8E2D-5F16367B9103}" type="presParOf" srcId="{5DF9F330-6C4E-4229-8269-0B9BF8222710}" destId="{3408ED3D-7875-4B26-BF29-9F0063F12119}" srcOrd="0" destOrd="0" presId="urn:microsoft.com/office/officeart/2005/8/layout/orgChart1"/>
-    <dgm:cxn modelId="{FF9FA7EE-A970-437D-94F9-B4A24BE77920}" type="presParOf" srcId="{5DF9F330-6C4E-4229-8269-0B9BF8222710}" destId="{D61D5F04-9783-4429-A622-94B80531DF27}" srcOrd="1" destOrd="0" presId="urn:microsoft.com/office/officeart/2005/8/layout/orgChart1"/>
-    <dgm:cxn modelId="{F237CD5D-A788-4881-AD93-F2B839190E83}" type="presParOf" srcId="{D61D5F04-9783-4429-A622-94B80531DF27}" destId="{7123C5D7-F3C3-44BB-BF6B-89F2ADBDF807}" srcOrd="0" destOrd="0" presId="urn:microsoft.com/office/officeart/2005/8/layout/orgChart1"/>
-    <dgm:cxn modelId="{D26DA3D7-EF36-4D40-B893-C938C92871DD}" type="presParOf" srcId="{7123C5D7-F3C3-44BB-BF6B-89F2ADBDF807}" destId="{24FE5404-A7F7-4C4C-8A22-94AE77EDADBA}" srcOrd="0" destOrd="0" presId="urn:microsoft.com/office/officeart/2005/8/layout/orgChart1"/>
-    <dgm:cxn modelId="{17617822-D565-4CED-B110-CC987B0691C7}" type="presParOf" srcId="{7123C5D7-F3C3-44BB-BF6B-89F2ADBDF807}" destId="{FE89A596-604F-4424-A763-C48182863A29}" srcOrd="1" destOrd="0" presId="urn:microsoft.com/office/officeart/2005/8/layout/orgChart1"/>
-    <dgm:cxn modelId="{48F83C3E-9E1E-4697-880D-ABA627BE2EB4}" type="presParOf" srcId="{D61D5F04-9783-4429-A622-94B80531DF27}" destId="{87C5126D-25D2-4EFF-931E-3A0B0A17DF57}" srcOrd="1" destOrd="0" presId="urn:microsoft.com/office/officeart/2005/8/layout/orgChart1"/>
-    <dgm:cxn modelId="{F1122FB6-ADF4-4F9D-88B1-30D2231FA504}" type="presParOf" srcId="{D61D5F04-9783-4429-A622-94B80531DF27}" destId="{6EE38AFC-2207-42D1-A89A-C27EBA7433FE}" srcOrd="2" destOrd="0" presId="urn:microsoft.com/office/officeart/2005/8/layout/orgChart1"/>
-    <dgm:cxn modelId="{1B1A8BB0-C392-4D66-99E3-0411F918612F}" type="presParOf" srcId="{5DF9F330-6C4E-4229-8269-0B9BF8222710}" destId="{EC31D3A8-D892-450B-9B9F-67CEEBD53FA6}" srcOrd="2" destOrd="0" presId="urn:microsoft.com/office/officeart/2005/8/layout/orgChart1"/>
-    <dgm:cxn modelId="{0E4F74D7-125D-476B-90C2-ADE7A2BB2C16}" type="presParOf" srcId="{5DF9F330-6C4E-4229-8269-0B9BF8222710}" destId="{9EFBA0A0-7585-4EF3-A9A7-F9C956BCC3EC}" srcOrd="3" destOrd="0" presId="urn:microsoft.com/office/officeart/2005/8/layout/orgChart1"/>
-    <dgm:cxn modelId="{7BF13243-BD4B-4045-825D-AC936862AD00}" type="presParOf" srcId="{9EFBA0A0-7585-4EF3-A9A7-F9C956BCC3EC}" destId="{3B35A8D7-503C-4A44-825D-BAF34C80948B}" srcOrd="0" destOrd="0" presId="urn:microsoft.com/office/officeart/2005/8/layout/orgChart1"/>
-    <dgm:cxn modelId="{B65A688A-9C07-4043-808C-7FBFAD3FC468}" type="presParOf" srcId="{3B35A8D7-503C-4A44-825D-BAF34C80948B}" destId="{E08044A0-33B1-4452-8C19-F2C9FAA00E45}" srcOrd="0" destOrd="0" presId="urn:microsoft.com/office/officeart/2005/8/layout/orgChart1"/>
-    <dgm:cxn modelId="{2C852709-7DAD-4BB6-8EE5-3DF850E59357}" type="presParOf" srcId="{3B35A8D7-503C-4A44-825D-BAF34C80948B}" destId="{6FE38035-F466-4547-8F6C-993A05E42E56}" srcOrd="1" destOrd="0" presId="urn:microsoft.com/office/officeart/2005/8/layout/orgChart1"/>
-    <dgm:cxn modelId="{184C16FD-8832-411D-998B-5A6E5B4045A6}" type="presParOf" srcId="{9EFBA0A0-7585-4EF3-A9A7-F9C956BCC3EC}" destId="{BCB31228-0A52-41D3-8CA5-83524F6D7B8B}" srcOrd="1" destOrd="0" presId="urn:microsoft.com/office/officeart/2005/8/layout/orgChart1"/>
-    <dgm:cxn modelId="{3757B2BF-CFB0-42EC-B389-67E1E235F6EA}" type="presParOf" srcId="{9EFBA0A0-7585-4EF3-A9A7-F9C956BCC3EC}" destId="{7C074851-EE58-48B6-9C70-4B35E8F54F98}" srcOrd="2" destOrd="0" presId="urn:microsoft.com/office/officeart/2005/8/layout/orgChart1"/>
-    <dgm:cxn modelId="{D3424A52-C3D9-4B9D-85BC-FFE2D3E6E15A}" type="presParOf" srcId="{5DF9F330-6C4E-4229-8269-0B9BF8222710}" destId="{2BA344A5-3D26-4074-82C1-9CF21FD1A2BC}" srcOrd="4" destOrd="0" presId="urn:microsoft.com/office/officeart/2005/8/layout/orgChart1"/>
-    <dgm:cxn modelId="{EE809A1F-4EE0-4D7A-9B02-742C588B2294}" type="presParOf" srcId="{5DF9F330-6C4E-4229-8269-0B9BF8222710}" destId="{4428E7E4-4DD5-4F30-8DF3-2D2C7809FB35}" srcOrd="5" destOrd="0" presId="urn:microsoft.com/office/officeart/2005/8/layout/orgChart1"/>
-    <dgm:cxn modelId="{AD099A52-6019-488F-BE4B-3CB907CDFFDB}" type="presParOf" srcId="{4428E7E4-4DD5-4F30-8DF3-2D2C7809FB35}" destId="{A83DCBF6-0084-40A5-B1EE-2A4841C8EBC7}" srcOrd="0" destOrd="0" presId="urn:microsoft.com/office/officeart/2005/8/layout/orgChart1"/>
-    <dgm:cxn modelId="{8ED9C0C5-5DB7-4DC9-8919-91B996B9C287}" type="presParOf" srcId="{A83DCBF6-0084-40A5-B1EE-2A4841C8EBC7}" destId="{E433FCA2-8322-49AC-8EE5-2099793B0A0D}" srcOrd="0" destOrd="0" presId="urn:microsoft.com/office/officeart/2005/8/layout/orgChart1"/>
-    <dgm:cxn modelId="{0582F098-A1F3-43DC-A788-43446FBDD132}" type="presParOf" srcId="{A83DCBF6-0084-40A5-B1EE-2A4841C8EBC7}" destId="{322802BC-81DA-428E-B5E0-4358D9969419}" srcOrd="1" destOrd="0" presId="urn:microsoft.com/office/officeart/2005/8/layout/orgChart1"/>
-    <dgm:cxn modelId="{03C9B77B-338E-4407-A0EB-D62B59DC507E}" type="presParOf" srcId="{4428E7E4-4DD5-4F30-8DF3-2D2C7809FB35}" destId="{709E6EBD-8F70-43AD-AAFD-F0C5CCDDD415}" srcOrd="1" destOrd="0" presId="urn:microsoft.com/office/officeart/2005/8/layout/orgChart1"/>
-    <dgm:cxn modelId="{459CA2C3-DBCA-4F7F-9EBF-B0764D6462EE}" type="presParOf" srcId="{4428E7E4-4DD5-4F30-8DF3-2D2C7809FB35}" destId="{9ADE9C44-25CB-4D8A-A470-8375AEC2338C}" srcOrd="2" destOrd="0" presId="urn:microsoft.com/office/officeart/2005/8/layout/orgChart1"/>
-    <dgm:cxn modelId="{11F931EB-9F52-48E1-BE72-47AC745EF488}" type="presParOf" srcId="{5DF9F330-6C4E-4229-8269-0B9BF8222710}" destId="{1131E66D-AF26-468F-9644-3B961E4D491A}" srcOrd="6" destOrd="0" presId="urn:microsoft.com/office/officeart/2005/8/layout/orgChart1"/>
-    <dgm:cxn modelId="{7557542E-734D-428C-B087-E8952E2488F4}" type="presParOf" srcId="{5DF9F330-6C4E-4229-8269-0B9BF8222710}" destId="{763AC4D5-3F3C-4142-A7C3-0C65895E4CAF}" srcOrd="7" destOrd="0" presId="urn:microsoft.com/office/officeart/2005/8/layout/orgChart1"/>
-    <dgm:cxn modelId="{3895C04B-E036-4BF5-9CEE-BC7B2B1E3072}" type="presParOf" srcId="{763AC4D5-3F3C-4142-A7C3-0C65895E4CAF}" destId="{BB83DE97-CF92-45C6-8C95-13030C8F5626}" srcOrd="0" destOrd="0" presId="urn:microsoft.com/office/officeart/2005/8/layout/orgChart1"/>
-    <dgm:cxn modelId="{34A9C5FD-4162-4A3C-B721-3D5A38067FF3}" type="presParOf" srcId="{BB83DE97-CF92-45C6-8C95-13030C8F5626}" destId="{B3956DD9-759A-4C8E-8763-477C5B83E32F}" srcOrd="0" destOrd="0" presId="urn:microsoft.com/office/officeart/2005/8/layout/orgChart1"/>
-    <dgm:cxn modelId="{BEA63337-B120-4514-B44F-02CF7E8DC76C}" type="presParOf" srcId="{BB83DE97-CF92-45C6-8C95-13030C8F5626}" destId="{C1879E52-3B84-4A4F-BC51-917D2E4028BA}" srcOrd="1" destOrd="0" presId="urn:microsoft.com/office/officeart/2005/8/layout/orgChart1"/>
-    <dgm:cxn modelId="{1BA30AFB-22C8-4881-9E83-563DF4798305}" type="presParOf" srcId="{763AC4D5-3F3C-4142-A7C3-0C65895E4CAF}" destId="{8B0C3A19-47BD-4DA3-BAA8-1D543F52B5B2}" srcOrd="1" destOrd="0" presId="urn:microsoft.com/office/officeart/2005/8/layout/orgChart1"/>
-    <dgm:cxn modelId="{983D89C1-1D43-49CA-A342-0EC4DAC3B31B}" type="presParOf" srcId="{763AC4D5-3F3C-4142-A7C3-0C65895E4CAF}" destId="{83536366-6300-4B2C-9B56-395186462A9F}" srcOrd="2" destOrd="0" presId="urn:microsoft.com/office/officeart/2005/8/layout/orgChart1"/>
-    <dgm:cxn modelId="{12FCF22E-DF61-44CB-9BB5-B316CA9625FF}" type="presParOf" srcId="{E9AFEDEB-6359-4654-8720-C7861026CCE2}" destId="{92E6091B-2C21-4582-B5C5-017C3ECA6AE4}" srcOrd="2" destOrd="0" presId="urn:microsoft.com/office/officeart/2005/8/layout/orgChart1"/>
+    <dgm:cxn modelId="{BC4D0337-9067-44D5-B7DD-32B3436D432D}" type="presOf" srcId="{B0999B38-5F64-4FC6-8842-9C5679E6D990}" destId="{1131E66D-AF26-468F-9644-3B961E4D491A}" srcOrd="0" destOrd="0" presId="urn:microsoft.com/office/officeart/2005/8/layout/orgChart1"/>
+    <dgm:cxn modelId="{2990968B-7080-40A3-A780-474ABA39C083}" type="presParOf" srcId="{214B3BF8-5855-47E5-BEEF-ED1D0C71E13F}" destId="{E9AFEDEB-6359-4654-8720-C7861026CCE2}" srcOrd="0" destOrd="0" presId="urn:microsoft.com/office/officeart/2005/8/layout/orgChart1"/>
+    <dgm:cxn modelId="{3B9D5FB4-F37D-4662-A3EC-FF2C2B72990C}" type="presParOf" srcId="{E9AFEDEB-6359-4654-8720-C7861026CCE2}" destId="{66BDF6B5-3F52-40D4-BC2B-B0C1320E4AE8}" srcOrd="0" destOrd="0" presId="urn:microsoft.com/office/officeart/2005/8/layout/orgChart1"/>
+    <dgm:cxn modelId="{BBE48C8A-3270-4487-96B6-B6274C32DDAE}" type="presParOf" srcId="{66BDF6B5-3F52-40D4-BC2B-B0C1320E4AE8}" destId="{77A09002-37E7-4C58-804E-E73029D7F840}" srcOrd="0" destOrd="0" presId="urn:microsoft.com/office/officeart/2005/8/layout/orgChart1"/>
+    <dgm:cxn modelId="{3627B8A9-E3E1-4D2B-807A-DE857756EB6B}" type="presParOf" srcId="{66BDF6B5-3F52-40D4-BC2B-B0C1320E4AE8}" destId="{1D4D4550-94B6-41C2-8B59-57947C724E32}" srcOrd="1" destOrd="0" presId="urn:microsoft.com/office/officeart/2005/8/layout/orgChart1"/>
+    <dgm:cxn modelId="{2B215517-82A9-4965-B6B1-A3929C4AB44A}" type="presParOf" srcId="{E9AFEDEB-6359-4654-8720-C7861026CCE2}" destId="{5DF9F330-6C4E-4229-8269-0B9BF8222710}" srcOrd="1" destOrd="0" presId="urn:microsoft.com/office/officeart/2005/8/layout/orgChart1"/>
+    <dgm:cxn modelId="{6AF6DFC0-BEF9-4945-AF0F-1AE12C78A974}" type="presParOf" srcId="{5DF9F330-6C4E-4229-8269-0B9BF8222710}" destId="{3408ED3D-7875-4B26-BF29-9F0063F12119}" srcOrd="0" destOrd="0" presId="urn:microsoft.com/office/officeart/2005/8/layout/orgChart1"/>
+    <dgm:cxn modelId="{4A6CF05F-CC72-40FE-A143-2A11D7EFA725}" type="presParOf" srcId="{5DF9F330-6C4E-4229-8269-0B9BF8222710}" destId="{D61D5F04-9783-4429-A622-94B80531DF27}" srcOrd="1" destOrd="0" presId="urn:microsoft.com/office/officeart/2005/8/layout/orgChart1"/>
+    <dgm:cxn modelId="{2A031DA1-33A8-4166-8529-BCD8C2B332CC}" type="presParOf" srcId="{D61D5F04-9783-4429-A622-94B80531DF27}" destId="{7123C5D7-F3C3-44BB-BF6B-89F2ADBDF807}" srcOrd="0" destOrd="0" presId="urn:microsoft.com/office/officeart/2005/8/layout/orgChart1"/>
+    <dgm:cxn modelId="{A855FE06-83BD-421C-BCDB-FB43BAA1363F}" type="presParOf" srcId="{7123C5D7-F3C3-44BB-BF6B-89F2ADBDF807}" destId="{24FE5404-A7F7-4C4C-8A22-94AE77EDADBA}" srcOrd="0" destOrd="0" presId="urn:microsoft.com/office/officeart/2005/8/layout/orgChart1"/>
+    <dgm:cxn modelId="{380D11E0-E680-4005-A048-F9D2EE0FDF64}" type="presParOf" srcId="{7123C5D7-F3C3-44BB-BF6B-89F2ADBDF807}" destId="{FE89A596-604F-4424-A763-C48182863A29}" srcOrd="1" destOrd="0" presId="urn:microsoft.com/office/officeart/2005/8/layout/orgChart1"/>
+    <dgm:cxn modelId="{D42E1482-985C-4558-BC1A-9D2475F21EA2}" type="presParOf" srcId="{D61D5F04-9783-4429-A622-94B80531DF27}" destId="{87C5126D-25D2-4EFF-931E-3A0B0A17DF57}" srcOrd="1" destOrd="0" presId="urn:microsoft.com/office/officeart/2005/8/layout/orgChart1"/>
+    <dgm:cxn modelId="{C9004BEF-8E5B-4DCA-BBB2-66404DF7B20F}" type="presParOf" srcId="{D61D5F04-9783-4429-A622-94B80531DF27}" destId="{6EE38AFC-2207-42D1-A89A-C27EBA7433FE}" srcOrd="2" destOrd="0" presId="urn:microsoft.com/office/officeart/2005/8/layout/orgChart1"/>
+    <dgm:cxn modelId="{DB7B3A3F-068D-4890-A5F2-DD8C279CDBCD}" type="presParOf" srcId="{5DF9F330-6C4E-4229-8269-0B9BF8222710}" destId="{EC31D3A8-D892-450B-9B9F-67CEEBD53FA6}" srcOrd="2" destOrd="0" presId="urn:microsoft.com/office/officeart/2005/8/layout/orgChart1"/>
+    <dgm:cxn modelId="{E9147AE2-1D66-45F1-B090-6840D8C38C13}" type="presParOf" srcId="{5DF9F330-6C4E-4229-8269-0B9BF8222710}" destId="{9EFBA0A0-7585-4EF3-A9A7-F9C956BCC3EC}" srcOrd="3" destOrd="0" presId="urn:microsoft.com/office/officeart/2005/8/layout/orgChart1"/>
+    <dgm:cxn modelId="{F5123130-A035-448C-B7BF-6DAB5333D5C6}" type="presParOf" srcId="{9EFBA0A0-7585-4EF3-A9A7-F9C956BCC3EC}" destId="{3B35A8D7-503C-4A44-825D-BAF34C80948B}" srcOrd="0" destOrd="0" presId="urn:microsoft.com/office/officeart/2005/8/layout/orgChart1"/>
+    <dgm:cxn modelId="{F972FAD7-9F92-4519-8C35-E968B9952370}" type="presParOf" srcId="{3B35A8D7-503C-4A44-825D-BAF34C80948B}" destId="{E08044A0-33B1-4452-8C19-F2C9FAA00E45}" srcOrd="0" destOrd="0" presId="urn:microsoft.com/office/officeart/2005/8/layout/orgChart1"/>
+    <dgm:cxn modelId="{026A8B14-4FE9-4690-A2B4-B8181749084A}" type="presParOf" srcId="{3B35A8D7-503C-4A44-825D-BAF34C80948B}" destId="{6FE38035-F466-4547-8F6C-993A05E42E56}" srcOrd="1" destOrd="0" presId="urn:microsoft.com/office/officeart/2005/8/layout/orgChart1"/>
+    <dgm:cxn modelId="{00BE0DD7-85D6-4177-8B0E-23C32869BC58}" type="presParOf" srcId="{9EFBA0A0-7585-4EF3-A9A7-F9C956BCC3EC}" destId="{BCB31228-0A52-41D3-8CA5-83524F6D7B8B}" srcOrd="1" destOrd="0" presId="urn:microsoft.com/office/officeart/2005/8/layout/orgChart1"/>
+    <dgm:cxn modelId="{379F12A5-3B5F-438D-8AFF-E04E0E49AD6E}" type="presParOf" srcId="{9EFBA0A0-7585-4EF3-A9A7-F9C956BCC3EC}" destId="{7C074851-EE58-48B6-9C70-4B35E8F54F98}" srcOrd="2" destOrd="0" presId="urn:microsoft.com/office/officeart/2005/8/layout/orgChart1"/>
+    <dgm:cxn modelId="{C571B8A8-0E9C-49D5-A509-27D08262EA9B}" type="presParOf" srcId="{5DF9F330-6C4E-4229-8269-0B9BF8222710}" destId="{2BA344A5-3D26-4074-82C1-9CF21FD1A2BC}" srcOrd="4" destOrd="0" presId="urn:microsoft.com/office/officeart/2005/8/layout/orgChart1"/>
+    <dgm:cxn modelId="{CB3CE454-46CE-4D2D-A25B-47687E0C2151}" type="presParOf" srcId="{5DF9F330-6C4E-4229-8269-0B9BF8222710}" destId="{4428E7E4-4DD5-4F30-8DF3-2D2C7809FB35}" srcOrd="5" destOrd="0" presId="urn:microsoft.com/office/officeart/2005/8/layout/orgChart1"/>
+    <dgm:cxn modelId="{68066A0B-1DF0-4D08-AE66-2EE6A7632C6F}" type="presParOf" srcId="{4428E7E4-4DD5-4F30-8DF3-2D2C7809FB35}" destId="{A83DCBF6-0084-40A5-B1EE-2A4841C8EBC7}" srcOrd="0" destOrd="0" presId="urn:microsoft.com/office/officeart/2005/8/layout/orgChart1"/>
+    <dgm:cxn modelId="{4054F6DB-DA5B-48A4-AAD3-D488CD923A83}" type="presParOf" srcId="{A83DCBF6-0084-40A5-B1EE-2A4841C8EBC7}" destId="{E433FCA2-8322-49AC-8EE5-2099793B0A0D}" srcOrd="0" destOrd="0" presId="urn:microsoft.com/office/officeart/2005/8/layout/orgChart1"/>
+    <dgm:cxn modelId="{D7439735-DCAC-4B97-86F4-8C7A97587740}" type="presParOf" srcId="{A83DCBF6-0084-40A5-B1EE-2A4841C8EBC7}" destId="{322802BC-81DA-428E-B5E0-4358D9969419}" srcOrd="1" destOrd="0" presId="urn:microsoft.com/office/officeart/2005/8/layout/orgChart1"/>
+    <dgm:cxn modelId="{B7A308D6-F017-4075-8768-1F178F00F9C2}" type="presParOf" srcId="{4428E7E4-4DD5-4F30-8DF3-2D2C7809FB35}" destId="{709E6EBD-8F70-43AD-AAFD-F0C5CCDDD415}" srcOrd="1" destOrd="0" presId="urn:microsoft.com/office/officeart/2005/8/layout/orgChart1"/>
+    <dgm:cxn modelId="{5F6615BB-F69A-4ADD-BC28-EEC3309E4BE6}" type="presParOf" srcId="{4428E7E4-4DD5-4F30-8DF3-2D2C7809FB35}" destId="{9ADE9C44-25CB-4D8A-A470-8375AEC2338C}" srcOrd="2" destOrd="0" presId="urn:microsoft.com/office/officeart/2005/8/layout/orgChart1"/>
+    <dgm:cxn modelId="{EDE404D5-8B5B-4A6D-ABF0-747D4DCFDC03}" type="presParOf" srcId="{5DF9F330-6C4E-4229-8269-0B9BF8222710}" destId="{1131E66D-AF26-468F-9644-3B961E4D491A}" srcOrd="6" destOrd="0" presId="urn:microsoft.com/office/officeart/2005/8/layout/orgChart1"/>
+    <dgm:cxn modelId="{C970931B-8E0C-4460-AA60-2C2F85882FC3}" type="presParOf" srcId="{5DF9F330-6C4E-4229-8269-0B9BF8222710}" destId="{763AC4D5-3F3C-4142-A7C3-0C65895E4CAF}" srcOrd="7" destOrd="0" presId="urn:microsoft.com/office/officeart/2005/8/layout/orgChart1"/>
+    <dgm:cxn modelId="{A5B5FDDD-90BC-4859-A00B-27890FBB2623}" type="presParOf" srcId="{763AC4D5-3F3C-4142-A7C3-0C65895E4CAF}" destId="{BB83DE97-CF92-45C6-8C95-13030C8F5626}" srcOrd="0" destOrd="0" presId="urn:microsoft.com/office/officeart/2005/8/layout/orgChart1"/>
+    <dgm:cxn modelId="{D2D40495-AA19-43E8-9DFB-51F8A8CB33D4}" type="presParOf" srcId="{BB83DE97-CF92-45C6-8C95-13030C8F5626}" destId="{B3956DD9-759A-4C8E-8763-477C5B83E32F}" srcOrd="0" destOrd="0" presId="urn:microsoft.com/office/officeart/2005/8/layout/orgChart1"/>
+    <dgm:cxn modelId="{F39C7BCA-2299-464A-ACB6-79655746DE64}" type="presParOf" srcId="{BB83DE97-CF92-45C6-8C95-13030C8F5626}" destId="{C1879E52-3B84-4A4F-BC51-917D2E4028BA}" srcOrd="1" destOrd="0" presId="urn:microsoft.com/office/officeart/2005/8/layout/orgChart1"/>
+    <dgm:cxn modelId="{9944716A-ADC7-4441-83AF-6796347357EE}" type="presParOf" srcId="{763AC4D5-3F3C-4142-A7C3-0C65895E4CAF}" destId="{8B0C3A19-47BD-4DA3-BAA8-1D543F52B5B2}" srcOrd="1" destOrd="0" presId="urn:microsoft.com/office/officeart/2005/8/layout/orgChart1"/>
+    <dgm:cxn modelId="{93FB572E-72E9-4BA3-9078-A4CFF8E09AEB}" type="presParOf" srcId="{763AC4D5-3F3C-4142-A7C3-0C65895E4CAF}" destId="{83536366-6300-4B2C-9B56-395186462A9F}" srcOrd="2" destOrd="0" presId="urn:microsoft.com/office/officeart/2005/8/layout/orgChart1"/>
+    <dgm:cxn modelId="{A09F6099-6005-4F9D-A538-9998CCA50984}" type="presParOf" srcId="{E9AFEDEB-6359-4654-8720-C7861026CCE2}" destId="{92E6091B-2C21-4582-B5C5-017C3ECA6AE4}" srcOrd="2" destOrd="0" presId="urn:microsoft.com/office/officeart/2005/8/layout/orgChart1"/>
   </dgm:cxnLst>
   <dgm:bg/>
   <dgm:whole/>
@@ -32107,82 +31787,82 @@
     </dgm:pt>
   </dgm:ptLst>
   <dgm:cxnLst>
-    <dgm:cxn modelId="{2CE14D29-40E7-4824-A84A-BE966D5B7F16}" type="presOf" srcId="{4B77A381-0FE9-4DE7-AE17-6F28B87D35C7}" destId="{1635696E-0F08-4266-8F4A-BA4C5CCB131D}" srcOrd="1" destOrd="0" presId="urn:microsoft.com/office/officeart/2009/3/layout/HorizontalOrganizationChart"/>
+    <dgm:cxn modelId="{E72A9075-DE0F-4D98-9BF1-9DB14109E13A}" type="presOf" srcId="{544FA98B-768C-4735-B8D6-D1AE13122174}" destId="{4A0BEDA8-6459-4D0F-A8A0-823890D4C2F0}" srcOrd="0" destOrd="0" presId="urn:microsoft.com/office/officeart/2009/3/layout/HorizontalOrganizationChart"/>
+    <dgm:cxn modelId="{557E2BD2-0709-43B7-A8E0-D508046DE1E1}" type="presOf" srcId="{9FB4528E-07BF-49A0-9BAE-E1258E49C259}" destId="{F095DBB7-88E7-4C31-ACDA-04B3D009F70B}" srcOrd="1" destOrd="0" presId="urn:microsoft.com/office/officeart/2009/3/layout/HorizontalOrganizationChart"/>
     <dgm:cxn modelId="{183BF162-9CA0-4016-9A9A-96B5F3A81B5E}" srcId="{544FA98B-768C-4735-B8D6-D1AE13122174}" destId="{639DEDD2-C00C-4D90-A8B8-C1FDA690E12D}" srcOrd="0" destOrd="0" parTransId="{B1066A05-5ADE-4C6F-B2FD-09E2D582D324}" sibTransId="{A8936698-B9DD-4833-A84D-B8922B036636}"/>
-    <dgm:cxn modelId="{2737A469-2A9E-4489-9894-1108E9989ECE}" type="presOf" srcId="{4B77A381-0FE9-4DE7-AE17-6F28B87D35C7}" destId="{8C0FB2CF-6962-4612-A99F-1523B036E972}" srcOrd="0" destOrd="0" presId="urn:microsoft.com/office/officeart/2009/3/layout/HorizontalOrganizationChart"/>
-    <dgm:cxn modelId="{2DD068B8-F724-4338-8C4A-F5C74EFBA40B}" type="presOf" srcId="{F2536003-3931-4E70-9206-641D94A76ED1}" destId="{4E27151B-5235-41BD-8CD5-32F2D5D2E9FF}" srcOrd="0" destOrd="0" presId="urn:microsoft.com/office/officeart/2009/3/layout/HorizontalOrganizationChart"/>
+    <dgm:cxn modelId="{22966B89-E17A-41BA-BF5B-B864146D63C0}" type="presOf" srcId="{2A943410-9F88-41CF-9C03-4DE206C12CDD}" destId="{0492F675-A193-4D84-86CD-F3F7FA2DCFDE}" srcOrd="1" destOrd="0" presId="urn:microsoft.com/office/officeart/2009/3/layout/HorizontalOrganizationChart"/>
+    <dgm:cxn modelId="{0C1841DD-4DDC-4AEB-B2E4-FF7F66633B47}" type="presOf" srcId="{F019FBF7-1B28-4713-A37B-07911BFD3C61}" destId="{9E9D683A-30E7-4C2C-B3BD-0BE9B9477DAD}" srcOrd="0" destOrd="0" presId="urn:microsoft.com/office/officeart/2009/3/layout/HorizontalOrganizationChart"/>
     <dgm:cxn modelId="{8D8CC0C1-B4CD-4905-B524-814E79DC6A15}" srcId="{2A943410-9F88-41CF-9C03-4DE206C12CDD}" destId="{9FB4528E-07BF-49A0-9BAE-E1258E49C259}" srcOrd="0" destOrd="0" parTransId="{70EF1E61-A7E2-4873-973A-1674C9E344AE}" sibTransId="{E7BAD1D1-7FDD-4CD1-B3F7-409D49E7A55B}"/>
+    <dgm:cxn modelId="{E23B0AB1-7F49-44A3-8D67-C311C648E7BE}" type="presOf" srcId="{639DEDD2-C00C-4D90-A8B8-C1FDA690E12D}" destId="{A996F592-8914-49A3-9AC2-8C2D455F17D7}" srcOrd="1" destOrd="0" presId="urn:microsoft.com/office/officeart/2009/3/layout/HorizontalOrganizationChart"/>
+    <dgm:cxn modelId="{7859BAAB-D52F-415B-97D6-5E98F4A92445}" type="presOf" srcId="{4B77A381-0FE9-4DE7-AE17-6F28B87D35C7}" destId="{8C0FB2CF-6962-4612-A99F-1523B036E972}" srcOrd="0" destOrd="0" presId="urn:microsoft.com/office/officeart/2009/3/layout/HorizontalOrganizationChart"/>
+    <dgm:cxn modelId="{12BFC39E-B596-4D66-9316-C7E3ABD93515}" type="presOf" srcId="{2A943410-9F88-41CF-9C03-4DE206C12CDD}" destId="{22A73DE8-06A3-4738-8DF1-1BB00FC3DF3D}" srcOrd="0" destOrd="0" presId="urn:microsoft.com/office/officeart/2009/3/layout/HorizontalOrganizationChart"/>
+    <dgm:cxn modelId="{D2F7DD77-B03B-4E52-85A2-2DF6C3CD0B56}" type="presOf" srcId="{15CFCC63-654C-4664-8374-C3479DA464B4}" destId="{0E38AC11-30D6-46F1-9A9D-32B32C6C4104}" srcOrd="0" destOrd="0" presId="urn:microsoft.com/office/officeart/2009/3/layout/HorizontalOrganizationChart"/>
     <dgm:cxn modelId="{FF291A1E-086B-4FA4-A850-3A1F8E1A3176}" srcId="{4B77A381-0FE9-4DE7-AE17-6F28B87D35C7}" destId="{F019FBF7-1B28-4713-A37B-07911BFD3C61}" srcOrd="2" destOrd="0" parTransId="{41B45B26-F0B5-4B23-8314-F55BCACFC59A}" sibTransId="{8B94D77D-8962-4297-A0D4-441A6C935E58}"/>
-    <dgm:cxn modelId="{E67B818D-F877-4163-B381-745A5AC8D839}" type="presOf" srcId="{F019FBF7-1B28-4713-A37B-07911BFD3C61}" destId="{F13851D0-3441-497F-B5F3-9332051DA3CE}" srcOrd="1" destOrd="0" presId="urn:microsoft.com/office/officeart/2009/3/layout/HorizontalOrganizationChart"/>
-    <dgm:cxn modelId="{FDBA04F9-FFE1-42D9-9288-5DC404E3BC79}" type="presOf" srcId="{12F913D9-FB73-4E25-AB30-E0225958F1FC}" destId="{1EEEEAA0-BDBD-432A-85B2-452044BC2A8F}" srcOrd="0" destOrd="0" presId="urn:microsoft.com/office/officeart/2009/3/layout/HorizontalOrganizationChart"/>
-    <dgm:cxn modelId="{E6B28287-F205-4D45-8C84-915BD4179251}" type="presOf" srcId="{0781BB0D-18B9-4618-94C3-3BC3BEEC4C73}" destId="{62C46F37-B0A9-4F56-8C59-08355FCC9F6B}" srcOrd="0" destOrd="0" presId="urn:microsoft.com/office/officeart/2009/3/layout/HorizontalOrganizationChart"/>
+    <dgm:cxn modelId="{A80E800F-FAD3-427D-BACC-A6BD97BBB4C6}" type="presOf" srcId="{3D4397BA-82F4-4B80-9810-9A319D792CBD}" destId="{E6E15EE1-9CFF-4BF6-89E6-B2078CF271DA}" srcOrd="0" destOrd="0" presId="urn:microsoft.com/office/officeart/2009/3/layout/HorizontalOrganizationChart"/>
+    <dgm:cxn modelId="{0F033E92-6C2D-44DB-83E4-0855541C56B7}" type="presOf" srcId="{536537D5-A8C6-4111-96A9-9F7319F94E4B}" destId="{71C9A030-98C2-49AF-8262-8F0CB3A83CB7}" srcOrd="0" destOrd="0" presId="urn:microsoft.com/office/officeart/2009/3/layout/HorizontalOrganizationChart"/>
+    <dgm:cxn modelId="{39478E46-AA98-4C57-A2E1-A08C681D5D7E}" type="presOf" srcId="{F2536003-3931-4E70-9206-641D94A76ED1}" destId="{3725AEFF-706B-4A7B-B9A0-238490510BF3}" srcOrd="1" destOrd="0" presId="urn:microsoft.com/office/officeart/2009/3/layout/HorizontalOrganizationChart"/>
     <dgm:cxn modelId="{1AB0624E-0DBA-451E-9CC2-8F91FBBF3885}" srcId="{639DEDD2-C00C-4D90-A8B8-C1FDA690E12D}" destId="{2A943410-9F88-41CF-9C03-4DE206C12CDD}" srcOrd="0" destOrd="0" parTransId="{536537D5-A8C6-4111-96A9-9F7319F94E4B}" sibTransId="{16140D21-885D-452E-B15C-5AEFCBE3C72D}"/>
-    <dgm:cxn modelId="{AC83FCE2-C9D1-4803-92FE-96CF8F8458B6}" type="presOf" srcId="{9FB4528E-07BF-49A0-9BAE-E1258E49C259}" destId="{F24EE831-1235-47FA-9496-71A15D59EDF1}" srcOrd="0" destOrd="0" presId="urn:microsoft.com/office/officeart/2009/3/layout/HorizontalOrganizationChart"/>
-    <dgm:cxn modelId="{B3FC0963-C50E-4A2A-9AA9-82BE85661830}" type="presOf" srcId="{F019FBF7-1B28-4713-A37B-07911BFD3C61}" destId="{9E9D683A-30E7-4C2C-B3BD-0BE9B9477DAD}" srcOrd="0" destOrd="0" presId="urn:microsoft.com/office/officeart/2009/3/layout/HorizontalOrganizationChart"/>
+    <dgm:cxn modelId="{10A386DA-6D96-4B8A-AA06-107B1B07DB21}" type="presOf" srcId="{F2536003-3931-4E70-9206-641D94A76ED1}" destId="{4E27151B-5235-41BD-8CD5-32F2D5D2E9FF}" srcOrd="0" destOrd="0" presId="urn:microsoft.com/office/officeart/2009/3/layout/HorizontalOrganizationChart"/>
+    <dgm:cxn modelId="{AC69523F-8265-43A2-8C41-18E6A9D40E90}" type="presOf" srcId="{9FB4528E-07BF-49A0-9BAE-E1258E49C259}" destId="{F24EE831-1235-47FA-9496-71A15D59EDF1}" srcOrd="0" destOrd="0" presId="urn:microsoft.com/office/officeart/2009/3/layout/HorizontalOrganizationChart"/>
     <dgm:cxn modelId="{E0C0CFC8-6AB0-436D-9A42-183C9E5B3C4A}" srcId="{4B77A381-0FE9-4DE7-AE17-6F28B87D35C7}" destId="{12F913D9-FB73-4E25-AB30-E0225958F1FC}" srcOrd="0" destOrd="0" parTransId="{15CFCC63-654C-4664-8374-C3479DA464B4}" sibTransId="{65E04474-998B-44FC-A6FF-558E987C45FC}"/>
-    <dgm:cxn modelId="{B75F043B-6DA5-4A26-9DB3-3F00F14225F9}" type="presOf" srcId="{12F913D9-FB73-4E25-AB30-E0225958F1FC}" destId="{2D070600-3FFB-4384-A7EC-E99AC69D92D4}" srcOrd="1" destOrd="0" presId="urn:microsoft.com/office/officeart/2009/3/layout/HorizontalOrganizationChart"/>
-    <dgm:cxn modelId="{2839AE0A-085A-42C2-BD86-F98E44A309A3}" type="presOf" srcId="{639DEDD2-C00C-4D90-A8B8-C1FDA690E12D}" destId="{A996F592-8914-49A3-9AC2-8C2D455F17D7}" srcOrd="1" destOrd="0" presId="urn:microsoft.com/office/officeart/2009/3/layout/HorizontalOrganizationChart"/>
+    <dgm:cxn modelId="{129E9BA5-8135-4BE6-865C-B748DC6D57F1}" type="presOf" srcId="{4B77A381-0FE9-4DE7-AE17-6F28B87D35C7}" destId="{1635696E-0F08-4266-8F4A-BA4C5CCB131D}" srcOrd="1" destOrd="0" presId="urn:microsoft.com/office/officeart/2009/3/layout/HorizontalOrganizationChart"/>
+    <dgm:cxn modelId="{806B027D-7AE2-47B3-957D-4F337BF79596}" type="presOf" srcId="{0781BB0D-18B9-4618-94C3-3BC3BEEC4C73}" destId="{62C46F37-B0A9-4F56-8C59-08355FCC9F6B}" srcOrd="0" destOrd="0" presId="urn:microsoft.com/office/officeart/2009/3/layout/HorizontalOrganizationChart"/>
+    <dgm:cxn modelId="{4C04CFE5-D13E-4489-BE68-9B418ABCF34D}" type="presOf" srcId="{12F913D9-FB73-4E25-AB30-E0225958F1FC}" destId="{1EEEEAA0-BDBD-432A-85B2-452044BC2A8F}" srcOrd="0" destOrd="0" presId="urn:microsoft.com/office/officeart/2009/3/layout/HorizontalOrganizationChart"/>
     <dgm:cxn modelId="{62BBD1FF-6871-4552-9B99-F3A0C3C6297C}" srcId="{639DEDD2-C00C-4D90-A8B8-C1FDA690E12D}" destId="{4B77A381-0FE9-4DE7-AE17-6F28B87D35C7}" srcOrd="1" destOrd="0" parTransId="{0781BB0D-18B9-4618-94C3-3BC3BEEC4C73}" sibTransId="{58B9128B-6B3B-4521-A304-C5C786A099B3}"/>
-    <dgm:cxn modelId="{CF78C059-F7B5-4697-872E-0DF803AA53E8}" type="presOf" srcId="{41B45B26-F0B5-4B23-8314-F55BCACFC59A}" destId="{45584576-267E-4072-AD81-F287BEEA5D83}" srcOrd="0" destOrd="0" presId="urn:microsoft.com/office/officeart/2009/3/layout/HorizontalOrganizationChart"/>
+    <dgm:cxn modelId="{C51B6CE4-E601-4B62-99E0-D128548E2B0E}" type="presOf" srcId="{70EF1E61-A7E2-4873-973A-1674C9E344AE}" destId="{20E79F55-B4A4-463C-8D86-769FB2C518B3}" srcOrd="0" destOrd="0" presId="urn:microsoft.com/office/officeart/2009/3/layout/HorizontalOrganizationChart"/>
     <dgm:cxn modelId="{7B7DCFDF-5D30-4E5D-BAD8-6AB1B06D4B7C}" srcId="{4B77A381-0FE9-4DE7-AE17-6F28B87D35C7}" destId="{F2536003-3931-4E70-9206-641D94A76ED1}" srcOrd="1" destOrd="0" parTransId="{3D4397BA-82F4-4B80-9810-9A319D792CBD}" sibTransId="{AE49B6F4-4F8E-4E4F-855D-397BDEF71346}"/>
-    <dgm:cxn modelId="{AAFCABE8-EBC1-4C73-88D5-0EC560FB9CF8}" type="presOf" srcId="{3D4397BA-82F4-4B80-9810-9A319D792CBD}" destId="{E6E15EE1-9CFF-4BF6-89E6-B2078CF271DA}" srcOrd="0" destOrd="0" presId="urn:microsoft.com/office/officeart/2009/3/layout/HorizontalOrganizationChart"/>
-    <dgm:cxn modelId="{D781AC71-CA08-4EF1-A9CC-7165F4CFA47F}" type="presOf" srcId="{639DEDD2-C00C-4D90-A8B8-C1FDA690E12D}" destId="{8E5E67D8-851C-447F-9673-B060E3A0AAE8}" srcOrd="0" destOrd="0" presId="urn:microsoft.com/office/officeart/2009/3/layout/HorizontalOrganizationChart"/>
-    <dgm:cxn modelId="{DE897C13-F8F7-4FFF-8BBB-1D07FBCF64DF}" type="presOf" srcId="{2A943410-9F88-41CF-9C03-4DE206C12CDD}" destId="{22A73DE8-06A3-4738-8DF1-1BB00FC3DF3D}" srcOrd="0" destOrd="0" presId="urn:microsoft.com/office/officeart/2009/3/layout/HorizontalOrganizationChart"/>
-    <dgm:cxn modelId="{3CDD6ADA-3EAD-43B5-ABA1-DA5FD0D7EA2D}" type="presOf" srcId="{2A943410-9F88-41CF-9C03-4DE206C12CDD}" destId="{0492F675-A193-4D84-86CD-F3F7FA2DCFDE}" srcOrd="1" destOrd="0" presId="urn:microsoft.com/office/officeart/2009/3/layout/HorizontalOrganizationChart"/>
-    <dgm:cxn modelId="{670F8B38-A644-429C-92B8-736B92926921}" type="presOf" srcId="{15CFCC63-654C-4664-8374-C3479DA464B4}" destId="{0E38AC11-30D6-46F1-9A9D-32B32C6C4104}" srcOrd="0" destOrd="0" presId="urn:microsoft.com/office/officeart/2009/3/layout/HorizontalOrganizationChart"/>
-    <dgm:cxn modelId="{0257025C-28D5-4CC6-8D2C-ACF5FC3C8221}" type="presOf" srcId="{536537D5-A8C6-4111-96A9-9F7319F94E4B}" destId="{71C9A030-98C2-49AF-8262-8F0CB3A83CB7}" srcOrd="0" destOrd="0" presId="urn:microsoft.com/office/officeart/2009/3/layout/HorizontalOrganizationChart"/>
-    <dgm:cxn modelId="{88BD7363-6465-4EA2-AABE-48ACBBF4106D}" type="presOf" srcId="{544FA98B-768C-4735-B8D6-D1AE13122174}" destId="{4A0BEDA8-6459-4D0F-A8A0-823890D4C2F0}" srcOrd="0" destOrd="0" presId="urn:microsoft.com/office/officeart/2009/3/layout/HorizontalOrganizationChart"/>
-    <dgm:cxn modelId="{244A8E93-AD74-42E0-B2AE-B349EB55333B}" type="presOf" srcId="{F2536003-3931-4E70-9206-641D94A76ED1}" destId="{3725AEFF-706B-4A7B-B9A0-238490510BF3}" srcOrd="1" destOrd="0" presId="urn:microsoft.com/office/officeart/2009/3/layout/HorizontalOrganizationChart"/>
-    <dgm:cxn modelId="{A768C9BE-75B2-4644-B4AC-56E26854F449}" type="presOf" srcId="{9FB4528E-07BF-49A0-9BAE-E1258E49C259}" destId="{F095DBB7-88E7-4C31-ACDA-04B3D009F70B}" srcOrd="1" destOrd="0" presId="urn:microsoft.com/office/officeart/2009/3/layout/HorizontalOrganizationChart"/>
-    <dgm:cxn modelId="{7F69E416-E532-49A9-B0DC-444BA5FE6719}" type="presOf" srcId="{70EF1E61-A7E2-4873-973A-1674C9E344AE}" destId="{20E79F55-B4A4-463C-8D86-769FB2C518B3}" srcOrd="0" destOrd="0" presId="urn:microsoft.com/office/officeart/2009/3/layout/HorizontalOrganizationChart"/>
-    <dgm:cxn modelId="{6F531462-2553-4CDC-956B-0DC1529EE061}" type="presParOf" srcId="{4A0BEDA8-6459-4D0F-A8A0-823890D4C2F0}" destId="{AA6605D3-8178-4FC0-9069-38B8BAB1C15D}" srcOrd="0" destOrd="0" presId="urn:microsoft.com/office/officeart/2009/3/layout/HorizontalOrganizationChart"/>
-    <dgm:cxn modelId="{93A9EF2E-0DAC-4615-83F3-12A059870D56}" type="presParOf" srcId="{AA6605D3-8178-4FC0-9069-38B8BAB1C15D}" destId="{C9300A13-E066-45D0-A782-86E0802E1333}" srcOrd="0" destOrd="0" presId="urn:microsoft.com/office/officeart/2009/3/layout/HorizontalOrganizationChart"/>
-    <dgm:cxn modelId="{49EE4EE4-2573-44BD-BAF3-EB58BDD023F0}" type="presParOf" srcId="{C9300A13-E066-45D0-A782-86E0802E1333}" destId="{8E5E67D8-851C-447F-9673-B060E3A0AAE8}" srcOrd="0" destOrd="0" presId="urn:microsoft.com/office/officeart/2009/3/layout/HorizontalOrganizationChart"/>
-    <dgm:cxn modelId="{9E4440B7-C84E-4DB2-BD3C-E3A90CE7001B}" type="presParOf" srcId="{C9300A13-E066-45D0-A782-86E0802E1333}" destId="{A996F592-8914-49A3-9AC2-8C2D455F17D7}" srcOrd="1" destOrd="0" presId="urn:microsoft.com/office/officeart/2009/3/layout/HorizontalOrganizationChart"/>
-    <dgm:cxn modelId="{E920BCC9-B95E-4F9E-9A20-204989295B60}" type="presParOf" srcId="{AA6605D3-8178-4FC0-9069-38B8BAB1C15D}" destId="{23FAC434-52D8-4D76-8AD0-3B16ED1CFFD3}" srcOrd="1" destOrd="0" presId="urn:microsoft.com/office/officeart/2009/3/layout/HorizontalOrganizationChart"/>
-    <dgm:cxn modelId="{FA851668-77BC-438B-88C2-B8E66DF9760F}" type="presParOf" srcId="{23FAC434-52D8-4D76-8AD0-3B16ED1CFFD3}" destId="{71C9A030-98C2-49AF-8262-8F0CB3A83CB7}" srcOrd="0" destOrd="0" presId="urn:microsoft.com/office/officeart/2009/3/layout/HorizontalOrganizationChart"/>
-    <dgm:cxn modelId="{4FCF19A0-039F-4B4F-BB05-DA2AE8D22DD9}" type="presParOf" srcId="{23FAC434-52D8-4D76-8AD0-3B16ED1CFFD3}" destId="{51D78842-4044-470C-A6AC-39DE1721A627}" srcOrd="1" destOrd="0" presId="urn:microsoft.com/office/officeart/2009/3/layout/HorizontalOrganizationChart"/>
-    <dgm:cxn modelId="{FDB1EC85-02AA-4357-8AD5-CE71388AA83E}" type="presParOf" srcId="{51D78842-4044-470C-A6AC-39DE1721A627}" destId="{7B98C679-354E-4FC6-A911-8DDC2840388E}" srcOrd="0" destOrd="0" presId="urn:microsoft.com/office/officeart/2009/3/layout/HorizontalOrganizationChart"/>
-    <dgm:cxn modelId="{3CD036AB-1D5F-459D-BD89-B66AECA6FD71}" type="presParOf" srcId="{7B98C679-354E-4FC6-A911-8DDC2840388E}" destId="{22A73DE8-06A3-4738-8DF1-1BB00FC3DF3D}" srcOrd="0" destOrd="0" presId="urn:microsoft.com/office/officeart/2009/3/layout/HorizontalOrganizationChart"/>
-    <dgm:cxn modelId="{857541E9-76E1-4C6F-A1A6-A65BD4AD6FBC}" type="presParOf" srcId="{7B98C679-354E-4FC6-A911-8DDC2840388E}" destId="{0492F675-A193-4D84-86CD-F3F7FA2DCFDE}" srcOrd="1" destOrd="0" presId="urn:microsoft.com/office/officeart/2009/3/layout/HorizontalOrganizationChart"/>
-    <dgm:cxn modelId="{48BDBA4A-5B63-4308-9F08-CEC15BB18258}" type="presParOf" srcId="{51D78842-4044-470C-A6AC-39DE1721A627}" destId="{BE2C9BFF-F14A-402F-A4E5-035AABB5EB84}" srcOrd="1" destOrd="0" presId="urn:microsoft.com/office/officeart/2009/3/layout/HorizontalOrganizationChart"/>
-    <dgm:cxn modelId="{72D4681F-7367-44BA-9806-B16DD498D264}" type="presParOf" srcId="{BE2C9BFF-F14A-402F-A4E5-035AABB5EB84}" destId="{20E79F55-B4A4-463C-8D86-769FB2C518B3}" srcOrd="0" destOrd="0" presId="urn:microsoft.com/office/officeart/2009/3/layout/HorizontalOrganizationChart"/>
-    <dgm:cxn modelId="{1169FD4A-E656-48E0-B257-29ACFC362E8E}" type="presParOf" srcId="{BE2C9BFF-F14A-402F-A4E5-035AABB5EB84}" destId="{51ECF3A8-B1D0-4393-9066-F53E524A395C}" srcOrd="1" destOrd="0" presId="urn:microsoft.com/office/officeart/2009/3/layout/HorizontalOrganizationChart"/>
-    <dgm:cxn modelId="{0533AA04-3973-4179-81F3-E64757995A27}" type="presParOf" srcId="{51ECF3A8-B1D0-4393-9066-F53E524A395C}" destId="{0D3614FB-3021-4A65-ADC3-F1F1FDAB7586}" srcOrd="0" destOrd="0" presId="urn:microsoft.com/office/officeart/2009/3/layout/HorizontalOrganizationChart"/>
-    <dgm:cxn modelId="{2E57C428-E77C-4C61-9DA0-5D8A49B531F1}" type="presParOf" srcId="{0D3614FB-3021-4A65-ADC3-F1F1FDAB7586}" destId="{F24EE831-1235-47FA-9496-71A15D59EDF1}" srcOrd="0" destOrd="0" presId="urn:microsoft.com/office/officeart/2009/3/layout/HorizontalOrganizationChart"/>
-    <dgm:cxn modelId="{4A399D79-416F-4C2E-B62C-A9E7C0521E42}" type="presParOf" srcId="{0D3614FB-3021-4A65-ADC3-F1F1FDAB7586}" destId="{F095DBB7-88E7-4C31-ACDA-04B3D009F70B}" srcOrd="1" destOrd="0" presId="urn:microsoft.com/office/officeart/2009/3/layout/HorizontalOrganizationChart"/>
-    <dgm:cxn modelId="{D315890C-9DDF-422F-8389-C1581CFC8EAC}" type="presParOf" srcId="{51ECF3A8-B1D0-4393-9066-F53E524A395C}" destId="{954E9C50-D2E6-4039-85EC-C31F4644B706}" srcOrd="1" destOrd="0" presId="urn:microsoft.com/office/officeart/2009/3/layout/HorizontalOrganizationChart"/>
-    <dgm:cxn modelId="{D782071A-C4DB-4CFA-AA25-67B2482EAAE4}" type="presParOf" srcId="{51ECF3A8-B1D0-4393-9066-F53E524A395C}" destId="{7BD3E642-2F0A-4A2E-9B99-6AE57413E791}" srcOrd="2" destOrd="0" presId="urn:microsoft.com/office/officeart/2009/3/layout/HorizontalOrganizationChart"/>
-    <dgm:cxn modelId="{2138ACBB-7EEB-48F0-B4C1-135D4DDC150A}" type="presParOf" srcId="{51D78842-4044-470C-A6AC-39DE1721A627}" destId="{EB16DAD4-65F1-4E32-A5BA-54C7E8B8F49C}" srcOrd="2" destOrd="0" presId="urn:microsoft.com/office/officeart/2009/3/layout/HorizontalOrganizationChart"/>
-    <dgm:cxn modelId="{468CEDD4-4D4C-47FA-B6B5-12F55D6BE7A8}" type="presParOf" srcId="{23FAC434-52D8-4D76-8AD0-3B16ED1CFFD3}" destId="{62C46F37-B0A9-4F56-8C59-08355FCC9F6B}" srcOrd="2" destOrd="0" presId="urn:microsoft.com/office/officeart/2009/3/layout/HorizontalOrganizationChart"/>
-    <dgm:cxn modelId="{FD1C7BEA-EBE5-4503-8354-F78D9E2D8B07}" type="presParOf" srcId="{23FAC434-52D8-4D76-8AD0-3B16ED1CFFD3}" destId="{2AF8B750-0B00-4F39-9229-46944C0B7871}" srcOrd="3" destOrd="0" presId="urn:microsoft.com/office/officeart/2009/3/layout/HorizontalOrganizationChart"/>
-    <dgm:cxn modelId="{95A1039A-4E61-4B3B-97BE-8E57168831A0}" type="presParOf" srcId="{2AF8B750-0B00-4F39-9229-46944C0B7871}" destId="{8E5197D4-D762-46DF-B50C-1D625746B004}" srcOrd="0" destOrd="0" presId="urn:microsoft.com/office/officeart/2009/3/layout/HorizontalOrganizationChart"/>
-    <dgm:cxn modelId="{2A10EBCD-F0FF-4F84-9B1C-DA18EE5B0F67}" type="presParOf" srcId="{8E5197D4-D762-46DF-B50C-1D625746B004}" destId="{8C0FB2CF-6962-4612-A99F-1523B036E972}" srcOrd="0" destOrd="0" presId="urn:microsoft.com/office/officeart/2009/3/layout/HorizontalOrganizationChart"/>
-    <dgm:cxn modelId="{4C50BB39-2DEA-44E8-8E68-FD37D4F2B619}" type="presParOf" srcId="{8E5197D4-D762-46DF-B50C-1D625746B004}" destId="{1635696E-0F08-4266-8F4A-BA4C5CCB131D}" srcOrd="1" destOrd="0" presId="urn:microsoft.com/office/officeart/2009/3/layout/HorizontalOrganizationChart"/>
-    <dgm:cxn modelId="{CBDDE07F-8322-4B7C-9D7A-F861AD5D1C42}" type="presParOf" srcId="{2AF8B750-0B00-4F39-9229-46944C0B7871}" destId="{8D9F969A-966C-4A93-AEA6-B6E9D0A9FECF}" srcOrd="1" destOrd="0" presId="urn:microsoft.com/office/officeart/2009/3/layout/HorizontalOrganizationChart"/>
-    <dgm:cxn modelId="{0E779F53-464A-49C4-BE74-55AC61B40AE2}" type="presParOf" srcId="{8D9F969A-966C-4A93-AEA6-B6E9D0A9FECF}" destId="{0E38AC11-30D6-46F1-9A9D-32B32C6C4104}" srcOrd="0" destOrd="0" presId="urn:microsoft.com/office/officeart/2009/3/layout/HorizontalOrganizationChart"/>
-    <dgm:cxn modelId="{CE586A0E-E4F2-4371-B0B5-42F3265760ED}" type="presParOf" srcId="{8D9F969A-966C-4A93-AEA6-B6E9D0A9FECF}" destId="{BABBB19D-550D-49F0-AFE1-C2402D64D1A5}" srcOrd="1" destOrd="0" presId="urn:microsoft.com/office/officeart/2009/3/layout/HorizontalOrganizationChart"/>
-    <dgm:cxn modelId="{6267C1BA-3C3B-48FB-A1BD-8A41845BA961}" type="presParOf" srcId="{BABBB19D-550D-49F0-AFE1-C2402D64D1A5}" destId="{78E1D6FB-9B20-4B4E-B6F4-3312366607C7}" srcOrd="0" destOrd="0" presId="urn:microsoft.com/office/officeart/2009/3/layout/HorizontalOrganizationChart"/>
-    <dgm:cxn modelId="{AA0EA868-D342-4E59-B23D-017396F1FBD1}" type="presParOf" srcId="{78E1D6FB-9B20-4B4E-B6F4-3312366607C7}" destId="{1EEEEAA0-BDBD-432A-85B2-452044BC2A8F}" srcOrd="0" destOrd="0" presId="urn:microsoft.com/office/officeart/2009/3/layout/HorizontalOrganizationChart"/>
-    <dgm:cxn modelId="{F5EB3EA8-9B05-461F-8F86-AC99103CAE28}" type="presParOf" srcId="{78E1D6FB-9B20-4B4E-B6F4-3312366607C7}" destId="{2D070600-3FFB-4384-A7EC-E99AC69D92D4}" srcOrd="1" destOrd="0" presId="urn:microsoft.com/office/officeart/2009/3/layout/HorizontalOrganizationChart"/>
-    <dgm:cxn modelId="{436BE18C-5E7A-4CEA-B189-8A76715025AB}" type="presParOf" srcId="{BABBB19D-550D-49F0-AFE1-C2402D64D1A5}" destId="{60D2A064-D854-4637-B8BC-A598AE1508FF}" srcOrd="1" destOrd="0" presId="urn:microsoft.com/office/officeart/2009/3/layout/HorizontalOrganizationChart"/>
-    <dgm:cxn modelId="{085A8952-DFE0-4B44-9F22-EFFEA329E7D9}" type="presParOf" srcId="{BABBB19D-550D-49F0-AFE1-C2402D64D1A5}" destId="{4017FEAD-A05D-42BD-AC38-BD599D21DB17}" srcOrd="2" destOrd="0" presId="urn:microsoft.com/office/officeart/2009/3/layout/HorizontalOrganizationChart"/>
-    <dgm:cxn modelId="{F309D58A-6C2D-4F31-80FF-B0DE3E5B92C1}" type="presParOf" srcId="{8D9F969A-966C-4A93-AEA6-B6E9D0A9FECF}" destId="{E6E15EE1-9CFF-4BF6-89E6-B2078CF271DA}" srcOrd="2" destOrd="0" presId="urn:microsoft.com/office/officeart/2009/3/layout/HorizontalOrganizationChart"/>
-    <dgm:cxn modelId="{D489F069-4C15-4E19-A875-0736982E400C}" type="presParOf" srcId="{8D9F969A-966C-4A93-AEA6-B6E9D0A9FECF}" destId="{757AC193-A7D0-4767-BFDA-129853A6B628}" srcOrd="3" destOrd="0" presId="urn:microsoft.com/office/officeart/2009/3/layout/HorizontalOrganizationChart"/>
-    <dgm:cxn modelId="{91C30593-CABF-45B7-AA10-6DE7D5BEF180}" type="presParOf" srcId="{757AC193-A7D0-4767-BFDA-129853A6B628}" destId="{F5C30B91-068E-43FC-9362-552813E4C632}" srcOrd="0" destOrd="0" presId="urn:microsoft.com/office/officeart/2009/3/layout/HorizontalOrganizationChart"/>
-    <dgm:cxn modelId="{58C12B8F-80C5-464E-9A1D-154FE48663C7}" type="presParOf" srcId="{F5C30B91-068E-43FC-9362-552813E4C632}" destId="{4E27151B-5235-41BD-8CD5-32F2D5D2E9FF}" srcOrd="0" destOrd="0" presId="urn:microsoft.com/office/officeart/2009/3/layout/HorizontalOrganizationChart"/>
-    <dgm:cxn modelId="{BEBAB108-60F5-4895-BF1D-656B49D75518}" type="presParOf" srcId="{F5C30B91-068E-43FC-9362-552813E4C632}" destId="{3725AEFF-706B-4A7B-B9A0-238490510BF3}" srcOrd="1" destOrd="0" presId="urn:microsoft.com/office/officeart/2009/3/layout/HorizontalOrganizationChart"/>
-    <dgm:cxn modelId="{89F36A1E-5144-44C0-8F35-120DFB349777}" type="presParOf" srcId="{757AC193-A7D0-4767-BFDA-129853A6B628}" destId="{E932F3FF-473C-4207-8677-3CA614A4DB11}" srcOrd="1" destOrd="0" presId="urn:microsoft.com/office/officeart/2009/3/layout/HorizontalOrganizationChart"/>
-    <dgm:cxn modelId="{932A9EEF-9327-4CA2-957D-53F6A3B43E1E}" type="presParOf" srcId="{757AC193-A7D0-4767-BFDA-129853A6B628}" destId="{FF092039-D371-4FF0-AEB8-A57C4D35CBDA}" srcOrd="2" destOrd="0" presId="urn:microsoft.com/office/officeart/2009/3/layout/HorizontalOrganizationChart"/>
-    <dgm:cxn modelId="{63B8D8B3-3D44-44D3-9E64-9E4EF185482A}" type="presParOf" srcId="{8D9F969A-966C-4A93-AEA6-B6E9D0A9FECF}" destId="{45584576-267E-4072-AD81-F287BEEA5D83}" srcOrd="4" destOrd="0" presId="urn:microsoft.com/office/officeart/2009/3/layout/HorizontalOrganizationChart"/>
-    <dgm:cxn modelId="{A3CEAB8D-4992-448C-9AE6-7AA08727C062}" type="presParOf" srcId="{8D9F969A-966C-4A93-AEA6-B6E9D0A9FECF}" destId="{5FE37109-4634-4A9F-946C-1C603A4F7AE9}" srcOrd="5" destOrd="0" presId="urn:microsoft.com/office/officeart/2009/3/layout/HorizontalOrganizationChart"/>
-    <dgm:cxn modelId="{CF70E562-E503-4A22-BAA4-ACA6A5825613}" type="presParOf" srcId="{5FE37109-4634-4A9F-946C-1C603A4F7AE9}" destId="{724F5D0C-8BCD-482F-A857-B4968700E32A}" srcOrd="0" destOrd="0" presId="urn:microsoft.com/office/officeart/2009/3/layout/HorizontalOrganizationChart"/>
-    <dgm:cxn modelId="{D7F2DD9D-C29E-4896-8CCC-672605BD1F4B}" type="presParOf" srcId="{724F5D0C-8BCD-482F-A857-B4968700E32A}" destId="{9E9D683A-30E7-4C2C-B3BD-0BE9B9477DAD}" srcOrd="0" destOrd="0" presId="urn:microsoft.com/office/officeart/2009/3/layout/HorizontalOrganizationChart"/>
-    <dgm:cxn modelId="{BEBCA585-CF11-4A43-B49E-B5208FBF9A2F}" type="presParOf" srcId="{724F5D0C-8BCD-482F-A857-B4968700E32A}" destId="{F13851D0-3441-497F-B5F3-9332051DA3CE}" srcOrd="1" destOrd="0" presId="urn:microsoft.com/office/officeart/2009/3/layout/HorizontalOrganizationChart"/>
-    <dgm:cxn modelId="{ACDD58BE-6890-405D-9007-D9CC21641ACC}" type="presParOf" srcId="{5FE37109-4634-4A9F-946C-1C603A4F7AE9}" destId="{B52E8745-7BA4-47B1-812E-10ED45988999}" srcOrd="1" destOrd="0" presId="urn:microsoft.com/office/officeart/2009/3/layout/HorizontalOrganizationChart"/>
-    <dgm:cxn modelId="{4FD66849-6EE1-4687-B7DA-C36FCE8FFDCF}" type="presParOf" srcId="{5FE37109-4634-4A9F-946C-1C603A4F7AE9}" destId="{4BEA1CC3-D8DB-477D-BA26-358C6164E32B}" srcOrd="2" destOrd="0" presId="urn:microsoft.com/office/officeart/2009/3/layout/HorizontalOrganizationChart"/>
-    <dgm:cxn modelId="{6719A34F-D09F-4FBD-9AB5-EA219D0DA4CE}" type="presParOf" srcId="{2AF8B750-0B00-4F39-9229-46944C0B7871}" destId="{74219CB5-06FB-424E-8869-9D5F68EF2A58}" srcOrd="2" destOrd="0" presId="urn:microsoft.com/office/officeart/2009/3/layout/HorizontalOrganizationChart"/>
-    <dgm:cxn modelId="{3F4E8FF8-84C3-40D2-A7CC-18EC371B0122}" type="presParOf" srcId="{AA6605D3-8178-4FC0-9069-38B8BAB1C15D}" destId="{E6DA6692-5ADE-4C9F-A8D9-CB36C8EDDD7F}" srcOrd="2" destOrd="0" presId="urn:microsoft.com/office/officeart/2009/3/layout/HorizontalOrganizationChart"/>
+    <dgm:cxn modelId="{B51F4F12-2C27-46B0-AE77-41B89799D1B8}" type="presOf" srcId="{639DEDD2-C00C-4D90-A8B8-C1FDA690E12D}" destId="{8E5E67D8-851C-447F-9673-B060E3A0AAE8}" srcOrd="0" destOrd="0" presId="urn:microsoft.com/office/officeart/2009/3/layout/HorizontalOrganizationChart"/>
+    <dgm:cxn modelId="{8946920D-178D-427D-8DB9-197715BD05BF}" type="presOf" srcId="{41B45B26-F0B5-4B23-8314-F55BCACFC59A}" destId="{45584576-267E-4072-AD81-F287BEEA5D83}" srcOrd="0" destOrd="0" presId="urn:microsoft.com/office/officeart/2009/3/layout/HorizontalOrganizationChart"/>
+    <dgm:cxn modelId="{77161503-43FC-4F1C-9F42-D295031FDCA7}" type="presOf" srcId="{F019FBF7-1B28-4713-A37B-07911BFD3C61}" destId="{F13851D0-3441-497F-B5F3-9332051DA3CE}" srcOrd="1" destOrd="0" presId="urn:microsoft.com/office/officeart/2009/3/layout/HorizontalOrganizationChart"/>
+    <dgm:cxn modelId="{EC65DA83-D170-48F1-9DEF-F139D389429A}" type="presOf" srcId="{12F913D9-FB73-4E25-AB30-E0225958F1FC}" destId="{2D070600-3FFB-4384-A7EC-E99AC69D92D4}" srcOrd="1" destOrd="0" presId="urn:microsoft.com/office/officeart/2009/3/layout/HorizontalOrganizationChart"/>
+    <dgm:cxn modelId="{F7EE0B73-DA09-4F23-B324-5C8CBF9CEBF3}" type="presParOf" srcId="{4A0BEDA8-6459-4D0F-A8A0-823890D4C2F0}" destId="{AA6605D3-8178-4FC0-9069-38B8BAB1C15D}" srcOrd="0" destOrd="0" presId="urn:microsoft.com/office/officeart/2009/3/layout/HorizontalOrganizationChart"/>
+    <dgm:cxn modelId="{AACB43D6-611D-4C2B-B20F-5A71C756B9C9}" type="presParOf" srcId="{AA6605D3-8178-4FC0-9069-38B8BAB1C15D}" destId="{C9300A13-E066-45D0-A782-86E0802E1333}" srcOrd="0" destOrd="0" presId="urn:microsoft.com/office/officeart/2009/3/layout/HorizontalOrganizationChart"/>
+    <dgm:cxn modelId="{8E56D2C3-9AF3-4731-B3CA-8A052161B6A7}" type="presParOf" srcId="{C9300A13-E066-45D0-A782-86E0802E1333}" destId="{8E5E67D8-851C-447F-9673-B060E3A0AAE8}" srcOrd="0" destOrd="0" presId="urn:microsoft.com/office/officeart/2009/3/layout/HorizontalOrganizationChart"/>
+    <dgm:cxn modelId="{011BF105-39D2-4DEC-9540-54D4B85D87E7}" type="presParOf" srcId="{C9300A13-E066-45D0-A782-86E0802E1333}" destId="{A996F592-8914-49A3-9AC2-8C2D455F17D7}" srcOrd="1" destOrd="0" presId="urn:microsoft.com/office/officeart/2009/3/layout/HorizontalOrganizationChart"/>
+    <dgm:cxn modelId="{EC89410A-79A6-472F-BAE1-9C0712FDB045}" type="presParOf" srcId="{AA6605D3-8178-4FC0-9069-38B8BAB1C15D}" destId="{23FAC434-52D8-4D76-8AD0-3B16ED1CFFD3}" srcOrd="1" destOrd="0" presId="urn:microsoft.com/office/officeart/2009/3/layout/HorizontalOrganizationChart"/>
+    <dgm:cxn modelId="{2CA19C24-EAE7-49B0-AE62-B6CF124FE3B9}" type="presParOf" srcId="{23FAC434-52D8-4D76-8AD0-3B16ED1CFFD3}" destId="{71C9A030-98C2-49AF-8262-8F0CB3A83CB7}" srcOrd="0" destOrd="0" presId="urn:microsoft.com/office/officeart/2009/3/layout/HorizontalOrganizationChart"/>
+    <dgm:cxn modelId="{DF7952DE-9D38-439D-AE8B-3E85035EF8B4}" type="presParOf" srcId="{23FAC434-52D8-4D76-8AD0-3B16ED1CFFD3}" destId="{51D78842-4044-470C-A6AC-39DE1721A627}" srcOrd="1" destOrd="0" presId="urn:microsoft.com/office/officeart/2009/3/layout/HorizontalOrganizationChart"/>
+    <dgm:cxn modelId="{9E581385-1E2D-496D-BE07-863ACBA5F028}" type="presParOf" srcId="{51D78842-4044-470C-A6AC-39DE1721A627}" destId="{7B98C679-354E-4FC6-A911-8DDC2840388E}" srcOrd="0" destOrd="0" presId="urn:microsoft.com/office/officeart/2009/3/layout/HorizontalOrganizationChart"/>
+    <dgm:cxn modelId="{98809FC9-D24F-41E0-9DC8-96B7550A0D7E}" type="presParOf" srcId="{7B98C679-354E-4FC6-A911-8DDC2840388E}" destId="{22A73DE8-06A3-4738-8DF1-1BB00FC3DF3D}" srcOrd="0" destOrd="0" presId="urn:microsoft.com/office/officeart/2009/3/layout/HorizontalOrganizationChart"/>
+    <dgm:cxn modelId="{055D8C66-4FA6-4C40-945C-B05C7575466B}" type="presParOf" srcId="{7B98C679-354E-4FC6-A911-8DDC2840388E}" destId="{0492F675-A193-4D84-86CD-F3F7FA2DCFDE}" srcOrd="1" destOrd="0" presId="urn:microsoft.com/office/officeart/2009/3/layout/HorizontalOrganizationChart"/>
+    <dgm:cxn modelId="{EB4D36CA-09F2-4E0B-AAA5-4E711F7E8B0B}" type="presParOf" srcId="{51D78842-4044-470C-A6AC-39DE1721A627}" destId="{BE2C9BFF-F14A-402F-A4E5-035AABB5EB84}" srcOrd="1" destOrd="0" presId="urn:microsoft.com/office/officeart/2009/3/layout/HorizontalOrganizationChart"/>
+    <dgm:cxn modelId="{CC58D17B-5977-413E-94B8-DE4D69CC8529}" type="presParOf" srcId="{BE2C9BFF-F14A-402F-A4E5-035AABB5EB84}" destId="{20E79F55-B4A4-463C-8D86-769FB2C518B3}" srcOrd="0" destOrd="0" presId="urn:microsoft.com/office/officeart/2009/3/layout/HorizontalOrganizationChart"/>
+    <dgm:cxn modelId="{117FD9C1-4C74-46A9-B188-91597DE31A12}" type="presParOf" srcId="{BE2C9BFF-F14A-402F-A4E5-035AABB5EB84}" destId="{51ECF3A8-B1D0-4393-9066-F53E524A395C}" srcOrd="1" destOrd="0" presId="urn:microsoft.com/office/officeart/2009/3/layout/HorizontalOrganizationChart"/>
+    <dgm:cxn modelId="{74E94A14-D674-4FEE-AB13-A6A13A3ADAA1}" type="presParOf" srcId="{51ECF3A8-B1D0-4393-9066-F53E524A395C}" destId="{0D3614FB-3021-4A65-ADC3-F1F1FDAB7586}" srcOrd="0" destOrd="0" presId="urn:microsoft.com/office/officeart/2009/3/layout/HorizontalOrganizationChart"/>
+    <dgm:cxn modelId="{2208F092-911E-4853-A2B0-CDDC30091A0C}" type="presParOf" srcId="{0D3614FB-3021-4A65-ADC3-F1F1FDAB7586}" destId="{F24EE831-1235-47FA-9496-71A15D59EDF1}" srcOrd="0" destOrd="0" presId="urn:microsoft.com/office/officeart/2009/3/layout/HorizontalOrganizationChart"/>
+    <dgm:cxn modelId="{C1D29C6A-46C1-477B-822B-C888E3DA7C8B}" type="presParOf" srcId="{0D3614FB-3021-4A65-ADC3-F1F1FDAB7586}" destId="{F095DBB7-88E7-4C31-ACDA-04B3D009F70B}" srcOrd="1" destOrd="0" presId="urn:microsoft.com/office/officeart/2009/3/layout/HorizontalOrganizationChart"/>
+    <dgm:cxn modelId="{F64BB2DB-0CE9-4BC8-A3B9-BD70C3CD59AD}" type="presParOf" srcId="{51ECF3A8-B1D0-4393-9066-F53E524A395C}" destId="{954E9C50-D2E6-4039-85EC-C31F4644B706}" srcOrd="1" destOrd="0" presId="urn:microsoft.com/office/officeart/2009/3/layout/HorizontalOrganizationChart"/>
+    <dgm:cxn modelId="{BECE9000-F058-4816-9B0D-EAF8A81BCC71}" type="presParOf" srcId="{51ECF3A8-B1D0-4393-9066-F53E524A395C}" destId="{7BD3E642-2F0A-4A2E-9B99-6AE57413E791}" srcOrd="2" destOrd="0" presId="urn:microsoft.com/office/officeart/2009/3/layout/HorizontalOrganizationChart"/>
+    <dgm:cxn modelId="{B727D833-6A42-41A2-8BD0-703C35DBF97C}" type="presParOf" srcId="{51D78842-4044-470C-A6AC-39DE1721A627}" destId="{EB16DAD4-65F1-4E32-A5BA-54C7E8B8F49C}" srcOrd="2" destOrd="0" presId="urn:microsoft.com/office/officeart/2009/3/layout/HorizontalOrganizationChart"/>
+    <dgm:cxn modelId="{39A691C2-19CA-4C91-980C-7F8408C740BD}" type="presParOf" srcId="{23FAC434-52D8-4D76-8AD0-3B16ED1CFFD3}" destId="{62C46F37-B0A9-4F56-8C59-08355FCC9F6B}" srcOrd="2" destOrd="0" presId="urn:microsoft.com/office/officeart/2009/3/layout/HorizontalOrganizationChart"/>
+    <dgm:cxn modelId="{874AD761-586A-46D8-BCDC-E07EEA9C208E}" type="presParOf" srcId="{23FAC434-52D8-4D76-8AD0-3B16ED1CFFD3}" destId="{2AF8B750-0B00-4F39-9229-46944C0B7871}" srcOrd="3" destOrd="0" presId="urn:microsoft.com/office/officeart/2009/3/layout/HorizontalOrganizationChart"/>
+    <dgm:cxn modelId="{5EC04FE4-92C4-4CC6-84DA-D6F52C83A8C9}" type="presParOf" srcId="{2AF8B750-0B00-4F39-9229-46944C0B7871}" destId="{8E5197D4-D762-46DF-B50C-1D625746B004}" srcOrd="0" destOrd="0" presId="urn:microsoft.com/office/officeart/2009/3/layout/HorizontalOrganizationChart"/>
+    <dgm:cxn modelId="{868D82B9-D71F-4AEE-A92C-56A8EF3B59D3}" type="presParOf" srcId="{8E5197D4-D762-46DF-B50C-1D625746B004}" destId="{8C0FB2CF-6962-4612-A99F-1523B036E972}" srcOrd="0" destOrd="0" presId="urn:microsoft.com/office/officeart/2009/3/layout/HorizontalOrganizationChart"/>
+    <dgm:cxn modelId="{DF2BEB31-257F-4D8A-9846-124A9467DB90}" type="presParOf" srcId="{8E5197D4-D762-46DF-B50C-1D625746B004}" destId="{1635696E-0F08-4266-8F4A-BA4C5CCB131D}" srcOrd="1" destOrd="0" presId="urn:microsoft.com/office/officeart/2009/3/layout/HorizontalOrganizationChart"/>
+    <dgm:cxn modelId="{243B9C08-B33C-4787-B117-F63AAF48CAEB}" type="presParOf" srcId="{2AF8B750-0B00-4F39-9229-46944C0B7871}" destId="{8D9F969A-966C-4A93-AEA6-B6E9D0A9FECF}" srcOrd="1" destOrd="0" presId="urn:microsoft.com/office/officeart/2009/3/layout/HorizontalOrganizationChart"/>
+    <dgm:cxn modelId="{B78379E9-2377-4771-B188-67160657C21B}" type="presParOf" srcId="{8D9F969A-966C-4A93-AEA6-B6E9D0A9FECF}" destId="{0E38AC11-30D6-46F1-9A9D-32B32C6C4104}" srcOrd="0" destOrd="0" presId="urn:microsoft.com/office/officeart/2009/3/layout/HorizontalOrganizationChart"/>
+    <dgm:cxn modelId="{4521CE65-8264-4F87-970A-40859803D863}" type="presParOf" srcId="{8D9F969A-966C-4A93-AEA6-B6E9D0A9FECF}" destId="{BABBB19D-550D-49F0-AFE1-C2402D64D1A5}" srcOrd="1" destOrd="0" presId="urn:microsoft.com/office/officeart/2009/3/layout/HorizontalOrganizationChart"/>
+    <dgm:cxn modelId="{187CDF97-34A5-4F48-8E0B-E42A4243068E}" type="presParOf" srcId="{BABBB19D-550D-49F0-AFE1-C2402D64D1A5}" destId="{78E1D6FB-9B20-4B4E-B6F4-3312366607C7}" srcOrd="0" destOrd="0" presId="urn:microsoft.com/office/officeart/2009/3/layout/HorizontalOrganizationChart"/>
+    <dgm:cxn modelId="{B5F87214-DF95-41D9-96F1-AECF1979D361}" type="presParOf" srcId="{78E1D6FB-9B20-4B4E-B6F4-3312366607C7}" destId="{1EEEEAA0-BDBD-432A-85B2-452044BC2A8F}" srcOrd="0" destOrd="0" presId="urn:microsoft.com/office/officeart/2009/3/layout/HorizontalOrganizationChart"/>
+    <dgm:cxn modelId="{BB7867B3-9764-45B1-A255-E745A4EA314F}" type="presParOf" srcId="{78E1D6FB-9B20-4B4E-B6F4-3312366607C7}" destId="{2D070600-3FFB-4384-A7EC-E99AC69D92D4}" srcOrd="1" destOrd="0" presId="urn:microsoft.com/office/officeart/2009/3/layout/HorizontalOrganizationChart"/>
+    <dgm:cxn modelId="{68BED4F4-EE47-4D9A-9064-CB76B3614200}" type="presParOf" srcId="{BABBB19D-550D-49F0-AFE1-C2402D64D1A5}" destId="{60D2A064-D854-4637-B8BC-A598AE1508FF}" srcOrd="1" destOrd="0" presId="urn:microsoft.com/office/officeart/2009/3/layout/HorizontalOrganizationChart"/>
+    <dgm:cxn modelId="{B2A4B765-380F-4D21-9D83-02AEBE6EE1C4}" type="presParOf" srcId="{BABBB19D-550D-49F0-AFE1-C2402D64D1A5}" destId="{4017FEAD-A05D-42BD-AC38-BD599D21DB17}" srcOrd="2" destOrd="0" presId="urn:microsoft.com/office/officeart/2009/3/layout/HorizontalOrganizationChart"/>
+    <dgm:cxn modelId="{C4F764DA-0306-4F73-B8BC-117F12E2C2F4}" type="presParOf" srcId="{8D9F969A-966C-4A93-AEA6-B6E9D0A9FECF}" destId="{E6E15EE1-9CFF-4BF6-89E6-B2078CF271DA}" srcOrd="2" destOrd="0" presId="urn:microsoft.com/office/officeart/2009/3/layout/HorizontalOrganizationChart"/>
+    <dgm:cxn modelId="{D5A8A7C9-006C-4999-A184-7156EC6C531D}" type="presParOf" srcId="{8D9F969A-966C-4A93-AEA6-B6E9D0A9FECF}" destId="{757AC193-A7D0-4767-BFDA-129853A6B628}" srcOrd="3" destOrd="0" presId="urn:microsoft.com/office/officeart/2009/3/layout/HorizontalOrganizationChart"/>
+    <dgm:cxn modelId="{78CD0FE7-AC18-4BD8-9E96-FF1B7169BAAD}" type="presParOf" srcId="{757AC193-A7D0-4767-BFDA-129853A6B628}" destId="{F5C30B91-068E-43FC-9362-552813E4C632}" srcOrd="0" destOrd="0" presId="urn:microsoft.com/office/officeart/2009/3/layout/HorizontalOrganizationChart"/>
+    <dgm:cxn modelId="{9D3D8EFB-1D97-41F0-B28B-B47F7C0D1FDC}" type="presParOf" srcId="{F5C30B91-068E-43FC-9362-552813E4C632}" destId="{4E27151B-5235-41BD-8CD5-32F2D5D2E9FF}" srcOrd="0" destOrd="0" presId="urn:microsoft.com/office/officeart/2009/3/layout/HorizontalOrganizationChart"/>
+    <dgm:cxn modelId="{BE26DBBF-CD7F-42CD-B132-DAB679F188DD}" type="presParOf" srcId="{F5C30B91-068E-43FC-9362-552813E4C632}" destId="{3725AEFF-706B-4A7B-B9A0-238490510BF3}" srcOrd="1" destOrd="0" presId="urn:microsoft.com/office/officeart/2009/3/layout/HorizontalOrganizationChart"/>
+    <dgm:cxn modelId="{7AA40B25-1F9D-49A4-866D-1A0B7A1BF492}" type="presParOf" srcId="{757AC193-A7D0-4767-BFDA-129853A6B628}" destId="{E932F3FF-473C-4207-8677-3CA614A4DB11}" srcOrd="1" destOrd="0" presId="urn:microsoft.com/office/officeart/2009/3/layout/HorizontalOrganizationChart"/>
+    <dgm:cxn modelId="{52CCB494-A692-4FB0-92E3-79BAE628F9E5}" type="presParOf" srcId="{757AC193-A7D0-4767-BFDA-129853A6B628}" destId="{FF092039-D371-4FF0-AEB8-A57C4D35CBDA}" srcOrd="2" destOrd="0" presId="urn:microsoft.com/office/officeart/2009/3/layout/HorizontalOrganizationChart"/>
+    <dgm:cxn modelId="{9D7CCC87-ADE5-4E3B-92B9-31EE59DA9F2E}" type="presParOf" srcId="{8D9F969A-966C-4A93-AEA6-B6E9D0A9FECF}" destId="{45584576-267E-4072-AD81-F287BEEA5D83}" srcOrd="4" destOrd="0" presId="urn:microsoft.com/office/officeart/2009/3/layout/HorizontalOrganizationChart"/>
+    <dgm:cxn modelId="{3571217D-3A2A-4955-B8AC-ED1CA8DDC433}" type="presParOf" srcId="{8D9F969A-966C-4A93-AEA6-B6E9D0A9FECF}" destId="{5FE37109-4634-4A9F-946C-1C603A4F7AE9}" srcOrd="5" destOrd="0" presId="urn:microsoft.com/office/officeart/2009/3/layout/HorizontalOrganizationChart"/>
+    <dgm:cxn modelId="{277708B9-FC74-4174-B1B6-D51196760600}" type="presParOf" srcId="{5FE37109-4634-4A9F-946C-1C603A4F7AE9}" destId="{724F5D0C-8BCD-482F-A857-B4968700E32A}" srcOrd="0" destOrd="0" presId="urn:microsoft.com/office/officeart/2009/3/layout/HorizontalOrganizationChart"/>
+    <dgm:cxn modelId="{0B75A69B-E228-4DDB-A9A7-BCE17C2ABE01}" type="presParOf" srcId="{724F5D0C-8BCD-482F-A857-B4968700E32A}" destId="{9E9D683A-30E7-4C2C-B3BD-0BE9B9477DAD}" srcOrd="0" destOrd="0" presId="urn:microsoft.com/office/officeart/2009/3/layout/HorizontalOrganizationChart"/>
+    <dgm:cxn modelId="{5B981DBB-DD32-4879-B164-CFE6B75C7153}" type="presParOf" srcId="{724F5D0C-8BCD-482F-A857-B4968700E32A}" destId="{F13851D0-3441-497F-B5F3-9332051DA3CE}" srcOrd="1" destOrd="0" presId="urn:microsoft.com/office/officeart/2009/3/layout/HorizontalOrganizationChart"/>
+    <dgm:cxn modelId="{C0628A46-984F-4A39-A995-BED652E77742}" type="presParOf" srcId="{5FE37109-4634-4A9F-946C-1C603A4F7AE9}" destId="{B52E8745-7BA4-47B1-812E-10ED45988999}" srcOrd="1" destOrd="0" presId="urn:microsoft.com/office/officeart/2009/3/layout/HorizontalOrganizationChart"/>
+    <dgm:cxn modelId="{884371F6-4D22-4CBA-B9CE-F8560BE3334C}" type="presParOf" srcId="{5FE37109-4634-4A9F-946C-1C603A4F7AE9}" destId="{4BEA1CC3-D8DB-477D-BA26-358C6164E32B}" srcOrd="2" destOrd="0" presId="urn:microsoft.com/office/officeart/2009/3/layout/HorizontalOrganizationChart"/>
+    <dgm:cxn modelId="{889E323C-6275-4481-84B3-0CC6A6F86D5B}" type="presParOf" srcId="{2AF8B750-0B00-4F39-9229-46944C0B7871}" destId="{74219CB5-06FB-424E-8869-9D5F68EF2A58}" srcOrd="2" destOrd="0" presId="urn:microsoft.com/office/officeart/2009/3/layout/HorizontalOrganizationChart"/>
+    <dgm:cxn modelId="{DBBE3F1E-C59D-406A-99F0-D9738314BD4C}" type="presParOf" srcId="{AA6605D3-8178-4FC0-9069-38B8BAB1C15D}" destId="{E6DA6692-5ADE-4C9F-A8D9-CB36C8EDDD7F}" srcOrd="2" destOrd="0" presId="urn:microsoft.com/office/officeart/2009/3/layout/HorizontalOrganizationChart"/>
   </dgm:cxnLst>
   <dgm:bg/>
   <dgm:whole/>
@@ -32957,71 +32637,71 @@
     </dgm:pt>
   </dgm:ptLst>
   <dgm:cxnLst>
-    <dgm:cxn modelId="{C923936B-553B-4318-B157-7F721E723952}" type="presOf" srcId="{80D6803E-C61A-4948-AF37-97609A25FDFF}" destId="{71C44B77-2A5B-40C0-9D22-C3983F5CDD7B}" srcOrd="0" destOrd="0" presId="urn:microsoft.com/office/officeart/2009/3/layout/HorizontalOrganizationChart"/>
-    <dgm:cxn modelId="{4058279E-3AF1-4B5F-97C7-53886A0E5185}" type="presOf" srcId="{187460C9-6159-48A0-AAD2-CC97524DF899}" destId="{E88C1C6A-1B01-4BD1-A8D0-B7EA7D1A74A6}" srcOrd="0" destOrd="0" presId="urn:microsoft.com/office/officeart/2009/3/layout/HorizontalOrganizationChart"/>
-    <dgm:cxn modelId="{B3FB96E1-3AE0-4BD4-B526-F4E6F2149F49}" type="presOf" srcId="{CC6B5867-39F6-4702-8FF3-D6BEA9D8F0BD}" destId="{92B6C502-8065-477C-8FA6-E24F50A8526B}" srcOrd="1" destOrd="0" presId="urn:microsoft.com/office/officeart/2009/3/layout/HorizontalOrganizationChart"/>
-    <dgm:cxn modelId="{3DE4320D-06A4-4B20-8FC7-7AA9F461BF3D}" type="presOf" srcId="{00548C38-A3C0-437D-A5F6-E2BF1A5B0942}" destId="{E896C590-8910-4DC9-9096-BDE16473033C}" srcOrd="0" destOrd="0" presId="urn:microsoft.com/office/officeart/2009/3/layout/HorizontalOrganizationChart"/>
-    <dgm:cxn modelId="{E89CBB7E-CC84-48E3-97D8-4419FE0B87F4}" type="presOf" srcId="{CC6B5867-39F6-4702-8FF3-D6BEA9D8F0BD}" destId="{FF31C2ED-8BB5-4097-8E24-1F260DDEC544}" srcOrd="0" destOrd="0" presId="urn:microsoft.com/office/officeart/2009/3/layout/HorizontalOrganizationChart"/>
-    <dgm:cxn modelId="{468B73E6-01A8-4126-BC0B-4AE173DEC312}" type="presOf" srcId="{734C8444-C0DC-44BD-901A-587D8E8CC45F}" destId="{51063709-6E8C-45C4-B359-DF5B821F0AE6}" srcOrd="0" destOrd="0" presId="urn:microsoft.com/office/officeart/2009/3/layout/HorizontalOrganizationChart"/>
+    <dgm:cxn modelId="{59697C37-A22D-46A0-BB38-6C1715BD4C51}" type="presOf" srcId="{CC6B5867-39F6-4702-8FF3-D6BEA9D8F0BD}" destId="{FF31C2ED-8BB5-4097-8E24-1F260DDEC544}" srcOrd="0" destOrd="0" presId="urn:microsoft.com/office/officeart/2009/3/layout/HorizontalOrganizationChart"/>
+    <dgm:cxn modelId="{217F619C-9B6F-4CAE-9408-090647102FD9}" type="presOf" srcId="{48FFA782-9C01-4244-B34F-36E13BA4C5D0}" destId="{D467C962-9F07-4C0B-B87A-CF6A311C4579}" srcOrd="1" destOrd="0" presId="urn:microsoft.com/office/officeart/2009/3/layout/HorizontalOrganizationChart"/>
+    <dgm:cxn modelId="{33DF03AD-A4C5-41F0-A9B6-C44C48BA7CC2}" type="presOf" srcId="{1B56ECF6-EB23-499C-89B6-D2AF51F2D4D2}" destId="{EA0EB95D-BC0A-41E9-8FAE-4CE1A6272274}" srcOrd="0" destOrd="0" presId="urn:microsoft.com/office/officeart/2009/3/layout/HorizontalOrganizationChart"/>
+    <dgm:cxn modelId="{02FF9CF5-3794-4179-AAE7-B56B7E8C455E}" type="presOf" srcId="{C869D866-B9E8-45F5-8B1D-AF3666146721}" destId="{754B912F-071C-4999-93B2-8E755A9DB2C1}" srcOrd="0" destOrd="0" presId="urn:microsoft.com/office/officeart/2009/3/layout/HorizontalOrganizationChart"/>
+    <dgm:cxn modelId="{C1932430-022D-48DD-B8BE-946313782FFB}" type="presOf" srcId="{0E7DFD96-D5FC-462C-AF38-F07EF41B0C1C}" destId="{EE699261-32FE-4F19-83FD-A9552156D212}" srcOrd="1" destOrd="0" presId="urn:microsoft.com/office/officeart/2009/3/layout/HorizontalOrganizationChart"/>
+    <dgm:cxn modelId="{7EDCDF09-3610-4EFF-819E-DA0026419932}" srcId="{04A279BA-DEA9-488F-8D23-561CF58358E4}" destId="{0AAD89C0-4693-4159-B775-4F3421F1BF24}" srcOrd="1" destOrd="0" parTransId="{C869D866-B9E8-45F5-8B1D-AF3666146721}" sibTransId="{09B8981C-E41B-4077-B16C-B7EFD1114643}"/>
+    <dgm:cxn modelId="{1F07B62C-25FD-4E7A-BCF9-71EB1D11A9C3}" type="presOf" srcId="{04A279BA-DEA9-488F-8D23-561CF58358E4}" destId="{212FF554-8FF4-4D29-9BF6-B4BDAE545E33}" srcOrd="0" destOrd="0" presId="urn:microsoft.com/office/officeart/2009/3/layout/HorizontalOrganizationChart"/>
+    <dgm:cxn modelId="{3B70A105-DB88-4594-BC88-AFF669F14A5D}" type="presOf" srcId="{00548C38-A3C0-437D-A5F6-E2BF1A5B0942}" destId="{E896C590-8910-4DC9-9096-BDE16473033C}" srcOrd="0" destOrd="0" presId="urn:microsoft.com/office/officeart/2009/3/layout/HorizontalOrganizationChart"/>
+    <dgm:cxn modelId="{40E15C00-4067-43A1-B499-7425E90D3136}" type="presOf" srcId="{0AAD89C0-4693-4159-B775-4F3421F1BF24}" destId="{BEF2EECD-A7FA-45DC-93F8-439E37FDD97C}" srcOrd="0" destOrd="0" presId="urn:microsoft.com/office/officeart/2009/3/layout/HorizontalOrganizationChart"/>
+    <dgm:cxn modelId="{7239B065-A820-4C96-8322-F53C85B35F9F}" type="presOf" srcId="{80D6803E-C61A-4948-AF37-97609A25FDFF}" destId="{71C44B77-2A5B-40C0-9D22-C3983F5CDD7B}" srcOrd="0" destOrd="0" presId="urn:microsoft.com/office/officeart/2009/3/layout/HorizontalOrganizationChart"/>
+    <dgm:cxn modelId="{E500445C-5A8D-4E96-8ED6-99C62D21DD2E}" type="presOf" srcId="{187460C9-6159-48A0-AAD2-CC97524DF899}" destId="{E88C1C6A-1B01-4BD1-A8D0-B7EA7D1A74A6}" srcOrd="0" destOrd="0" presId="urn:microsoft.com/office/officeart/2009/3/layout/HorizontalOrganizationChart"/>
+    <dgm:cxn modelId="{59D1590A-48BF-4BF3-92BF-4C14AA13D70E}" type="presOf" srcId="{0E7DFD96-D5FC-462C-AF38-F07EF41B0C1C}" destId="{3C41DD64-956A-4F05-BDF1-3224D732801C}" srcOrd="0" destOrd="0" presId="urn:microsoft.com/office/officeart/2009/3/layout/HorizontalOrganizationChart"/>
+    <dgm:cxn modelId="{6ECC2F35-CB37-45A8-8F7E-0BD741BBC63A}" srcId="{04A279BA-DEA9-488F-8D23-561CF58358E4}" destId="{48FFA782-9C01-4244-B34F-36E13BA4C5D0}" srcOrd="0" destOrd="0" parTransId="{1B56ECF6-EB23-499C-89B6-D2AF51F2D4D2}" sibTransId="{31CE8638-1D76-4C32-9F38-92BA868E8BC9}"/>
+    <dgm:cxn modelId="{25C30D61-EF34-4B6E-9854-A767646208C0}" type="presOf" srcId="{48FFA782-9C01-4244-B34F-36E13BA4C5D0}" destId="{166C6100-9B69-44DB-A5F7-5181C57E6A24}" srcOrd="0" destOrd="0" presId="urn:microsoft.com/office/officeart/2009/3/layout/HorizontalOrganizationChart"/>
+    <dgm:cxn modelId="{18776A87-76E5-4BE3-B0C5-A7EA1B1F894D}" srcId="{187460C9-6159-48A0-AAD2-CC97524DF899}" destId="{04A279BA-DEA9-488F-8D23-561CF58358E4}" srcOrd="0" destOrd="0" parTransId="{B6528697-9586-48A8-B64A-E8C4229F9AC8}" sibTransId="{1E2D7010-A57C-42B2-A317-ED96AB7FAF02}"/>
+    <dgm:cxn modelId="{96DDE97D-7E04-4D25-8687-53DFA0BEF88E}" srcId="{48FFA782-9C01-4244-B34F-36E13BA4C5D0}" destId="{00548C38-A3C0-437D-A5F6-E2BF1A5B0942}" srcOrd="0" destOrd="0" parTransId="{DE163FCE-637D-4492-9EA5-FD9DBDF3F31E}" sibTransId="{0FAD9211-0F9A-48F5-8D83-BDCFDA79F9D1}"/>
+    <dgm:cxn modelId="{79AC531B-120C-4E20-8A7B-6C2B8297FE21}" type="presOf" srcId="{00548C38-A3C0-437D-A5F6-E2BF1A5B0942}" destId="{172D1648-CE9E-4E94-82FD-995361B5B7CA}" srcOrd="1" destOrd="0" presId="urn:microsoft.com/office/officeart/2009/3/layout/HorizontalOrganizationChart"/>
+    <dgm:cxn modelId="{CD190F0D-787B-44E6-B838-DCEF0689186C}" type="presOf" srcId="{734C8444-C0DC-44BD-901A-587D8E8CC45F}" destId="{51063709-6E8C-45C4-B359-DF5B821F0AE6}" srcOrd="0" destOrd="0" presId="urn:microsoft.com/office/officeart/2009/3/layout/HorizontalOrganizationChart"/>
     <dgm:cxn modelId="{D9FB162D-8BDA-43DE-9C46-1D4DB4B5A3DB}" srcId="{0AAD89C0-4693-4159-B775-4F3421F1BF24}" destId="{0E7DFD96-D5FC-462C-AF38-F07EF41B0C1C}" srcOrd="0" destOrd="0" parTransId="{80D6803E-C61A-4948-AF37-97609A25FDFF}" sibTransId="{2ED33391-6DE2-488E-BE8E-4BBE705DCA5E}"/>
-    <dgm:cxn modelId="{9923AE91-4C70-404D-841F-BC883AABEBCE}" type="presOf" srcId="{0AAD89C0-4693-4159-B775-4F3421F1BF24}" destId="{F6A03E81-61AC-4A66-873C-32B20212B602}" srcOrd="1" destOrd="0" presId="urn:microsoft.com/office/officeart/2009/3/layout/HorizontalOrganizationChart"/>
-    <dgm:cxn modelId="{FDB9FFD4-AAE8-4081-A2BE-16C77811E794}" type="presOf" srcId="{C869D866-B9E8-45F5-8B1D-AF3666146721}" destId="{754B912F-071C-4999-93B2-8E755A9DB2C1}" srcOrd="0" destOrd="0" presId="urn:microsoft.com/office/officeart/2009/3/layout/HorizontalOrganizationChart"/>
-    <dgm:cxn modelId="{E64F6C1D-B1CC-46E1-9DCA-FF081F9E816A}" type="presOf" srcId="{04A279BA-DEA9-488F-8D23-561CF58358E4}" destId="{212FF554-8FF4-4D29-9BF6-B4BDAE545E33}" srcOrd="0" destOrd="0" presId="urn:microsoft.com/office/officeart/2009/3/layout/HorizontalOrganizationChart"/>
-    <dgm:cxn modelId="{2E4A958F-7FA2-4467-AF9D-3493278A1C57}" type="presOf" srcId="{48FFA782-9C01-4244-B34F-36E13BA4C5D0}" destId="{166C6100-9B69-44DB-A5F7-5181C57E6A24}" srcOrd="0" destOrd="0" presId="urn:microsoft.com/office/officeart/2009/3/layout/HorizontalOrganizationChart"/>
-    <dgm:cxn modelId="{6ECC2F35-CB37-45A8-8F7E-0BD741BBC63A}" srcId="{04A279BA-DEA9-488F-8D23-561CF58358E4}" destId="{48FFA782-9C01-4244-B34F-36E13BA4C5D0}" srcOrd="0" destOrd="0" parTransId="{1B56ECF6-EB23-499C-89B6-D2AF51F2D4D2}" sibTransId="{31CE8638-1D76-4C32-9F38-92BA868E8BC9}"/>
-    <dgm:cxn modelId="{3EB539E2-464B-4149-9214-113C2DF1CB89}" type="presOf" srcId="{0AAD89C0-4693-4159-B775-4F3421F1BF24}" destId="{BEF2EECD-A7FA-45DC-93F8-439E37FDD97C}" srcOrd="0" destOrd="0" presId="urn:microsoft.com/office/officeart/2009/3/layout/HorizontalOrganizationChart"/>
-    <dgm:cxn modelId="{1B61F96C-5F7D-4E76-B925-0A2BD39AAC07}" type="presOf" srcId="{0E7DFD96-D5FC-462C-AF38-F07EF41B0C1C}" destId="{EE699261-32FE-4F19-83FD-A9552156D212}" srcOrd="1" destOrd="0" presId="urn:microsoft.com/office/officeart/2009/3/layout/HorizontalOrganizationChart"/>
-    <dgm:cxn modelId="{18776A87-76E5-4BE3-B0C5-A7EA1B1F894D}" srcId="{187460C9-6159-48A0-AAD2-CC97524DF899}" destId="{04A279BA-DEA9-488F-8D23-561CF58358E4}" srcOrd="0" destOrd="0" parTransId="{B6528697-9586-48A8-B64A-E8C4229F9AC8}" sibTransId="{1E2D7010-A57C-42B2-A317-ED96AB7FAF02}"/>
-    <dgm:cxn modelId="{7EDCDF09-3610-4EFF-819E-DA0026419932}" srcId="{04A279BA-DEA9-488F-8D23-561CF58358E4}" destId="{0AAD89C0-4693-4159-B775-4F3421F1BF24}" srcOrd="1" destOrd="0" parTransId="{C869D866-B9E8-45F5-8B1D-AF3666146721}" sibTransId="{09B8981C-E41B-4077-B16C-B7EFD1114643}"/>
-    <dgm:cxn modelId="{B5F4D66D-C6E4-4EBB-A0A9-1973726215C8}" type="presOf" srcId="{0E7DFD96-D5FC-462C-AF38-F07EF41B0C1C}" destId="{3C41DD64-956A-4F05-BDF1-3224D732801C}" srcOrd="0" destOrd="0" presId="urn:microsoft.com/office/officeart/2009/3/layout/HorizontalOrganizationChart"/>
-    <dgm:cxn modelId="{B6F6D1D0-4173-49B5-B822-336C79740639}" type="presOf" srcId="{00548C38-A3C0-437D-A5F6-E2BF1A5B0942}" destId="{172D1648-CE9E-4E94-82FD-995361B5B7CA}" srcOrd="1" destOrd="0" presId="urn:microsoft.com/office/officeart/2009/3/layout/HorizontalOrganizationChart"/>
-    <dgm:cxn modelId="{97EFA7B3-613C-4A3B-A7F2-CFF0F4E1C380}" type="presOf" srcId="{DE163FCE-637D-4492-9EA5-FD9DBDF3F31E}" destId="{5D402E76-F8E4-4103-8624-1B11DCF1668C}" srcOrd="0" destOrd="0" presId="urn:microsoft.com/office/officeart/2009/3/layout/HorizontalOrganizationChart"/>
+    <dgm:cxn modelId="{0D28FDEA-C056-4814-A7D3-34F9E0190B47}" type="presOf" srcId="{CC6B5867-39F6-4702-8FF3-D6BEA9D8F0BD}" destId="{92B6C502-8065-477C-8FA6-E24F50A8526B}" srcOrd="1" destOrd="0" presId="urn:microsoft.com/office/officeart/2009/3/layout/HorizontalOrganizationChart"/>
     <dgm:cxn modelId="{3B423CB3-D237-4642-8452-8C9D860490DA}" srcId="{48FFA782-9C01-4244-B34F-36E13BA4C5D0}" destId="{CC6B5867-39F6-4702-8FF3-D6BEA9D8F0BD}" srcOrd="1" destOrd="0" parTransId="{734C8444-C0DC-44BD-901A-587D8E8CC45F}" sibTransId="{E382E052-A715-41E6-A83F-AD26A840B282}"/>
-    <dgm:cxn modelId="{96DDE97D-7E04-4D25-8687-53DFA0BEF88E}" srcId="{48FFA782-9C01-4244-B34F-36E13BA4C5D0}" destId="{00548C38-A3C0-437D-A5F6-E2BF1A5B0942}" srcOrd="0" destOrd="0" parTransId="{DE163FCE-637D-4492-9EA5-FD9DBDF3F31E}" sibTransId="{0FAD9211-0F9A-48F5-8D83-BDCFDA79F9D1}"/>
-    <dgm:cxn modelId="{C0B70EBA-2911-4595-A1AB-5A116E4DA12C}" type="presOf" srcId="{48FFA782-9C01-4244-B34F-36E13BA4C5D0}" destId="{D467C962-9F07-4C0B-B87A-CF6A311C4579}" srcOrd="1" destOrd="0" presId="urn:microsoft.com/office/officeart/2009/3/layout/HorizontalOrganizationChart"/>
-    <dgm:cxn modelId="{67401499-FDC7-4474-83D5-918B0F8D6B61}" type="presOf" srcId="{04A279BA-DEA9-488F-8D23-561CF58358E4}" destId="{434957ED-9990-4247-B687-842FBC063A26}" srcOrd="1" destOrd="0" presId="urn:microsoft.com/office/officeart/2009/3/layout/HorizontalOrganizationChart"/>
-    <dgm:cxn modelId="{C393B1FE-89C7-4F61-B7CC-4612AFCEBBF1}" type="presOf" srcId="{1B56ECF6-EB23-499C-89B6-D2AF51F2D4D2}" destId="{EA0EB95D-BC0A-41E9-8FAE-4CE1A6272274}" srcOrd="0" destOrd="0" presId="urn:microsoft.com/office/officeart/2009/3/layout/HorizontalOrganizationChart"/>
-    <dgm:cxn modelId="{4BE33024-6960-4529-9EFD-DF4EA1451E6A}" type="presParOf" srcId="{E88C1C6A-1B01-4BD1-A8D0-B7EA7D1A74A6}" destId="{830F58A8-C48A-4B1A-A446-EAC0CB317B96}" srcOrd="0" destOrd="0" presId="urn:microsoft.com/office/officeart/2009/3/layout/HorizontalOrganizationChart"/>
-    <dgm:cxn modelId="{34952C4B-EBF9-49EE-B6C3-5EDD51D07054}" type="presParOf" srcId="{830F58A8-C48A-4B1A-A446-EAC0CB317B96}" destId="{75884247-B412-41CC-86A3-4FFE7191C7DB}" srcOrd="0" destOrd="0" presId="urn:microsoft.com/office/officeart/2009/3/layout/HorizontalOrganizationChart"/>
-    <dgm:cxn modelId="{4D3163A9-375A-4360-9301-5B4E52FF28C9}" type="presParOf" srcId="{75884247-B412-41CC-86A3-4FFE7191C7DB}" destId="{212FF554-8FF4-4D29-9BF6-B4BDAE545E33}" srcOrd="0" destOrd="0" presId="urn:microsoft.com/office/officeart/2009/3/layout/HorizontalOrganizationChart"/>
-    <dgm:cxn modelId="{6D8903D8-A401-49DD-A4D4-F18E96BEC5FE}" type="presParOf" srcId="{75884247-B412-41CC-86A3-4FFE7191C7DB}" destId="{434957ED-9990-4247-B687-842FBC063A26}" srcOrd="1" destOrd="0" presId="urn:microsoft.com/office/officeart/2009/3/layout/HorizontalOrganizationChart"/>
-    <dgm:cxn modelId="{043B9D7E-B9CD-42C5-82C7-22DFE2381D1A}" type="presParOf" srcId="{830F58A8-C48A-4B1A-A446-EAC0CB317B96}" destId="{759B88C9-8D71-4F99-93CE-9FA8163D88C9}" srcOrd="1" destOrd="0" presId="urn:microsoft.com/office/officeart/2009/3/layout/HorizontalOrganizationChart"/>
-    <dgm:cxn modelId="{9CEF244B-B13A-4C2B-BC7D-E9DD2999C483}" type="presParOf" srcId="{759B88C9-8D71-4F99-93CE-9FA8163D88C9}" destId="{EA0EB95D-BC0A-41E9-8FAE-4CE1A6272274}" srcOrd="0" destOrd="0" presId="urn:microsoft.com/office/officeart/2009/3/layout/HorizontalOrganizationChart"/>
-    <dgm:cxn modelId="{6E3F8BF7-FFCD-4F05-A08F-C2274A51D1A8}" type="presParOf" srcId="{759B88C9-8D71-4F99-93CE-9FA8163D88C9}" destId="{2C79DF0A-629A-4041-8734-57047A8F003C}" srcOrd="1" destOrd="0" presId="urn:microsoft.com/office/officeart/2009/3/layout/HorizontalOrganizationChart"/>
-    <dgm:cxn modelId="{2F4DB815-EDA6-4379-BDBD-8D0D8E35E277}" type="presParOf" srcId="{2C79DF0A-629A-4041-8734-57047A8F003C}" destId="{A7F2B5B7-9CB3-4439-AB06-BA1CDCA595D6}" srcOrd="0" destOrd="0" presId="urn:microsoft.com/office/officeart/2009/3/layout/HorizontalOrganizationChart"/>
-    <dgm:cxn modelId="{593AEAD0-0D47-4147-90D5-E0E8AA9C6435}" type="presParOf" srcId="{A7F2B5B7-9CB3-4439-AB06-BA1CDCA595D6}" destId="{166C6100-9B69-44DB-A5F7-5181C57E6A24}" srcOrd="0" destOrd="0" presId="urn:microsoft.com/office/officeart/2009/3/layout/HorizontalOrganizationChart"/>
-    <dgm:cxn modelId="{F062AC66-7029-425D-8348-F824CBD502C0}" type="presParOf" srcId="{A7F2B5B7-9CB3-4439-AB06-BA1CDCA595D6}" destId="{D467C962-9F07-4C0B-B87A-CF6A311C4579}" srcOrd="1" destOrd="0" presId="urn:microsoft.com/office/officeart/2009/3/layout/HorizontalOrganizationChart"/>
-    <dgm:cxn modelId="{AAE51D58-A6AF-43E4-8F47-5E076C9E7E50}" type="presParOf" srcId="{2C79DF0A-629A-4041-8734-57047A8F003C}" destId="{B8879ED5-5CC4-4C70-B787-A464F21E5A82}" srcOrd="1" destOrd="0" presId="urn:microsoft.com/office/officeart/2009/3/layout/HorizontalOrganizationChart"/>
-    <dgm:cxn modelId="{E4264664-157B-4B53-A764-942097F9EE64}" type="presParOf" srcId="{B8879ED5-5CC4-4C70-B787-A464F21E5A82}" destId="{5D402E76-F8E4-4103-8624-1B11DCF1668C}" srcOrd="0" destOrd="0" presId="urn:microsoft.com/office/officeart/2009/3/layout/HorizontalOrganizationChart"/>
-    <dgm:cxn modelId="{2251BF23-DB1B-4561-BC7D-BC59A64613FA}" type="presParOf" srcId="{B8879ED5-5CC4-4C70-B787-A464F21E5A82}" destId="{116CA39D-3F1F-4063-8540-4364D7CE5607}" srcOrd="1" destOrd="0" presId="urn:microsoft.com/office/officeart/2009/3/layout/HorizontalOrganizationChart"/>
-    <dgm:cxn modelId="{94171BED-EDB9-48D7-8759-BAD376DE669D}" type="presParOf" srcId="{116CA39D-3F1F-4063-8540-4364D7CE5607}" destId="{3A27BB5B-79D9-40FD-B3E2-85F1AA510259}" srcOrd="0" destOrd="0" presId="urn:microsoft.com/office/officeart/2009/3/layout/HorizontalOrganizationChart"/>
-    <dgm:cxn modelId="{9330D047-DA3E-4646-8769-1A9797C4D8A0}" type="presParOf" srcId="{3A27BB5B-79D9-40FD-B3E2-85F1AA510259}" destId="{E896C590-8910-4DC9-9096-BDE16473033C}" srcOrd="0" destOrd="0" presId="urn:microsoft.com/office/officeart/2009/3/layout/HorizontalOrganizationChart"/>
-    <dgm:cxn modelId="{58D738B3-0D81-432E-9BF1-4D1F5A5F8D8F}" type="presParOf" srcId="{3A27BB5B-79D9-40FD-B3E2-85F1AA510259}" destId="{172D1648-CE9E-4E94-82FD-995361B5B7CA}" srcOrd="1" destOrd="0" presId="urn:microsoft.com/office/officeart/2009/3/layout/HorizontalOrganizationChart"/>
-    <dgm:cxn modelId="{B72A255C-52B7-4228-87AD-BFD92B3E0A2E}" type="presParOf" srcId="{116CA39D-3F1F-4063-8540-4364D7CE5607}" destId="{B4815157-319F-4173-ACBB-B78C4B688A6A}" srcOrd="1" destOrd="0" presId="urn:microsoft.com/office/officeart/2009/3/layout/HorizontalOrganizationChart"/>
-    <dgm:cxn modelId="{0C1D40EB-5A76-49C7-904F-10BAF2E7D0BB}" type="presParOf" srcId="{116CA39D-3F1F-4063-8540-4364D7CE5607}" destId="{4B2D1FDB-A3C8-4C05-B9D8-483D7B63EB0A}" srcOrd="2" destOrd="0" presId="urn:microsoft.com/office/officeart/2009/3/layout/HorizontalOrganizationChart"/>
-    <dgm:cxn modelId="{F77262B2-3DFE-45BD-B501-9DEF4876E50A}" type="presParOf" srcId="{B8879ED5-5CC4-4C70-B787-A464F21E5A82}" destId="{51063709-6E8C-45C4-B359-DF5B821F0AE6}" srcOrd="2" destOrd="0" presId="urn:microsoft.com/office/officeart/2009/3/layout/HorizontalOrganizationChart"/>
-    <dgm:cxn modelId="{65AEB02B-B982-4D4A-A32F-780156A6BDEE}" type="presParOf" srcId="{B8879ED5-5CC4-4C70-B787-A464F21E5A82}" destId="{20DE5D06-E441-4C4F-B044-72450EFD7B90}" srcOrd="3" destOrd="0" presId="urn:microsoft.com/office/officeart/2009/3/layout/HorizontalOrganizationChart"/>
-    <dgm:cxn modelId="{D0A2B51E-6259-45F5-8A5F-C1F654A6F9B9}" type="presParOf" srcId="{20DE5D06-E441-4C4F-B044-72450EFD7B90}" destId="{C70F00C4-AD59-42CB-9323-4F613C3A5601}" srcOrd="0" destOrd="0" presId="urn:microsoft.com/office/officeart/2009/3/layout/HorizontalOrganizationChart"/>
-    <dgm:cxn modelId="{3FCF911C-9D84-4968-AAA5-599E4D0D3258}" type="presParOf" srcId="{C70F00C4-AD59-42CB-9323-4F613C3A5601}" destId="{FF31C2ED-8BB5-4097-8E24-1F260DDEC544}" srcOrd="0" destOrd="0" presId="urn:microsoft.com/office/officeart/2009/3/layout/HorizontalOrganizationChart"/>
-    <dgm:cxn modelId="{FD8E07A7-3CE9-447A-A342-A17A808289B5}" type="presParOf" srcId="{C70F00C4-AD59-42CB-9323-4F613C3A5601}" destId="{92B6C502-8065-477C-8FA6-E24F50A8526B}" srcOrd="1" destOrd="0" presId="urn:microsoft.com/office/officeart/2009/3/layout/HorizontalOrganizationChart"/>
-    <dgm:cxn modelId="{E956470E-535C-4A5E-AE7F-2C4F7ACEFAE2}" type="presParOf" srcId="{20DE5D06-E441-4C4F-B044-72450EFD7B90}" destId="{A79A673B-5294-4668-98CD-89F8E4D1AA6D}" srcOrd="1" destOrd="0" presId="urn:microsoft.com/office/officeart/2009/3/layout/HorizontalOrganizationChart"/>
-    <dgm:cxn modelId="{1BE5FE0F-30F2-49E9-8E6D-1A8583AD26F5}" type="presParOf" srcId="{20DE5D06-E441-4C4F-B044-72450EFD7B90}" destId="{FFD44F2E-887C-4F8F-BBC7-46A569B7EEF8}" srcOrd="2" destOrd="0" presId="urn:microsoft.com/office/officeart/2009/3/layout/HorizontalOrganizationChart"/>
-    <dgm:cxn modelId="{248843F1-FB4B-4363-AC96-5B42CED57508}" type="presParOf" srcId="{2C79DF0A-629A-4041-8734-57047A8F003C}" destId="{7D24D853-1C79-4ECE-ACD9-BDD13C988E2A}" srcOrd="2" destOrd="0" presId="urn:microsoft.com/office/officeart/2009/3/layout/HorizontalOrganizationChart"/>
-    <dgm:cxn modelId="{B2613BEB-A141-4285-B413-37059108922F}" type="presParOf" srcId="{759B88C9-8D71-4F99-93CE-9FA8163D88C9}" destId="{754B912F-071C-4999-93B2-8E755A9DB2C1}" srcOrd="2" destOrd="0" presId="urn:microsoft.com/office/officeart/2009/3/layout/HorizontalOrganizationChart"/>
-    <dgm:cxn modelId="{D1A44CDC-BF16-4631-B622-B18FE7A4FD90}" type="presParOf" srcId="{759B88C9-8D71-4F99-93CE-9FA8163D88C9}" destId="{5ECC1179-597B-446F-A26D-79224659AB29}" srcOrd="3" destOrd="0" presId="urn:microsoft.com/office/officeart/2009/3/layout/HorizontalOrganizationChart"/>
-    <dgm:cxn modelId="{0E5B4206-47B1-46F0-8561-C0858A192BBE}" type="presParOf" srcId="{5ECC1179-597B-446F-A26D-79224659AB29}" destId="{0C32566D-C181-49F1-8CC4-1BFE4E6CD1BD}" srcOrd="0" destOrd="0" presId="urn:microsoft.com/office/officeart/2009/3/layout/HorizontalOrganizationChart"/>
-    <dgm:cxn modelId="{4BE494FB-C50F-442D-B07E-B68147FB1F23}" type="presParOf" srcId="{0C32566D-C181-49F1-8CC4-1BFE4E6CD1BD}" destId="{BEF2EECD-A7FA-45DC-93F8-439E37FDD97C}" srcOrd="0" destOrd="0" presId="urn:microsoft.com/office/officeart/2009/3/layout/HorizontalOrganizationChart"/>
-    <dgm:cxn modelId="{F8714823-A41F-45E8-A461-352F8031B99A}" type="presParOf" srcId="{0C32566D-C181-49F1-8CC4-1BFE4E6CD1BD}" destId="{F6A03E81-61AC-4A66-873C-32B20212B602}" srcOrd="1" destOrd="0" presId="urn:microsoft.com/office/officeart/2009/3/layout/HorizontalOrganizationChart"/>
-    <dgm:cxn modelId="{C218E9FE-8F6E-4BBF-9D72-1A25CE367758}" type="presParOf" srcId="{5ECC1179-597B-446F-A26D-79224659AB29}" destId="{0F3F2FEB-A2CA-4EAD-8628-5D9ED1E2DBFE}" srcOrd="1" destOrd="0" presId="urn:microsoft.com/office/officeart/2009/3/layout/HorizontalOrganizationChart"/>
-    <dgm:cxn modelId="{F9A55F44-C5C1-41A1-A5E3-96D606A172BD}" type="presParOf" srcId="{0F3F2FEB-A2CA-4EAD-8628-5D9ED1E2DBFE}" destId="{71C44B77-2A5B-40C0-9D22-C3983F5CDD7B}" srcOrd="0" destOrd="0" presId="urn:microsoft.com/office/officeart/2009/3/layout/HorizontalOrganizationChart"/>
-    <dgm:cxn modelId="{F13B617D-D577-4140-B123-692AD2F023ED}" type="presParOf" srcId="{0F3F2FEB-A2CA-4EAD-8628-5D9ED1E2DBFE}" destId="{FF550994-6A34-43AC-95CF-23D77337C6EB}" srcOrd="1" destOrd="0" presId="urn:microsoft.com/office/officeart/2009/3/layout/HorizontalOrganizationChart"/>
-    <dgm:cxn modelId="{0B106A45-FE40-4B38-A603-97204F8EE703}" type="presParOf" srcId="{FF550994-6A34-43AC-95CF-23D77337C6EB}" destId="{59DB8727-EE37-4EAA-9FCD-3AB96B2E550A}" srcOrd="0" destOrd="0" presId="urn:microsoft.com/office/officeart/2009/3/layout/HorizontalOrganizationChart"/>
-    <dgm:cxn modelId="{0C8DEA92-FB91-4254-B3CD-9F068940AD6B}" type="presParOf" srcId="{59DB8727-EE37-4EAA-9FCD-3AB96B2E550A}" destId="{3C41DD64-956A-4F05-BDF1-3224D732801C}" srcOrd="0" destOrd="0" presId="urn:microsoft.com/office/officeart/2009/3/layout/HorizontalOrganizationChart"/>
-    <dgm:cxn modelId="{FA988BCD-F185-4525-86D8-813ECA45EBAD}" type="presParOf" srcId="{59DB8727-EE37-4EAA-9FCD-3AB96B2E550A}" destId="{EE699261-32FE-4F19-83FD-A9552156D212}" srcOrd="1" destOrd="0" presId="urn:microsoft.com/office/officeart/2009/3/layout/HorizontalOrganizationChart"/>
-    <dgm:cxn modelId="{AB3952DE-6586-4A39-9C23-C855446A618F}" type="presParOf" srcId="{FF550994-6A34-43AC-95CF-23D77337C6EB}" destId="{7A47FFAB-8E7A-44AD-8054-918F5E383F4E}" srcOrd="1" destOrd="0" presId="urn:microsoft.com/office/officeart/2009/3/layout/HorizontalOrganizationChart"/>
-    <dgm:cxn modelId="{BD62FCE9-89C3-415D-95BF-7C49C33EBBF6}" type="presParOf" srcId="{FF550994-6A34-43AC-95CF-23D77337C6EB}" destId="{CA0FF8F9-CDBF-4AF8-B199-C77E4E672679}" srcOrd="2" destOrd="0" presId="urn:microsoft.com/office/officeart/2009/3/layout/HorizontalOrganizationChart"/>
-    <dgm:cxn modelId="{DBC8835A-DA44-4339-9D2C-253D7199CC90}" type="presParOf" srcId="{5ECC1179-597B-446F-A26D-79224659AB29}" destId="{8FA7E37E-5DBB-492E-A1BA-39E2CA6587A9}" srcOrd="2" destOrd="0" presId="urn:microsoft.com/office/officeart/2009/3/layout/HorizontalOrganizationChart"/>
-    <dgm:cxn modelId="{AB8BC89D-4FD0-41DA-AD94-99D459DD6136}" type="presParOf" srcId="{830F58A8-C48A-4B1A-A446-EAC0CB317B96}" destId="{67B6D9F0-E82D-42D7-AD9F-9D3D1436297D}" srcOrd="2" destOrd="0" presId="urn:microsoft.com/office/officeart/2009/3/layout/HorizontalOrganizationChart"/>
+    <dgm:cxn modelId="{2E19F159-6ABA-49E7-82DC-08B3AB1D978A}" type="presOf" srcId="{04A279BA-DEA9-488F-8D23-561CF58358E4}" destId="{434957ED-9990-4247-B687-842FBC063A26}" srcOrd="1" destOrd="0" presId="urn:microsoft.com/office/officeart/2009/3/layout/HorizontalOrganizationChart"/>
+    <dgm:cxn modelId="{2B2CE016-4F77-47E3-B5A5-FA1C4931952D}" type="presOf" srcId="{0AAD89C0-4693-4159-B775-4F3421F1BF24}" destId="{F6A03E81-61AC-4A66-873C-32B20212B602}" srcOrd="1" destOrd="0" presId="urn:microsoft.com/office/officeart/2009/3/layout/HorizontalOrganizationChart"/>
+    <dgm:cxn modelId="{1381AD9F-45AB-4A52-9FEC-15B0BB227175}" type="presOf" srcId="{DE163FCE-637D-4492-9EA5-FD9DBDF3F31E}" destId="{5D402E76-F8E4-4103-8624-1B11DCF1668C}" srcOrd="0" destOrd="0" presId="urn:microsoft.com/office/officeart/2009/3/layout/HorizontalOrganizationChart"/>
+    <dgm:cxn modelId="{BCB0817A-D17B-481D-B007-3885C4A7A860}" type="presParOf" srcId="{E88C1C6A-1B01-4BD1-A8D0-B7EA7D1A74A6}" destId="{830F58A8-C48A-4B1A-A446-EAC0CB317B96}" srcOrd="0" destOrd="0" presId="urn:microsoft.com/office/officeart/2009/3/layout/HorizontalOrganizationChart"/>
+    <dgm:cxn modelId="{B24EB42B-6FD0-41D5-BCFF-C2474A1326DE}" type="presParOf" srcId="{830F58A8-C48A-4B1A-A446-EAC0CB317B96}" destId="{75884247-B412-41CC-86A3-4FFE7191C7DB}" srcOrd="0" destOrd="0" presId="urn:microsoft.com/office/officeart/2009/3/layout/HorizontalOrganizationChart"/>
+    <dgm:cxn modelId="{224DA398-0E7C-40D5-84F0-28278EC3338A}" type="presParOf" srcId="{75884247-B412-41CC-86A3-4FFE7191C7DB}" destId="{212FF554-8FF4-4D29-9BF6-B4BDAE545E33}" srcOrd="0" destOrd="0" presId="urn:microsoft.com/office/officeart/2009/3/layout/HorizontalOrganizationChart"/>
+    <dgm:cxn modelId="{7454EA05-7C72-4B86-B4C8-1C7DEF6F622F}" type="presParOf" srcId="{75884247-B412-41CC-86A3-4FFE7191C7DB}" destId="{434957ED-9990-4247-B687-842FBC063A26}" srcOrd="1" destOrd="0" presId="urn:microsoft.com/office/officeart/2009/3/layout/HorizontalOrganizationChart"/>
+    <dgm:cxn modelId="{7DDE1F72-6BCD-4598-BC26-865C8087180C}" type="presParOf" srcId="{830F58A8-C48A-4B1A-A446-EAC0CB317B96}" destId="{759B88C9-8D71-4F99-93CE-9FA8163D88C9}" srcOrd="1" destOrd="0" presId="urn:microsoft.com/office/officeart/2009/3/layout/HorizontalOrganizationChart"/>
+    <dgm:cxn modelId="{5BEB2117-F08A-41DB-9FF4-A6F94E2313C1}" type="presParOf" srcId="{759B88C9-8D71-4F99-93CE-9FA8163D88C9}" destId="{EA0EB95D-BC0A-41E9-8FAE-4CE1A6272274}" srcOrd="0" destOrd="0" presId="urn:microsoft.com/office/officeart/2009/3/layout/HorizontalOrganizationChart"/>
+    <dgm:cxn modelId="{E6C2A8EE-50C2-4F3F-852A-56B571C03768}" type="presParOf" srcId="{759B88C9-8D71-4F99-93CE-9FA8163D88C9}" destId="{2C79DF0A-629A-4041-8734-57047A8F003C}" srcOrd="1" destOrd="0" presId="urn:microsoft.com/office/officeart/2009/3/layout/HorizontalOrganizationChart"/>
+    <dgm:cxn modelId="{43150C93-9F4E-49AE-B19E-07B3B136A0DD}" type="presParOf" srcId="{2C79DF0A-629A-4041-8734-57047A8F003C}" destId="{A7F2B5B7-9CB3-4439-AB06-BA1CDCA595D6}" srcOrd="0" destOrd="0" presId="urn:microsoft.com/office/officeart/2009/3/layout/HorizontalOrganizationChart"/>
+    <dgm:cxn modelId="{74C56C53-8BE8-4157-B23C-F32E08BD6B1A}" type="presParOf" srcId="{A7F2B5B7-9CB3-4439-AB06-BA1CDCA595D6}" destId="{166C6100-9B69-44DB-A5F7-5181C57E6A24}" srcOrd="0" destOrd="0" presId="urn:microsoft.com/office/officeart/2009/3/layout/HorizontalOrganizationChart"/>
+    <dgm:cxn modelId="{392DEFFE-A0B2-44B8-B431-467AC68AC98E}" type="presParOf" srcId="{A7F2B5B7-9CB3-4439-AB06-BA1CDCA595D6}" destId="{D467C962-9F07-4C0B-B87A-CF6A311C4579}" srcOrd="1" destOrd="0" presId="urn:microsoft.com/office/officeart/2009/3/layout/HorizontalOrganizationChart"/>
+    <dgm:cxn modelId="{36D8066C-0DF3-4B1E-8697-7954174198D3}" type="presParOf" srcId="{2C79DF0A-629A-4041-8734-57047A8F003C}" destId="{B8879ED5-5CC4-4C70-B787-A464F21E5A82}" srcOrd="1" destOrd="0" presId="urn:microsoft.com/office/officeart/2009/3/layout/HorizontalOrganizationChart"/>
+    <dgm:cxn modelId="{81593D0E-DB0C-4128-85F1-6D775DD0662B}" type="presParOf" srcId="{B8879ED5-5CC4-4C70-B787-A464F21E5A82}" destId="{5D402E76-F8E4-4103-8624-1B11DCF1668C}" srcOrd="0" destOrd="0" presId="urn:microsoft.com/office/officeart/2009/3/layout/HorizontalOrganizationChart"/>
+    <dgm:cxn modelId="{CC80BD0F-1342-419A-87DD-D91610BF021B}" type="presParOf" srcId="{B8879ED5-5CC4-4C70-B787-A464F21E5A82}" destId="{116CA39D-3F1F-4063-8540-4364D7CE5607}" srcOrd="1" destOrd="0" presId="urn:microsoft.com/office/officeart/2009/3/layout/HorizontalOrganizationChart"/>
+    <dgm:cxn modelId="{5DE15F0A-8FC0-497C-907E-8F9B72DAC75B}" type="presParOf" srcId="{116CA39D-3F1F-4063-8540-4364D7CE5607}" destId="{3A27BB5B-79D9-40FD-B3E2-85F1AA510259}" srcOrd="0" destOrd="0" presId="urn:microsoft.com/office/officeart/2009/3/layout/HorizontalOrganizationChart"/>
+    <dgm:cxn modelId="{C46C198D-9DE7-4664-BA6D-30AD2DBF235A}" type="presParOf" srcId="{3A27BB5B-79D9-40FD-B3E2-85F1AA510259}" destId="{E896C590-8910-4DC9-9096-BDE16473033C}" srcOrd="0" destOrd="0" presId="urn:microsoft.com/office/officeart/2009/3/layout/HorizontalOrganizationChart"/>
+    <dgm:cxn modelId="{341486F5-FB34-44C4-B1F6-A1DC4D7F7FBD}" type="presParOf" srcId="{3A27BB5B-79D9-40FD-B3E2-85F1AA510259}" destId="{172D1648-CE9E-4E94-82FD-995361B5B7CA}" srcOrd="1" destOrd="0" presId="urn:microsoft.com/office/officeart/2009/3/layout/HorizontalOrganizationChart"/>
+    <dgm:cxn modelId="{CE2D9920-2740-4796-B726-96B35416BE2A}" type="presParOf" srcId="{116CA39D-3F1F-4063-8540-4364D7CE5607}" destId="{B4815157-319F-4173-ACBB-B78C4B688A6A}" srcOrd="1" destOrd="0" presId="urn:microsoft.com/office/officeart/2009/3/layout/HorizontalOrganizationChart"/>
+    <dgm:cxn modelId="{70E0797A-E25B-4D91-8D32-A766233EEC41}" type="presParOf" srcId="{116CA39D-3F1F-4063-8540-4364D7CE5607}" destId="{4B2D1FDB-A3C8-4C05-B9D8-483D7B63EB0A}" srcOrd="2" destOrd="0" presId="urn:microsoft.com/office/officeart/2009/3/layout/HorizontalOrganizationChart"/>
+    <dgm:cxn modelId="{1BA02575-AF5B-44DA-A233-B27D10165600}" type="presParOf" srcId="{B8879ED5-5CC4-4C70-B787-A464F21E5A82}" destId="{51063709-6E8C-45C4-B359-DF5B821F0AE6}" srcOrd="2" destOrd="0" presId="urn:microsoft.com/office/officeart/2009/3/layout/HorizontalOrganizationChart"/>
+    <dgm:cxn modelId="{47DFDA88-B439-43B9-A5AB-B57D177C5A3E}" type="presParOf" srcId="{B8879ED5-5CC4-4C70-B787-A464F21E5A82}" destId="{20DE5D06-E441-4C4F-B044-72450EFD7B90}" srcOrd="3" destOrd="0" presId="urn:microsoft.com/office/officeart/2009/3/layout/HorizontalOrganizationChart"/>
+    <dgm:cxn modelId="{5FEE4B84-EE06-4CFC-9868-FCF0D39278A7}" type="presParOf" srcId="{20DE5D06-E441-4C4F-B044-72450EFD7B90}" destId="{C70F00C4-AD59-42CB-9323-4F613C3A5601}" srcOrd="0" destOrd="0" presId="urn:microsoft.com/office/officeart/2009/3/layout/HorizontalOrganizationChart"/>
+    <dgm:cxn modelId="{B780E6DB-DF9F-434E-957C-BE0692C6C27F}" type="presParOf" srcId="{C70F00C4-AD59-42CB-9323-4F613C3A5601}" destId="{FF31C2ED-8BB5-4097-8E24-1F260DDEC544}" srcOrd="0" destOrd="0" presId="urn:microsoft.com/office/officeart/2009/3/layout/HorizontalOrganizationChart"/>
+    <dgm:cxn modelId="{D4FA61F8-0E5E-4217-90A6-35D26309C6BD}" type="presParOf" srcId="{C70F00C4-AD59-42CB-9323-4F613C3A5601}" destId="{92B6C502-8065-477C-8FA6-E24F50A8526B}" srcOrd="1" destOrd="0" presId="urn:microsoft.com/office/officeart/2009/3/layout/HorizontalOrganizationChart"/>
+    <dgm:cxn modelId="{C82E08F7-D0F6-4AA5-88E1-76912483C1A2}" type="presParOf" srcId="{20DE5D06-E441-4C4F-B044-72450EFD7B90}" destId="{A79A673B-5294-4668-98CD-89F8E4D1AA6D}" srcOrd="1" destOrd="0" presId="urn:microsoft.com/office/officeart/2009/3/layout/HorizontalOrganizationChart"/>
+    <dgm:cxn modelId="{962310CB-5504-40A5-8E26-AB6C14332B16}" type="presParOf" srcId="{20DE5D06-E441-4C4F-B044-72450EFD7B90}" destId="{FFD44F2E-887C-4F8F-BBC7-46A569B7EEF8}" srcOrd="2" destOrd="0" presId="urn:microsoft.com/office/officeart/2009/3/layout/HorizontalOrganizationChart"/>
+    <dgm:cxn modelId="{FE13C39E-3B47-44C7-8F35-84C6DFA935F2}" type="presParOf" srcId="{2C79DF0A-629A-4041-8734-57047A8F003C}" destId="{7D24D853-1C79-4ECE-ACD9-BDD13C988E2A}" srcOrd="2" destOrd="0" presId="urn:microsoft.com/office/officeart/2009/3/layout/HorizontalOrganizationChart"/>
+    <dgm:cxn modelId="{B5DE551B-FE23-4C90-9454-7182F2710B98}" type="presParOf" srcId="{759B88C9-8D71-4F99-93CE-9FA8163D88C9}" destId="{754B912F-071C-4999-93B2-8E755A9DB2C1}" srcOrd="2" destOrd="0" presId="urn:microsoft.com/office/officeart/2009/3/layout/HorizontalOrganizationChart"/>
+    <dgm:cxn modelId="{CC7C2849-AFDB-4726-A811-00C3F5C32744}" type="presParOf" srcId="{759B88C9-8D71-4F99-93CE-9FA8163D88C9}" destId="{5ECC1179-597B-446F-A26D-79224659AB29}" srcOrd="3" destOrd="0" presId="urn:microsoft.com/office/officeart/2009/3/layout/HorizontalOrganizationChart"/>
+    <dgm:cxn modelId="{A158AFFE-C9AE-4FAF-869F-473BE58A932C}" type="presParOf" srcId="{5ECC1179-597B-446F-A26D-79224659AB29}" destId="{0C32566D-C181-49F1-8CC4-1BFE4E6CD1BD}" srcOrd="0" destOrd="0" presId="urn:microsoft.com/office/officeart/2009/3/layout/HorizontalOrganizationChart"/>
+    <dgm:cxn modelId="{EB1903C1-B80D-4DE1-9D20-EB0FAA4CF9DF}" type="presParOf" srcId="{0C32566D-C181-49F1-8CC4-1BFE4E6CD1BD}" destId="{BEF2EECD-A7FA-45DC-93F8-439E37FDD97C}" srcOrd="0" destOrd="0" presId="urn:microsoft.com/office/officeart/2009/3/layout/HorizontalOrganizationChart"/>
+    <dgm:cxn modelId="{142EA3E1-351C-4808-B09D-69ED81946EA7}" type="presParOf" srcId="{0C32566D-C181-49F1-8CC4-1BFE4E6CD1BD}" destId="{F6A03E81-61AC-4A66-873C-32B20212B602}" srcOrd="1" destOrd="0" presId="urn:microsoft.com/office/officeart/2009/3/layout/HorizontalOrganizationChart"/>
+    <dgm:cxn modelId="{852A10D2-2BF1-46E8-BBB4-5BFDEC3BAD10}" type="presParOf" srcId="{5ECC1179-597B-446F-A26D-79224659AB29}" destId="{0F3F2FEB-A2CA-4EAD-8628-5D9ED1E2DBFE}" srcOrd="1" destOrd="0" presId="urn:microsoft.com/office/officeart/2009/3/layout/HorizontalOrganizationChart"/>
+    <dgm:cxn modelId="{D311864E-7201-4FAE-A78C-65F86DDC7684}" type="presParOf" srcId="{0F3F2FEB-A2CA-4EAD-8628-5D9ED1E2DBFE}" destId="{71C44B77-2A5B-40C0-9D22-C3983F5CDD7B}" srcOrd="0" destOrd="0" presId="urn:microsoft.com/office/officeart/2009/3/layout/HorizontalOrganizationChart"/>
+    <dgm:cxn modelId="{625587FB-71AF-4591-B61A-8222E7642C73}" type="presParOf" srcId="{0F3F2FEB-A2CA-4EAD-8628-5D9ED1E2DBFE}" destId="{FF550994-6A34-43AC-95CF-23D77337C6EB}" srcOrd="1" destOrd="0" presId="urn:microsoft.com/office/officeart/2009/3/layout/HorizontalOrganizationChart"/>
+    <dgm:cxn modelId="{0958F20E-84D7-4AB6-8F93-9FCF456B7E9A}" type="presParOf" srcId="{FF550994-6A34-43AC-95CF-23D77337C6EB}" destId="{59DB8727-EE37-4EAA-9FCD-3AB96B2E550A}" srcOrd="0" destOrd="0" presId="urn:microsoft.com/office/officeart/2009/3/layout/HorizontalOrganizationChart"/>
+    <dgm:cxn modelId="{83CA57ED-E392-4368-AA6B-3DB7BE183CE2}" type="presParOf" srcId="{59DB8727-EE37-4EAA-9FCD-3AB96B2E550A}" destId="{3C41DD64-956A-4F05-BDF1-3224D732801C}" srcOrd="0" destOrd="0" presId="urn:microsoft.com/office/officeart/2009/3/layout/HorizontalOrganizationChart"/>
+    <dgm:cxn modelId="{97BDDFE4-5014-4C35-BBC9-8A2E54F8CF0E}" type="presParOf" srcId="{59DB8727-EE37-4EAA-9FCD-3AB96B2E550A}" destId="{EE699261-32FE-4F19-83FD-A9552156D212}" srcOrd="1" destOrd="0" presId="urn:microsoft.com/office/officeart/2009/3/layout/HorizontalOrganizationChart"/>
+    <dgm:cxn modelId="{C0A3BB4F-9E3C-46D6-A25A-F15B6219DF17}" type="presParOf" srcId="{FF550994-6A34-43AC-95CF-23D77337C6EB}" destId="{7A47FFAB-8E7A-44AD-8054-918F5E383F4E}" srcOrd="1" destOrd="0" presId="urn:microsoft.com/office/officeart/2009/3/layout/HorizontalOrganizationChart"/>
+    <dgm:cxn modelId="{980417A6-5E4C-4DAF-9384-0630419E09DF}" type="presParOf" srcId="{FF550994-6A34-43AC-95CF-23D77337C6EB}" destId="{CA0FF8F9-CDBF-4AF8-B199-C77E4E672679}" srcOrd="2" destOrd="0" presId="urn:microsoft.com/office/officeart/2009/3/layout/HorizontalOrganizationChart"/>
+    <dgm:cxn modelId="{B12D4053-B744-4F82-B06B-E6BE9A26F1E5}" type="presParOf" srcId="{5ECC1179-597B-446F-A26D-79224659AB29}" destId="{8FA7E37E-5DBB-492E-A1BA-39E2CA6587A9}" srcOrd="2" destOrd="0" presId="urn:microsoft.com/office/officeart/2009/3/layout/HorizontalOrganizationChart"/>
+    <dgm:cxn modelId="{1F1CF12C-A81E-4118-BD26-997DDCBF5D9F}" type="presParOf" srcId="{830F58A8-C48A-4B1A-A446-EAC0CB317B96}" destId="{67B6D9F0-E82D-42D7-AD9F-9D3D1436297D}" srcOrd="2" destOrd="0" presId="urn:microsoft.com/office/officeart/2009/3/layout/HorizontalOrganizationChart"/>
   </dgm:cxnLst>
   <dgm:bg/>
   <dgm:whole/>
@@ -33556,49 +33236,49 @@
     </dgm:pt>
   </dgm:ptLst>
   <dgm:cxnLst>
-    <dgm:cxn modelId="{81A6B664-F9D5-4243-9393-23C496D0C62E}" type="presOf" srcId="{07619991-E6A4-44E4-A9CE-EA6C312868A3}" destId="{D0E607EB-99BA-4805-82A5-A9317ECE3A40}" srcOrd="1" destOrd="0" presId="urn:microsoft.com/office/officeart/2009/3/layout/HorizontalOrganizationChart"/>
-    <dgm:cxn modelId="{66E1BD34-F3CB-4B3E-962F-3A8D10C21241}" type="presOf" srcId="{07619991-E6A4-44E4-A9CE-EA6C312868A3}" destId="{E1F04995-A1B1-4DE9-823E-47A3EF3588D8}" srcOrd="0" destOrd="0" presId="urn:microsoft.com/office/officeart/2009/3/layout/HorizontalOrganizationChart"/>
-    <dgm:cxn modelId="{9FF29342-42AF-4F4B-B4F6-5BCA56971881}" type="presOf" srcId="{B5BB412F-A11C-4A76-9685-B88B900774B2}" destId="{723C32D7-81D8-4B7F-B978-6A9E149D7F8B}" srcOrd="0" destOrd="0" presId="urn:microsoft.com/office/officeart/2009/3/layout/HorizontalOrganizationChart"/>
-    <dgm:cxn modelId="{137610E6-00F9-4469-ADDC-7AF4CD27A4BD}" type="presOf" srcId="{D6384651-468D-493F-A29C-EB567ED6D094}" destId="{B6A03FCF-29FF-4E4C-9920-DB4986A25520}" srcOrd="1" destOrd="0" presId="urn:microsoft.com/office/officeart/2009/3/layout/HorizontalOrganizationChart"/>
+    <dgm:cxn modelId="{C5E414F9-264C-483C-B712-CEB5FBADB125}" type="presOf" srcId="{D6384651-468D-493F-A29C-EB567ED6D094}" destId="{3B785E6C-EB16-439D-B24A-7D5F69BE688E}" srcOrd="0" destOrd="0" presId="urn:microsoft.com/office/officeart/2009/3/layout/HorizontalOrganizationChart"/>
+    <dgm:cxn modelId="{462FDD9A-BF00-4799-8A68-FB4DE145CFE9}" type="presOf" srcId="{07619991-E6A4-44E4-A9CE-EA6C312868A3}" destId="{D0E607EB-99BA-4805-82A5-A9317ECE3A40}" srcOrd="1" destOrd="0" presId="urn:microsoft.com/office/officeart/2009/3/layout/HorizontalOrganizationChart"/>
+    <dgm:cxn modelId="{C6E8B04F-58FF-480D-9005-940C3E851733}" type="presOf" srcId="{05245E91-33B7-4432-BD78-3FB0F4250473}" destId="{A655C535-F6CE-47AF-8D54-1ACA963CE0ED}" srcOrd="0" destOrd="0" presId="urn:microsoft.com/office/officeart/2009/3/layout/HorizontalOrganizationChart"/>
+    <dgm:cxn modelId="{1934550F-EE97-4BC9-8780-86E0E13CE2C5}" type="presOf" srcId="{4108394B-A18D-45C1-96CC-63BF1AB46822}" destId="{6AE4F243-EA26-4050-AFAC-5921C8BBCB3E}" srcOrd="1" destOrd="0" presId="urn:microsoft.com/office/officeart/2009/3/layout/HorizontalOrganizationChart"/>
+    <dgm:cxn modelId="{C8A9404A-C82B-427D-A8FA-73DED29FEFA2}" type="presOf" srcId="{80821AE1-3C43-4141-AFF9-F5E2D1746D85}" destId="{E6B3CA8E-6F77-4301-8DCF-64F13BB3324E}" srcOrd="0" destOrd="0" presId="urn:microsoft.com/office/officeart/2009/3/layout/HorizontalOrganizationChart"/>
+    <dgm:cxn modelId="{47BF0ECF-4C75-4557-AF89-C8CDADA536D5}" type="presOf" srcId="{05245E91-33B7-4432-BD78-3FB0F4250473}" destId="{BA69A0C4-D8CF-4F68-A7A0-4967E941E60C}" srcOrd="1" destOrd="0" presId="urn:microsoft.com/office/officeart/2009/3/layout/HorizontalOrganizationChart"/>
     <dgm:cxn modelId="{41C82E08-9B54-4830-81B4-E5A3319F95E1}" srcId="{D6384651-468D-493F-A29C-EB567ED6D094}" destId="{07619991-E6A4-44E4-A9CE-EA6C312868A3}" srcOrd="1" destOrd="0" parTransId="{80821AE1-3C43-4141-AFF9-F5E2D1746D85}" sibTransId="{44D195D1-2A53-4820-8EFF-A365D49166F0}"/>
-    <dgm:cxn modelId="{31566ABF-988C-4008-9239-E2BCD4C32E6F}" type="presOf" srcId="{D0C4AB12-31F3-4E09-8497-37FC6B327F75}" destId="{FA925297-7B68-4815-ACB0-CE682B447A7C}" srcOrd="0" destOrd="0" presId="urn:microsoft.com/office/officeart/2009/3/layout/HorizontalOrganizationChart"/>
-    <dgm:cxn modelId="{F0BCBAD1-75C9-4CCF-A2A3-69E270C5C637}" type="presOf" srcId="{05245E91-33B7-4432-BD78-3FB0F4250473}" destId="{BA69A0C4-D8CF-4F68-A7A0-4967E941E60C}" srcOrd="1" destOrd="0" presId="urn:microsoft.com/office/officeart/2009/3/layout/HorizontalOrganizationChart"/>
-    <dgm:cxn modelId="{37241523-E93D-4571-B173-164B52C83189}" type="presOf" srcId="{D6384651-468D-493F-A29C-EB567ED6D094}" destId="{3B785E6C-EB16-439D-B24A-7D5F69BE688E}" srcOrd="0" destOrd="0" presId="urn:microsoft.com/office/officeart/2009/3/layout/HorizontalOrganizationChart"/>
-    <dgm:cxn modelId="{E95F47EC-3AF8-4C2F-B92C-1267F9CAB149}" type="presOf" srcId="{05245E91-33B7-4432-BD78-3FB0F4250473}" destId="{A655C535-F6CE-47AF-8D54-1ACA963CE0ED}" srcOrd="0" destOrd="0" presId="urn:microsoft.com/office/officeart/2009/3/layout/HorizontalOrganizationChart"/>
+    <dgm:cxn modelId="{7A146282-AF03-4CBD-B89E-C763F0D461D1}" type="presOf" srcId="{D6384651-468D-493F-A29C-EB567ED6D094}" destId="{B6A03FCF-29FF-4E4C-9920-DB4986A25520}" srcOrd="1" destOrd="0" presId="urn:microsoft.com/office/officeart/2009/3/layout/HorizontalOrganizationChart"/>
     <dgm:cxn modelId="{0EC25F29-4E78-4547-A55B-80C55C997466}" srcId="{D6384651-468D-493F-A29C-EB567ED6D094}" destId="{4108394B-A18D-45C1-96CC-63BF1AB46822}" srcOrd="0" destOrd="0" parTransId="{B5BB412F-A11C-4A76-9685-B88B900774B2}" sibTransId="{489F44A9-EEBE-438E-92B3-FE6F0E90EF0E}"/>
-    <dgm:cxn modelId="{6CC87366-9FF2-4821-B4A3-F2C5EE75CCC0}" type="presOf" srcId="{4108394B-A18D-45C1-96CC-63BF1AB46822}" destId="{6AE4F243-EA26-4050-AFAC-5921C8BBCB3E}" srcOrd="1" destOrd="0" presId="urn:microsoft.com/office/officeart/2009/3/layout/HorizontalOrganizationChart"/>
+    <dgm:cxn modelId="{DFEA4E24-94B9-4D0E-8775-DFCB39527CD8}" type="presOf" srcId="{B5BB412F-A11C-4A76-9685-B88B900774B2}" destId="{723C32D7-81D8-4B7F-B978-6A9E149D7F8B}" srcOrd="0" destOrd="0" presId="urn:microsoft.com/office/officeart/2009/3/layout/HorizontalOrganizationChart"/>
     <dgm:cxn modelId="{881473E8-FC86-4BF1-A704-A82D5E917946}" srcId="{D0C4AB12-31F3-4E09-8497-37FC6B327F75}" destId="{D6384651-468D-493F-A29C-EB567ED6D094}" srcOrd="0" destOrd="0" parTransId="{98BAC766-C29D-4C04-A2F1-2D7F1539C164}" sibTransId="{39659C30-5744-455A-810A-BA195BE36CDA}"/>
-    <dgm:cxn modelId="{9C5E88DC-DD75-42F5-8C93-BA68324349EE}" type="presOf" srcId="{80821AE1-3C43-4141-AFF9-F5E2D1746D85}" destId="{E6B3CA8E-6F77-4301-8DCF-64F13BB3324E}" srcOrd="0" destOrd="0" presId="urn:microsoft.com/office/officeart/2009/3/layout/HorizontalOrganizationChart"/>
-    <dgm:cxn modelId="{614F79DC-45E2-4B22-9101-A185F69A47C5}" type="presOf" srcId="{38915929-0294-4967-9BA3-5F7EE0222E94}" destId="{EE19FDE9-D720-4D10-A7C7-4B54B076048F}" srcOrd="0" destOrd="0" presId="urn:microsoft.com/office/officeart/2009/3/layout/HorizontalOrganizationChart"/>
+    <dgm:cxn modelId="{4277B750-8EAC-46A9-9C25-4EFDA1012682}" type="presOf" srcId="{D0C4AB12-31F3-4E09-8497-37FC6B327F75}" destId="{FA925297-7B68-4815-ACB0-CE682B447A7C}" srcOrd="0" destOrd="0" presId="urn:microsoft.com/office/officeart/2009/3/layout/HorizontalOrganizationChart"/>
+    <dgm:cxn modelId="{820C3DA2-B53F-49C1-8996-F508B0AD21C0}" type="presOf" srcId="{4108394B-A18D-45C1-96CC-63BF1AB46822}" destId="{349C87C9-2024-43F7-A9DE-4F4876C0F11B}" srcOrd="0" destOrd="0" presId="urn:microsoft.com/office/officeart/2009/3/layout/HorizontalOrganizationChart"/>
+    <dgm:cxn modelId="{6DAE4F7A-6E2F-41C6-8B9A-82EC274F5FD0}" type="presOf" srcId="{38915929-0294-4967-9BA3-5F7EE0222E94}" destId="{EE19FDE9-D720-4D10-A7C7-4B54B076048F}" srcOrd="0" destOrd="0" presId="urn:microsoft.com/office/officeart/2009/3/layout/HorizontalOrganizationChart"/>
     <dgm:cxn modelId="{5E277DC8-B9D6-4EBD-A9CD-A85A56BD0AE1}" srcId="{D6384651-468D-493F-A29C-EB567ED6D094}" destId="{05245E91-33B7-4432-BD78-3FB0F4250473}" srcOrd="2" destOrd="0" parTransId="{38915929-0294-4967-9BA3-5F7EE0222E94}" sibTransId="{E466D829-E895-4E0F-BE9C-0047B926FD28}"/>
-    <dgm:cxn modelId="{3D4D5067-75F1-4AAE-8310-D75D6EF2B1B0}" type="presOf" srcId="{4108394B-A18D-45C1-96CC-63BF1AB46822}" destId="{349C87C9-2024-43F7-A9DE-4F4876C0F11B}" srcOrd="0" destOrd="0" presId="urn:microsoft.com/office/officeart/2009/3/layout/HorizontalOrganizationChart"/>
-    <dgm:cxn modelId="{E8F8B0B9-AE22-4994-B25C-CC3CEBF0A8CD}" type="presParOf" srcId="{FA925297-7B68-4815-ACB0-CE682B447A7C}" destId="{3DC1F7CA-794F-44DF-AA5B-D605C44AC971}" srcOrd="0" destOrd="0" presId="urn:microsoft.com/office/officeart/2009/3/layout/HorizontalOrganizationChart"/>
-    <dgm:cxn modelId="{97C79B85-53CF-4859-893E-239504F2C17A}" type="presParOf" srcId="{3DC1F7CA-794F-44DF-AA5B-D605C44AC971}" destId="{EBEE72E8-EAE2-4117-AC8D-18A40797693A}" srcOrd="0" destOrd="0" presId="urn:microsoft.com/office/officeart/2009/3/layout/HorizontalOrganizationChart"/>
-    <dgm:cxn modelId="{A39D279C-52C7-472E-837B-3DDCB87A40EF}" type="presParOf" srcId="{EBEE72E8-EAE2-4117-AC8D-18A40797693A}" destId="{3B785E6C-EB16-439D-B24A-7D5F69BE688E}" srcOrd="0" destOrd="0" presId="urn:microsoft.com/office/officeart/2009/3/layout/HorizontalOrganizationChart"/>
-    <dgm:cxn modelId="{CEBC8E17-AEB2-4957-86B8-95BB78C0D861}" type="presParOf" srcId="{EBEE72E8-EAE2-4117-AC8D-18A40797693A}" destId="{B6A03FCF-29FF-4E4C-9920-DB4986A25520}" srcOrd="1" destOrd="0" presId="urn:microsoft.com/office/officeart/2009/3/layout/HorizontalOrganizationChart"/>
-    <dgm:cxn modelId="{C30FC23F-E818-4473-9897-321315FAEEC0}" type="presParOf" srcId="{3DC1F7CA-794F-44DF-AA5B-D605C44AC971}" destId="{0F0973D1-03BE-48D8-9EB3-36E3610A1F8A}" srcOrd="1" destOrd="0" presId="urn:microsoft.com/office/officeart/2009/3/layout/HorizontalOrganizationChart"/>
-    <dgm:cxn modelId="{7FD87294-8767-4F61-8BD8-FE870FD4310B}" type="presParOf" srcId="{0F0973D1-03BE-48D8-9EB3-36E3610A1F8A}" destId="{723C32D7-81D8-4B7F-B978-6A9E149D7F8B}" srcOrd="0" destOrd="0" presId="urn:microsoft.com/office/officeart/2009/3/layout/HorizontalOrganizationChart"/>
-    <dgm:cxn modelId="{85D984ED-46D2-4F12-831C-5C1BAEE7AD7C}" type="presParOf" srcId="{0F0973D1-03BE-48D8-9EB3-36E3610A1F8A}" destId="{D9E59D26-31EE-4B5B-AC54-3C7B93FE3EE1}" srcOrd="1" destOrd="0" presId="urn:microsoft.com/office/officeart/2009/3/layout/HorizontalOrganizationChart"/>
-    <dgm:cxn modelId="{3F508DC8-D1A6-4E95-99EC-2CAB5BF87F1D}" type="presParOf" srcId="{D9E59D26-31EE-4B5B-AC54-3C7B93FE3EE1}" destId="{9597C3A5-78C8-4FDF-A266-52190ACA7C2B}" srcOrd="0" destOrd="0" presId="urn:microsoft.com/office/officeart/2009/3/layout/HorizontalOrganizationChart"/>
-    <dgm:cxn modelId="{06E11F3E-DD29-478A-948C-156FD2406AB0}" type="presParOf" srcId="{9597C3A5-78C8-4FDF-A266-52190ACA7C2B}" destId="{349C87C9-2024-43F7-A9DE-4F4876C0F11B}" srcOrd="0" destOrd="0" presId="urn:microsoft.com/office/officeart/2009/3/layout/HorizontalOrganizationChart"/>
-    <dgm:cxn modelId="{52BDD1F6-7FD5-481D-93B2-5A495C3CA3BD}" type="presParOf" srcId="{9597C3A5-78C8-4FDF-A266-52190ACA7C2B}" destId="{6AE4F243-EA26-4050-AFAC-5921C8BBCB3E}" srcOrd="1" destOrd="0" presId="urn:microsoft.com/office/officeart/2009/3/layout/HorizontalOrganizationChart"/>
-    <dgm:cxn modelId="{2936CE37-8A87-4BEF-B067-5465704FE8A6}" type="presParOf" srcId="{D9E59D26-31EE-4B5B-AC54-3C7B93FE3EE1}" destId="{5A0F1636-4629-4708-A44B-AE6F982D9077}" srcOrd="1" destOrd="0" presId="urn:microsoft.com/office/officeart/2009/3/layout/HorizontalOrganizationChart"/>
-    <dgm:cxn modelId="{E5965FA8-55F3-4FB7-8CA1-BF590A4A9AB0}" type="presParOf" srcId="{D9E59D26-31EE-4B5B-AC54-3C7B93FE3EE1}" destId="{E46DFA87-F914-4CE7-903C-AEB054F4935A}" srcOrd="2" destOrd="0" presId="urn:microsoft.com/office/officeart/2009/3/layout/HorizontalOrganizationChart"/>
-    <dgm:cxn modelId="{4B103449-93DE-41DB-9638-21AA4EDF6E1F}" type="presParOf" srcId="{0F0973D1-03BE-48D8-9EB3-36E3610A1F8A}" destId="{E6B3CA8E-6F77-4301-8DCF-64F13BB3324E}" srcOrd="2" destOrd="0" presId="urn:microsoft.com/office/officeart/2009/3/layout/HorizontalOrganizationChart"/>
-    <dgm:cxn modelId="{91543E61-4D08-49A5-8476-4F12D745037B}" type="presParOf" srcId="{0F0973D1-03BE-48D8-9EB3-36E3610A1F8A}" destId="{65FBA2BA-84AF-4C57-BC0A-1B22393EAAD1}" srcOrd="3" destOrd="0" presId="urn:microsoft.com/office/officeart/2009/3/layout/HorizontalOrganizationChart"/>
-    <dgm:cxn modelId="{2EA5A924-D3DE-401E-A3D5-60C16A9FFAB1}" type="presParOf" srcId="{65FBA2BA-84AF-4C57-BC0A-1B22393EAAD1}" destId="{7F8D3AFE-01E1-4BF8-B8E6-72848EE4669A}" srcOrd="0" destOrd="0" presId="urn:microsoft.com/office/officeart/2009/3/layout/HorizontalOrganizationChart"/>
-    <dgm:cxn modelId="{9255B2F6-B437-4F1E-A410-5168D0243E5F}" type="presParOf" srcId="{7F8D3AFE-01E1-4BF8-B8E6-72848EE4669A}" destId="{E1F04995-A1B1-4DE9-823E-47A3EF3588D8}" srcOrd="0" destOrd="0" presId="urn:microsoft.com/office/officeart/2009/3/layout/HorizontalOrganizationChart"/>
-    <dgm:cxn modelId="{462EC761-2AC0-43DE-A5B7-F22B67AE2A7A}" type="presParOf" srcId="{7F8D3AFE-01E1-4BF8-B8E6-72848EE4669A}" destId="{D0E607EB-99BA-4805-82A5-A9317ECE3A40}" srcOrd="1" destOrd="0" presId="urn:microsoft.com/office/officeart/2009/3/layout/HorizontalOrganizationChart"/>
-    <dgm:cxn modelId="{CD62DF58-6215-4C85-8C0E-34FD7D9FD0F4}" type="presParOf" srcId="{65FBA2BA-84AF-4C57-BC0A-1B22393EAAD1}" destId="{3512A25D-B247-4C2C-BF9E-D96AC6D11668}" srcOrd="1" destOrd="0" presId="urn:microsoft.com/office/officeart/2009/3/layout/HorizontalOrganizationChart"/>
-    <dgm:cxn modelId="{09E6DEE8-BC14-473C-8C6F-13F7695C3339}" type="presParOf" srcId="{65FBA2BA-84AF-4C57-BC0A-1B22393EAAD1}" destId="{83240463-955D-4B35-9648-EADB68829961}" srcOrd="2" destOrd="0" presId="urn:microsoft.com/office/officeart/2009/3/layout/HorizontalOrganizationChart"/>
-    <dgm:cxn modelId="{44F4BEC0-062E-4443-A1BA-A01675ECD546}" type="presParOf" srcId="{0F0973D1-03BE-48D8-9EB3-36E3610A1F8A}" destId="{EE19FDE9-D720-4D10-A7C7-4B54B076048F}" srcOrd="4" destOrd="0" presId="urn:microsoft.com/office/officeart/2009/3/layout/HorizontalOrganizationChart"/>
-    <dgm:cxn modelId="{C1A76ED3-871B-4AFD-9352-AAE4C8A1D374}" type="presParOf" srcId="{0F0973D1-03BE-48D8-9EB3-36E3610A1F8A}" destId="{8C60D0A4-FDD4-423A-85BE-F935956A1FA0}" srcOrd="5" destOrd="0" presId="urn:microsoft.com/office/officeart/2009/3/layout/HorizontalOrganizationChart"/>
-    <dgm:cxn modelId="{40598097-C478-4E97-86B1-BD98AFC7C0F9}" type="presParOf" srcId="{8C60D0A4-FDD4-423A-85BE-F935956A1FA0}" destId="{F60D6BAC-6768-4661-BCEA-2FA666CDC952}" srcOrd="0" destOrd="0" presId="urn:microsoft.com/office/officeart/2009/3/layout/HorizontalOrganizationChart"/>
-    <dgm:cxn modelId="{C8936F39-5665-403F-9858-6D63C93CDDE7}" type="presParOf" srcId="{F60D6BAC-6768-4661-BCEA-2FA666CDC952}" destId="{A655C535-F6CE-47AF-8D54-1ACA963CE0ED}" srcOrd="0" destOrd="0" presId="urn:microsoft.com/office/officeart/2009/3/layout/HorizontalOrganizationChart"/>
-    <dgm:cxn modelId="{3D69A722-693E-4DC6-9CD9-E1CA99784605}" type="presParOf" srcId="{F60D6BAC-6768-4661-BCEA-2FA666CDC952}" destId="{BA69A0C4-D8CF-4F68-A7A0-4967E941E60C}" srcOrd="1" destOrd="0" presId="urn:microsoft.com/office/officeart/2009/3/layout/HorizontalOrganizationChart"/>
-    <dgm:cxn modelId="{A6965D73-AFDE-4875-9DB1-2F9D5F4BA017}" type="presParOf" srcId="{8C60D0A4-FDD4-423A-85BE-F935956A1FA0}" destId="{7BE95E7F-DCC3-4C98-8D32-53002AA5377A}" srcOrd="1" destOrd="0" presId="urn:microsoft.com/office/officeart/2009/3/layout/HorizontalOrganizationChart"/>
-    <dgm:cxn modelId="{3B5DFCCA-6A0B-4A08-81A4-E9E18991DA06}" type="presParOf" srcId="{8C60D0A4-FDD4-423A-85BE-F935956A1FA0}" destId="{CB319F10-85DA-4B07-8F3D-1CC8B2845F9B}" srcOrd="2" destOrd="0" presId="urn:microsoft.com/office/officeart/2009/3/layout/HorizontalOrganizationChart"/>
-    <dgm:cxn modelId="{15D0F11A-5373-4FD6-A0C8-C6F83D9BDBB9}" type="presParOf" srcId="{3DC1F7CA-794F-44DF-AA5B-D605C44AC971}" destId="{5D2BBDB1-4648-4594-B0EB-DC3115E2B4FA}" srcOrd="2" destOrd="0" presId="urn:microsoft.com/office/officeart/2009/3/layout/HorizontalOrganizationChart"/>
+    <dgm:cxn modelId="{F3A2ACF5-DFD5-4D34-B2D4-C0AB796F8A4E}" type="presOf" srcId="{07619991-E6A4-44E4-A9CE-EA6C312868A3}" destId="{E1F04995-A1B1-4DE9-823E-47A3EF3588D8}" srcOrd="0" destOrd="0" presId="urn:microsoft.com/office/officeart/2009/3/layout/HorizontalOrganizationChart"/>
+    <dgm:cxn modelId="{AF45D81C-FD87-4E96-83B2-D6FAF80C9DC3}" type="presParOf" srcId="{FA925297-7B68-4815-ACB0-CE682B447A7C}" destId="{3DC1F7CA-794F-44DF-AA5B-D605C44AC971}" srcOrd="0" destOrd="0" presId="urn:microsoft.com/office/officeart/2009/3/layout/HorizontalOrganizationChart"/>
+    <dgm:cxn modelId="{B7BFBF96-63CC-480D-8199-995635C6A58A}" type="presParOf" srcId="{3DC1F7CA-794F-44DF-AA5B-D605C44AC971}" destId="{EBEE72E8-EAE2-4117-AC8D-18A40797693A}" srcOrd="0" destOrd="0" presId="urn:microsoft.com/office/officeart/2009/3/layout/HorizontalOrganizationChart"/>
+    <dgm:cxn modelId="{E6F87593-0B09-4B8B-81DD-E350A807778C}" type="presParOf" srcId="{EBEE72E8-EAE2-4117-AC8D-18A40797693A}" destId="{3B785E6C-EB16-439D-B24A-7D5F69BE688E}" srcOrd="0" destOrd="0" presId="urn:microsoft.com/office/officeart/2009/3/layout/HorizontalOrganizationChart"/>
+    <dgm:cxn modelId="{62218577-B7CB-4C7A-849F-98F9968B4D4A}" type="presParOf" srcId="{EBEE72E8-EAE2-4117-AC8D-18A40797693A}" destId="{B6A03FCF-29FF-4E4C-9920-DB4986A25520}" srcOrd="1" destOrd="0" presId="urn:microsoft.com/office/officeart/2009/3/layout/HorizontalOrganizationChart"/>
+    <dgm:cxn modelId="{E58A4998-A77A-4D96-9824-5E4FBAF5BD9E}" type="presParOf" srcId="{3DC1F7CA-794F-44DF-AA5B-D605C44AC971}" destId="{0F0973D1-03BE-48D8-9EB3-36E3610A1F8A}" srcOrd="1" destOrd="0" presId="urn:microsoft.com/office/officeart/2009/3/layout/HorizontalOrganizationChart"/>
+    <dgm:cxn modelId="{410C04AF-842A-4D87-964A-1076E4C7F9C4}" type="presParOf" srcId="{0F0973D1-03BE-48D8-9EB3-36E3610A1F8A}" destId="{723C32D7-81D8-4B7F-B978-6A9E149D7F8B}" srcOrd="0" destOrd="0" presId="urn:microsoft.com/office/officeart/2009/3/layout/HorizontalOrganizationChart"/>
+    <dgm:cxn modelId="{E2380D48-DB74-43EC-A74B-1A387E883F2B}" type="presParOf" srcId="{0F0973D1-03BE-48D8-9EB3-36E3610A1F8A}" destId="{D9E59D26-31EE-4B5B-AC54-3C7B93FE3EE1}" srcOrd="1" destOrd="0" presId="urn:microsoft.com/office/officeart/2009/3/layout/HorizontalOrganizationChart"/>
+    <dgm:cxn modelId="{089AE5E9-DC35-4A5A-A716-871E2937D086}" type="presParOf" srcId="{D9E59D26-31EE-4B5B-AC54-3C7B93FE3EE1}" destId="{9597C3A5-78C8-4FDF-A266-52190ACA7C2B}" srcOrd="0" destOrd="0" presId="urn:microsoft.com/office/officeart/2009/3/layout/HorizontalOrganizationChart"/>
+    <dgm:cxn modelId="{31229CAC-595F-462C-9FD7-60D67A82A08D}" type="presParOf" srcId="{9597C3A5-78C8-4FDF-A266-52190ACA7C2B}" destId="{349C87C9-2024-43F7-A9DE-4F4876C0F11B}" srcOrd="0" destOrd="0" presId="urn:microsoft.com/office/officeart/2009/3/layout/HorizontalOrganizationChart"/>
+    <dgm:cxn modelId="{DD0A74E2-32FA-4063-AE21-E14B1C29F5FB}" type="presParOf" srcId="{9597C3A5-78C8-4FDF-A266-52190ACA7C2B}" destId="{6AE4F243-EA26-4050-AFAC-5921C8BBCB3E}" srcOrd="1" destOrd="0" presId="urn:microsoft.com/office/officeart/2009/3/layout/HorizontalOrganizationChart"/>
+    <dgm:cxn modelId="{1A891022-3C20-4AA1-A434-8A5E622D051D}" type="presParOf" srcId="{D9E59D26-31EE-4B5B-AC54-3C7B93FE3EE1}" destId="{5A0F1636-4629-4708-A44B-AE6F982D9077}" srcOrd="1" destOrd="0" presId="urn:microsoft.com/office/officeart/2009/3/layout/HorizontalOrganizationChart"/>
+    <dgm:cxn modelId="{2DDA6AB0-E215-45F3-9C60-17A15E040E6A}" type="presParOf" srcId="{D9E59D26-31EE-4B5B-AC54-3C7B93FE3EE1}" destId="{E46DFA87-F914-4CE7-903C-AEB054F4935A}" srcOrd="2" destOrd="0" presId="urn:microsoft.com/office/officeart/2009/3/layout/HorizontalOrganizationChart"/>
+    <dgm:cxn modelId="{82C664D0-C5CE-4BB9-9EBB-7AD4E37F04EF}" type="presParOf" srcId="{0F0973D1-03BE-48D8-9EB3-36E3610A1F8A}" destId="{E6B3CA8E-6F77-4301-8DCF-64F13BB3324E}" srcOrd="2" destOrd="0" presId="urn:microsoft.com/office/officeart/2009/3/layout/HorizontalOrganizationChart"/>
+    <dgm:cxn modelId="{3D757521-013B-4D94-9F60-95C30D642D89}" type="presParOf" srcId="{0F0973D1-03BE-48D8-9EB3-36E3610A1F8A}" destId="{65FBA2BA-84AF-4C57-BC0A-1B22393EAAD1}" srcOrd="3" destOrd="0" presId="urn:microsoft.com/office/officeart/2009/3/layout/HorizontalOrganizationChart"/>
+    <dgm:cxn modelId="{0281793B-ED7D-4E9B-8ADB-206237E9EE61}" type="presParOf" srcId="{65FBA2BA-84AF-4C57-BC0A-1B22393EAAD1}" destId="{7F8D3AFE-01E1-4BF8-B8E6-72848EE4669A}" srcOrd="0" destOrd="0" presId="urn:microsoft.com/office/officeart/2009/3/layout/HorizontalOrganizationChart"/>
+    <dgm:cxn modelId="{11BA25D8-94D1-46DB-9CA5-D64E86BD946D}" type="presParOf" srcId="{7F8D3AFE-01E1-4BF8-B8E6-72848EE4669A}" destId="{E1F04995-A1B1-4DE9-823E-47A3EF3588D8}" srcOrd="0" destOrd="0" presId="urn:microsoft.com/office/officeart/2009/3/layout/HorizontalOrganizationChart"/>
+    <dgm:cxn modelId="{287723B2-6CDB-4A56-AEAE-CF34F9CE2750}" type="presParOf" srcId="{7F8D3AFE-01E1-4BF8-B8E6-72848EE4669A}" destId="{D0E607EB-99BA-4805-82A5-A9317ECE3A40}" srcOrd="1" destOrd="0" presId="urn:microsoft.com/office/officeart/2009/3/layout/HorizontalOrganizationChart"/>
+    <dgm:cxn modelId="{0AE993EC-99F9-412A-AFD6-9B93A7B2C2FD}" type="presParOf" srcId="{65FBA2BA-84AF-4C57-BC0A-1B22393EAAD1}" destId="{3512A25D-B247-4C2C-BF9E-D96AC6D11668}" srcOrd="1" destOrd="0" presId="urn:microsoft.com/office/officeart/2009/3/layout/HorizontalOrganizationChart"/>
+    <dgm:cxn modelId="{77BDCF2C-B0CD-4103-94A8-E96083335A83}" type="presParOf" srcId="{65FBA2BA-84AF-4C57-BC0A-1B22393EAAD1}" destId="{83240463-955D-4B35-9648-EADB68829961}" srcOrd="2" destOrd="0" presId="urn:microsoft.com/office/officeart/2009/3/layout/HorizontalOrganizationChart"/>
+    <dgm:cxn modelId="{D40B64FA-B987-444A-8D65-FC98B6D86493}" type="presParOf" srcId="{0F0973D1-03BE-48D8-9EB3-36E3610A1F8A}" destId="{EE19FDE9-D720-4D10-A7C7-4B54B076048F}" srcOrd="4" destOrd="0" presId="urn:microsoft.com/office/officeart/2009/3/layout/HorizontalOrganizationChart"/>
+    <dgm:cxn modelId="{BAFD2BD8-4E4D-40B3-A491-D1ABD2513A47}" type="presParOf" srcId="{0F0973D1-03BE-48D8-9EB3-36E3610A1F8A}" destId="{8C60D0A4-FDD4-423A-85BE-F935956A1FA0}" srcOrd="5" destOrd="0" presId="urn:microsoft.com/office/officeart/2009/3/layout/HorizontalOrganizationChart"/>
+    <dgm:cxn modelId="{DF9803BD-0FBD-4347-B8B3-5A8D34BD0CAA}" type="presParOf" srcId="{8C60D0A4-FDD4-423A-85BE-F935956A1FA0}" destId="{F60D6BAC-6768-4661-BCEA-2FA666CDC952}" srcOrd="0" destOrd="0" presId="urn:microsoft.com/office/officeart/2009/3/layout/HorizontalOrganizationChart"/>
+    <dgm:cxn modelId="{145AC963-104D-4419-A2E3-E17899D03D7A}" type="presParOf" srcId="{F60D6BAC-6768-4661-BCEA-2FA666CDC952}" destId="{A655C535-F6CE-47AF-8D54-1ACA963CE0ED}" srcOrd="0" destOrd="0" presId="urn:microsoft.com/office/officeart/2009/3/layout/HorizontalOrganizationChart"/>
+    <dgm:cxn modelId="{5CB99262-ECE3-46C7-8870-A8D812E6264F}" type="presParOf" srcId="{F60D6BAC-6768-4661-BCEA-2FA666CDC952}" destId="{BA69A0C4-D8CF-4F68-A7A0-4967E941E60C}" srcOrd="1" destOrd="0" presId="urn:microsoft.com/office/officeart/2009/3/layout/HorizontalOrganizationChart"/>
+    <dgm:cxn modelId="{F6A8F8BC-8569-4ABA-8748-DFC437B5C893}" type="presParOf" srcId="{8C60D0A4-FDD4-423A-85BE-F935956A1FA0}" destId="{7BE95E7F-DCC3-4C98-8D32-53002AA5377A}" srcOrd="1" destOrd="0" presId="urn:microsoft.com/office/officeart/2009/3/layout/HorizontalOrganizationChart"/>
+    <dgm:cxn modelId="{F7C8B3E4-0831-4914-9E2E-C6029CA563DE}" type="presParOf" srcId="{8C60D0A4-FDD4-423A-85BE-F935956A1FA0}" destId="{CB319F10-85DA-4B07-8F3D-1CC8B2845F9B}" srcOrd="2" destOrd="0" presId="urn:microsoft.com/office/officeart/2009/3/layout/HorizontalOrganizationChart"/>
+    <dgm:cxn modelId="{79B17CDA-0DDF-457B-961D-E76D73991CA7}" type="presParOf" srcId="{3DC1F7CA-794F-44DF-AA5B-D605C44AC971}" destId="{5D2BBDB1-4648-4594-B0EB-DC3115E2B4FA}" srcOrd="2" destOrd="0" presId="urn:microsoft.com/office/officeart/2009/3/layout/HorizontalOrganizationChart"/>
   </dgm:cxnLst>
   <dgm:bg/>
   <dgm:whole/>
@@ -34008,38 +33688,38 @@
     </dgm:pt>
   </dgm:ptLst>
   <dgm:cxnLst>
-    <dgm:cxn modelId="{67570463-6E05-4AFC-B3B7-6A6C18D206C5}" type="presOf" srcId="{BB3FE0C2-F391-43A5-9DAF-D69CF6D33D94}" destId="{7027AAEA-BD8B-49CB-83F2-DD4FC0AF3F95}" srcOrd="0" destOrd="0" presId="urn:microsoft.com/office/officeart/2009/3/layout/HorizontalOrganizationChart"/>
+    <dgm:cxn modelId="{3ED49D87-BECD-4CC4-A84C-5A8091920246}" type="presOf" srcId="{3F5BDD9E-4094-4A32-A64C-1ED6C1911304}" destId="{DA1E63F0-0E94-4D52-A544-43F31CED7266}" srcOrd="0" destOrd="0" presId="urn:microsoft.com/office/officeart/2009/3/layout/HorizontalOrganizationChart"/>
+    <dgm:cxn modelId="{FD66B3BF-D4B2-49F4-A8AE-6CFEEBBA5047}" type="presOf" srcId="{4025CFEF-B519-4475-BAE8-4A44755C30B3}" destId="{3CC1B065-9A48-4B38-8EB3-594A33E849B4}" srcOrd="0" destOrd="0" presId="urn:microsoft.com/office/officeart/2009/3/layout/HorizontalOrganizationChart"/>
+    <dgm:cxn modelId="{3DD5E76A-C48A-4961-B475-827D50F48634}" type="presOf" srcId="{B9000A67-CC3D-4835-B442-1A93A91CC425}" destId="{82FE3206-7868-4794-866E-49D06E1ECE76}" srcOrd="0" destOrd="0" presId="urn:microsoft.com/office/officeart/2009/3/layout/HorizontalOrganizationChart"/>
+    <dgm:cxn modelId="{7B4E656C-4FC5-45D3-9E43-8B7B01BA0E95}" type="presOf" srcId="{B9000A67-CC3D-4835-B442-1A93A91CC425}" destId="{6E048EC3-648D-47D7-B86F-A4736579AC3E}" srcOrd="1" destOrd="0" presId="urn:microsoft.com/office/officeart/2009/3/layout/HorizontalOrganizationChart"/>
+    <dgm:cxn modelId="{57FC5932-C6DF-4CF4-96D7-9B2BD1590E91}" type="presOf" srcId="{D95570DD-6DA6-48C5-B73B-7E6D70560C5D}" destId="{8FB763BF-07E2-48C8-A041-29EA3AF9626C}" srcOrd="0" destOrd="0" presId="urn:microsoft.com/office/officeart/2009/3/layout/HorizontalOrganizationChart"/>
     <dgm:cxn modelId="{615642B8-A059-4142-A3F0-6EBA2C41B46B}" srcId="{4025CFEF-B519-4475-BAE8-4A44755C30B3}" destId="{D95570DD-6DA6-48C5-B73B-7E6D70560C5D}" srcOrd="0" destOrd="0" parTransId="{28BDDFB1-116A-4D27-A1EA-2874C87F9435}" sibTransId="{8DF2C50E-9E76-4EA0-AE70-DEB000306BC4}"/>
-    <dgm:cxn modelId="{CF4EACEA-802F-415A-A43D-5A403C45C02D}" type="presOf" srcId="{3F5BDD9E-4094-4A32-A64C-1ED6C1911304}" destId="{EC1A5E50-E0C4-418F-AC48-2877D27CD885}" srcOrd="1" destOrd="0" presId="urn:microsoft.com/office/officeart/2009/3/layout/HorizontalOrganizationChart"/>
-    <dgm:cxn modelId="{CFA7F46D-899A-4499-951F-4BCF49CA8D86}" type="presOf" srcId="{9954BA6E-6A6F-4C09-B8C5-2AFBA191A4E5}" destId="{A619D504-7967-4BA8-A4D4-012EDF08EF56}" srcOrd="0" destOrd="0" presId="urn:microsoft.com/office/officeart/2009/3/layout/HorizontalOrganizationChart"/>
-    <dgm:cxn modelId="{F2B7F094-C9F8-4F9F-BF86-98B76580DCC7}" type="presOf" srcId="{4025CFEF-B519-4475-BAE8-4A44755C30B3}" destId="{3CC1B065-9A48-4B38-8EB3-594A33E849B4}" srcOrd="0" destOrd="0" presId="urn:microsoft.com/office/officeart/2009/3/layout/HorizontalOrganizationChart"/>
-    <dgm:cxn modelId="{A779896B-6B2C-4112-93F6-022C5F2B2AFB}" type="presOf" srcId="{D95570DD-6DA6-48C5-B73B-7E6D70560C5D}" destId="{8FB763BF-07E2-48C8-A041-29EA3AF9626C}" srcOrd="0" destOrd="0" presId="urn:microsoft.com/office/officeart/2009/3/layout/HorizontalOrganizationChart"/>
-    <dgm:cxn modelId="{AB0FF941-E812-4A90-874A-C80A05F8CAE4}" type="presOf" srcId="{B9000A67-CC3D-4835-B442-1A93A91CC425}" destId="{6E048EC3-648D-47D7-B86F-A4736579AC3E}" srcOrd="1" destOrd="0" presId="urn:microsoft.com/office/officeart/2009/3/layout/HorizontalOrganizationChart"/>
-    <dgm:cxn modelId="{5FA0EBBC-3BA7-4EEF-BA3A-BFBF9CEE0CA9}" type="presOf" srcId="{3F5BDD9E-4094-4A32-A64C-1ED6C1911304}" destId="{DA1E63F0-0E94-4D52-A544-43F31CED7266}" srcOrd="0" destOrd="0" presId="urn:microsoft.com/office/officeart/2009/3/layout/HorizontalOrganizationChart"/>
+    <dgm:cxn modelId="{182356D0-12A6-4C3E-842F-20C967FD9758}" type="presOf" srcId="{9954BA6E-6A6F-4C09-B8C5-2AFBA191A4E5}" destId="{A619D504-7967-4BA8-A4D4-012EDF08EF56}" srcOrd="0" destOrd="0" presId="urn:microsoft.com/office/officeart/2009/3/layout/HorizontalOrganizationChart"/>
+    <dgm:cxn modelId="{71E63C25-0238-4843-B28D-1BA51CA3D71F}" type="presOf" srcId="{3F5BDD9E-4094-4A32-A64C-1ED6C1911304}" destId="{EC1A5E50-E0C4-418F-AC48-2877D27CD885}" srcOrd="1" destOrd="0" presId="urn:microsoft.com/office/officeart/2009/3/layout/HorizontalOrganizationChart"/>
+    <dgm:cxn modelId="{586C4FBC-DBF5-4C94-977A-91B52C9C999D}" type="presOf" srcId="{BB3FE0C2-F391-43A5-9DAF-D69CF6D33D94}" destId="{7027AAEA-BD8B-49CB-83F2-DD4FC0AF3F95}" srcOrd="0" destOrd="0" presId="urn:microsoft.com/office/officeart/2009/3/layout/HorizontalOrganizationChart"/>
+    <dgm:cxn modelId="{E3F21D79-2D3B-4292-B7AA-1EB572E55674}" srcId="{D95570DD-6DA6-48C5-B73B-7E6D70560C5D}" destId="{B9000A67-CC3D-4835-B442-1A93A91CC425}" srcOrd="1" destOrd="0" parTransId="{9954BA6E-6A6F-4C09-B8C5-2AFBA191A4E5}" sibTransId="{DC2738E5-E42F-4A6C-B6EC-F98B2D73CB80}"/>
+    <dgm:cxn modelId="{E7290B4E-22D5-4341-A4A4-F252DF6769B5}" type="presOf" srcId="{D95570DD-6DA6-48C5-B73B-7E6D70560C5D}" destId="{4A4CC775-5E12-4B56-A060-888E6A3C1E50}" srcOrd="1" destOrd="0" presId="urn:microsoft.com/office/officeart/2009/3/layout/HorizontalOrganizationChart"/>
     <dgm:cxn modelId="{3412903B-9253-4BE4-BE63-95FC704F60A8}" srcId="{D95570DD-6DA6-48C5-B73B-7E6D70560C5D}" destId="{3F5BDD9E-4094-4A32-A64C-1ED6C1911304}" srcOrd="0" destOrd="0" parTransId="{BB3FE0C2-F391-43A5-9DAF-D69CF6D33D94}" sibTransId="{B26B4B74-1A80-41EA-BE84-E95E525DDD24}"/>
-    <dgm:cxn modelId="{607FA390-C7BF-4CE6-B448-9FDAE4672D26}" type="presOf" srcId="{B9000A67-CC3D-4835-B442-1A93A91CC425}" destId="{82FE3206-7868-4794-866E-49D06E1ECE76}" srcOrd="0" destOrd="0" presId="urn:microsoft.com/office/officeart/2009/3/layout/HorizontalOrganizationChart"/>
-    <dgm:cxn modelId="{E3F21D79-2D3B-4292-B7AA-1EB572E55674}" srcId="{D95570DD-6DA6-48C5-B73B-7E6D70560C5D}" destId="{B9000A67-CC3D-4835-B442-1A93A91CC425}" srcOrd="1" destOrd="0" parTransId="{9954BA6E-6A6F-4C09-B8C5-2AFBA191A4E5}" sibTransId="{DC2738E5-E42F-4A6C-B6EC-F98B2D73CB80}"/>
-    <dgm:cxn modelId="{061DE858-D37B-4BA1-8F71-29A6E4936FFB}" type="presOf" srcId="{D95570DD-6DA6-48C5-B73B-7E6D70560C5D}" destId="{4A4CC775-5E12-4B56-A060-888E6A3C1E50}" srcOrd="1" destOrd="0" presId="urn:microsoft.com/office/officeart/2009/3/layout/HorizontalOrganizationChart"/>
-    <dgm:cxn modelId="{8B7E57FD-6801-48A9-A5D5-B9FD50CA3076}" type="presParOf" srcId="{3CC1B065-9A48-4B38-8EB3-594A33E849B4}" destId="{7B2F11E8-CF5E-488B-864D-2D86C065C544}" srcOrd="0" destOrd="0" presId="urn:microsoft.com/office/officeart/2009/3/layout/HorizontalOrganizationChart"/>
-    <dgm:cxn modelId="{FDEF3D87-28A7-44EF-82B1-4569A28E19F5}" type="presParOf" srcId="{7B2F11E8-CF5E-488B-864D-2D86C065C544}" destId="{4A788A00-E558-400E-96CA-C12E960C3AF8}" srcOrd="0" destOrd="0" presId="urn:microsoft.com/office/officeart/2009/3/layout/HorizontalOrganizationChart"/>
-    <dgm:cxn modelId="{82A054FB-1573-44B6-BA80-DF417D804485}" type="presParOf" srcId="{4A788A00-E558-400E-96CA-C12E960C3AF8}" destId="{8FB763BF-07E2-48C8-A041-29EA3AF9626C}" srcOrd="0" destOrd="0" presId="urn:microsoft.com/office/officeart/2009/3/layout/HorizontalOrganizationChart"/>
-    <dgm:cxn modelId="{74C14BEB-0579-4C18-8F84-2B6497DDE3D0}" type="presParOf" srcId="{4A788A00-E558-400E-96CA-C12E960C3AF8}" destId="{4A4CC775-5E12-4B56-A060-888E6A3C1E50}" srcOrd="1" destOrd="0" presId="urn:microsoft.com/office/officeart/2009/3/layout/HorizontalOrganizationChart"/>
-    <dgm:cxn modelId="{653E36BF-6A4D-48C6-B4C6-EA33CA1CDC20}" type="presParOf" srcId="{7B2F11E8-CF5E-488B-864D-2D86C065C544}" destId="{93FAA5E6-B3D2-4BD2-AAE2-076ADB735AA9}" srcOrd="1" destOrd="0" presId="urn:microsoft.com/office/officeart/2009/3/layout/HorizontalOrganizationChart"/>
-    <dgm:cxn modelId="{0F5C37D1-E9AF-4880-AE44-423281451F1B}" type="presParOf" srcId="{93FAA5E6-B3D2-4BD2-AAE2-076ADB735AA9}" destId="{7027AAEA-BD8B-49CB-83F2-DD4FC0AF3F95}" srcOrd="0" destOrd="0" presId="urn:microsoft.com/office/officeart/2009/3/layout/HorizontalOrganizationChart"/>
-    <dgm:cxn modelId="{BE1BC71E-41EC-4D69-88FD-B4FCBEF946FE}" type="presParOf" srcId="{93FAA5E6-B3D2-4BD2-AAE2-076ADB735AA9}" destId="{EB1CF362-E060-4550-B8A5-CDF1160A04DF}" srcOrd="1" destOrd="0" presId="urn:microsoft.com/office/officeart/2009/3/layout/HorizontalOrganizationChart"/>
-    <dgm:cxn modelId="{3843E7D2-B5F6-4AEC-B269-FF80F552DF57}" type="presParOf" srcId="{EB1CF362-E060-4550-B8A5-CDF1160A04DF}" destId="{DE2D3F9A-4FD0-41EC-8798-8388A4E6464A}" srcOrd="0" destOrd="0" presId="urn:microsoft.com/office/officeart/2009/3/layout/HorizontalOrganizationChart"/>
-    <dgm:cxn modelId="{F0DDE22F-724E-4D2C-9A12-760520651A3A}" type="presParOf" srcId="{DE2D3F9A-4FD0-41EC-8798-8388A4E6464A}" destId="{DA1E63F0-0E94-4D52-A544-43F31CED7266}" srcOrd="0" destOrd="0" presId="urn:microsoft.com/office/officeart/2009/3/layout/HorizontalOrganizationChart"/>
-    <dgm:cxn modelId="{0F5E0013-C3D6-4CB6-8007-200375588DC2}" type="presParOf" srcId="{DE2D3F9A-4FD0-41EC-8798-8388A4E6464A}" destId="{EC1A5E50-E0C4-418F-AC48-2877D27CD885}" srcOrd="1" destOrd="0" presId="urn:microsoft.com/office/officeart/2009/3/layout/HorizontalOrganizationChart"/>
-    <dgm:cxn modelId="{6572A71D-5C20-4848-A320-E557F7099F61}" type="presParOf" srcId="{EB1CF362-E060-4550-B8A5-CDF1160A04DF}" destId="{DDDE7E88-34FC-4DF7-885D-8D68FCD89AE1}" srcOrd="1" destOrd="0" presId="urn:microsoft.com/office/officeart/2009/3/layout/HorizontalOrganizationChart"/>
-    <dgm:cxn modelId="{1873AFE4-00C8-4DB8-A943-E1FD27F5160D}" type="presParOf" srcId="{EB1CF362-E060-4550-B8A5-CDF1160A04DF}" destId="{3E484AFB-398F-4CBE-84F1-55B3FB90FFD5}" srcOrd="2" destOrd="0" presId="urn:microsoft.com/office/officeart/2009/3/layout/HorizontalOrganizationChart"/>
-    <dgm:cxn modelId="{AF34155A-4858-4DBF-B700-02291E0CFCA9}" type="presParOf" srcId="{93FAA5E6-B3D2-4BD2-AAE2-076ADB735AA9}" destId="{A619D504-7967-4BA8-A4D4-012EDF08EF56}" srcOrd="2" destOrd="0" presId="urn:microsoft.com/office/officeart/2009/3/layout/HorizontalOrganizationChart"/>
-    <dgm:cxn modelId="{BDDC2CD4-5C29-4A6C-87AF-E4D73F090694}" type="presParOf" srcId="{93FAA5E6-B3D2-4BD2-AAE2-076ADB735AA9}" destId="{79ACB37A-D84E-474C-A126-11F0ADC05871}" srcOrd="3" destOrd="0" presId="urn:microsoft.com/office/officeart/2009/3/layout/HorizontalOrganizationChart"/>
-    <dgm:cxn modelId="{7A6F35D0-8CA4-430E-BA7E-E88006B517C7}" type="presParOf" srcId="{79ACB37A-D84E-474C-A126-11F0ADC05871}" destId="{4E038B4B-2570-403A-83A5-A0460350F9C4}" srcOrd="0" destOrd="0" presId="urn:microsoft.com/office/officeart/2009/3/layout/HorizontalOrganizationChart"/>
-    <dgm:cxn modelId="{8FDF7AB6-EFC8-4E89-A8A8-B642BBF72A39}" type="presParOf" srcId="{4E038B4B-2570-403A-83A5-A0460350F9C4}" destId="{82FE3206-7868-4794-866E-49D06E1ECE76}" srcOrd="0" destOrd="0" presId="urn:microsoft.com/office/officeart/2009/3/layout/HorizontalOrganizationChart"/>
-    <dgm:cxn modelId="{65C29D3D-9D06-4D2D-9153-B342665F8C6D}" type="presParOf" srcId="{4E038B4B-2570-403A-83A5-A0460350F9C4}" destId="{6E048EC3-648D-47D7-B86F-A4736579AC3E}" srcOrd="1" destOrd="0" presId="urn:microsoft.com/office/officeart/2009/3/layout/HorizontalOrganizationChart"/>
-    <dgm:cxn modelId="{C08BD9A7-42BD-4BBF-988A-BCF925F7C728}" type="presParOf" srcId="{79ACB37A-D84E-474C-A126-11F0ADC05871}" destId="{57665CAB-30BF-4BE5-B5D4-02FAA03AC329}" srcOrd="1" destOrd="0" presId="urn:microsoft.com/office/officeart/2009/3/layout/HorizontalOrganizationChart"/>
-    <dgm:cxn modelId="{5ECAC7A6-43F0-48F2-ABA0-3C78484E6898}" type="presParOf" srcId="{79ACB37A-D84E-474C-A126-11F0ADC05871}" destId="{56F08588-CD7B-4BB5-92AF-FB2032DA2C53}" srcOrd="2" destOrd="0" presId="urn:microsoft.com/office/officeart/2009/3/layout/HorizontalOrganizationChart"/>
-    <dgm:cxn modelId="{225B833D-FF79-48F5-A440-9B3B71CD7AB3}" type="presParOf" srcId="{7B2F11E8-CF5E-488B-864D-2D86C065C544}" destId="{1C4E50B4-0E34-4EB9-A9D1-9A2EB41D4CBA}" srcOrd="2" destOrd="0" presId="urn:microsoft.com/office/officeart/2009/3/layout/HorizontalOrganizationChart"/>
+    <dgm:cxn modelId="{4DE7FCD4-A02E-4CEA-8575-7D82E63A52DD}" type="presParOf" srcId="{3CC1B065-9A48-4B38-8EB3-594A33E849B4}" destId="{7B2F11E8-CF5E-488B-864D-2D86C065C544}" srcOrd="0" destOrd="0" presId="urn:microsoft.com/office/officeart/2009/3/layout/HorizontalOrganizationChart"/>
+    <dgm:cxn modelId="{0756926F-7372-4FA6-A89A-2D751672EA93}" type="presParOf" srcId="{7B2F11E8-CF5E-488B-864D-2D86C065C544}" destId="{4A788A00-E558-400E-96CA-C12E960C3AF8}" srcOrd="0" destOrd="0" presId="urn:microsoft.com/office/officeart/2009/3/layout/HorizontalOrganizationChart"/>
+    <dgm:cxn modelId="{F78E1C24-CD0D-4ECD-9C59-32AF2B9A62F8}" type="presParOf" srcId="{4A788A00-E558-400E-96CA-C12E960C3AF8}" destId="{8FB763BF-07E2-48C8-A041-29EA3AF9626C}" srcOrd="0" destOrd="0" presId="urn:microsoft.com/office/officeart/2009/3/layout/HorizontalOrganizationChart"/>
+    <dgm:cxn modelId="{A9C009CD-B4F5-4906-8C0D-3D9ADC46D39B}" type="presParOf" srcId="{4A788A00-E558-400E-96CA-C12E960C3AF8}" destId="{4A4CC775-5E12-4B56-A060-888E6A3C1E50}" srcOrd="1" destOrd="0" presId="urn:microsoft.com/office/officeart/2009/3/layout/HorizontalOrganizationChart"/>
+    <dgm:cxn modelId="{E243A919-6E20-41F3-9CB1-640635A17A5F}" type="presParOf" srcId="{7B2F11E8-CF5E-488B-864D-2D86C065C544}" destId="{93FAA5E6-B3D2-4BD2-AAE2-076ADB735AA9}" srcOrd="1" destOrd="0" presId="urn:microsoft.com/office/officeart/2009/3/layout/HorizontalOrganizationChart"/>
+    <dgm:cxn modelId="{F375763A-11C4-4F37-9229-7A7AE6650B92}" type="presParOf" srcId="{93FAA5E6-B3D2-4BD2-AAE2-076ADB735AA9}" destId="{7027AAEA-BD8B-49CB-83F2-DD4FC0AF3F95}" srcOrd="0" destOrd="0" presId="urn:microsoft.com/office/officeart/2009/3/layout/HorizontalOrganizationChart"/>
+    <dgm:cxn modelId="{09C58AF7-ABE0-4495-8FD8-CF9752A1ACDC}" type="presParOf" srcId="{93FAA5E6-B3D2-4BD2-AAE2-076ADB735AA9}" destId="{EB1CF362-E060-4550-B8A5-CDF1160A04DF}" srcOrd="1" destOrd="0" presId="urn:microsoft.com/office/officeart/2009/3/layout/HorizontalOrganizationChart"/>
+    <dgm:cxn modelId="{39BA0EC2-18A0-4AC1-BEEF-D90A826C6519}" type="presParOf" srcId="{EB1CF362-E060-4550-B8A5-CDF1160A04DF}" destId="{DE2D3F9A-4FD0-41EC-8798-8388A4E6464A}" srcOrd="0" destOrd="0" presId="urn:microsoft.com/office/officeart/2009/3/layout/HorizontalOrganizationChart"/>
+    <dgm:cxn modelId="{DA6EB72F-1188-4A6B-B38B-3F00C04806FC}" type="presParOf" srcId="{DE2D3F9A-4FD0-41EC-8798-8388A4E6464A}" destId="{DA1E63F0-0E94-4D52-A544-43F31CED7266}" srcOrd="0" destOrd="0" presId="urn:microsoft.com/office/officeart/2009/3/layout/HorizontalOrganizationChart"/>
+    <dgm:cxn modelId="{DB0A268A-FFAD-4EA3-8A8B-1B5315BFC0E3}" type="presParOf" srcId="{DE2D3F9A-4FD0-41EC-8798-8388A4E6464A}" destId="{EC1A5E50-E0C4-418F-AC48-2877D27CD885}" srcOrd="1" destOrd="0" presId="urn:microsoft.com/office/officeart/2009/3/layout/HorizontalOrganizationChart"/>
+    <dgm:cxn modelId="{D00D6513-50E4-4A0B-B1C6-AA8ECC0E419A}" type="presParOf" srcId="{EB1CF362-E060-4550-B8A5-CDF1160A04DF}" destId="{DDDE7E88-34FC-4DF7-885D-8D68FCD89AE1}" srcOrd="1" destOrd="0" presId="urn:microsoft.com/office/officeart/2009/3/layout/HorizontalOrganizationChart"/>
+    <dgm:cxn modelId="{ECC0E22B-5085-454E-89D9-E04B7E33C64B}" type="presParOf" srcId="{EB1CF362-E060-4550-B8A5-CDF1160A04DF}" destId="{3E484AFB-398F-4CBE-84F1-55B3FB90FFD5}" srcOrd="2" destOrd="0" presId="urn:microsoft.com/office/officeart/2009/3/layout/HorizontalOrganizationChart"/>
+    <dgm:cxn modelId="{88D40273-7E42-4B5F-A760-787EEB6056C4}" type="presParOf" srcId="{93FAA5E6-B3D2-4BD2-AAE2-076ADB735AA9}" destId="{A619D504-7967-4BA8-A4D4-012EDF08EF56}" srcOrd="2" destOrd="0" presId="urn:microsoft.com/office/officeart/2009/3/layout/HorizontalOrganizationChart"/>
+    <dgm:cxn modelId="{239A28CF-40FF-45FC-9ECA-36EEAF29B745}" type="presParOf" srcId="{93FAA5E6-B3D2-4BD2-AAE2-076ADB735AA9}" destId="{79ACB37A-D84E-474C-A126-11F0ADC05871}" srcOrd="3" destOrd="0" presId="urn:microsoft.com/office/officeart/2009/3/layout/HorizontalOrganizationChart"/>
+    <dgm:cxn modelId="{7B718747-11DE-4771-BD07-68F557246A15}" type="presParOf" srcId="{79ACB37A-D84E-474C-A126-11F0ADC05871}" destId="{4E038B4B-2570-403A-83A5-A0460350F9C4}" srcOrd="0" destOrd="0" presId="urn:microsoft.com/office/officeart/2009/3/layout/HorizontalOrganizationChart"/>
+    <dgm:cxn modelId="{F4921B2C-30D4-4AF7-830C-8A8F0F894B99}" type="presParOf" srcId="{4E038B4B-2570-403A-83A5-A0460350F9C4}" destId="{82FE3206-7868-4794-866E-49D06E1ECE76}" srcOrd="0" destOrd="0" presId="urn:microsoft.com/office/officeart/2009/3/layout/HorizontalOrganizationChart"/>
+    <dgm:cxn modelId="{B0B5F89C-87B7-4EBF-B562-8BD3DB34D583}" type="presParOf" srcId="{4E038B4B-2570-403A-83A5-A0460350F9C4}" destId="{6E048EC3-648D-47D7-B86F-A4736579AC3E}" srcOrd="1" destOrd="0" presId="urn:microsoft.com/office/officeart/2009/3/layout/HorizontalOrganizationChart"/>
+    <dgm:cxn modelId="{1C77535A-1285-4F7D-B235-B92867A88841}" type="presParOf" srcId="{79ACB37A-D84E-474C-A126-11F0ADC05871}" destId="{57665CAB-30BF-4BE5-B5D4-02FAA03AC329}" srcOrd="1" destOrd="0" presId="urn:microsoft.com/office/officeart/2009/3/layout/HorizontalOrganizationChart"/>
+    <dgm:cxn modelId="{10A774AA-B7FB-4F24-A039-BAF8199F024E}" type="presParOf" srcId="{79ACB37A-D84E-474C-A126-11F0ADC05871}" destId="{56F08588-CD7B-4BB5-92AF-FB2032DA2C53}" srcOrd="2" destOrd="0" presId="urn:microsoft.com/office/officeart/2009/3/layout/HorizontalOrganizationChart"/>
+    <dgm:cxn modelId="{949919F7-0871-4BEC-8175-2FFAE73D2DB6}" type="presParOf" srcId="{7B2F11E8-CF5E-488B-864D-2D86C065C544}" destId="{1C4E50B4-0E34-4EB9-A9D1-9A2EB41D4CBA}" srcOrd="2" destOrd="0" presId="urn:microsoft.com/office/officeart/2009/3/layout/HorizontalOrganizationChart"/>
   </dgm:cxnLst>
   <dgm:bg/>
   <dgm:whole/>
@@ -48482,7 +48162,7 @@
     <w:charset w:val="00"/>
     <w:family w:val="roman"/>
     <w:pitch w:val="variable"/>
-    <w:sig w:usb0="E0002EFF" w:usb1="C0007843" w:usb2="00000009" w:usb3="00000000" w:csb0="000001FF" w:csb1="00000000"/>
+    <w:sig w:usb0="E0002AFF" w:usb1="C0007841" w:usb2="00000009" w:usb3="00000000" w:csb0="000001FF" w:csb1="00000000"/>
   </w:font>
   <w:font w:name="Wingdings">
     <w:panose1 w:val="05000000000000000000"/>
@@ -48503,7 +48183,7 @@
     <w:charset w:val="00"/>
     <w:family w:val="swiss"/>
     <w:pitch w:val="variable"/>
-    <w:sig w:usb0="E00002FF" w:usb1="4000ACFF" w:usb2="00000001" w:usb3="00000000" w:csb0="0000019F" w:csb1="00000000"/>
+    <w:sig w:usb0="E10002FF" w:usb1="4000ACFF" w:usb2="00000009" w:usb3="00000000" w:csb0="0000019F" w:csb1="00000000"/>
   </w:font>
   <w:font w:name="LM Roman 10">
     <w:altName w:val="Arial"/>
@@ -48534,8 +48214,9 @@
     <w:panose1 w:val="020B0502040204020203"/>
     <w:charset w:val="00"/>
     <w:family w:val="swiss"/>
+    <w:notTrueType/>
     <w:pitch w:val="variable"/>
-    <w:sig w:usb0="E4002EFF" w:usb1="C000E47F" w:usb2="00000009" w:usb3="00000000" w:csb0="000001FF" w:csb1="00000000"/>
+    <w:sig w:usb0="00000003" w:usb1="00000000" w:usb2="00000000" w:usb3="00000000" w:csb0="00000001" w:csb1="00000000"/>
   </w:font>
   <w:font w:name="LM Roman 8">
     <w:altName w:val="Arial"/>
@@ -48590,6 +48271,7 @@
     <w:rsid w:val="00284672"/>
     <w:rsid w:val="002A5052"/>
     <w:rsid w:val="002B1A7A"/>
+    <w:rsid w:val="0030410F"/>
     <w:rsid w:val="003224B5"/>
     <w:rsid w:val="00337A18"/>
     <w:rsid w:val="00367477"/>
@@ -50054,7 +49736,7 @@
 </file>
 
 <file path=customXml/itemProps2.xml><?xml version="1.0" encoding="utf-8"?>
-<ds:datastoreItem xmlns:ds="http://schemas.openxmlformats.org/officeDocument/2006/customXml" ds:itemID="{7B984FF2-6E35-45C0-824D-0A702356EF36}">
+<ds:datastoreItem xmlns:ds="http://schemas.openxmlformats.org/officeDocument/2006/customXml" ds:itemID="{C90230E3-4C75-406A-B77B-708E7077F7D7}">
   <ds:schemaRefs>
     <ds:schemaRef ds:uri="http://schemas.openxmlformats.org/officeDocument/2006/bibliography"/>
   </ds:schemaRefs>

</xml_diff>